<commit_message>
Implementaci'on del gr'afico de l'inea
</commit_message>
<xml_diff>
--- a/documento/Aplicación web para el pronóstico y manejo de datos relacionados con la incidencia de Phyllachora maydis.docx
+++ b/documento/Aplicación web para el pronóstico y manejo de datos relacionados con la incidencia de Phyllachora maydis.docx
@@ -4759,7 +4759,13 @@
         <w:t xml:space="preserve"> en Cuba, y la propia investigación sobre la enfermedad en el país resulta reciente</w:t>
       </w:r>
       <w:r>
-        <w:t>, de acuerdo con las indicaciones del cliente experto, el Dr.C.Orlando Miguel Saucedo Castillo, investigador titular del Centro de Investigaciones Agropecuarias (CIAP) de la Universidad</w:t>
+        <w:t>, de acuerdo con las indicaciones del cliente experto, el Dr.C.</w:t>
+      </w:r>
+      <w:r>
+        <w:t xml:space="preserve"> </w:t>
+      </w:r>
+      <w:r>
+        <w:t>Orlando Miguel Saucedo Castillo, investigador titular del Centro de Investigaciones Agropecuarias (CIAP) de la Universidad</w:t>
       </w:r>
       <w:r>
         <w:t>.</w:t>
@@ -6477,30 +6483,30 @@
     </w:p>
     <w:p>
       <w:r>
+        <w:t>HTML, CSS y JavaScript son esenciales para el desarrollo de</w:t>
+      </w:r>
+      <w:r>
+        <w:t>l lado del cliente de</w:t>
+      </w:r>
+      <w:r>
+        <w:t xml:space="preserve"> cualquier aplicación web, y por tanto están plenamente integrados en </w:t>
+      </w:r>
+      <w:r>
+        <w:t>la aplicación web propuesta</w:t>
+      </w:r>
+      <w:r>
+        <w:t xml:space="preserve"> por la presente investigación.</w:t>
+      </w:r>
+      <w:r>
+        <w:t xml:space="preserve"> </w:t>
+      </w:r>
+    </w:p>
+    <w:p>
+      <w:pPr>
+        <w:pStyle w:val="Heading3"/>
+      </w:pPr>
+      <w:r>
         <w:lastRenderedPageBreak/>
-        <w:t>HTML, CSS y JavaScript son esenciales para el desarrollo de</w:t>
-      </w:r>
-      <w:r>
-        <w:t>l lado del cliente de</w:t>
-      </w:r>
-      <w:r>
-        <w:t xml:space="preserve"> cualquier aplicación web, y por tanto están plenamente integrados en </w:t>
-      </w:r>
-      <w:r>
-        <w:t>la aplicación web propuesta</w:t>
-      </w:r>
-      <w:r>
-        <w:t xml:space="preserve"> por la presente investigación.</w:t>
-      </w:r>
-      <w:r>
-        <w:t xml:space="preserve"> </w:t>
-      </w:r>
-    </w:p>
-    <w:p>
-      <w:pPr>
-        <w:pStyle w:val="Heading3"/>
-      </w:pPr>
-      <w:r>
         <w:t>JSON</w:t>
       </w:r>
     </w:p>
@@ -6740,11 +6746,7 @@
         <w:t>)</w:t>
       </w:r>
       <w:r>
-        <w:t>, y simplificación del desa</w:t>
-      </w:r>
-      <w:r>
-        <w:lastRenderedPageBreak/>
-        <w:t xml:space="preserve">rrollo. </w:t>
+        <w:t xml:space="preserve">, y simplificación del desarrollo. </w:t>
       </w:r>
       <w:r>
         <w:t>La evolución de Next.js ha sido estable, y s</w:t>
@@ -6806,6 +6808,7 @@
         <w:pStyle w:val="Heading3"/>
       </w:pPr>
       <w:r>
+        <w:lastRenderedPageBreak/>
         <w:t>Tailwind</w:t>
       </w:r>
     </w:p>
@@ -6974,46 +6977,49 @@
         <w:pStyle w:val="Heading3"/>
       </w:pPr>
       <w:r>
+        <w:t>Django</w:t>
+      </w:r>
+    </w:p>
+    <w:p>
+      <w:r>
+        <w:t xml:space="preserve">Django es un </w:t>
+      </w:r>
+      <w:r>
+        <w:t>marco de trabajo</w:t>
+      </w:r>
+      <w:r>
+        <w:t xml:space="preserve"> para </w:t>
+      </w:r>
+      <w:r>
+        <w:t>el lado del servidor</w:t>
+      </w:r>
+      <w:r>
+        <w:t xml:space="preserve"> escrito en Python que goza de </w:t>
+      </w:r>
+      <w:r>
+        <w:t>amplia</w:t>
+      </w:r>
+      <w:r>
+        <w:t xml:space="preserve"> aceptación en</w:t>
+      </w:r>
+      <w:r>
+        <w:t xml:space="preserve"> la comunidad de desarrolladores </w:t>
+      </w:r>
+      <w:r>
+        <w:t xml:space="preserve">por su enfoque en la eficiencia y la </w:t>
+      </w:r>
+      <w:r>
+        <w:t>simplicidad</w:t>
+      </w:r>
+      <w:r>
+        <w:t>.</w:t>
+      </w:r>
+      <w:r>
+        <w:t xml:space="preserve"> </w:t>
+      </w:r>
+      <w:r>
         <w:lastRenderedPageBreak/>
-        <w:t>Django</w:t>
-      </w:r>
-    </w:p>
-    <w:p>
-      <w:r>
-        <w:t xml:space="preserve">Django es un </w:t>
-      </w:r>
-      <w:r>
-        <w:t>marco de trabajo</w:t>
-      </w:r>
-      <w:r>
-        <w:t xml:space="preserve"> para </w:t>
-      </w:r>
-      <w:r>
-        <w:t>el lado del servidor</w:t>
-      </w:r>
-      <w:r>
-        <w:t xml:space="preserve"> escrito en Python que goza de </w:t>
-      </w:r>
-      <w:r>
-        <w:t>amplia</w:t>
-      </w:r>
-      <w:r>
-        <w:t xml:space="preserve"> aceptación en</w:t>
-      </w:r>
-      <w:r>
-        <w:t xml:space="preserve"> la comunidad de desarrolladores </w:t>
-      </w:r>
-      <w:r>
-        <w:t xml:space="preserve">por su enfoque en la eficiencia y la </w:t>
-      </w:r>
-      <w:r>
-        <w:t>simplicidad</w:t>
-      </w:r>
-      <w:r>
-        <w:t>.</w:t>
-      </w:r>
-      <w:r>
-        <w:t xml:space="preserve"> Al seguir el patrón </w:t>
+        <w:t xml:space="preserve">Al seguir el patrón </w:t>
       </w:r>
       <w:r>
         <w:t xml:space="preserve">modelo-vista-plantilla </w:t>
@@ -7237,59 +7243,53 @@
         <w:rPr>
           <w:lang w:val="es-NI"/>
         </w:rPr>
-        <w:t xml:space="preserve">. Estas se basan en el álgebra relacional, una teoría que utiliza estructuras algebraicas con una semántica bien fundamentada para modelar datos y definir consultas sobre ellos. Los datos se almacenan como </w:t>
+        <w:t xml:space="preserve">. Estas se basan en el álgebra relacional, una teoría que utiliza estructuras algebraicas con una semántica bien fundamentada para modelar datos y definir consultas sobre ellos. Los datos se almacenan como tablas bidimensionales con filas y columnas, y los valores de los datos deben pertenecer a uno de los tipos definidos en el sistema. En la actualidad estas siguen siendo las bases de datos más utilizadas </w:t>
       </w:r>
       <w:r>
         <w:rPr>
           <w:lang w:val="es-NI"/>
         </w:rPr>
+        <w:fldChar w:fldCharType="begin"/>
+      </w:r>
+      <w:r>
+        <w:rPr>
+          <w:lang w:val="es-NI"/>
+        </w:rPr>
+        <w:instrText xml:space="preserve"> ADDIN ZOTERO_ITEM CSL_CITATION {"citationID":"yzk6n6AL","properties":{"formattedCitation":"(Fern\\uc0\\u225{}ndez Iglesias, 2024)","plainCitation":"(Fernández Iglesias, 2024)","noteIndex":0},"citationItems":[{"id":52,"uris":["http://zotero.org/users/14461751/items/QWJT9Z6N"],"itemData":{"id":52,"type":"thesis","publisher":"Universidade de Vigo","title":"Pequeña introducción a las bases de datos","author":[{"family":"Fernández Iglesias","given":"Manuel José"}],"issued":{"date-parts":[["2024"]]}}}],"schema":"https://github.com/citation-style-language/schema/raw/master/csl-citation.json"} </w:instrText>
+      </w:r>
+      <w:r>
+        <w:rPr>
+          <w:lang w:val="es-NI"/>
+        </w:rPr>
+        <w:fldChar w:fldCharType="separate"/>
+      </w:r>
+      <w:r>
+        <w:t>(Fernández Iglesias, 2024)</w:t>
+      </w:r>
+      <w:r>
+        <w:rPr>
+          <w:lang w:val="es-NI"/>
+        </w:rPr>
+        <w:fldChar w:fldCharType="end"/>
+      </w:r>
+      <w:r>
+        <w:rPr>
+          <w:lang w:val="es-NI"/>
+        </w:rPr>
+        <w:t>.</w:t>
+      </w:r>
+    </w:p>
+    <w:p>
+      <w:pPr>
+        <w:rPr>
+          <w:lang w:val="es-NI"/>
+        </w:rPr>
+      </w:pPr>
+      <w:r>
+        <w:rPr>
+          <w:lang w:val="es-NI"/>
+        </w:rPr>
         <w:lastRenderedPageBreak/>
-        <w:t xml:space="preserve">tablas bidimensionales con filas y columnas, y los valores de los datos deben pertenecer a uno de los tipos definidos en el sistema. En la actualidad estas siguen siendo las bases de datos más utilizadas </w:t>
-      </w:r>
-      <w:r>
-        <w:rPr>
-          <w:lang w:val="es-NI"/>
-        </w:rPr>
-        <w:fldChar w:fldCharType="begin"/>
-      </w:r>
-      <w:r>
-        <w:rPr>
-          <w:lang w:val="es-NI"/>
-        </w:rPr>
-        <w:instrText xml:space="preserve"> ADDIN ZOTERO_ITEM CSL_CITATION {"citationID":"yzk6n6AL","properties":{"formattedCitation":"(Fern\\uc0\\u225{}ndez Iglesias, 2024)","plainCitation":"(Fernández Iglesias, 2024)","noteIndex":0},"citationItems":[{"id":52,"uris":["http://zotero.org/users/14461751/items/QWJT9Z6N"],"itemData":{"id":52,"type":"thesis","publisher":"Universidade de Vigo","title":"Pequeña introducción a las bases de datos","author":[{"family":"Fernández Iglesias","given":"Manuel José"}],"issued":{"date-parts":[["2024"]]}}}],"schema":"https://github.com/citation-style-language/schema/raw/master/csl-citation.json"} </w:instrText>
-      </w:r>
-      <w:r>
-        <w:rPr>
-          <w:lang w:val="es-NI"/>
-        </w:rPr>
-        <w:fldChar w:fldCharType="separate"/>
-      </w:r>
-      <w:r>
-        <w:t>(Fernández Iglesias, 2024)</w:t>
-      </w:r>
-      <w:r>
-        <w:rPr>
-          <w:lang w:val="es-NI"/>
-        </w:rPr>
-        <w:fldChar w:fldCharType="end"/>
-      </w:r>
-      <w:r>
-        <w:rPr>
-          <w:lang w:val="es-NI"/>
-        </w:rPr>
-        <w:t>.</w:t>
-      </w:r>
-    </w:p>
-    <w:p>
-      <w:pPr>
-        <w:rPr>
-          <w:lang w:val="es-NI"/>
-        </w:rPr>
-      </w:pPr>
-      <w:r>
-        <w:rPr>
-          <w:lang w:val="es-NI"/>
-        </w:rPr>
         <w:t>Las bases de datos relacionales son propicias</w:t>
       </w:r>
       <w:r>
@@ -7452,65 +7452,59 @@
         <w:rPr>
           <w:lang w:val="es-NI"/>
         </w:rPr>
-        <w:t xml:space="preserve">Estos conceptos son capas esenciales de seguridad para los sistemas basados en Internet. A lo largo de los años, muchos esfuerzos han sido realizados en aras de propiciar entornos seguros </w:t>
+        <w:t>Estos conceptos son capas esenciales de seguridad para los sistemas basados en Internet. A lo largo de los años, muchos esfuerzos han sido realizados en aras de propiciar entornos seguros mediante el uso de mecanismos de autenticación, y se considera que en general las formas convencionales de verificación de identidad ofrecen un buen acercamiento y permiten a los usuarios acceder a aplicaciones web seguras</w:t>
       </w:r>
       <w:r>
         <w:rPr>
           <w:lang w:val="es-NI"/>
         </w:rPr>
+        <w:t xml:space="preserve"> </w:t>
+      </w:r>
+      <w:r>
+        <w:rPr>
+          <w:lang w:val="es-NI"/>
+        </w:rPr>
+        <w:fldChar w:fldCharType="begin"/>
+      </w:r>
+      <w:r>
+        <w:rPr>
+          <w:lang w:val="es-NI"/>
+        </w:rPr>
+        <w:instrText xml:space="preserve"> ADDIN ZOTERO_ITEM CSL_CITATION {"citationID":"duW9uNjq","properties":{"formattedCitation":"(Olanrewaju et al., 2021)","plainCitation":"(Olanrewaju et al., 2021)","noteIndex":0},"citationItems":[{"id":101,"uris":["http://zotero.org/users/14461751/items/EB36N65U"],"itemData":{"id":101,"type":"article-journal","container-title":"IEEE Access","DOI":"10.1109/ACCESS.2021.3110310","ISSN":"2169-3536","journalAbbreviation":"IEEE Access","license":"https://creativecommons.org/licenses/by/4.0/legalcode","page":"129240-129255","source":"DOI.org (Crossref)","title":"A Frictionless and Secure User Authentication in Web-Based Premium Applications","URL":"https://ieeexplore.ieee.org/document/9529185/","volume":"9","author":[{"family":"Olanrewaju","given":"Rashidah F."},{"family":"Khan","given":"Burhan Ul Islam"},{"family":"Morshidi","given":"Malik Arman"},{"family":"Anwar","given":"Farhat"},{"family":"Kiah","given":"Miss Laiha Binti Mat"}],"accessed":{"date-parts":[["2024",9,9]]},"issued":{"date-parts":[["2021"]]}}}],"schema":"https://github.com/citation-style-language/schema/raw/master/csl-citation.json"} </w:instrText>
+      </w:r>
+      <w:r>
+        <w:rPr>
+          <w:lang w:val="es-NI"/>
+        </w:rPr>
+        <w:fldChar w:fldCharType="separate"/>
+      </w:r>
+      <w:r>
+        <w:t>(Olanrewaju et al., 2021)</w:t>
+      </w:r>
+      <w:r>
+        <w:rPr>
+          <w:lang w:val="es-NI"/>
+        </w:rPr>
+        <w:fldChar w:fldCharType="end"/>
+      </w:r>
+      <w:r>
+        <w:rPr>
+          <w:lang w:val="es-NI"/>
+        </w:rPr>
+        <w:t>.</w:t>
+      </w:r>
+    </w:p>
+    <w:p>
+      <w:pPr>
+        <w:rPr>
+          <w:lang w:val="es-NI"/>
+        </w:rPr>
+      </w:pPr>
+      <w:r>
+        <w:rPr>
+          <w:lang w:val="es-NI"/>
+        </w:rPr>
         <w:lastRenderedPageBreak/>
-        <w:t>mediante el uso de mecanismos de autenticación, y se considera que en general las formas convencionales de verificación de identidad ofrecen un buen acercamiento y permiten a los usuarios acceder a aplicaciones web seguras</w:t>
-      </w:r>
-      <w:r>
-        <w:rPr>
-          <w:lang w:val="es-NI"/>
-        </w:rPr>
-        <w:t xml:space="preserve"> </w:t>
-      </w:r>
-      <w:r>
-        <w:rPr>
-          <w:lang w:val="es-NI"/>
-        </w:rPr>
-        <w:fldChar w:fldCharType="begin"/>
-      </w:r>
-      <w:r>
-        <w:rPr>
-          <w:lang w:val="es-NI"/>
-        </w:rPr>
-        <w:instrText xml:space="preserve"> ADDIN ZOTERO_ITEM CSL_CITATION {"citationID":"duW9uNjq","properties":{"formattedCitation":"(Olanrewaju et al., 2021)","plainCitation":"(Olanrewaju et al., 2021)","noteIndex":0},"citationItems":[{"id":101,"uris":["http://zotero.org/users/14461751/items/EB36N65U"],"itemData":{"id":101,"type":"article-journal","container-title":"IEEE Access","DOI":"10.1109/ACCESS.2021.3110310","ISSN":"2169-3536","journalAbbreviation":"IEEE Access","license":"https://creativecommons.org/licenses/by/4.0/legalcode","page":"129240-129255","source":"DOI.org (Crossref)","title":"A Frictionless and Secure User Authentication in Web-Based Premium Applications","URL":"https://ieeexplore.ieee.org/document/9529185/","volume":"9","author":[{"family":"Olanrewaju","given":"Rashidah F."},{"family":"Khan","given":"Burhan Ul Islam"},{"family":"Morshidi","given":"Malik Arman"},{"family":"Anwar","given":"Farhat"},{"family":"Kiah","given":"Miss Laiha Binti Mat"}],"accessed":{"date-parts":[["2024",9,9]]},"issued":{"date-parts":[["2021"]]}}}],"schema":"https://github.com/citation-style-language/schema/raw/master/csl-citation.json"} </w:instrText>
-      </w:r>
-      <w:r>
-        <w:rPr>
-          <w:lang w:val="es-NI"/>
-        </w:rPr>
-        <w:fldChar w:fldCharType="separate"/>
-      </w:r>
-      <w:r>
-        <w:t>(Olanrewaju et al., 2021)</w:t>
-      </w:r>
-      <w:r>
-        <w:rPr>
-          <w:lang w:val="es-NI"/>
-        </w:rPr>
-        <w:fldChar w:fldCharType="end"/>
-      </w:r>
-      <w:r>
-        <w:rPr>
-          <w:lang w:val="es-NI"/>
-        </w:rPr>
-        <w:t>.</w:t>
-      </w:r>
-    </w:p>
-    <w:p>
-      <w:pPr>
-        <w:rPr>
-          <w:lang w:val="es-NI"/>
-        </w:rPr>
-      </w:pPr>
-      <w:r>
-        <w:rPr>
-          <w:lang w:val="es-NI"/>
-        </w:rPr>
         <w:t xml:space="preserve">Dos de las principales estrategias de autenticación en sistemas web son la basada en sesión y la basada en </w:t>
       </w:r>
       <w:r>
@@ -7921,11 +7915,7 @@
         <w:t xml:space="preserve">. </w:t>
       </w:r>
       <w:r>
-        <w:t xml:space="preserve">En cuanto al aspecto de la autorización, los permisos en </w:t>
-      </w:r>
-      <w:r>
-        <w:lastRenderedPageBreak/>
-        <w:t xml:space="preserve">Django REST Framework </w:t>
+        <w:t xml:space="preserve">En cuanto al aspecto de la autorización, los permisos en Django REST Framework </w:t>
       </w:r>
       <w:r>
         <w:t xml:space="preserve">siempre son definidos como una lista de clases de permisos. Antes de ejecutar el cuerpo principal de una </w:t>
@@ -7948,7 +7938,11 @@
         <w:t xml:space="preserve">view </w:t>
       </w:r>
       <w:r>
-        <w:t xml:space="preserve">no se correrá, y se retornará una respuesta </w:t>
+        <w:t xml:space="preserve">no se correrá, y se retornará una </w:t>
+      </w:r>
+      <w:r>
+        <w:lastRenderedPageBreak/>
+        <w:t xml:space="preserve">respuesta </w:t>
       </w:r>
       <w:r>
         <w:rPr>
@@ -8138,8 +8132,607 @@
         <w:t>capítulo 2. descripción de la propuesta técnica implementada.</w:t>
       </w:r>
     </w:p>
+    <w:p>
+      <w:r>
+        <w:t xml:space="preserve">Este capítulo </w:t>
+      </w:r>
+      <w:r>
+        <w:t>aborda la modelación de la aplicación web propuesta como solución al problema de investigación, así como los principales aspectos estructurales y de implementación de la misma, tanto en el lado del cliente como del servidor. Se describe las formas en las que el usuario experto ha de interactuar con ella, el curso general de dicha interacción y, con el grado de detalle apropiado en cada caso, los principales componentes del software a bajo nivel que posibilitan el desempeño de las funcionalidades de la aplicación.</w:t>
+      </w:r>
+    </w:p>
+    <w:p>
+      <w:pPr>
+        <w:pStyle w:val="ListParagraph"/>
+        <w:widowControl w:val="0"/>
+        <w:numPr>
+          <w:ilvl w:val="0"/>
+          <w:numId w:val="2"/>
+        </w:numPr>
+        <w:tabs>
+          <w:tab w:val="left" w:pos="578"/>
+        </w:tabs>
+        <w:spacing w:before="240"/>
+        <w:contextualSpacing w:val="0"/>
+        <w:outlineLvl w:val="1"/>
+        <w:rPr>
+          <w:rFonts w:eastAsia="Times New Roman"/>
+          <w:b/>
+          <w:bCs/>
+          <w:i/>
+          <w:iCs/>
+          <w:vanish/>
+        </w:rPr>
+      </w:pPr>
+    </w:p>
+    <w:p>
+      <w:pPr>
+        <w:pStyle w:val="Heading2"/>
+      </w:pPr>
+      <w:r>
+        <w:t xml:space="preserve"> Modelación UML de </w:t>
+      </w:r>
+      <w:r>
+        <w:t>aspectos</w:t>
+      </w:r>
+      <w:r>
+        <w:t xml:space="preserve"> relevantes a la implementación</w:t>
+      </w:r>
+    </w:p>
+    <w:p>
+      <w:pPr>
+        <w:pStyle w:val="Heading3"/>
+      </w:pPr>
+      <w:r>
+        <w:t>UML. Diagramas relevantes</w:t>
+      </w:r>
+    </w:p>
+    <w:p>
+      <w:r>
+        <w:t xml:space="preserve">El lenguaje unificado de modelación (UML, del inglés </w:t>
+      </w:r>
+      <w:r>
+        <w:rPr>
+          <w:i/>
+          <w:iCs/>
+        </w:rPr>
+        <w:t>Unified Modeling Language</w:t>
+      </w:r>
+      <w:r>
+        <w:t xml:space="preserve">), consiste de un conjunto integrado de diagramas, </w:t>
+      </w:r>
+      <w:r>
+        <w:t>diseñado</w:t>
+      </w:r>
+      <w:r>
+        <w:t xml:space="preserve"> para ayudar a los desarrolladores de software a especificar, visualizar, construir y documentar los artefactos de los sistemas, así como modelar procesos de negocio</w:t>
+      </w:r>
+      <w:r>
+        <w:t>; y, en particular,</w:t>
+      </w:r>
+      <w:r>
+        <w:t xml:space="preserve"> es parte importante del desarrollo de software orientado a objeto. </w:t>
+      </w:r>
+    </w:p>
+    <w:p>
+      <w:r>
+        <w:t>UML usa</w:t>
+      </w:r>
+      <w:r>
+        <w:t xml:space="preserve"> notaciones gráficas para expresar el diseño de los proyectos, en diferentes tipos de diagramas (trece) que describen un sistema desde distintos puntos de vista.</w:t>
+      </w:r>
+      <w:r>
+        <w:t xml:space="preserve"> </w:t>
+      </w:r>
+      <w:r>
+        <w:t>Los diagramas de estructura muestran la forma estática del sistema y sus partes en diferentes niveles de abstracción e implementación, y cómo estas se relacionan unas con otras. Los de comportamiento se enfocan en el desempeño dinámico de los objetos en un sistema, que puede ser descrito en términos de series de cambios en el sistema a través del tiempo</w:t>
+      </w:r>
+      <w:r>
+        <w:t xml:space="preserve"> cuando está en ejecución </w:t>
+      </w:r>
+      <w:r>
+        <w:fldChar w:fldCharType="begin"/>
+      </w:r>
+      <w:r>
+        <w:instrText xml:space="preserve"> ADDIN ZOTERO_ITEM CSL_CITATION {"citationID":"QOA4iqXZ","properties":{"formattedCitation":"(DiagramasUML.com, 2024; Visual Paradigm, 2024)","plainCitation":"(DiagramasUML.com, 2024; Visual Paradigm, 2024)","noteIndex":0},"citationItems":[{"id":121,"uris":["http://zotero.org/users/14461751/items/3YK6YUV8"],"itemData":{"id":121,"type":"webpage","abstract":"</w:instrText>
+      </w:r>
+      <w:r>
+        <w:rPr>
+          <w:rFonts w:ascii="Segoe UI Emoji" w:hAnsi="Segoe UI Emoji" w:cs="Segoe UI Emoji"/>
+        </w:rPr>
+        <w:instrText>✅</w:instrText>
+      </w:r>
+      <w:r>
+        <w:instrText xml:space="preserve"> Todo lo que necesitas aprender sobre UML (Unified Modeling Language) ¡Aprende que es, cómo funciona y a construir todos los diagramas UML!","container-title":"DiagramasUML.com","language":"es","title":"</w:instrText>
+      </w:r>
+      <w:r>
+        <w:rPr>
+          <w:rFonts w:ascii="Cambria Math" w:hAnsi="Cambria Math" w:cs="Cambria Math"/>
+        </w:rPr>
+        <w:instrText>▷</w:instrText>
+      </w:r>
+      <w:r>
+        <w:instrText xml:space="preserve"> Todos los diagramas UML. Teoría y ejemplos","URL":"https://diagramasuml.com/","author":[{"literal":"DiagramasUML.com"}],"accessed":{"date-parts":[["2024",9,24]]},"issued":{"date-parts":[["2024"]]}}},{"id":46,"uris":["http://zotero.org/users/14461751/items/YECWTQXS"],"itemData":{"id":46,"type":"webpage","title":"What is Unified Modeling Language (UML)?","URL":"https://www.visual-paradigm.com/guide/uml-unified-modeling-language/what-is-uml/","author":[{"literal":"Visual Paradigm"}],"accessed":{"date-parts":[["2024",8,30]]},"issued":{"date-parts":[["2024"]]}}}],"schema":"https://github.com/citation-style-language/schema/raw/master/csl-citation.json"} </w:instrText>
+      </w:r>
+      <w:r>
+        <w:fldChar w:fldCharType="separate"/>
+      </w:r>
+      <w:r>
+        <w:t>(DiagramasUML.com, 2024; Visual Paradigm, 2024)</w:t>
+      </w:r>
+      <w:r>
+        <w:fldChar w:fldCharType="end"/>
+      </w:r>
+      <w:r>
+        <w:t>.</w:t>
+      </w:r>
+    </w:p>
     <w:p/>
+    <w:p>
+      <w:r>
+        <w:rPr>
+          <w:noProof/>
+        </w:rPr>
+        <w:lastRenderedPageBreak/>
+        <w:drawing>
+          <wp:anchor distT="0" distB="0" distL="114300" distR="114300" simplePos="0" relativeHeight="251667456" behindDoc="0" locked="0" layoutInCell="1" allowOverlap="1" wp14:anchorId="57863FB9" wp14:editId="36B57A20">
+            <wp:simplePos x="0" y="0"/>
+            <wp:positionH relativeFrom="margin">
+              <wp:align>center</wp:align>
+            </wp:positionH>
+            <wp:positionV relativeFrom="paragraph">
+              <wp:posOffset>218</wp:posOffset>
+            </wp:positionV>
+            <wp:extent cx="4425315" cy="3545205"/>
+            <wp:effectExtent l="0" t="0" r="0" b="0"/>
+            <wp:wrapTopAndBottom/>
+            <wp:docPr id="1182116938" name="Picture 14"/>
+            <wp:cNvGraphicFramePr>
+              <a:graphicFrameLocks xmlns:a="http://schemas.openxmlformats.org/drawingml/2006/main" noChangeAspect="1"/>
+            </wp:cNvGraphicFramePr>
+            <a:graphic xmlns:a="http://schemas.openxmlformats.org/drawingml/2006/main">
+              <a:graphicData uri="http://schemas.openxmlformats.org/drawingml/2006/picture">
+                <pic:pic xmlns:pic="http://schemas.openxmlformats.org/drawingml/2006/picture">
+                  <pic:nvPicPr>
+                    <pic:cNvPr id="0" name="Picture 1"/>
+                    <pic:cNvPicPr>
+                      <a:picLocks noChangeAspect="1" noChangeArrowheads="1"/>
+                    </pic:cNvPicPr>
+                  </pic:nvPicPr>
+                  <pic:blipFill>
+                    <a:blip r:embed="rId14">
+                      <a:extLst>
+                        <a:ext uri="{28A0092B-C50C-407E-A947-70E740481C1C}">
+                          <a14:useLocalDpi xmlns:a14="http://schemas.microsoft.com/office/drawing/2010/main" val="0"/>
+                        </a:ext>
+                      </a:extLst>
+                    </a:blip>
+                    <a:srcRect/>
+                    <a:stretch>
+                      <a:fillRect/>
+                    </a:stretch>
+                  </pic:blipFill>
+                  <pic:spPr bwMode="auto">
+                    <a:xfrm>
+                      <a:off x="0" y="0"/>
+                      <a:ext cx="4425315" cy="3545205"/>
+                    </a:xfrm>
+                    <a:prstGeom prst="rect">
+                      <a:avLst/>
+                    </a:prstGeom>
+                    <a:noFill/>
+                    <a:ln>
+                      <a:noFill/>
+                    </a:ln>
+                  </pic:spPr>
+                </pic:pic>
+              </a:graphicData>
+            </a:graphic>
+            <wp14:sizeRelH relativeFrom="page">
+              <wp14:pctWidth>0</wp14:pctWidth>
+            </wp14:sizeRelH>
+            <wp14:sizeRelV relativeFrom="page">
+              <wp14:pctHeight>0</wp14:pctHeight>
+            </wp14:sizeRelV>
+          </wp:anchor>
+        </w:drawing>
+      </w:r>
+      <w:r>
+        <w:rPr>
+          <w:noProof/>
+        </w:rPr>
+        <mc:AlternateContent>
+          <mc:Choice Requires="wps">
+            <w:drawing>
+              <wp:anchor distT="0" distB="0" distL="114300" distR="114300" simplePos="0" relativeHeight="251669504" behindDoc="0" locked="0" layoutInCell="1" allowOverlap="1" wp14:anchorId="2BEF2695" wp14:editId="09D8988C">
+                <wp:simplePos x="0" y="0"/>
+                <wp:positionH relativeFrom="column">
+                  <wp:posOffset>683895</wp:posOffset>
+                </wp:positionH>
+                <wp:positionV relativeFrom="paragraph">
+                  <wp:posOffset>3632835</wp:posOffset>
+                </wp:positionV>
+                <wp:extent cx="4425315" cy="635"/>
+                <wp:effectExtent l="0" t="0" r="0" b="0"/>
+                <wp:wrapTopAndBottom/>
+                <wp:docPr id="1362109508" name="Text Box 1"/>
+                <wp:cNvGraphicFramePr/>
+                <a:graphic xmlns:a="http://schemas.openxmlformats.org/drawingml/2006/main">
+                  <a:graphicData uri="http://schemas.microsoft.com/office/word/2010/wordprocessingShape">
+                    <wps:wsp>
+                      <wps:cNvSpPr txBox="1"/>
+                      <wps:spPr>
+                        <a:xfrm>
+                          <a:off x="0" y="0"/>
+                          <a:ext cx="4425315" cy="635"/>
+                        </a:xfrm>
+                        <a:prstGeom prst="rect">
+                          <a:avLst/>
+                        </a:prstGeom>
+                        <a:solidFill>
+                          <a:prstClr val="white"/>
+                        </a:solidFill>
+                        <a:ln>
+                          <a:noFill/>
+                        </a:ln>
+                      </wps:spPr>
+                      <wps:txbx>
+                        <w:txbxContent>
+                          <w:p>
+                            <w:pPr>
+                              <w:pStyle w:val="Caption"/>
+                              <w:jc w:val="center"/>
+                              <w:rPr>
+                                <w:rFonts w:eastAsia="MS Mincho"/>
+                                <w:b w:val="0"/>
+                                <w:bCs w:val="0"/>
+                                <w:i/>
+                                <w:iCs/>
+                                <w:noProof/>
+                              </w:rPr>
+                            </w:pPr>
+                            <w:r>
+                              <w:rPr>
+                                <w:b w:val="0"/>
+                                <w:bCs w:val="0"/>
+                                <w:i/>
+                                <w:iCs/>
+                              </w:rPr>
+                              <w:t xml:space="preserve">Figura </w:t>
+                            </w:r>
+                            <w:r>
+                              <w:rPr>
+                                <w:b w:val="0"/>
+                                <w:bCs w:val="0"/>
+                                <w:i/>
+                                <w:iCs/>
+                              </w:rPr>
+                              <w:fldChar w:fldCharType="begin"/>
+                            </w:r>
+                            <w:r>
+                              <w:rPr>
+                                <w:b w:val="0"/>
+                                <w:bCs w:val="0"/>
+                                <w:i/>
+                                <w:iCs/>
+                              </w:rPr>
+                              <w:instrText xml:space="preserve"> SEQ Figura \* ARABIC </w:instrText>
+                            </w:r>
+                            <w:r>
+                              <w:rPr>
+                                <w:b w:val="0"/>
+                                <w:bCs w:val="0"/>
+                                <w:i/>
+                                <w:iCs/>
+                              </w:rPr>
+                              <w:fldChar w:fldCharType="separate"/>
+                            </w:r>
+                            <w:r>
+                              <w:rPr>
+                                <w:b w:val="0"/>
+                                <w:bCs w:val="0"/>
+                                <w:i/>
+                                <w:iCs/>
+                                <w:noProof/>
+                              </w:rPr>
+                              <w:t>1</w:t>
+                            </w:r>
+                            <w:r>
+                              <w:rPr>
+                                <w:b w:val="0"/>
+                                <w:bCs w:val="0"/>
+                                <w:i/>
+                                <w:iCs/>
+                              </w:rPr>
+                              <w:fldChar w:fldCharType="end"/>
+                            </w:r>
+                            <w:r>
+                              <w:rPr>
+                                <w:b w:val="0"/>
+                                <w:bCs w:val="0"/>
+                                <w:i/>
+                                <w:iCs/>
+                              </w:rPr>
+                              <w:t xml:space="preserve">: Tipos de diagramas UML </w:t>
+                            </w:r>
+                            <w:r>
+                              <w:rPr>
+                                <w:b w:val="0"/>
+                                <w:bCs w:val="0"/>
+                                <w:i/>
+                                <w:iCs/>
+                              </w:rPr>
+                              <w:t>(</w:t>
+                            </w:r>
+                            <w:r>
+                              <w:rPr>
+                                <w:b w:val="0"/>
+                                <w:bCs w:val="0"/>
+                                <w:i/>
+                                <w:iCs/>
+                              </w:rPr>
+                              <w:t>DiagramasUML.com</w:t>
+                            </w:r>
+                            <w:r>
+                              <w:rPr>
+                                <w:b w:val="0"/>
+                                <w:bCs w:val="0"/>
+                                <w:i/>
+                                <w:iCs/>
+                              </w:rPr>
+                              <w:t>, 2024)</w:t>
+                            </w:r>
+                            <w:r>
+                              <w:rPr>
+                                <w:b w:val="0"/>
+                                <w:bCs w:val="0"/>
+                                <w:i/>
+                                <w:iCs/>
+                              </w:rPr>
+                              <w:t>.</w:t>
+                            </w:r>
+                          </w:p>
+                        </w:txbxContent>
+                      </wps:txbx>
+                      <wps:bodyPr rot="0" spcFirstLastPara="0" vertOverflow="overflow" horzOverflow="overflow" vert="horz" wrap="square" lIns="0" tIns="0" rIns="0" bIns="0" numCol="1" spcCol="0" rtlCol="0" fromWordArt="0" anchor="t" anchorCtr="0" forceAA="0" compatLnSpc="1">
+                        <a:prstTxWarp prst="textNoShape">
+                          <a:avLst/>
+                        </a:prstTxWarp>
+                        <a:spAutoFit/>
+                      </wps:bodyPr>
+                    </wps:wsp>
+                  </a:graphicData>
+                </a:graphic>
+              </wp:anchor>
+            </w:drawing>
+          </mc:Choice>
+          <mc:Fallback>
+            <w:pict>
+              <v:shape w14:anchorId="2BEF2695" id="Text Box 1" o:spid="_x0000_s1039" type="#_x0000_t202" style="position:absolute;left:0;text-align:left;margin-left:53.85pt;margin-top:286.05pt;width:348.45pt;height:.05pt;z-index:251669504;visibility:visible;mso-wrap-style:square;mso-wrap-distance-left:9pt;mso-wrap-distance-top:0;mso-wrap-distance-right:9pt;mso-wrap-distance-bottom:0;mso-position-horizontal:absolute;mso-position-horizontal-relative:text;mso-position-vertical:absolute;mso-position-vertical-relative:text;v-text-anchor:top" o:gfxdata="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" stroked="f">
+                <v:textbox style="mso-fit-shape-to-text:t" inset="0,0,0,0">
+                  <w:txbxContent>
+                    <w:p>
+                      <w:pPr>
+                        <w:pStyle w:val="Caption"/>
+                        <w:jc w:val="center"/>
+                        <w:rPr>
+                          <w:rFonts w:eastAsia="MS Mincho"/>
+                          <w:b w:val="0"/>
+                          <w:bCs w:val="0"/>
+                          <w:i/>
+                          <w:iCs/>
+                          <w:noProof/>
+                        </w:rPr>
+                      </w:pPr>
+                      <w:r>
+                        <w:rPr>
+                          <w:b w:val="0"/>
+                          <w:bCs w:val="0"/>
+                          <w:i/>
+                          <w:iCs/>
+                        </w:rPr>
+                        <w:t xml:space="preserve">Figura </w:t>
+                      </w:r>
+                      <w:r>
+                        <w:rPr>
+                          <w:b w:val="0"/>
+                          <w:bCs w:val="0"/>
+                          <w:i/>
+                          <w:iCs/>
+                        </w:rPr>
+                        <w:fldChar w:fldCharType="begin"/>
+                      </w:r>
+                      <w:r>
+                        <w:rPr>
+                          <w:b w:val="0"/>
+                          <w:bCs w:val="0"/>
+                          <w:i/>
+                          <w:iCs/>
+                        </w:rPr>
+                        <w:instrText xml:space="preserve"> SEQ Figura \* ARABIC </w:instrText>
+                      </w:r>
+                      <w:r>
+                        <w:rPr>
+                          <w:b w:val="0"/>
+                          <w:bCs w:val="0"/>
+                          <w:i/>
+                          <w:iCs/>
+                        </w:rPr>
+                        <w:fldChar w:fldCharType="separate"/>
+                      </w:r>
+                      <w:r>
+                        <w:rPr>
+                          <w:b w:val="0"/>
+                          <w:bCs w:val="0"/>
+                          <w:i/>
+                          <w:iCs/>
+                          <w:noProof/>
+                        </w:rPr>
+                        <w:t>1</w:t>
+                      </w:r>
+                      <w:r>
+                        <w:rPr>
+                          <w:b w:val="0"/>
+                          <w:bCs w:val="0"/>
+                          <w:i/>
+                          <w:iCs/>
+                        </w:rPr>
+                        <w:fldChar w:fldCharType="end"/>
+                      </w:r>
+                      <w:r>
+                        <w:rPr>
+                          <w:b w:val="0"/>
+                          <w:bCs w:val="0"/>
+                          <w:i/>
+                          <w:iCs/>
+                        </w:rPr>
+                        <w:t xml:space="preserve">: Tipos de diagramas UML </w:t>
+                      </w:r>
+                      <w:r>
+                        <w:rPr>
+                          <w:b w:val="0"/>
+                          <w:bCs w:val="0"/>
+                          <w:i/>
+                          <w:iCs/>
+                        </w:rPr>
+                        <w:t>(</w:t>
+                      </w:r>
+                      <w:r>
+                        <w:rPr>
+                          <w:b w:val="0"/>
+                          <w:bCs w:val="0"/>
+                          <w:i/>
+                          <w:iCs/>
+                        </w:rPr>
+                        <w:t>DiagramasUML.com</w:t>
+                      </w:r>
+                      <w:r>
+                        <w:rPr>
+                          <w:b w:val="0"/>
+                          <w:bCs w:val="0"/>
+                          <w:i/>
+                          <w:iCs/>
+                        </w:rPr>
+                        <w:t>, 2024)</w:t>
+                      </w:r>
+                      <w:r>
+                        <w:rPr>
+                          <w:b w:val="0"/>
+                          <w:bCs w:val="0"/>
+                          <w:i/>
+                          <w:iCs/>
+                        </w:rPr>
+                        <w:t>.</w:t>
+                      </w:r>
+                    </w:p>
+                  </w:txbxContent>
+                </v:textbox>
+                <w10:wrap type="topAndBottom"/>
+              </v:shape>
+            </w:pict>
+          </mc:Fallback>
+        </mc:AlternateContent>
+      </w:r>
+      <w:r>
+        <w:t>En este trabajo se empleará algunos de dichos diagramas para la descripción de la aplicación web propuesta.</w:t>
+      </w:r>
+    </w:p>
     <w:p/>
+    <w:p>
+      <w:pPr>
+        <w:pStyle w:val="Heading2"/>
+      </w:pPr>
+      <w:r>
+        <w:t xml:space="preserve">Estructura e implementación del lado del cliente </w:t>
+      </w:r>
+    </w:p>
+    <w:p>
+      <w:pPr>
+        <w:pStyle w:val="Heading2"/>
+      </w:pPr>
+      <w:r>
+        <w:t>Estructura e implementación del lado del servidor</w:t>
+      </w:r>
+    </w:p>
+    <w:p>
+      <w:pPr>
+        <w:pStyle w:val="Heading2"/>
+      </w:pPr>
+      <w:r>
+        <w:t>Conclusiones parciales del capítulo</w:t>
+      </w:r>
+    </w:p>
+    <w:p>
+      <w:pPr>
+        <w:pStyle w:val="ListParagraph"/>
+        <w:widowControl w:val="0"/>
+        <w:numPr>
+          <w:ilvl w:val="0"/>
+          <w:numId w:val="50"/>
+        </w:numPr>
+        <w:tabs>
+          <w:tab w:val="left" w:pos="578"/>
+        </w:tabs>
+        <w:spacing w:before="240"/>
+        <w:contextualSpacing w:val="0"/>
+        <w:outlineLvl w:val="1"/>
+        <w:rPr>
+          <w:rFonts w:eastAsia="Times New Roman"/>
+          <w:b/>
+          <w:bCs/>
+          <w:i/>
+          <w:iCs/>
+          <w:vanish/>
+        </w:rPr>
+      </w:pPr>
+    </w:p>
+    <w:p>
+      <w:pPr>
+        <w:pStyle w:val="ListParagraph"/>
+        <w:widowControl w:val="0"/>
+        <w:numPr>
+          <w:ilvl w:val="0"/>
+          <w:numId w:val="50"/>
+        </w:numPr>
+        <w:tabs>
+          <w:tab w:val="left" w:pos="578"/>
+        </w:tabs>
+        <w:spacing w:before="240"/>
+        <w:contextualSpacing w:val="0"/>
+        <w:outlineLvl w:val="1"/>
+        <w:rPr>
+          <w:rFonts w:eastAsia="Times New Roman"/>
+          <w:b/>
+          <w:bCs/>
+          <w:i/>
+          <w:iCs/>
+          <w:vanish/>
+        </w:rPr>
+      </w:pPr>
+    </w:p>
+    <w:p>
+      <w:pPr>
+        <w:pStyle w:val="ListParagraph"/>
+        <w:widowControl w:val="0"/>
+        <w:numPr>
+          <w:ilvl w:val="1"/>
+          <w:numId w:val="50"/>
+        </w:numPr>
+        <w:tabs>
+          <w:tab w:val="left" w:pos="578"/>
+        </w:tabs>
+        <w:spacing w:before="240"/>
+        <w:contextualSpacing w:val="0"/>
+        <w:outlineLvl w:val="1"/>
+        <w:rPr>
+          <w:rFonts w:eastAsia="Times New Roman"/>
+          <w:b/>
+          <w:bCs/>
+          <w:i/>
+          <w:iCs/>
+          <w:vanish/>
+        </w:rPr>
+      </w:pPr>
+    </w:p>
     <w:p>
       <w:pPr>
         <w:sectPr>
@@ -8293,6 +8886,14 @@
     <w:p>
       <w:pPr>
         <w:pStyle w:val="Bibliography"/>
+      </w:pPr>
+      <w:r>
+        <w:t>DiagramasUML.com, 2024. ▷ Todos los diagramas UML. Teoría y ejemplos [WWW Document]. DiagramasUML.com. URL https://diagramasuml.com/ (accessed 9.24.24).</w:t>
+      </w:r>
+    </w:p>
+    <w:p>
+      <w:pPr>
+        <w:pStyle w:val="Bibliography"/>
         <w:rPr>
           <w:lang w:val="en-US"/>
         </w:rPr>
@@ -8447,6 +9048,7 @@
         <w:rPr>
           <w:lang w:val="en-US"/>
         </w:rPr>
+        <w:lastRenderedPageBreak/>
         <w:t>Kim, M., Sinha, S., Orso, A., 2023. Adaptive REST API Testing with Reinforcement Learning.</w:t>
       </w:r>
     </w:p>
@@ -8461,8 +9063,210 @@
         <w:rPr>
           <w:lang w:val="en-US"/>
         </w:rPr>
+        <w:t>Kowalczyk, K., Szandala, T., 2024. Enhancing SEO in Single-Page Web Applications in Contrast With Multi-Page Applications. IEEE Access 12, 11597–11614. https://doi.org/10.1109/ACCESS.2024.3355740</w:t>
+      </w:r>
+    </w:p>
+    <w:p>
+      <w:pPr>
+        <w:pStyle w:val="Bibliography"/>
+        <w:rPr>
+          <w:lang w:val="en-US"/>
+        </w:rPr>
+      </w:pPr>
+      <w:r>
+        <w:rPr>
+          <w:lang w:val="en-US"/>
+        </w:rPr>
+        <w:t>Kralina, H., Popova, A., 2024. NOWADAYS TRENDS IN WEB DEVELOPMENT, in: EDUCATION AND SCIENCE OF TODAY: INTERSECTORAL ISSUES AND DEVELOPMENT OF SCIENCES. Presented at the EDUCATION AND SCIENCE OF TODAY: INTERSECTORAL ISSUES AND DEVELOPMENT OF SCIENCES, European Scientific Platform. https://doi.org/10.36074/logos-29.03.2024.068</w:t>
+      </w:r>
+    </w:p>
+    <w:p>
+      <w:pPr>
+        <w:pStyle w:val="Bibliography"/>
+        <w:rPr>
+          <w:lang w:val="en-US"/>
+        </w:rPr>
+      </w:pPr>
+      <w:r>
+        <w:t xml:space="preserve">Kumar, M., Nandal, D.R., 2024. </w:t>
+      </w:r>
+      <w:r>
+        <w:rPr>
+          <w:lang w:val="en-US"/>
+        </w:rPr>
+        <w:t>Python’s Role in Accelerating Web Application Development with Django. Int. Res. J. Adv. Eng. Manag. IRJAEM 2, 2092–2105. https://doi.org/10.47392/IRJAEM.2024.0307</w:t>
+      </w:r>
+    </w:p>
+    <w:p>
+      <w:pPr>
+        <w:pStyle w:val="Bibliography"/>
+        <w:rPr>
+          <w:lang w:val="en-US"/>
+        </w:rPr>
+      </w:pPr>
+      <w:r>
+        <w:rPr>
+          <w:lang w:val="en-US"/>
+        </w:rPr>
+        <w:t>Liu, Yi, Li, Y., Deng, G., Liu, Yang, Wan, R., Wu, R., Ji, D., Xu, S., Bao, M., 2022. Morest: model-based RESTful API testing with execution feedback, in: Proceedings of the 44th International Conference on Software Engineering. Presented at the ICSE ’22: 44th International Conference on Software Engineering, ACM, Pittsburgh Pennsylvania, pp. 1406–1417. https://doi.org/10.1145/3510003.3510133</w:t>
+      </w:r>
+    </w:p>
+    <w:p>
+      <w:pPr>
+        <w:pStyle w:val="Bibliography"/>
+        <w:rPr>
+          <w:lang w:val="en-US"/>
+        </w:rPr>
+      </w:pPr>
+      <w:r>
+        <w:t xml:space="preserve">Llamuca-Quinaloa, J., Vera-Vincent, Y., Tapia-Cerda, V., 2021. Análisis comparativo para medir la eficiencia de desempeño entre una aplicación web tradicional y una aplicación web progresiva. </w:t>
+      </w:r>
+      <w:r>
+        <w:rPr>
+          <w:lang w:val="en-US"/>
+        </w:rPr>
+        <w:t>TecnoLógicas 24, e1892. https://doi.org/10.22430/22565337.1892</w:t>
+      </w:r>
+    </w:p>
+    <w:p>
+      <w:pPr>
+        <w:pStyle w:val="Bibliography"/>
+        <w:rPr>
+          <w:lang w:val="en-US"/>
+        </w:rPr>
+      </w:pPr>
+      <w:r>
+        <w:rPr>
+          <w:lang w:val="en-US"/>
+        </w:rPr>
+        <w:t>Mendez, M., 2014. The Missing Link - An Introduction to Web Development and Programming. Open SUNY Textbooks.</w:t>
+      </w:r>
+    </w:p>
+    <w:p>
+      <w:pPr>
+        <w:pStyle w:val="Bibliography"/>
+        <w:rPr>
+          <w:lang w:val="en-US"/>
+        </w:rPr>
+      </w:pPr>
+      <w:r>
+        <w:rPr>
+          <w:lang w:val="en-US"/>
+        </w:rPr>
+        <w:t>Mwamba Nyabuto, G., Mony, V., Mbugua, S., 2024. Architectural Review of Client-Server Models. Int. J. Sci. Res. Eng. Trends 10, 139–143.</w:t>
+      </w:r>
+    </w:p>
+    <w:p>
+      <w:pPr>
+        <w:pStyle w:val="Bibliography"/>
+        <w:rPr>
+          <w:lang w:val="en-US"/>
+        </w:rPr>
+      </w:pPr>
+      <w:r>
+        <w:rPr>
+          <w:lang w:val="en-US"/>
+        </w:rPr>
+        <w:t>NextAuth Documentation, 2024. Introduction | NextAuth.js [WWW Document]. URL https://next-auth.js.org/getting-started/introduction (accessed 9.6.24).</w:t>
+      </w:r>
+    </w:p>
+    <w:p>
+      <w:pPr>
+        <w:pStyle w:val="Bibliography"/>
+        <w:rPr>
+          <w:lang w:val="en-US"/>
+        </w:rPr>
+      </w:pPr>
+      <w:r>
+        <w:rPr>
+          <w:lang w:val="en-US"/>
+        </w:rPr>
+        <w:t>Nguyen, T., 2023. What are APIs? A computer scientist explains the data sockets that make digital life possible [WWW Document]. The Conversation. URL http://theconversation.com/what-are-apis-a-computer-scientist-explains-the-data-sockets-that-make-digital-life-possible-213042 (accessed 9.6.24).</w:t>
+      </w:r>
+    </w:p>
+    <w:p>
+      <w:pPr>
+        <w:pStyle w:val="Bibliography"/>
+        <w:rPr>
+          <w:lang w:val="en-US"/>
+        </w:rPr>
+      </w:pPr>
+      <w:r>
+        <w:rPr>
+          <w:lang w:val="en-US"/>
+        </w:rPr>
+        <w:t>Olanrewaju, R.F., Khan, B.U.I., Morshidi, M.A., Anwar, F., Kiah, M.L.B.M., 2021. A Frictionless and Secure User Authentication in Web-Based Premium Applications. IEEE Access 9, 129240–129255. https://doi.org/10.1109/ACCESS.2021.3110310</w:t>
+      </w:r>
+    </w:p>
+    <w:p>
+      <w:pPr>
+        <w:pStyle w:val="Bibliography"/>
+        <w:rPr>
+          <w:lang w:val="en-US"/>
+        </w:rPr>
+      </w:pPr>
+      <w:r>
+        <w:rPr>
+          <w:lang w:val="en-US"/>
+        </w:rPr>
+        <w:t>Panwar, V., 2024. Web Evolution to Revolution: Navigating the Future of Web Application Development. Int. J. Comput. Trends Technol. 72, 34–40. https://doi.org/10.14445/22312803/IJCTT-V72I2P107</w:t>
+      </w:r>
+    </w:p>
+    <w:p>
+      <w:pPr>
+        <w:pStyle w:val="Bibliography"/>
+        <w:rPr>
+          <w:lang w:val="en-US"/>
+        </w:rPr>
+      </w:pPr>
+      <w:r>
+        <w:rPr>
+          <w:lang w:val="en-US"/>
+        </w:rPr>
+        <w:t>Patel, V., 2023. Analyzing the Impact of Next.JS on Site Performance and SEO. Int. J. Comput. Appl. Technol. Res. https://doi.org/10.7753/IJCATR1210.1004</w:t>
+      </w:r>
+    </w:p>
+    <w:p>
+      <w:pPr>
+        <w:pStyle w:val="Bibliography"/>
+      </w:pPr>
+      <w:r>
+        <w:rPr>
+          <w:lang w:val="en-US"/>
+        </w:rPr>
+        <w:t xml:space="preserve">Ramírez-Galvis, J.P., 2023. </w:t>
+      </w:r>
+      <w:r>
+        <w:t>Generación de un servicio RSS con Django. https://doi.org/10.13140/RG.2.2.15992.62723</w:t>
+      </w:r>
+    </w:p>
+    <w:p>
+      <w:pPr>
+        <w:pStyle w:val="Bibliography"/>
+        <w:rPr>
+          <w:lang w:val="en-US"/>
+        </w:rPr>
+      </w:pPr>
+      <w:r>
+        <w:rPr>
+          <w:lang w:val="en-US"/>
+        </w:rPr>
+        <w:t>Satter, A., Tabassum, A., Ishrat, J.E., 2023. Software Evolution of Next.js and Angular. Int. J. Eng. Manuf. 13, 20–33. https://doi.org/10.5815/ijem.2023.04.03</w:t>
+      </w:r>
+    </w:p>
+    <w:p>
+      <w:pPr>
+        <w:pStyle w:val="Bibliography"/>
+        <w:rPr>
+          <w:lang w:val="en-US"/>
+        </w:rPr>
+      </w:pPr>
+      <w:r>
+        <w:rPr>
+          <w:lang w:val="en-US"/>
+        </w:rPr>
         <w:lastRenderedPageBreak/>
-        <w:t>Kowalczyk, K., Szandala, T., 2024. Enhancing SEO in Single-Page Web Applications in Contrast With Multi-Page Applications. IEEE Access 12, 11597–11614. https://doi.org/10.1109/ACCESS.2024.3355740</w:t>
+        <w:t>Stanek, J., Killough, D., 2023. Synthesizing JSON Schema Transformers. Univ. Wis. 1, 7.</w:t>
       </w:r>
     </w:p>
     <w:p>
@@ -8476,7 +9280,7 @@
         <w:rPr>
           <w:lang w:val="en-US"/>
         </w:rPr>
-        <w:t>Kralina, H., Popova, A., 2024. NOWADAYS TRENDS IN WEB DEVELOPMENT, in: EDUCATION AND SCIENCE OF TODAY: INTERSECTORAL ISSUES AND DEVELOPMENT OF SCIENCES. Presented at the EDUCATION AND SCIENCE OF TODAY: INTERSECTORAL ISSUES AND DEVELOPMENT OF SCIENCES, European Scientific Platform. https://doi.org/10.36074/logos-29.03.2024.068</w:t>
+        <w:t>The PostgreSQL Global Development Group, 2024. PostgreSQL: About [WWW Document]. URL https://www.postgresql.org/about/ (accessed 8.20.24).</w:t>
       </w:r>
     </w:p>
     <w:p>
@@ -8487,72 +9291,57 @@
         </w:rPr>
       </w:pPr>
       <w:r>
-        <w:t xml:space="preserve">Kumar, M., Nandal, D.R., 2024. </w:t>
-      </w:r>
-      <w:r>
-        <w:rPr>
-          <w:lang w:val="en-US"/>
-        </w:rPr>
-        <w:t>Python’s Role in Accelerating Web Application Development with Django. Int. Res. J. Adv. Eng. Manag. IRJAEM 2, 2092–2105. https://doi.org/10.47392/IRJAEM.2024.0307</w:t>
+        <w:rPr>
+          <w:lang w:val="en-US"/>
+        </w:rPr>
+        <w:t>USA, Shukla, A., 2023. Modern JavaScript Frameworks and JavaScript’s Future as a FullStack Programming Language. J. Artif. Intell. Cloud Comput. 1–5. https://doi.org/10.47363/JAICC/2023(2)144</w:t>
       </w:r>
     </w:p>
     <w:p>
       <w:pPr>
         <w:pStyle w:val="Bibliography"/>
-        <w:rPr>
-          <w:lang w:val="en-US"/>
-        </w:rPr>
-      </w:pPr>
-      <w:r>
-        <w:rPr>
-          <w:lang w:val="en-US"/>
-        </w:rPr>
-        <w:t>Liu, Yi, Li, Y., Deng, G., Liu, Yang, Wan, R., Wu, R., Ji, D., Xu, S., Bao, M., 2022. Morest: model-based RESTful API testing with execution feedback, in: Proceedings of the 44th International Conference on Software Engineering. Presented at the ICSE ’22: 44th International Conference on Software Engineering, ACM, Pittsburgh Pennsylvania, pp. 1406–1417. https://doi.org/10.1145/3510003.3510133</w:t>
+      </w:pPr>
+      <w:r>
+        <w:rPr>
+          <w:lang w:val="en-US"/>
+        </w:rPr>
+        <w:t xml:space="preserve">Valdez Ocampo, F.D., Huerta Maciel, Á.M., Mongelós Barrios, C.A., Sánchez Jara, R., Ruiz Díaz Lovera, E.M.D., Sanchez Gonzalez, M.A., 2024. </w:t>
+      </w:r>
+      <w:r>
+        <w:t>Evaluación de cultivares de maíz (Zea maíz L.) sembrados en diferentes arreglos espaciales. Rev. Alfa 8, 363–375. https://doi.org/10.33996/revistaalfa.v8i23.269</w:t>
       </w:r>
     </w:p>
     <w:p>
       <w:pPr>
         <w:pStyle w:val="Bibliography"/>
-        <w:rPr>
-          <w:lang w:val="en-US"/>
-        </w:rPr>
-      </w:pPr>
-      <w:r>
-        <w:t xml:space="preserve">Llamuca-Quinaloa, J., Vera-Vincent, Y., Tapia-Cerda, V., 2021. Análisis comparativo para medir la eficiencia de desempeño entre una aplicación web tradicional y una aplicación web progresiva. </w:t>
-      </w:r>
-      <w:r>
-        <w:rPr>
-          <w:lang w:val="en-US"/>
-        </w:rPr>
-        <w:t>TecnoLógicas 24, e1892. https://doi.org/10.22430/22565337.1892</w:t>
+      </w:pPr>
+      <w:r>
+        <w:t>Vargas Zermeño, E., 2024. Criterios de implementación de Tailwind CSS en desarrollos frontend. Cuad. Téc. Univ. DGTIC 2. https://doi.org/10.22201/dgtic.ctud.2024.2.3.63</w:t>
       </w:r>
     </w:p>
     <w:p>
       <w:pPr>
         <w:pStyle w:val="Bibliography"/>
-        <w:rPr>
-          <w:lang w:val="en-US"/>
-        </w:rPr>
-      </w:pPr>
-      <w:r>
-        <w:rPr>
-          <w:lang w:val="en-US"/>
-        </w:rPr>
-        <w:t>Mendez, M., 2014. The Missing Link - An Introduction to Web Development and Programming. Open SUNY Textbooks.</w:t>
+      </w:pPr>
+      <w:r>
+        <w:t xml:space="preserve">Venkata Koteswara Rao Ballamudi, Karu Lal, Harshith Desamsetti, Sreekanth Dekkati, 2021. </w:t>
+      </w:r>
+      <w:r>
+        <w:rPr>
+          <w:lang w:val="en-US"/>
+        </w:rPr>
+        <w:t xml:space="preserve">Getting Started Modern Web Development with Next.js: An Indispensable React Framework. </w:t>
+      </w:r>
+      <w:r>
+        <w:t>Digit. Sustain. Rev. 1.</w:t>
       </w:r>
     </w:p>
     <w:p>
       <w:pPr>
         <w:pStyle w:val="Bibliography"/>
-        <w:rPr>
-          <w:lang w:val="en-US"/>
-        </w:rPr>
-      </w:pPr>
-      <w:r>
-        <w:rPr>
-          <w:lang w:val="en-US"/>
-        </w:rPr>
-        <w:t>Mwamba Nyabuto, G., Mony, V., Mbugua, S., 2024. Architectural Review of Client-Server Models. Int. J. Sci. Res. Eng. Trends 10, 139–143.</w:t>
+      </w:pPr>
+      <w:r>
+        <w:t>Vinces-Tachong, R.E., Vélez-Ruiz, M.C., Gaibor-Fernández, R.R., Herrera-Eguez, F.E., 2022. Implementación del procesamiento de imágenes para la evaluación de la mancha de asfalto (Phyllachora maydis) en maíz (Zea mays). Rev. TERRA Latinoam. 40. https://doi.org/10.28940/terra.v40i0.1066</w:t>
       </w:r>
     </w:p>
     <w:p>
@@ -8563,184 +9352,13 @@
         </w:rPr>
       </w:pPr>
       <w:r>
-        <w:rPr>
-          <w:lang w:val="en-US"/>
-        </w:rPr>
-        <w:t>NextAuth Documentation, 2024. Introduction | NextAuth.js [WWW Document]. URL https://next-auth.js.org/getting-started/introduction (accessed 9.6.24).</w:t>
-      </w:r>
-    </w:p>
-    <w:p>
-      <w:pPr>
-        <w:pStyle w:val="Bibliography"/>
-        <w:rPr>
-          <w:lang w:val="en-US"/>
-        </w:rPr>
-      </w:pPr>
-      <w:r>
-        <w:rPr>
-          <w:lang w:val="en-US"/>
-        </w:rPr>
-        <w:t>Nguyen, T., 2023. What are APIs? A computer scientist explains the data sockets that make digital life possible [WWW Document]. The Conversation. URL http://theconversation.com/what-are-apis-a-computer-scientist-explains-the-data-sockets-that-make-digital-life-possible-213042 (accessed 9.6.24).</w:t>
-      </w:r>
-    </w:p>
-    <w:p>
-      <w:pPr>
-        <w:pStyle w:val="Bibliography"/>
-        <w:rPr>
-          <w:lang w:val="en-US"/>
-        </w:rPr>
-      </w:pPr>
-      <w:r>
-        <w:rPr>
-          <w:lang w:val="en-US"/>
-        </w:rPr>
-        <w:t>Olanrewaju, R.F., Khan, B.U.I., Morshidi, M.A., Anwar, F., Kiah, M.L.B.M., 2021. A Frictionless and Secure User Authentication in Web-Based Premium Applications. IEEE Access 9, 129240–129255. https://doi.org/10.1109/ACCESS.2021.3110310</w:t>
-      </w:r>
-    </w:p>
-    <w:p>
-      <w:pPr>
-        <w:pStyle w:val="Bibliography"/>
-        <w:rPr>
-          <w:lang w:val="en-US"/>
-        </w:rPr>
-      </w:pPr>
-      <w:r>
-        <w:rPr>
-          <w:lang w:val="en-US"/>
-        </w:rPr>
-        <w:t>Panwar, V., 2024. Web Evolution to Revolution: Navigating the Future of Web Application Development. Int. J. Comput. Trends Technol. 72, 34–40. https://doi.org/10.14445/22312803/IJCTT-V72I2P107</w:t>
-      </w:r>
-    </w:p>
-    <w:p>
-      <w:pPr>
-        <w:pStyle w:val="Bibliography"/>
-        <w:rPr>
-          <w:lang w:val="en-US"/>
-        </w:rPr>
-      </w:pPr>
-      <w:r>
-        <w:rPr>
-          <w:lang w:val="en-US"/>
-        </w:rPr>
-        <w:t>Patel, V., 2023. Analyzing the Impact of Next.JS on Site Performance and SEO. Int. J. Comput. Appl. Technol. Res. https://doi.org/10.7753/IJCATR1210.1004</w:t>
-      </w:r>
-    </w:p>
-    <w:p>
-      <w:pPr>
-        <w:pStyle w:val="Bibliography"/>
-      </w:pPr>
-      <w:r>
-        <w:rPr>
-          <w:lang w:val="en-US"/>
-        </w:rPr>
-        <w:t xml:space="preserve">Ramírez-Galvis, J.P., 2023. </w:t>
-      </w:r>
-      <w:r>
-        <w:t>Generación de un servicio RSS con Django. https://doi.org/10.13140/RG.2.2.15992.62723</w:t>
-      </w:r>
-    </w:p>
-    <w:p>
-      <w:pPr>
-        <w:pStyle w:val="Bibliography"/>
-        <w:rPr>
-          <w:lang w:val="en-US"/>
-        </w:rPr>
-      </w:pPr>
-      <w:r>
-        <w:rPr>
-          <w:lang w:val="en-US"/>
-        </w:rPr>
-        <w:t>Satter, A., Tabassum, A., Ishrat, J.E., 2023. Software Evolution of Next.js and Angular. Int. J. Eng. Manuf. 13, 20–33. https://doi.org/10.5815/ijem.2023.04.03</w:t>
-      </w:r>
-    </w:p>
-    <w:p>
-      <w:pPr>
-        <w:pStyle w:val="Bibliography"/>
-        <w:rPr>
-          <w:lang w:val="en-US"/>
-        </w:rPr>
-      </w:pPr>
-      <w:r>
-        <w:rPr>
-          <w:lang w:val="en-US"/>
-        </w:rPr>
-        <w:t>Stanek, J., Killough, D., 2023. Synthesizing JSON Schema Transformers. Univ. Wis. 1, 7.</w:t>
-      </w:r>
-    </w:p>
-    <w:p>
-      <w:pPr>
-        <w:pStyle w:val="Bibliography"/>
-        <w:rPr>
-          <w:lang w:val="en-US"/>
-        </w:rPr>
-      </w:pPr>
-      <w:r>
-        <w:rPr>
-          <w:lang w:val="en-US"/>
-        </w:rPr>
-        <w:lastRenderedPageBreak/>
-        <w:t>The PostgreSQL Global Development Group, 2024. PostgreSQL: About [WWW Document]. URL https://www.postgresql.org/about/ (accessed 8.20.24).</w:t>
-      </w:r>
-    </w:p>
-    <w:p>
-      <w:pPr>
-        <w:pStyle w:val="Bibliography"/>
-        <w:rPr>
-          <w:lang w:val="en-US"/>
-        </w:rPr>
-      </w:pPr>
-      <w:r>
-        <w:rPr>
-          <w:lang w:val="en-US"/>
-        </w:rPr>
-        <w:t>USA, Shukla, A., 2023. Modern JavaScript Frameworks and JavaScript’s Future as a FullStack Programming Language. J. Artif. Intell. Cloud Comput. 1–5. https://doi.org/10.47363/JAICC/2023(2)144</w:t>
-      </w:r>
-    </w:p>
-    <w:p>
-      <w:pPr>
-        <w:pStyle w:val="Bibliography"/>
-      </w:pPr>
-      <w:r>
-        <w:rPr>
-          <w:lang w:val="en-US"/>
-        </w:rPr>
-        <w:t xml:space="preserve">Valdez Ocampo, F.D., Huerta Maciel, Á.M., Mongelós Barrios, C.A., Sánchez Jara, R., Ruiz Díaz Lovera, E.M.D., Sanchez Gonzalez, M.A., 2024. </w:t>
-      </w:r>
-      <w:r>
-        <w:t>Evaluación de cultivares de maíz (Zea maíz L.) sembrados en diferentes arreglos espaciales. Rev. Alfa 8, 363–375. https://doi.org/10.33996/revistaalfa.v8i23.269</w:t>
-      </w:r>
-    </w:p>
-    <w:p>
-      <w:pPr>
-        <w:pStyle w:val="Bibliography"/>
-      </w:pPr>
-      <w:r>
-        <w:t>Vargas Zermeño, E., 2024. Criterios de implementación de Tailwind CSS en desarrollos frontend. Cuad. Téc. Univ. DGTIC 2. https://doi.org/10.22201/dgtic.ctud.2024.2.3.63</w:t>
-      </w:r>
-    </w:p>
-    <w:p>
-      <w:pPr>
-        <w:pStyle w:val="Bibliography"/>
-      </w:pPr>
-      <w:r>
-        <w:t xml:space="preserve">Venkata Koteswara Rao Ballamudi, Karu Lal, Harshith Desamsetti, Sreekanth Dekkati, 2021. </w:t>
-      </w:r>
-      <w:r>
-        <w:rPr>
-          <w:lang w:val="en-US"/>
-        </w:rPr>
-        <w:t xml:space="preserve">Getting Started Modern Web Development with Next.js: An Indispensable React Framework. </w:t>
-      </w:r>
-      <w:r>
-        <w:t>Digit. Sustain. Rev. 1.</w:t>
-      </w:r>
-    </w:p>
-    <w:p>
-      <w:pPr>
-        <w:pStyle w:val="Bibliography"/>
-      </w:pPr>
-      <w:r>
-        <w:t>Vinces-Tachong, R.E., Vélez-Ruiz, M.C., Gaibor-Fernández, R.R., Herrera-Eguez, F.E., 2022. Implementación del procesamiento de imágenes para la evaluación de la mancha de asfalto (Phyllachora maydis) en maíz (Zea mays). Rev. TERRA Latinoam. 40. https://doi.org/10.28940/terra.v40i0.1066</w:t>
+        <w:t xml:space="preserve">Visual Paradigm, 2024. </w:t>
+      </w:r>
+      <w:r>
+        <w:rPr>
+          <w:lang w:val="en-US"/>
+        </w:rPr>
+        <w:t>What is Unified Modeling Language (UML)? [WWW Document]. URL https://www.visual-paradigm.com/guide/uml-unified-modeling-language/what-is-uml/ (accessed 8.30.24).</w:t>
       </w:r>
     </w:p>
     <w:p>
@@ -14103,7 +14721,7 @@
   <w:abstractNum w:abstractNumId="48" w15:restartNumberingAfterBreak="0">
     <w:nsid w:val="7EC2227E"/>
     <w:multiLevelType w:val="multilevel"/>
-    <w:tmpl w:val="A0127198"/>
+    <w:tmpl w:val="1012009A"/>
     <w:lvl w:ilvl="0">
       <w:start w:val="1"/>
       <w:numFmt w:val="decimal"/>
@@ -14409,6 +15027,36 @@
   </w:num>
   <w:num w:numId="49" w16cid:durableId="1791893725">
     <w:abstractNumId w:val="44"/>
+  </w:num>
+  <w:num w:numId="50" w16cid:durableId="1541941366">
+    <w:abstractNumId w:val="48"/>
+    <w:lvlOverride w:ilvl="0">
+      <w:startOverride w:val="1"/>
+    </w:lvlOverride>
+    <w:lvlOverride w:ilvl="1">
+      <w:startOverride w:val="1"/>
+    </w:lvlOverride>
+    <w:lvlOverride w:ilvl="2">
+      <w:startOverride w:val="1"/>
+    </w:lvlOverride>
+    <w:lvlOverride w:ilvl="3">
+      <w:startOverride w:val="1"/>
+    </w:lvlOverride>
+    <w:lvlOverride w:ilvl="4">
+      <w:startOverride w:val="1"/>
+    </w:lvlOverride>
+    <w:lvlOverride w:ilvl="5">
+      <w:startOverride w:val="1"/>
+    </w:lvlOverride>
+    <w:lvlOverride w:ilvl="6">
+      <w:startOverride w:val="1"/>
+    </w:lvlOverride>
+    <w:lvlOverride w:ilvl="7">
+      <w:startOverride w:val="1"/>
+    </w:lvlOverride>
+    <w:lvlOverride w:ilvl="8">
+      <w:startOverride w:val="1"/>
+    </w:lvlOverride>
   </w:num>
   <w:numIdMacAtCleanup w:val="37"/>
 </w:numbering>
@@ -14840,7 +15488,7 @@
     <w:link w:val="Heading2Char"/>
     <w:unhideWhenUsed/>
     <w:qFormat/>
-    <w:rsid w:val="00FE25B5"/>
+    <w:rsid w:val="00344E97"/>
     <w:pPr>
       <w:widowControl w:val="0"/>
       <w:numPr>
@@ -14860,8 +15508,6 @@
       <w:bCs/>
       <w:i/>
       <w:iCs/>
-      <w:sz w:val="26"/>
-      <w:szCs w:val="28"/>
     </w:rPr>
   </w:style>
   <w:style w:type="paragraph" w:styleId="Heading3">
@@ -15040,7 +15686,6 @@
   <w:style w:type="character" w:default="1" w:styleId="DefaultParagraphFont">
     <w:name w:val="Default Paragraph Font"/>
     <w:uiPriority w:val="1"/>
-    <w:semiHidden/>
     <w:unhideWhenUsed/>
   </w:style>
   <w:style w:type="table" w:default="1" w:styleId="TableNormal">
@@ -15297,15 +15942,13 @@
     <w:name w:val="Heading 2 Char"/>
     <w:basedOn w:val="DefaultParagraphFont"/>
     <w:link w:val="Heading2"/>
-    <w:rsid w:val="00FE25B5"/>
+    <w:rsid w:val="00344E97"/>
     <w:rPr>
       <w:rFonts w:eastAsia="Times New Roman"/>
       <w:b/>
       <w:bCs/>
       <w:i/>
       <w:iCs/>
-      <w:sz w:val="26"/>
-      <w:szCs w:val="28"/>
     </w:rPr>
   </w:style>
   <w:style w:type="character" w:customStyle="1" w:styleId="Heading3Char">
@@ -16012,7 +16655,6 @@
     <w:rPr>
       <w:rFonts w:ascii="Arial" w:hAnsi="Arial" w:cs="Arial"/>
       <w:i w:val="0"/>
-      <w:szCs w:val="24"/>
     </w:rPr>
   </w:style>
   <w:style w:type="table" w:styleId="TableSimple1">

</xml_diff>

<commit_message>
Propuesta de versi'on final
</commit_message>
<xml_diff>
--- a/documento/Aplicación web para el pronóstico y manejo de datos relacionados con la incidencia de Phyllachora maydis.docx
+++ b/documento/Aplicación web para el pronóstico y manejo de datos relacionados con la incidencia de Phyllachora maydis.docx
@@ -17949,10 +17949,70 @@
         <w:rPr>
           <w:noProof/>
         </w:rPr>
+        <w:drawing>
+          <wp:anchor distT="0" distB="0" distL="114300" distR="114300" simplePos="0" relativeHeight="251805696" behindDoc="0" locked="0" layoutInCell="1" allowOverlap="1" wp14:anchorId="258A4312" wp14:editId="6344E6FB">
+            <wp:simplePos x="0" y="0"/>
+            <wp:positionH relativeFrom="margin">
+              <wp:align>center</wp:align>
+            </wp:positionH>
+            <wp:positionV relativeFrom="paragraph">
+              <wp:posOffset>2422525</wp:posOffset>
+            </wp:positionV>
+            <wp:extent cx="1609090" cy="3041650"/>
+            <wp:effectExtent l="0" t="0" r="0" b="6350"/>
+            <wp:wrapTopAndBottom/>
+            <wp:docPr id="1682062433" name="Picture 1"/>
+            <wp:cNvGraphicFramePr>
+              <a:graphicFrameLocks xmlns:a="http://schemas.openxmlformats.org/drawingml/2006/main" noChangeAspect="1"/>
+            </wp:cNvGraphicFramePr>
+            <a:graphic xmlns:a="http://schemas.openxmlformats.org/drawingml/2006/main">
+              <a:graphicData uri="http://schemas.openxmlformats.org/drawingml/2006/picture">
+                <pic:pic xmlns:pic="http://schemas.openxmlformats.org/drawingml/2006/picture">
+                  <pic:nvPicPr>
+                    <pic:cNvPr id="1682062433" name="Picture 1"/>
+                    <pic:cNvPicPr/>
+                  </pic:nvPicPr>
+                  <pic:blipFill>
+                    <a:blip r:embed="rId22">
+                      <a:extLst>
+                        <a:ext uri="{28A0092B-C50C-407E-A947-70E740481C1C}">
+                          <a14:useLocalDpi xmlns:a14="http://schemas.microsoft.com/office/drawing/2010/main" val="0"/>
+                        </a:ext>
+                      </a:extLst>
+                    </a:blip>
+                    <a:stretch>
+                      <a:fillRect/>
+                    </a:stretch>
+                  </pic:blipFill>
+                  <pic:spPr>
+                    <a:xfrm>
+                      <a:off x="0" y="0"/>
+                      <a:ext cx="1609090" cy="3041650"/>
+                    </a:xfrm>
+                    <a:prstGeom prst="rect">
+                      <a:avLst/>
+                    </a:prstGeom>
+                  </pic:spPr>
+                </pic:pic>
+              </a:graphicData>
+            </a:graphic>
+            <wp14:sizeRelH relativeFrom="margin">
+              <wp14:pctWidth>0</wp14:pctWidth>
+            </wp14:sizeRelH>
+            <wp14:sizeRelV relativeFrom="margin">
+              <wp14:pctHeight>0</wp14:pctHeight>
+            </wp14:sizeRelV>
+          </wp:anchor>
+        </w:drawing>
+      </w:r>
+      <w:r>
+        <w:rPr>
+          <w:noProof/>
+        </w:rPr>
         <mc:AlternateContent>
           <mc:Choice Requires="wps">
             <w:drawing>
-              <wp:anchor distT="0" distB="0" distL="114300" distR="114300" simplePos="0" relativeHeight="251806720" behindDoc="0" locked="0" layoutInCell="1" allowOverlap="1" wp14:anchorId="6DEEBFE8" wp14:editId="56EA5CC2">
+              <wp:anchor distT="0" distB="0" distL="114300" distR="114300" simplePos="0" relativeHeight="251806720" behindDoc="0" locked="0" layoutInCell="1" allowOverlap="1" wp14:anchorId="6DEEBFE8" wp14:editId="1A4FE4DE">
                 <wp:simplePos x="0" y="0"/>
                 <wp:positionH relativeFrom="margin">
                   <wp:align>center</wp:align>
@@ -18213,66 +18273,6 @@
         </mc:AlternateContent>
       </w:r>
       <w:r>
-        <w:rPr>
-          <w:noProof/>
-        </w:rPr>
-        <w:drawing>
-          <wp:anchor distT="0" distB="0" distL="114300" distR="114300" simplePos="0" relativeHeight="251805696" behindDoc="0" locked="0" layoutInCell="1" allowOverlap="1" wp14:anchorId="258A4312" wp14:editId="09C2485E">
-            <wp:simplePos x="0" y="0"/>
-            <wp:positionH relativeFrom="margin">
-              <wp:align>center</wp:align>
-            </wp:positionH>
-            <wp:positionV relativeFrom="paragraph">
-              <wp:posOffset>2376805</wp:posOffset>
-            </wp:positionV>
-            <wp:extent cx="1457325" cy="3122930"/>
-            <wp:effectExtent l="0" t="0" r="9525" b="1270"/>
-            <wp:wrapTopAndBottom/>
-            <wp:docPr id="1682062433" name="Picture 1"/>
-            <wp:cNvGraphicFramePr>
-              <a:graphicFrameLocks xmlns:a="http://schemas.openxmlformats.org/drawingml/2006/main" noChangeAspect="1"/>
-            </wp:cNvGraphicFramePr>
-            <a:graphic xmlns:a="http://schemas.openxmlformats.org/drawingml/2006/main">
-              <a:graphicData uri="http://schemas.openxmlformats.org/drawingml/2006/picture">
-                <pic:pic xmlns:pic="http://schemas.openxmlformats.org/drawingml/2006/picture">
-                  <pic:nvPicPr>
-                    <pic:cNvPr id="1682062433" name=""/>
-                    <pic:cNvPicPr/>
-                  </pic:nvPicPr>
-                  <pic:blipFill>
-                    <a:blip r:embed="rId22">
-                      <a:extLst>
-                        <a:ext uri="{28A0092B-C50C-407E-A947-70E740481C1C}">
-                          <a14:useLocalDpi xmlns:a14="http://schemas.microsoft.com/office/drawing/2010/main" val="0"/>
-                        </a:ext>
-                      </a:extLst>
-                    </a:blip>
-                    <a:stretch>
-                      <a:fillRect/>
-                    </a:stretch>
-                  </pic:blipFill>
-                  <pic:spPr>
-                    <a:xfrm>
-                      <a:off x="0" y="0"/>
-                      <a:ext cx="1457325" cy="3122930"/>
-                    </a:xfrm>
-                    <a:prstGeom prst="rect">
-                      <a:avLst/>
-                    </a:prstGeom>
-                  </pic:spPr>
-                </pic:pic>
-              </a:graphicData>
-            </a:graphic>
-            <wp14:sizeRelH relativeFrom="margin">
-              <wp14:pctWidth>0</wp14:pctWidth>
-            </wp14:sizeRelH>
-            <wp14:sizeRelV relativeFrom="margin">
-              <wp14:pctHeight>0</wp14:pctHeight>
-            </wp14:sizeRelV>
-          </wp:anchor>
-        </w:drawing>
-      </w:r>
-      <w:r>
         <w:t xml:space="preserve">Desde el punto de vista del sistema de archivos, la implementación en Django del lado del servidor de la aplicación web contiene en su directorio raíz el fichero </w:t>
       </w:r>
       <w:r>
@@ -18993,16 +18993,16 @@
         </w:rPr>
         <w:lastRenderedPageBreak/>
         <w:drawing>
-          <wp:anchor distT="0" distB="0" distL="114300" distR="114300" simplePos="0" relativeHeight="251807744" behindDoc="0" locked="0" layoutInCell="1" allowOverlap="1" wp14:anchorId="0B15CF30" wp14:editId="6DC7522B">
+          <wp:anchor distT="0" distB="0" distL="114300" distR="114300" simplePos="0" relativeHeight="251807744" behindDoc="0" locked="0" layoutInCell="1" allowOverlap="1" wp14:anchorId="0B15CF30" wp14:editId="4B386D24">
             <wp:simplePos x="0" y="0"/>
             <wp:positionH relativeFrom="margin">
-              <wp:posOffset>631825</wp:posOffset>
+              <wp:posOffset>681355</wp:posOffset>
             </wp:positionH>
             <wp:positionV relativeFrom="paragraph">
-              <wp:posOffset>55880</wp:posOffset>
+              <wp:posOffset>53340</wp:posOffset>
             </wp:positionV>
-            <wp:extent cx="4508500" cy="1274445"/>
-            <wp:effectExtent l="0" t="0" r="6350" b="1905"/>
+            <wp:extent cx="4413885" cy="1274445"/>
+            <wp:effectExtent l="0" t="0" r="5715" b="1905"/>
             <wp:wrapTopAndBottom/>
             <wp:docPr id="753444579" name="Picture 1"/>
             <wp:cNvGraphicFramePr>
@@ -19030,7 +19030,7 @@
                   <pic:spPr>
                     <a:xfrm>
                       <a:off x="0" y="0"/>
-                      <a:ext cx="4508500" cy="1274445"/>
+                      <a:ext cx="4413885" cy="1274445"/>
                     </a:xfrm>
                     <a:prstGeom prst="rect">
                       <a:avLst/>
@@ -19761,76 +19761,16 @@
         <w:rPr>
           <w:noProof/>
         </w:rPr>
-        <w:drawing>
-          <wp:anchor distT="0" distB="0" distL="114300" distR="114300" simplePos="0" relativeHeight="251809792" behindDoc="0" locked="0" layoutInCell="1" allowOverlap="1" wp14:anchorId="34407983" wp14:editId="37C33883">
-            <wp:simplePos x="0" y="0"/>
-            <wp:positionH relativeFrom="margin">
-              <wp:posOffset>238760</wp:posOffset>
-            </wp:positionH>
-            <wp:positionV relativeFrom="paragraph">
-              <wp:posOffset>1066953</wp:posOffset>
-            </wp:positionV>
-            <wp:extent cx="5306695" cy="3881755"/>
-            <wp:effectExtent l="0" t="0" r="8255" b="4445"/>
-            <wp:wrapTopAndBottom/>
-            <wp:docPr id="1309929196" name="Picture 1"/>
-            <wp:cNvGraphicFramePr>
-              <a:graphicFrameLocks xmlns:a="http://schemas.openxmlformats.org/drawingml/2006/main" noChangeAspect="1"/>
-            </wp:cNvGraphicFramePr>
-            <a:graphic xmlns:a="http://schemas.openxmlformats.org/drawingml/2006/main">
-              <a:graphicData uri="http://schemas.openxmlformats.org/drawingml/2006/picture">
-                <pic:pic xmlns:pic="http://schemas.openxmlformats.org/drawingml/2006/picture">
-                  <pic:nvPicPr>
-                    <pic:cNvPr id="1309929196" name=""/>
-                    <pic:cNvPicPr/>
-                  </pic:nvPicPr>
-                  <pic:blipFill>
-                    <a:blip r:embed="rId27">
-                      <a:extLst>
-                        <a:ext uri="{28A0092B-C50C-407E-A947-70E740481C1C}">
-                          <a14:useLocalDpi xmlns:a14="http://schemas.microsoft.com/office/drawing/2010/main" val="0"/>
-                        </a:ext>
-                      </a:extLst>
-                    </a:blip>
-                    <a:stretch>
-                      <a:fillRect/>
-                    </a:stretch>
-                  </pic:blipFill>
-                  <pic:spPr>
-                    <a:xfrm>
-                      <a:off x="0" y="0"/>
-                      <a:ext cx="5306695" cy="3881755"/>
-                    </a:xfrm>
-                    <a:prstGeom prst="rect">
-                      <a:avLst/>
-                    </a:prstGeom>
-                  </pic:spPr>
-                </pic:pic>
-              </a:graphicData>
-            </a:graphic>
-            <wp14:sizeRelH relativeFrom="page">
-              <wp14:pctWidth>0</wp14:pctWidth>
-            </wp14:sizeRelH>
-            <wp14:sizeRelV relativeFrom="page">
-              <wp14:pctHeight>0</wp14:pctHeight>
-            </wp14:sizeRelV>
-          </wp:anchor>
-        </w:drawing>
-      </w:r>
-      <w:r>
-        <w:rPr>
-          <w:noProof/>
-        </w:rPr>
         <mc:AlternateContent>
           <mc:Choice Requires="wps">
             <w:drawing>
-              <wp:anchor distT="0" distB="0" distL="114300" distR="114300" simplePos="0" relativeHeight="251810816" behindDoc="0" locked="0" layoutInCell="1" allowOverlap="1" wp14:anchorId="27369B06" wp14:editId="2609D672">
+              <wp:anchor distT="0" distB="0" distL="114300" distR="114300" simplePos="0" relativeHeight="251810816" behindDoc="0" locked="0" layoutInCell="1" allowOverlap="1" wp14:anchorId="27369B06" wp14:editId="77E82AEB">
                 <wp:simplePos x="0" y="0"/>
                 <wp:positionH relativeFrom="column">
                   <wp:posOffset>-116840</wp:posOffset>
                 </wp:positionH>
                 <wp:positionV relativeFrom="paragraph">
-                  <wp:posOffset>5030902</wp:posOffset>
+                  <wp:posOffset>4328160</wp:posOffset>
                 </wp:positionV>
                 <wp:extent cx="5793105" cy="635"/>
                 <wp:effectExtent l="0" t="0" r="0" b="0"/>
@@ -19978,7 +19918,7 @@
           </mc:Choice>
           <mc:Fallback>
             <w:pict>
-              <v:shape w14:anchorId="27369B06" id="_x0000_s1050" type="#_x0000_t202" style="position:absolute;left:0;text-align:left;margin-left:-9.2pt;margin-top:396.15pt;width:456.15pt;height:.05pt;z-index:251810816;visibility:visible;mso-wrap-style:square;mso-wrap-distance-left:9pt;mso-wrap-distance-top:0;mso-wrap-distance-right:9pt;mso-wrap-distance-bottom:0;mso-position-horizontal:absolute;mso-position-horizontal-relative:text;mso-position-vertical:absolute;mso-position-vertical-relative:text;v-text-anchor:top" o:gfxdata="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" stroked="f">
+              <v:shape w14:anchorId="27369B06" id="_x0000_s1050" type="#_x0000_t202" style="position:absolute;left:0;text-align:left;margin-left:-9.2pt;margin-top:340.8pt;width:456.15pt;height:.05pt;z-index:251810816;visibility:visible;mso-wrap-style:square;mso-wrap-distance-left:9pt;mso-wrap-distance-top:0;mso-wrap-distance-right:9pt;mso-wrap-distance-bottom:0;mso-position-horizontal:absolute;mso-position-horizontal-relative:text;mso-position-vertical:absolute;mso-position-vertical-relative:text;v-text-anchor:top" o:gfxdata="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" stroked="f">
                 <v:textbox style="mso-fit-shape-to-text:t" inset="0,0,0,0">
                   <w:txbxContent>
                     <w:p>
@@ -20095,6 +20035,66 @@
       </w:r>
       <w:r>
         <w:rPr>
+          <w:noProof/>
+        </w:rPr>
+        <w:drawing>
+          <wp:anchor distT="0" distB="0" distL="114300" distR="114300" simplePos="0" relativeHeight="251809792" behindDoc="0" locked="0" layoutInCell="1" allowOverlap="1" wp14:anchorId="34407983" wp14:editId="606EB673">
+            <wp:simplePos x="0" y="0"/>
+            <wp:positionH relativeFrom="margin">
+              <wp:align>center</wp:align>
+            </wp:positionH>
+            <wp:positionV relativeFrom="paragraph">
+              <wp:posOffset>1067181</wp:posOffset>
+            </wp:positionV>
+            <wp:extent cx="5306695" cy="3221990"/>
+            <wp:effectExtent l="0" t="0" r="8255" b="0"/>
+            <wp:wrapTopAndBottom/>
+            <wp:docPr id="1309929196" name="Picture 1"/>
+            <wp:cNvGraphicFramePr>
+              <a:graphicFrameLocks xmlns:a="http://schemas.openxmlformats.org/drawingml/2006/main" noChangeAspect="1"/>
+            </wp:cNvGraphicFramePr>
+            <a:graphic xmlns:a="http://schemas.openxmlformats.org/drawingml/2006/main">
+              <a:graphicData uri="http://schemas.openxmlformats.org/drawingml/2006/picture">
+                <pic:pic xmlns:pic="http://schemas.openxmlformats.org/drawingml/2006/picture">
+                  <pic:nvPicPr>
+                    <pic:cNvPr id="1309929196" name="Picture 1"/>
+                    <pic:cNvPicPr/>
+                  </pic:nvPicPr>
+                  <pic:blipFill>
+                    <a:blip r:embed="rId27">
+                      <a:extLst>
+                        <a:ext uri="{28A0092B-C50C-407E-A947-70E740481C1C}">
+                          <a14:useLocalDpi xmlns:a14="http://schemas.microsoft.com/office/drawing/2010/main" val="0"/>
+                        </a:ext>
+                      </a:extLst>
+                    </a:blip>
+                    <a:stretch>
+                      <a:fillRect/>
+                    </a:stretch>
+                  </pic:blipFill>
+                  <pic:spPr>
+                    <a:xfrm>
+                      <a:off x="0" y="0"/>
+                      <a:ext cx="5306695" cy="3221990"/>
+                    </a:xfrm>
+                    <a:prstGeom prst="rect">
+                      <a:avLst/>
+                    </a:prstGeom>
+                  </pic:spPr>
+                </pic:pic>
+              </a:graphicData>
+            </a:graphic>
+            <wp14:sizeRelH relativeFrom="page">
+              <wp14:pctWidth>0</wp14:pctWidth>
+            </wp14:sizeRelH>
+            <wp14:sizeRelV relativeFrom="page">
+              <wp14:pctHeight>0</wp14:pctHeight>
+            </wp14:sizeRelV>
+          </wp:anchor>
+        </w:drawing>
+      </w:r>
+      <w:r>
+        <w:rPr>
           <w:rFonts w:ascii="Courier New" w:hAnsi="Courier New" w:cs="Courier New"/>
           <w:sz w:val="20"/>
           <w:szCs w:val="20"/>
@@ -20205,11 +20205,7 @@
         <w:t>registros_de_una_estacion(request, pk)</w:t>
       </w:r>
       <w:r>
-        <w:t>. Ade</w:t>
-      </w:r>
-      <w:r>
-        <w:lastRenderedPageBreak/>
-        <w:t xml:space="preserve">más, se incluyeron rutas vinculadas a las vistas </w:t>
+        <w:t xml:space="preserve">. Además, se incluyeron rutas vinculadas a las vistas </w:t>
       </w:r>
       <w:r>
         <w:rPr>
@@ -20261,6 +20257,7 @@
     </w:p>
     <w:p>
       <w:r>
+        <w:lastRenderedPageBreak/>
         <w:t xml:space="preserve">Para el almacenamiento de credenciales de usuario se emplea la clase </w:t>
       </w:r>
       <w:r>
@@ -20731,11 +20728,7 @@
         <w:t>aplica</w:t>
       </w:r>
       <w:r>
-        <w:t xml:space="preserve"> una disposición uniforme compartida por todas las rutas subordinadas de </w:t>
-      </w:r>
-      <w:r>
-        <w:lastRenderedPageBreak/>
-        <w:t xml:space="preserve">una carpeta mediante un archivo </w:t>
+        <w:t xml:space="preserve"> una disposición uniforme compartida por todas las rutas subordinadas de una carpeta mediante un archivo </w:t>
       </w:r>
       <w:r>
         <w:rPr>
@@ -20781,21 +20774,22 @@
         <w:rPr>
           <w:noProof/>
         </w:rPr>
+        <w:lastRenderedPageBreak/>
         <mc:AlternateContent>
           <mc:Choice Requires="wps">
             <w:drawing>
-              <wp:anchor distT="0" distB="0" distL="114300" distR="114300" simplePos="0" relativeHeight="251780096" behindDoc="0" locked="0" layoutInCell="1" allowOverlap="1" wp14:anchorId="640C541B" wp14:editId="4C2DBC7C">
+              <wp:anchor distT="0" distB="0" distL="114300" distR="114300" simplePos="0" relativeHeight="251776000" behindDoc="0" locked="0" layoutInCell="1" allowOverlap="1" wp14:anchorId="59033A68" wp14:editId="5A439E4F">
                 <wp:simplePos x="0" y="0"/>
                 <wp:positionH relativeFrom="margin">
-                  <wp:posOffset>836295</wp:posOffset>
+                  <wp:posOffset>-181895</wp:posOffset>
                 </wp:positionH>
                 <wp:positionV relativeFrom="paragraph">
-                  <wp:posOffset>7158355</wp:posOffset>
+                  <wp:posOffset>4933987</wp:posOffset>
                 </wp:positionV>
-                <wp:extent cx="3875405" cy="252095"/>
-                <wp:effectExtent l="0" t="0" r="0" b="0"/>
+                <wp:extent cx="6099810" cy="635"/>
+                <wp:effectExtent l="0" t="0" r="0" b="6350"/>
                 <wp:wrapTopAndBottom/>
-                <wp:docPr id="560944977" name="Text Box 1"/>
+                <wp:docPr id="1129544577" name="Text Box 1"/>
                 <wp:cNvGraphicFramePr/>
                 <a:graphic xmlns:a="http://schemas.openxmlformats.org/drawingml/2006/main">
                   <a:graphicData uri="http://schemas.microsoft.com/office/word/2010/wordprocessingShape">
@@ -20804,7 +20798,7 @@
                       <wps:spPr>
                         <a:xfrm>
                           <a:off x="0" y="0"/>
-                          <a:ext cx="3875405" cy="252095"/>
+                          <a:ext cx="6099810" cy="635"/>
                         </a:xfrm>
                         <a:prstGeom prst="rect">
                           <a:avLst/>
@@ -20831,9 +20825,9 @@
                                 <w:noProof/>
                               </w:rPr>
                             </w:pPr>
-                            <w:bookmarkStart w:id="164" w:name="_Toc179469372"/>
-                            <w:bookmarkStart w:id="165" w:name="_Toc179470230"/>
-                            <w:bookmarkStart w:id="166" w:name="_Toc180074880"/>
+                            <w:bookmarkStart w:id="164" w:name="_Toc179469371"/>
+                            <w:bookmarkStart w:id="165" w:name="_Toc179470229"/>
+                            <w:bookmarkStart w:id="166" w:name="_Toc180074881"/>
                             <w:r>
                               <w:rPr>
                                 <w:b w:val="0"/>
@@ -20896,7 +20890,7 @@
                                 <w:i/>
                                 <w:iCs/>
                               </w:rPr>
-                              <w:t xml:space="preserve">: Captura de la página </w:t>
+                              <w:t>: Árbol de rutas de páginas de</w:t>
                             </w:r>
                             <w:r>
                               <w:rPr>
@@ -20905,7 +20899,7 @@
                                 <w:i/>
                                 <w:iCs/>
                               </w:rPr>
-                              <w:t>inicial</w:t>
+                              <w:t>l lado del cliente</w:t>
                             </w:r>
                             <w:r>
                               <w:rPr>
@@ -20926,7 +20920,7 @@
                         <a:prstTxWarp prst="textNoShape">
                           <a:avLst/>
                         </a:prstTxWarp>
-                        <a:noAutofit/>
+                        <a:spAutoFit/>
                       </wps:bodyPr>
                     </wps:wsp>
                   </a:graphicData>
@@ -20934,16 +20928,13 @@
                 <wp14:sizeRelH relativeFrom="margin">
                   <wp14:pctWidth>0</wp14:pctWidth>
                 </wp14:sizeRelH>
-                <wp14:sizeRelV relativeFrom="margin">
-                  <wp14:pctHeight>0</wp14:pctHeight>
-                </wp14:sizeRelV>
               </wp:anchor>
             </w:drawing>
           </mc:Choice>
           <mc:Fallback>
             <w:pict>
-              <v:shape w14:anchorId="640C541B" id="_x0000_s1051" type="#_x0000_t202" style="position:absolute;left:0;text-align:left;margin-left:65.85pt;margin-top:563.65pt;width:305.15pt;height:19.85pt;z-index:251780096;visibility:visible;mso-wrap-style:square;mso-width-percent:0;mso-height-percent:0;mso-wrap-distance-left:9pt;mso-wrap-distance-top:0;mso-wrap-distance-right:9pt;mso-wrap-distance-bottom:0;mso-position-horizontal:absolute;mso-position-horizontal-relative:margin;mso-position-vertical:absolute;mso-position-vertical-relative:text;mso-width-percent:0;mso-height-percent:0;mso-width-relative:margin;mso-height-relative:margin;v-text-anchor:top" o:gfxdata="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" stroked="f">
-                <v:textbox inset="0,0,0,0">
+              <v:shape w14:anchorId="59033A68" id="_x0000_s1051" type="#_x0000_t202" style="position:absolute;left:0;text-align:left;margin-left:-14.3pt;margin-top:388.5pt;width:480.3pt;height:.05pt;z-index:251776000;visibility:visible;mso-wrap-style:square;mso-width-percent:0;mso-wrap-distance-left:9pt;mso-wrap-distance-top:0;mso-wrap-distance-right:9pt;mso-wrap-distance-bottom:0;mso-position-horizontal:absolute;mso-position-horizontal-relative:margin;mso-position-vertical:absolute;mso-position-vertical-relative:text;mso-width-percent:0;mso-width-relative:margin;v-text-anchor:top" o:gfxdata="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" stroked="f">
+                <v:textbox style="mso-fit-shape-to-text:t" inset="0,0,0,0">
                   <w:txbxContent>
                     <w:p>
                       <w:pPr>
@@ -20958,9 +20949,9 @@
                           <w:noProof/>
                         </w:rPr>
                       </w:pPr>
-                      <w:bookmarkStart w:id="167" w:name="_Toc179469372"/>
-                      <w:bookmarkStart w:id="168" w:name="_Toc179470230"/>
-                      <w:bookmarkStart w:id="169" w:name="_Toc180074880"/>
+                      <w:bookmarkStart w:id="167" w:name="_Toc179469371"/>
+                      <w:bookmarkStart w:id="168" w:name="_Toc179470229"/>
+                      <w:bookmarkStart w:id="169" w:name="_Toc180074881"/>
                       <w:r>
                         <w:rPr>
                           <w:b w:val="0"/>
@@ -21023,7 +21014,7 @@
                           <w:i/>
                           <w:iCs/>
                         </w:rPr>
-                        <w:t xml:space="preserve">: Captura de la página </w:t>
+                        <w:t>: Árbol de rutas de páginas de</w:t>
                       </w:r>
                       <w:r>
                         <w:rPr>
@@ -21032,7 +21023,7 @@
                           <w:i/>
                           <w:iCs/>
                         </w:rPr>
-                        <w:t>inicial</w:t>
+                        <w:t>l lado del cliente</w:t>
                       </w:r>
                       <w:r>
                         <w:rPr>
@@ -21059,21 +21050,303 @@
         <w:rPr>
           <w:noProof/>
         </w:rPr>
+        <w:drawing>
+          <wp:anchor distT="0" distB="0" distL="114300" distR="114300" simplePos="0" relativeHeight="251680768" behindDoc="0" locked="0" layoutInCell="1" allowOverlap="1" wp14:anchorId="02DD9C34" wp14:editId="56C99C74">
+            <wp:simplePos x="0" y="0"/>
+            <wp:positionH relativeFrom="margin">
+              <wp:posOffset>2292985</wp:posOffset>
+            </wp:positionH>
+            <wp:positionV relativeFrom="paragraph">
+              <wp:posOffset>2405380</wp:posOffset>
+            </wp:positionV>
+            <wp:extent cx="1058545" cy="2451100"/>
+            <wp:effectExtent l="19050" t="19050" r="27305" b="25400"/>
+            <wp:wrapTopAndBottom/>
+            <wp:docPr id="336699098" name="Picture 1"/>
+            <wp:cNvGraphicFramePr>
+              <a:graphicFrameLocks xmlns:a="http://schemas.openxmlformats.org/drawingml/2006/main" noChangeAspect="1"/>
+            </wp:cNvGraphicFramePr>
+            <a:graphic xmlns:a="http://schemas.openxmlformats.org/drawingml/2006/main">
+              <a:graphicData uri="http://schemas.openxmlformats.org/drawingml/2006/picture">
+                <pic:pic xmlns:pic="http://schemas.openxmlformats.org/drawingml/2006/picture">
+                  <pic:nvPicPr>
+                    <pic:cNvPr id="336699098" name=""/>
+                    <pic:cNvPicPr/>
+                  </pic:nvPicPr>
+                  <pic:blipFill>
+                    <a:blip r:embed="rId28">
+                      <a:extLst>
+                        <a:ext uri="{28A0092B-C50C-407E-A947-70E740481C1C}">
+                          <a14:useLocalDpi xmlns:a14="http://schemas.microsoft.com/office/drawing/2010/main" val="0"/>
+                        </a:ext>
+                      </a:extLst>
+                    </a:blip>
+                    <a:stretch>
+                      <a:fillRect/>
+                    </a:stretch>
+                  </pic:blipFill>
+                  <pic:spPr>
+                    <a:xfrm>
+                      <a:off x="0" y="0"/>
+                      <a:ext cx="1058545" cy="2451100"/>
+                    </a:xfrm>
+                    <a:prstGeom prst="rect">
+                      <a:avLst/>
+                    </a:prstGeom>
+                    <a:ln>
+                      <a:solidFill>
+                        <a:schemeClr val="accent1"/>
+                      </a:solidFill>
+                    </a:ln>
+                  </pic:spPr>
+                </pic:pic>
+              </a:graphicData>
+            </a:graphic>
+            <wp14:sizeRelH relativeFrom="margin">
+              <wp14:pctWidth>0</wp14:pctWidth>
+            </wp14:sizeRelH>
+            <wp14:sizeRelV relativeFrom="margin">
+              <wp14:pctHeight>0</wp14:pctHeight>
+            </wp14:sizeRelV>
+          </wp:anchor>
+        </w:drawing>
+      </w:r>
+      <w:r>
+        <w:t>La interfaz de usuario implementada cuenta con cinco páginas: la inicial, con una presentación breve y básica del software y sus funcionalidades</w:t>
+      </w:r>
+      <w:r>
+        <w:t>, así como el nombre de producción dado al software, “</w:t>
+      </w:r>
+      <w:r>
+        <w:rPr>
+          <w:i/>
+          <w:iCs/>
+        </w:rPr>
+        <w:t>Datamaíz</w:t>
+      </w:r>
+      <w:r>
+        <w:t>”</w:t>
+      </w:r>
+      <w:r>
+        <w:t xml:space="preserve">; </w:t>
+      </w:r>
+      <w:bookmarkStart w:id="170" w:name="_Hlk178772747"/>
+      <w:r>
+        <w:rPr>
+          <w:rFonts w:ascii="Courier New" w:hAnsi="Courier New" w:cs="Courier New"/>
+          <w:sz w:val="20"/>
+          <w:szCs w:val="20"/>
+        </w:rPr>
+        <w:t>app/rutas/</w:t>
+      </w:r>
+      <w:r>
+        <w:rPr>
+          <w:rFonts w:ascii="Courier New" w:hAnsi="Courier New" w:cs="Courier New"/>
+          <w:sz w:val="20"/>
+          <w:szCs w:val="20"/>
+        </w:rPr>
+        <w:t>registros</w:t>
+      </w:r>
+      <w:r>
+        <w:rPr>
+          <w:rFonts w:ascii="Courier New" w:hAnsi="Courier New" w:cs="Courier New"/>
+          <w:sz w:val="20"/>
+          <w:szCs w:val="20"/>
+        </w:rPr>
+        <w:t>/</w:t>
+      </w:r>
+      <w:r>
+        <w:rPr>
+          <w:sz w:val="20"/>
+          <w:szCs w:val="20"/>
+        </w:rPr>
+        <w:t xml:space="preserve"> </w:t>
+      </w:r>
+      <w:bookmarkEnd w:id="170"/>
+      <w:r>
+        <w:t xml:space="preserve">para la consulta, adición y eliminación de observaciones meteorológicas, así como el acceso a información estadística adicional </w:t>
+      </w:r>
+      <w:r>
+        <w:t>sobre</w:t>
+      </w:r>
+      <w:r>
+        <w:t xml:space="preserve"> las observaciones alma</w:t>
+      </w:r>
+      <w:r>
+        <w:t xml:space="preserve">cenadas; </w:t>
+      </w:r>
+      <w:r>
+        <w:rPr>
+          <w:rFonts w:ascii="Courier New" w:hAnsi="Courier New" w:cs="Courier New"/>
+          <w:sz w:val="20"/>
+          <w:szCs w:val="20"/>
+        </w:rPr>
+        <w:t>app/rutas/estaciones/</w:t>
+      </w:r>
+      <w:r>
+        <w:rPr>
+          <w:sz w:val="20"/>
+          <w:szCs w:val="20"/>
+        </w:rPr>
+        <w:t xml:space="preserve"> </w:t>
+      </w:r>
+      <w:r>
+        <w:t>para el manejo de datos sobre las estaciones meteorológicas</w:t>
+      </w:r>
+      <w:r>
+        <w:t xml:space="preserve">; </w:t>
+      </w:r>
+      <w:r>
+        <w:rPr>
+          <w:rFonts w:ascii="Courier New" w:hAnsi="Courier New" w:cs="Courier New"/>
+          <w:sz w:val="20"/>
+          <w:szCs w:val="20"/>
+        </w:rPr>
+        <w:t>app/rutas/unidades/</w:t>
+      </w:r>
+      <w:r>
+        <w:rPr>
+          <w:sz w:val="20"/>
+          <w:szCs w:val="20"/>
+        </w:rPr>
+        <w:t xml:space="preserve"> </w:t>
+      </w:r>
+      <w:r>
+        <w:t xml:space="preserve">para las unidades de cultivo, y </w:t>
+      </w:r>
+      <w:r>
+        <w:rPr>
+          <w:rFonts w:ascii="Courier New" w:hAnsi="Courier New" w:cs="Courier New"/>
+          <w:sz w:val="20"/>
+          <w:szCs w:val="20"/>
+        </w:rPr>
+        <w:t>app/rutas/pronosticos/</w:t>
+      </w:r>
+      <w:r>
+        <w:rPr>
+          <w:sz w:val="20"/>
+          <w:szCs w:val="20"/>
+        </w:rPr>
+        <w:t xml:space="preserve"> </w:t>
+      </w:r>
+      <w:r>
+        <w:t xml:space="preserve">para la consulta y eliminación de pronósticos. La figura </w:t>
+      </w:r>
+      <w:r>
+        <w:t>13</w:t>
+      </w:r>
+      <w:r>
+        <w:t xml:space="preserve"> muestra el árbol de rutas.</w:t>
+      </w:r>
+      <w:r>
+        <w:t xml:space="preserve"> Las figuras </w:t>
+      </w:r>
+      <w:r>
+        <w:t>14</w:t>
+      </w:r>
+      <w:r>
+        <w:t xml:space="preserve"> </w:t>
+      </w:r>
+      <w:r>
+        <w:t xml:space="preserve">y </w:t>
+      </w:r>
+      <w:r>
+        <w:t>15</w:t>
+      </w:r>
+      <w:r>
+        <w:t xml:space="preserve"> contienen capturas de la</w:t>
+      </w:r>
+      <w:r>
+        <w:t xml:space="preserve"> página inicial y la de registros. Las restantes páginas lucen de forma similar</w:t>
+      </w:r>
+      <w:r>
+        <w:t>.</w:t>
+      </w:r>
+    </w:p>
+    <w:p>
+      <w:r>
+        <w:rPr>
+          <w:noProof/>
+          <w:lang w:val="en-US"/>
+        </w:rPr>
+        <w:drawing>
+          <wp:anchor distT="0" distB="0" distL="114300" distR="114300" simplePos="0" relativeHeight="251686912" behindDoc="0" locked="0" layoutInCell="1" allowOverlap="1" wp14:anchorId="1512379D" wp14:editId="785CB8CE">
+            <wp:simplePos x="0" y="0"/>
+            <wp:positionH relativeFrom="margin">
+              <wp:align>center</wp:align>
+            </wp:positionH>
+            <wp:positionV relativeFrom="paragraph">
+              <wp:posOffset>3154263</wp:posOffset>
+            </wp:positionV>
+            <wp:extent cx="3691255" cy="1734820"/>
+            <wp:effectExtent l="0" t="0" r="4445" b="0"/>
+            <wp:wrapTopAndBottom/>
+            <wp:docPr id="690424567" name="Picture 1"/>
+            <wp:cNvGraphicFramePr>
+              <a:graphicFrameLocks xmlns:a="http://schemas.openxmlformats.org/drawingml/2006/main" noChangeAspect="1"/>
+            </wp:cNvGraphicFramePr>
+            <a:graphic xmlns:a="http://schemas.openxmlformats.org/drawingml/2006/main">
+              <a:graphicData uri="http://schemas.openxmlformats.org/drawingml/2006/picture">
+                <pic:pic xmlns:pic="http://schemas.openxmlformats.org/drawingml/2006/picture">
+                  <pic:nvPicPr>
+                    <pic:cNvPr id="690424567" name="Picture 1"/>
+                    <pic:cNvPicPr/>
+                  </pic:nvPicPr>
+                  <pic:blipFill>
+                    <a:blip r:embed="rId29" cstate="print">
+                      <a:extLst>
+                        <a:ext uri="{28A0092B-C50C-407E-A947-70E740481C1C}">
+                          <a14:useLocalDpi xmlns:a14="http://schemas.microsoft.com/office/drawing/2010/main" val="0"/>
+                        </a:ext>
+                      </a:extLst>
+                    </a:blip>
+                    <a:stretch>
+                      <a:fillRect/>
+                    </a:stretch>
+                  </pic:blipFill>
+                  <pic:spPr>
+                    <a:xfrm>
+                      <a:off x="0" y="0"/>
+                      <a:ext cx="3691255" cy="1734820"/>
+                    </a:xfrm>
+                    <a:prstGeom prst="rect">
+                      <a:avLst/>
+                    </a:prstGeom>
+                    <a:ln>
+                      <a:noFill/>
+                    </a:ln>
+                  </pic:spPr>
+                </pic:pic>
+              </a:graphicData>
+            </a:graphic>
+            <wp14:sizeRelH relativeFrom="margin">
+              <wp14:pctWidth>0</wp14:pctWidth>
+            </wp14:sizeRelH>
+            <wp14:sizeRelV relativeFrom="margin">
+              <wp14:pctHeight>0</wp14:pctHeight>
+            </wp14:sizeRelV>
+          </wp:anchor>
+        </w:drawing>
+      </w:r>
+      <w:r>
+        <w:rPr>
+          <w:noProof/>
+        </w:rPr>
         <mc:AlternateContent>
           <mc:Choice Requires="wps">
             <w:drawing>
-              <wp:anchor distT="0" distB="0" distL="114300" distR="114300" simplePos="0" relativeHeight="251776000" behindDoc="0" locked="0" layoutInCell="1" allowOverlap="1" wp14:anchorId="59033A68" wp14:editId="4B50DAF0">
+              <wp:anchor distT="0" distB="0" distL="114300" distR="114300" simplePos="0" relativeHeight="251780096" behindDoc="0" locked="0" layoutInCell="1" allowOverlap="1" wp14:anchorId="640C541B" wp14:editId="15DCEB98">
                 <wp:simplePos x="0" y="0"/>
                 <wp:positionH relativeFrom="margin">
-                  <wp:posOffset>-181895</wp:posOffset>
+                  <wp:align>center</wp:align>
                 </wp:positionH>
                 <wp:positionV relativeFrom="paragraph">
-                  <wp:posOffset>4933987</wp:posOffset>
+                  <wp:posOffset>4986020</wp:posOffset>
                 </wp:positionV>
-                <wp:extent cx="6099810" cy="635"/>
-                <wp:effectExtent l="0" t="0" r="0" b="6350"/>
+                <wp:extent cx="3875405" cy="252095"/>
+                <wp:effectExtent l="0" t="0" r="0" b="0"/>
                 <wp:wrapTopAndBottom/>
-                <wp:docPr id="1129544577" name="Text Box 1"/>
+                <wp:docPr id="560944977" name="Text Box 1"/>
                 <wp:cNvGraphicFramePr/>
                 <a:graphic xmlns:a="http://schemas.openxmlformats.org/drawingml/2006/main">
                   <a:graphicData uri="http://schemas.microsoft.com/office/word/2010/wordprocessingShape">
@@ -21082,7 +21355,7 @@
                       <wps:spPr>
                         <a:xfrm>
                           <a:off x="0" y="0"/>
-                          <a:ext cx="6099810" cy="635"/>
+                          <a:ext cx="3875405" cy="252095"/>
                         </a:xfrm>
                         <a:prstGeom prst="rect">
                           <a:avLst/>
@@ -21109,9 +21382,9 @@
                                 <w:noProof/>
                               </w:rPr>
                             </w:pPr>
-                            <w:bookmarkStart w:id="170" w:name="_Toc179469371"/>
-                            <w:bookmarkStart w:id="171" w:name="_Toc179470229"/>
-                            <w:bookmarkStart w:id="172" w:name="_Toc180074881"/>
+                            <w:bookmarkStart w:id="171" w:name="_Toc179469372"/>
+                            <w:bookmarkStart w:id="172" w:name="_Toc179470230"/>
+                            <w:bookmarkStart w:id="173" w:name="_Toc180074880"/>
                             <w:r>
                               <w:rPr>
                                 <w:b w:val="0"/>
@@ -21174,11 +21447,29 @@
                                 <w:i/>
                                 <w:iCs/>
                               </w:rPr>
-                              <w:t>: Árbol de rutas de páginas de la aplicación web propuesta.</w:t>
+                              <w:t xml:space="preserve">: Captura de la página </w:t>
                             </w:r>
-                            <w:bookmarkEnd w:id="170"/>
+                            <w:r>
+                              <w:rPr>
+                                <w:b w:val="0"/>
+                                <w:bCs w:val="0"/>
+                                <w:i/>
+                                <w:iCs/>
+                              </w:rPr>
+                              <w:t>inicial</w:t>
+                            </w:r>
+                            <w:r>
+                              <w:rPr>
+                                <w:b w:val="0"/>
+                                <w:bCs w:val="0"/>
+                                <w:i/>
+                                <w:iCs/>
+                              </w:rPr>
+                              <w:t>.</w:t>
+                            </w:r>
                             <w:bookmarkEnd w:id="171"/>
                             <w:bookmarkEnd w:id="172"/>
+                            <w:bookmarkEnd w:id="173"/>
                           </w:p>
                         </w:txbxContent>
                       </wps:txbx>
@@ -21186,7 +21477,7 @@
                         <a:prstTxWarp prst="textNoShape">
                           <a:avLst/>
                         </a:prstTxWarp>
-                        <a:spAutoFit/>
+                        <a:noAutofit/>
                       </wps:bodyPr>
                     </wps:wsp>
                   </a:graphicData>
@@ -21194,13 +21485,16 @@
                 <wp14:sizeRelH relativeFrom="margin">
                   <wp14:pctWidth>0</wp14:pctWidth>
                 </wp14:sizeRelH>
+                <wp14:sizeRelV relativeFrom="margin">
+                  <wp14:pctHeight>0</wp14:pctHeight>
+                </wp14:sizeRelV>
               </wp:anchor>
             </w:drawing>
           </mc:Choice>
           <mc:Fallback>
             <w:pict>
-              <v:shape w14:anchorId="59033A68" id="_x0000_s1052" type="#_x0000_t202" style="position:absolute;left:0;text-align:left;margin-left:-14.3pt;margin-top:388.5pt;width:480.3pt;height:.05pt;z-index:251776000;visibility:visible;mso-wrap-style:square;mso-width-percent:0;mso-wrap-distance-left:9pt;mso-wrap-distance-top:0;mso-wrap-distance-right:9pt;mso-wrap-distance-bottom:0;mso-position-horizontal:absolute;mso-position-horizontal-relative:margin;mso-position-vertical:absolute;mso-position-vertical-relative:text;mso-width-percent:0;mso-width-relative:margin;v-text-anchor:top" o:gfxdata="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" stroked="f">
-                <v:textbox style="mso-fit-shape-to-text:t" inset="0,0,0,0">
+              <v:shape w14:anchorId="640C541B" id="_x0000_s1052" type="#_x0000_t202" style="position:absolute;left:0;text-align:left;margin-left:0;margin-top:392.6pt;width:305.15pt;height:19.85pt;z-index:251780096;visibility:visible;mso-wrap-style:square;mso-width-percent:0;mso-height-percent:0;mso-wrap-distance-left:9pt;mso-wrap-distance-top:0;mso-wrap-distance-right:9pt;mso-wrap-distance-bottom:0;mso-position-horizontal:center;mso-position-horizontal-relative:margin;mso-position-vertical:absolute;mso-position-vertical-relative:text;mso-width-percent:0;mso-height-percent:0;mso-width-relative:margin;mso-height-relative:margin;v-text-anchor:top" o:gfxdata="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" stroked="f">
+                <v:textbox inset="0,0,0,0">
                   <w:txbxContent>
                     <w:p>
                       <w:pPr>
@@ -21215,9 +21509,9 @@
                           <w:noProof/>
                         </w:rPr>
                       </w:pPr>
-                      <w:bookmarkStart w:id="173" w:name="_Toc179469371"/>
-                      <w:bookmarkStart w:id="174" w:name="_Toc179470229"/>
-                      <w:bookmarkStart w:id="175" w:name="_Toc180074881"/>
+                      <w:bookmarkStart w:id="174" w:name="_Toc179469372"/>
+                      <w:bookmarkStart w:id="175" w:name="_Toc179470230"/>
+                      <w:bookmarkStart w:id="176" w:name="_Toc180074880"/>
                       <w:r>
                         <w:rPr>
                           <w:b w:val="0"/>
@@ -21280,11 +21574,29 @@
                           <w:i/>
                           <w:iCs/>
                         </w:rPr>
-                        <w:t>: Árbol de rutas de páginas de la aplicación web propuesta.</w:t>
+                        <w:t xml:space="preserve">: Captura de la página </w:t>
                       </w:r>
-                      <w:bookmarkEnd w:id="173"/>
+                      <w:r>
+                        <w:rPr>
+                          <w:b w:val="0"/>
+                          <w:bCs w:val="0"/>
+                          <w:i/>
+                          <w:iCs/>
+                        </w:rPr>
+                        <w:t>inicial</w:t>
+                      </w:r>
+                      <w:r>
+                        <w:rPr>
+                          <w:b w:val="0"/>
+                          <w:bCs w:val="0"/>
+                          <w:i/>
+                          <w:iCs/>
+                        </w:rPr>
+                        <w:t>.</w:t>
+                      </w:r>
                       <w:bookmarkEnd w:id="174"/>
                       <w:bookmarkEnd w:id="175"/>
+                      <w:bookmarkEnd w:id="176"/>
                     </w:p>
                   </w:txbxContent>
                 </v:textbox>
@@ -21294,312 +21606,30 @@
           </mc:Fallback>
         </mc:AlternateContent>
       </w:r>
+    </w:p>
+    <w:p>
+      <w:pPr>
+        <w:pStyle w:val="Heading3"/>
+        <w:rPr>
+          <w:szCs w:val="24"/>
+        </w:rPr>
+      </w:pPr>
+      <w:bookmarkStart w:id="177" w:name="_Toc180074837"/>
       <w:r>
         <w:rPr>
           <w:noProof/>
         </w:rPr>
+        <w:lastRenderedPageBreak/>
         <w:drawing>
-          <wp:anchor distT="0" distB="0" distL="114300" distR="114300" simplePos="0" relativeHeight="251680768" behindDoc="0" locked="0" layoutInCell="1" allowOverlap="1" wp14:anchorId="02DD9C34" wp14:editId="56C99C74">
+          <wp:anchor distT="0" distB="0" distL="114300" distR="114300" simplePos="0" relativeHeight="251683840" behindDoc="0" locked="0" layoutInCell="1" allowOverlap="1" wp14:anchorId="6BE1DAFD" wp14:editId="4AD56A52">
             <wp:simplePos x="0" y="0"/>
             <wp:positionH relativeFrom="margin">
-              <wp:posOffset>2292985</wp:posOffset>
+              <wp:posOffset>1155065</wp:posOffset>
             </wp:positionH>
             <wp:positionV relativeFrom="paragraph">
-              <wp:posOffset>2405380</wp:posOffset>
+              <wp:posOffset>137160</wp:posOffset>
             </wp:positionV>
-            <wp:extent cx="1058545" cy="2451100"/>
-            <wp:effectExtent l="19050" t="19050" r="27305" b="25400"/>
-            <wp:wrapTopAndBottom/>
-            <wp:docPr id="336699098" name="Picture 1"/>
-            <wp:cNvGraphicFramePr>
-              <a:graphicFrameLocks xmlns:a="http://schemas.openxmlformats.org/drawingml/2006/main" noChangeAspect="1"/>
-            </wp:cNvGraphicFramePr>
-            <a:graphic xmlns:a="http://schemas.openxmlformats.org/drawingml/2006/main">
-              <a:graphicData uri="http://schemas.openxmlformats.org/drawingml/2006/picture">
-                <pic:pic xmlns:pic="http://schemas.openxmlformats.org/drawingml/2006/picture">
-                  <pic:nvPicPr>
-                    <pic:cNvPr id="336699098" name=""/>
-                    <pic:cNvPicPr/>
-                  </pic:nvPicPr>
-                  <pic:blipFill>
-                    <a:blip r:embed="rId28">
-                      <a:extLst>
-                        <a:ext uri="{28A0092B-C50C-407E-A947-70E740481C1C}">
-                          <a14:useLocalDpi xmlns:a14="http://schemas.microsoft.com/office/drawing/2010/main" val="0"/>
-                        </a:ext>
-                      </a:extLst>
-                    </a:blip>
-                    <a:stretch>
-                      <a:fillRect/>
-                    </a:stretch>
-                  </pic:blipFill>
-                  <pic:spPr>
-                    <a:xfrm>
-                      <a:off x="0" y="0"/>
-                      <a:ext cx="1058545" cy="2451100"/>
-                    </a:xfrm>
-                    <a:prstGeom prst="rect">
-                      <a:avLst/>
-                    </a:prstGeom>
-                    <a:ln>
-                      <a:solidFill>
-                        <a:schemeClr val="accent1"/>
-                      </a:solidFill>
-                    </a:ln>
-                  </pic:spPr>
-                </pic:pic>
-              </a:graphicData>
-            </a:graphic>
-            <wp14:sizeRelH relativeFrom="margin">
-              <wp14:pctWidth>0</wp14:pctWidth>
-            </wp14:sizeRelH>
-            <wp14:sizeRelV relativeFrom="margin">
-              <wp14:pctHeight>0</wp14:pctHeight>
-            </wp14:sizeRelV>
-          </wp:anchor>
-        </w:drawing>
-      </w:r>
-      <w:r>
-        <w:t>La interfaz de usuario implementada cuenta con cinco páginas: la inicial, con una presentación breve y básica del software y sus funcionalidades</w:t>
-      </w:r>
-      <w:r>
-        <w:t>, así como el nombre de producción dado al software, “</w:t>
-      </w:r>
-      <w:r>
-        <w:rPr>
-          <w:i/>
-          <w:iCs/>
-        </w:rPr>
-        <w:t>Datamaíz</w:t>
-      </w:r>
-      <w:r>
-        <w:t>”</w:t>
-      </w:r>
-      <w:r>
-        <w:t xml:space="preserve">; </w:t>
-      </w:r>
-      <w:bookmarkStart w:id="176" w:name="_Hlk178772747"/>
-      <w:r>
-        <w:rPr>
-          <w:rFonts w:ascii="Courier New" w:hAnsi="Courier New" w:cs="Courier New"/>
-          <w:sz w:val="20"/>
-          <w:szCs w:val="20"/>
-        </w:rPr>
-        <w:t>app/rutas/</w:t>
-      </w:r>
-      <w:r>
-        <w:rPr>
-          <w:rFonts w:ascii="Courier New" w:hAnsi="Courier New" w:cs="Courier New"/>
-          <w:sz w:val="20"/>
-          <w:szCs w:val="20"/>
-        </w:rPr>
-        <w:t>registros</w:t>
-      </w:r>
-      <w:r>
-        <w:rPr>
-          <w:rFonts w:ascii="Courier New" w:hAnsi="Courier New" w:cs="Courier New"/>
-          <w:sz w:val="20"/>
-          <w:szCs w:val="20"/>
-        </w:rPr>
-        <w:t>/</w:t>
-      </w:r>
-      <w:r>
-        <w:rPr>
-          <w:sz w:val="20"/>
-          <w:szCs w:val="20"/>
-        </w:rPr>
-        <w:t xml:space="preserve"> </w:t>
-      </w:r>
-      <w:bookmarkEnd w:id="176"/>
-      <w:r>
-        <w:t xml:space="preserve">para la consulta, adición y eliminación de observaciones meteorológicas, así como el acceso a información estadística adicional </w:t>
-      </w:r>
-      <w:r>
-        <w:t>sobre</w:t>
-      </w:r>
-      <w:r>
-        <w:t xml:space="preserve"> las observaciones alma</w:t>
-      </w:r>
-      <w:r>
-        <w:t xml:space="preserve">cenadas; </w:t>
-      </w:r>
-      <w:r>
-        <w:rPr>
-          <w:rFonts w:ascii="Courier New" w:hAnsi="Courier New" w:cs="Courier New"/>
-          <w:sz w:val="20"/>
-          <w:szCs w:val="20"/>
-        </w:rPr>
-        <w:t>app/rutas/estaciones/</w:t>
-      </w:r>
-      <w:r>
-        <w:rPr>
-          <w:sz w:val="20"/>
-          <w:szCs w:val="20"/>
-        </w:rPr>
-        <w:t xml:space="preserve"> </w:t>
-      </w:r>
-      <w:r>
-        <w:t>para el manejo de datos sobre las estaciones meteorológicas</w:t>
-      </w:r>
-      <w:r>
-        <w:t xml:space="preserve">; </w:t>
-      </w:r>
-      <w:r>
-        <w:rPr>
-          <w:rFonts w:ascii="Courier New" w:hAnsi="Courier New" w:cs="Courier New"/>
-          <w:sz w:val="20"/>
-          <w:szCs w:val="20"/>
-        </w:rPr>
-        <w:t>app/rutas/unidades/</w:t>
-      </w:r>
-      <w:r>
-        <w:rPr>
-          <w:sz w:val="20"/>
-          <w:szCs w:val="20"/>
-        </w:rPr>
-        <w:t xml:space="preserve"> </w:t>
-      </w:r>
-      <w:r>
-        <w:t xml:space="preserve">para las unidades de cultivo, y </w:t>
-      </w:r>
-      <w:r>
-        <w:rPr>
-          <w:rFonts w:ascii="Courier New" w:hAnsi="Courier New" w:cs="Courier New"/>
-          <w:sz w:val="20"/>
-          <w:szCs w:val="20"/>
-        </w:rPr>
-        <w:t>app/rutas/pronosticos/</w:t>
-      </w:r>
-      <w:r>
-        <w:rPr>
-          <w:sz w:val="20"/>
-          <w:szCs w:val="20"/>
-        </w:rPr>
-        <w:t xml:space="preserve"> </w:t>
-      </w:r>
-      <w:r>
-        <w:t xml:space="preserve">para la consulta y eliminación de pronósticos. La figura </w:t>
-      </w:r>
-      <w:r>
-        <w:t>13</w:t>
-      </w:r>
-      <w:r>
-        <w:t xml:space="preserve"> muestra el árbol de rutas.</w:t>
-      </w:r>
-      <w:r>
-        <w:t xml:space="preserve"> Las figuras </w:t>
-      </w:r>
-      <w:r>
-        <w:t>14</w:t>
-      </w:r>
-      <w:r>
-        <w:t xml:space="preserve"> </w:t>
-      </w:r>
-      <w:r>
-        <w:t xml:space="preserve">y </w:t>
-      </w:r>
-      <w:r>
-        <w:t>15</w:t>
-      </w:r>
-      <w:r>
-        <w:t xml:space="preserve"> contienen capturas de la</w:t>
-      </w:r>
-      <w:r>
-        <w:t xml:space="preserve"> página inicial y la de registros. Las restantes páginas lucen de forma similar</w:t>
-      </w:r>
-      <w:r>
-        <w:t>.</w:t>
-      </w:r>
-    </w:p>
-    <w:p>
-      <w:r>
-        <w:rPr>
-          <w:noProof/>
-          <w:lang w:val="en-US"/>
-        </w:rPr>
-        <w:drawing>
-          <wp:anchor distT="0" distB="0" distL="114300" distR="114300" simplePos="0" relativeHeight="251686912" behindDoc="0" locked="0" layoutInCell="1" allowOverlap="1" wp14:anchorId="1512379D" wp14:editId="6ADAD98F">
-            <wp:simplePos x="0" y="0"/>
-            <wp:positionH relativeFrom="margin">
-              <wp:posOffset>1248410</wp:posOffset>
-            </wp:positionH>
-            <wp:positionV relativeFrom="paragraph">
-              <wp:posOffset>3040380</wp:posOffset>
-            </wp:positionV>
-            <wp:extent cx="3043555" cy="1689735"/>
-            <wp:effectExtent l="0" t="0" r="4445" b="5715"/>
-            <wp:wrapTopAndBottom/>
-            <wp:docPr id="690424567" name="Picture 1"/>
-            <wp:cNvGraphicFramePr>
-              <a:graphicFrameLocks xmlns:a="http://schemas.openxmlformats.org/drawingml/2006/main" noChangeAspect="1"/>
-            </wp:cNvGraphicFramePr>
-            <a:graphic xmlns:a="http://schemas.openxmlformats.org/drawingml/2006/main">
-              <a:graphicData uri="http://schemas.openxmlformats.org/drawingml/2006/picture">
-                <pic:pic xmlns:pic="http://schemas.openxmlformats.org/drawingml/2006/picture">
-                  <pic:nvPicPr>
-                    <pic:cNvPr id="690424567" name="Picture 1"/>
-                    <pic:cNvPicPr/>
-                  </pic:nvPicPr>
-                  <pic:blipFill>
-                    <a:blip r:embed="rId29" cstate="print">
-                      <a:extLst>
-                        <a:ext uri="{28A0092B-C50C-407E-A947-70E740481C1C}">
-                          <a14:useLocalDpi xmlns:a14="http://schemas.microsoft.com/office/drawing/2010/main" val="0"/>
-                        </a:ext>
-                      </a:extLst>
-                    </a:blip>
-                    <a:stretch>
-                      <a:fillRect/>
-                    </a:stretch>
-                  </pic:blipFill>
-                  <pic:spPr>
-                    <a:xfrm>
-                      <a:off x="0" y="0"/>
-                      <a:ext cx="3043555" cy="1689735"/>
-                    </a:xfrm>
-                    <a:prstGeom prst="rect">
-                      <a:avLst/>
-                    </a:prstGeom>
-                    <a:ln>
-                      <a:noFill/>
-                    </a:ln>
-                  </pic:spPr>
-                </pic:pic>
-              </a:graphicData>
-            </a:graphic>
-            <wp14:sizeRelH relativeFrom="margin">
-              <wp14:pctWidth>0</wp14:pctWidth>
-            </wp14:sizeRelH>
-            <wp14:sizeRelV relativeFrom="margin">
-              <wp14:pctHeight>0</wp14:pctHeight>
-            </wp14:sizeRelV>
-          </wp:anchor>
-        </w:drawing>
-      </w:r>
-    </w:p>
-    <w:p>
-      <w:pPr>
-        <w:pStyle w:val="Heading3"/>
-        <w:rPr>
-          <w:szCs w:val="24"/>
-        </w:rPr>
-      </w:pPr>
-      <w:bookmarkStart w:id="177" w:name="_Toc180074837"/>
-      <w:r>
-        <w:rPr>
-          <w:noProof/>
-        </w:rPr>
-        <w:lastRenderedPageBreak/>
-        <w:drawing>
-          <wp:anchor distT="0" distB="0" distL="114300" distR="114300" simplePos="0" relativeHeight="251683840" behindDoc="0" locked="0" layoutInCell="1" allowOverlap="1" wp14:anchorId="6BE1DAFD" wp14:editId="4D1CDC32">
-            <wp:simplePos x="0" y="0"/>
-            <wp:positionH relativeFrom="margin">
-              <wp:posOffset>1149985</wp:posOffset>
-            </wp:positionH>
-            <wp:positionV relativeFrom="paragraph">
-              <wp:posOffset>47625</wp:posOffset>
-            </wp:positionV>
-            <wp:extent cx="3131185" cy="1644015"/>
+            <wp:extent cx="3131185" cy="1473835"/>
             <wp:effectExtent l="0" t="0" r="0" b="0"/>
             <wp:wrapTopAndBottom/>
             <wp:docPr id="892829305" name="Picture 1"/>
@@ -21614,7 +21644,7 @@
                     <pic:cNvPicPr/>
                   </pic:nvPicPr>
                   <pic:blipFill>
-                    <a:blip r:embed="rId30">
+                    <a:blip r:embed="rId30" cstate="print">
                       <a:extLst>
                         <a:ext uri="{28A0092B-C50C-407E-A947-70E740481C1C}">
                           <a14:useLocalDpi xmlns:a14="http://schemas.microsoft.com/office/drawing/2010/main" val="0"/>
@@ -21628,7 +21658,7 @@
                   <pic:spPr>
                     <a:xfrm>
                       <a:off x="0" y="0"/>
-                      <a:ext cx="3131185" cy="1644015"/>
+                      <a:ext cx="3131185" cy="1473835"/>
                     </a:xfrm>
                     <a:prstGeom prst="rect">
                       <a:avLst/>
@@ -22355,10 +22385,70 @@
           <w:noProof/>
         </w:rPr>
         <w:lastRenderedPageBreak/>
+        <w:drawing>
+          <wp:anchor distT="0" distB="0" distL="114300" distR="114300" simplePos="0" relativeHeight="251702272" behindDoc="0" locked="0" layoutInCell="1" allowOverlap="1" wp14:anchorId="54482E71" wp14:editId="1AC5F6EE">
+            <wp:simplePos x="0" y="0"/>
+            <wp:positionH relativeFrom="margin">
+              <wp:align>center</wp:align>
+            </wp:positionH>
+            <wp:positionV relativeFrom="paragraph">
+              <wp:posOffset>2779395</wp:posOffset>
+            </wp:positionV>
+            <wp:extent cx="4319905" cy="2055495"/>
+            <wp:effectExtent l="0" t="0" r="4445" b="1905"/>
+            <wp:wrapTopAndBottom/>
+            <wp:docPr id="468789211" name="Picture 1"/>
+            <wp:cNvGraphicFramePr>
+              <a:graphicFrameLocks xmlns:a="http://schemas.openxmlformats.org/drawingml/2006/main" noChangeAspect="1"/>
+            </wp:cNvGraphicFramePr>
+            <a:graphic xmlns:a="http://schemas.openxmlformats.org/drawingml/2006/main">
+              <a:graphicData uri="http://schemas.openxmlformats.org/drawingml/2006/picture">
+                <pic:pic xmlns:pic="http://schemas.openxmlformats.org/drawingml/2006/picture">
+                  <pic:nvPicPr>
+                    <pic:cNvPr id="468789211" name="Picture 1"/>
+                    <pic:cNvPicPr/>
+                  </pic:nvPicPr>
+                  <pic:blipFill>
+                    <a:blip r:embed="rId32" cstate="print">
+                      <a:extLst>
+                        <a:ext uri="{28A0092B-C50C-407E-A947-70E740481C1C}">
+                          <a14:useLocalDpi xmlns:a14="http://schemas.microsoft.com/office/drawing/2010/main" val="0"/>
+                        </a:ext>
+                      </a:extLst>
+                    </a:blip>
+                    <a:stretch>
+                      <a:fillRect/>
+                    </a:stretch>
+                  </pic:blipFill>
+                  <pic:spPr>
+                    <a:xfrm>
+                      <a:off x="0" y="0"/>
+                      <a:ext cx="4319905" cy="2055495"/>
+                    </a:xfrm>
+                    <a:prstGeom prst="rect">
+                      <a:avLst/>
+                    </a:prstGeom>
+                  </pic:spPr>
+                </pic:pic>
+              </a:graphicData>
+            </a:graphic>
+            <wp14:sizeRelH relativeFrom="page">
+              <wp14:pctWidth>0</wp14:pctWidth>
+            </wp14:sizeRelH>
+            <wp14:sizeRelV relativeFrom="page">
+              <wp14:pctHeight>0</wp14:pctHeight>
+            </wp14:sizeRelV>
+          </wp:anchor>
+        </w:drawing>
+      </w:r>
+      <w:r>
+        <w:rPr>
+          <w:noProof/>
+        </w:rPr>
         <mc:AlternateContent>
           <mc:Choice Requires="wps">
             <w:drawing>
-              <wp:anchor distT="0" distB="0" distL="114300" distR="114300" simplePos="0" relativeHeight="251784192" behindDoc="0" locked="0" layoutInCell="1" allowOverlap="1" wp14:anchorId="2E3F985B" wp14:editId="2CD3111C">
+              <wp:anchor distT="0" distB="0" distL="114300" distR="114300" simplePos="0" relativeHeight="251784192" behindDoc="0" locked="0" layoutInCell="1" allowOverlap="1" wp14:anchorId="2E3F985B" wp14:editId="49CC9853">
                 <wp:simplePos x="0" y="0"/>
                 <wp:positionH relativeFrom="column">
                   <wp:posOffset>619125</wp:posOffset>
@@ -22367,7 +22457,7 @@
                   <wp:posOffset>4900295</wp:posOffset>
                 </wp:positionV>
                 <wp:extent cx="4554220" cy="635"/>
-                <wp:effectExtent l="0" t="0" r="0" b="0"/>
+                <wp:effectExtent l="0" t="0" r="0" b="9525"/>
                 <wp:wrapTopAndBottom/>
                 <wp:docPr id="524657409" name="Text Box 1"/>
                 <wp:cNvGraphicFramePr/>
@@ -22504,12 +22594,15 @@
                     </wps:wsp>
                   </a:graphicData>
                 </a:graphic>
+                <wp14:sizeRelV relativeFrom="margin">
+                  <wp14:pctHeight>0</wp14:pctHeight>
+                </wp14:sizeRelV>
               </wp:anchor>
             </w:drawing>
           </mc:Choice>
           <mc:Fallback>
             <w:pict>
-              <v:shape w14:anchorId="2E3F985B" id="_x0000_s1055" type="#_x0000_t202" style="position:absolute;left:0;text-align:left;margin-left:48.75pt;margin-top:385.85pt;width:358.6pt;height:.05pt;z-index:251784192;visibility:visible;mso-wrap-style:square;mso-wrap-distance-left:9pt;mso-wrap-distance-top:0;mso-wrap-distance-right:9pt;mso-wrap-distance-bottom:0;mso-position-horizontal:absolute;mso-position-horizontal-relative:text;mso-position-vertical:absolute;mso-position-vertical-relative:text;v-text-anchor:top" o:gfxdata="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" stroked="f">
+              <v:shape w14:anchorId="2E3F985B" id="_x0000_s1055" type="#_x0000_t202" style="position:absolute;left:0;text-align:left;margin-left:48.75pt;margin-top:385.85pt;width:358.6pt;height:.05pt;z-index:251784192;visibility:visible;mso-wrap-style:square;mso-height-percent:0;mso-wrap-distance-left:9pt;mso-wrap-distance-top:0;mso-wrap-distance-right:9pt;mso-wrap-distance-bottom:0;mso-position-horizontal:absolute;mso-position-horizontal-relative:text;mso-position-vertical:absolute;mso-position-vertical-relative:text;mso-height-percent:0;mso-height-relative:margin;v-text-anchor:top" o:gfxdata="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" stroked="f">
                 <v:textbox style="mso-fit-shape-to-text:t" inset="0,0,0,0">
                   <w:txbxContent>
                     <w:p>
@@ -22622,66 +22715,6 @@
         </mc:AlternateContent>
       </w:r>
       <w:r>
-        <w:rPr>
-          <w:noProof/>
-        </w:rPr>
-        <w:drawing>
-          <wp:anchor distT="0" distB="0" distL="114300" distR="114300" simplePos="0" relativeHeight="251702272" behindDoc="0" locked="0" layoutInCell="1" allowOverlap="1" wp14:anchorId="54482E71" wp14:editId="1E70DCFF">
-            <wp:simplePos x="0" y="0"/>
-            <wp:positionH relativeFrom="margin">
-              <wp:posOffset>854312</wp:posOffset>
-            </wp:positionH>
-            <wp:positionV relativeFrom="paragraph">
-              <wp:posOffset>2618105</wp:posOffset>
-            </wp:positionV>
-            <wp:extent cx="4011930" cy="2224405"/>
-            <wp:effectExtent l="0" t="0" r="7620" b="4445"/>
-            <wp:wrapTopAndBottom/>
-            <wp:docPr id="468789211" name="Picture 1"/>
-            <wp:cNvGraphicFramePr>
-              <a:graphicFrameLocks xmlns:a="http://schemas.openxmlformats.org/drawingml/2006/main" noChangeAspect="1"/>
-            </wp:cNvGraphicFramePr>
-            <a:graphic xmlns:a="http://schemas.openxmlformats.org/drawingml/2006/main">
-              <a:graphicData uri="http://schemas.openxmlformats.org/drawingml/2006/picture">
-                <pic:pic xmlns:pic="http://schemas.openxmlformats.org/drawingml/2006/picture">
-                  <pic:nvPicPr>
-                    <pic:cNvPr id="468789211" name=""/>
-                    <pic:cNvPicPr/>
-                  </pic:nvPicPr>
-                  <pic:blipFill>
-                    <a:blip r:embed="rId32" cstate="print">
-                      <a:extLst>
-                        <a:ext uri="{28A0092B-C50C-407E-A947-70E740481C1C}">
-                          <a14:useLocalDpi xmlns:a14="http://schemas.microsoft.com/office/drawing/2010/main" val="0"/>
-                        </a:ext>
-                      </a:extLst>
-                    </a:blip>
-                    <a:stretch>
-                      <a:fillRect/>
-                    </a:stretch>
-                  </pic:blipFill>
-                  <pic:spPr>
-                    <a:xfrm>
-                      <a:off x="0" y="0"/>
-                      <a:ext cx="4011930" cy="2224405"/>
-                    </a:xfrm>
-                    <a:prstGeom prst="rect">
-                      <a:avLst/>
-                    </a:prstGeom>
-                  </pic:spPr>
-                </pic:pic>
-              </a:graphicData>
-            </a:graphic>
-            <wp14:sizeRelH relativeFrom="page">
-              <wp14:pctWidth>0</wp14:pctWidth>
-            </wp14:sizeRelH>
-            <wp14:sizeRelV relativeFrom="page">
-              <wp14:pctHeight>0</wp14:pctHeight>
-            </wp14:sizeRelV>
-          </wp:anchor>
-        </w:drawing>
-      </w:r>
-      <w:r>
         <w:t xml:space="preserve">Uno de los </w:t>
       </w:r>
       <w:r>
@@ -22815,16 +22848,16 @@
           <w:noProof/>
         </w:rPr>
         <w:drawing>
-          <wp:anchor distT="0" distB="0" distL="114300" distR="114300" simplePos="0" relativeHeight="251705344" behindDoc="0" locked="0" layoutInCell="1" allowOverlap="1" wp14:anchorId="5D71AF5C" wp14:editId="27F4E098">
+          <wp:anchor distT="0" distB="0" distL="114300" distR="114300" simplePos="0" relativeHeight="251705344" behindDoc="0" locked="0" layoutInCell="1" allowOverlap="1" wp14:anchorId="5D71AF5C" wp14:editId="6A5244D0">
             <wp:simplePos x="0" y="0"/>
             <wp:positionH relativeFrom="margin">
-              <wp:align>center</wp:align>
+              <wp:posOffset>1397635</wp:posOffset>
             </wp:positionH>
             <wp:positionV relativeFrom="paragraph">
-              <wp:posOffset>3442221</wp:posOffset>
+              <wp:posOffset>3480435</wp:posOffset>
             </wp:positionV>
-            <wp:extent cx="2987040" cy="1593215"/>
-            <wp:effectExtent l="0" t="0" r="3810" b="6985"/>
+            <wp:extent cx="2987040" cy="1525270"/>
+            <wp:effectExtent l="0" t="0" r="3810" b="0"/>
             <wp:wrapTopAndBottom/>
             <wp:docPr id="841615484" name="Picture 1"/>
             <wp:cNvGraphicFramePr>
@@ -22834,7 +22867,7 @@
               <a:graphicData uri="http://schemas.openxmlformats.org/drawingml/2006/picture">
                 <pic:pic xmlns:pic="http://schemas.openxmlformats.org/drawingml/2006/picture">
                   <pic:nvPicPr>
-                    <pic:cNvPr id="841615484" name=""/>
+                    <pic:cNvPr id="841615484" name="Picture 1"/>
                     <pic:cNvPicPr/>
                   </pic:nvPicPr>
                   <pic:blipFill>
@@ -22852,7 +22885,7 @@
                   <pic:spPr>
                     <a:xfrm>
                       <a:off x="0" y="0"/>
-                      <a:ext cx="2987040" cy="1593215"/>
+                      <a:ext cx="2987040" cy="1525270"/>
                     </a:xfrm>
                     <a:prstGeom prst="rect">
                       <a:avLst/>
@@ -22877,7 +22910,7 @@
         <mc:AlternateContent>
           <mc:Choice Requires="wps">
             <w:drawing>
-              <wp:anchor distT="0" distB="0" distL="114300" distR="114300" simplePos="0" relativeHeight="251786240" behindDoc="0" locked="0" layoutInCell="1" allowOverlap="1" wp14:anchorId="2AEDA4B0" wp14:editId="2275CA90">
+              <wp:anchor distT="0" distB="0" distL="114300" distR="114300" simplePos="0" relativeHeight="251786240" behindDoc="0" locked="0" layoutInCell="1" allowOverlap="1" wp14:anchorId="2AEDA4B0" wp14:editId="7DC8FADD">
                 <wp:simplePos x="0" y="0"/>
                 <wp:positionH relativeFrom="margin">
                   <wp:posOffset>487614</wp:posOffset>
@@ -23169,7 +23202,7 @@
         <mc:AlternateContent>
           <mc:Choice Requires="wps">
             <w:drawing>
-              <wp:anchor distT="0" distB="0" distL="114300" distR="114300" simplePos="0" relativeHeight="251789312" behindDoc="0" locked="0" layoutInCell="1" allowOverlap="1" wp14:anchorId="7FD28EAD" wp14:editId="189A9212">
+              <wp:anchor distT="0" distB="0" distL="114300" distR="114300" simplePos="0" relativeHeight="251789312" behindDoc="0" locked="0" layoutInCell="1" allowOverlap="1" wp14:anchorId="7FD28EAD" wp14:editId="2D3B6A14">
                 <wp:simplePos x="0" y="0"/>
                 <wp:positionH relativeFrom="margin">
                   <wp:posOffset>240779</wp:posOffset>
@@ -23482,6 +23515,66 @@
       </w:r>
     </w:p>
     <w:p>
+      <w:r>
+        <w:rPr>
+          <w:noProof/>
+        </w:rPr>
+        <w:drawing>
+          <wp:anchor distT="0" distB="0" distL="114300" distR="114300" simplePos="0" relativeHeight="251787264" behindDoc="0" locked="0" layoutInCell="1" allowOverlap="1" wp14:anchorId="2C17256F" wp14:editId="5045CC87">
+            <wp:simplePos x="0" y="0"/>
+            <wp:positionH relativeFrom="margin">
+              <wp:posOffset>1402080</wp:posOffset>
+            </wp:positionH>
+            <wp:positionV relativeFrom="paragraph">
+              <wp:posOffset>2176145</wp:posOffset>
+            </wp:positionV>
+            <wp:extent cx="2998470" cy="1890395"/>
+            <wp:effectExtent l="0" t="0" r="0" b="0"/>
+            <wp:wrapTopAndBottom/>
+            <wp:docPr id="1046465700" name="Picture 1"/>
+            <wp:cNvGraphicFramePr>
+              <a:graphicFrameLocks xmlns:a="http://schemas.openxmlformats.org/drawingml/2006/main" noChangeAspect="1"/>
+            </wp:cNvGraphicFramePr>
+            <a:graphic xmlns:a="http://schemas.openxmlformats.org/drawingml/2006/main">
+              <a:graphicData uri="http://schemas.openxmlformats.org/drawingml/2006/picture">
+                <pic:pic xmlns:pic="http://schemas.openxmlformats.org/drawingml/2006/picture">
+                  <pic:nvPicPr>
+                    <pic:cNvPr id="1046465700" name="Picture 1"/>
+                    <pic:cNvPicPr/>
+                  </pic:nvPicPr>
+                  <pic:blipFill>
+                    <a:blip r:embed="rId34" cstate="print">
+                      <a:extLst>
+                        <a:ext uri="{28A0092B-C50C-407E-A947-70E740481C1C}">
+                          <a14:useLocalDpi xmlns:a14="http://schemas.microsoft.com/office/drawing/2010/main" val="0"/>
+                        </a:ext>
+                      </a:extLst>
+                    </a:blip>
+                    <a:stretch>
+                      <a:fillRect/>
+                    </a:stretch>
+                  </pic:blipFill>
+                  <pic:spPr>
+                    <a:xfrm>
+                      <a:off x="0" y="0"/>
+                      <a:ext cx="2998470" cy="1890395"/>
+                    </a:xfrm>
+                    <a:prstGeom prst="rect">
+                      <a:avLst/>
+                    </a:prstGeom>
+                  </pic:spPr>
+                </pic:pic>
+              </a:graphicData>
+            </a:graphic>
+            <wp14:sizeRelH relativeFrom="margin">
+              <wp14:pctWidth>0</wp14:pctWidth>
+            </wp14:sizeRelH>
+            <wp14:sizeRelV relativeFrom="margin">
+              <wp14:pctHeight>0</wp14:pctHeight>
+            </wp14:sizeRelV>
+          </wp:anchor>
+        </w:drawing>
+      </w:r>
       <w:r>
         <w:rPr>
           <w:rFonts w:ascii="Courier New" w:hAnsi="Courier New" w:cs="Courier New"/>
@@ -23765,7 +23858,7 @@
           <w:szCs w:val="20"/>
         </w:rPr>
         <w:drawing>
-          <wp:anchor distT="0" distB="0" distL="114300" distR="114300" simplePos="0" relativeHeight="251711488" behindDoc="0" locked="0" layoutInCell="1" allowOverlap="1" wp14:anchorId="4A96B8AF" wp14:editId="4A1B9005">
+          <wp:anchor distT="0" distB="0" distL="114300" distR="114300" simplePos="0" relativeHeight="251711488" behindDoc="0" locked="0" layoutInCell="1" allowOverlap="1" wp14:anchorId="4A96B8AF" wp14:editId="45449938">
             <wp:simplePos x="0" y="0"/>
             <wp:positionH relativeFrom="margin">
               <wp:posOffset>1378585</wp:posOffset>
@@ -23788,7 +23881,7 @@
                     <pic:cNvPicPr/>
                   </pic:nvPicPr>
                   <pic:blipFill>
-                    <a:blip r:embed="rId34" cstate="print">
+                    <a:blip r:embed="rId35" cstate="print">
                       <a:extLst>
                         <a:ext uri="{28A0092B-C50C-407E-A947-70E740481C1C}">
                           <a14:useLocalDpi xmlns:a14="http://schemas.microsoft.com/office/drawing/2010/main" val="0"/>
@@ -23822,66 +23915,6 @@
       </w:r>
       <w:r>
         <w:rPr>
-          <w:noProof/>
-        </w:rPr>
-        <w:drawing>
-          <wp:anchor distT="0" distB="0" distL="114300" distR="114300" simplePos="0" relativeHeight="251787264" behindDoc="0" locked="0" layoutInCell="1" allowOverlap="1" wp14:anchorId="2C17256F" wp14:editId="06F39804">
-            <wp:simplePos x="0" y="0"/>
-            <wp:positionH relativeFrom="margin">
-              <wp:posOffset>1381760</wp:posOffset>
-            </wp:positionH>
-            <wp:positionV relativeFrom="paragraph">
-              <wp:posOffset>2173577</wp:posOffset>
-            </wp:positionV>
-            <wp:extent cx="3029585" cy="1890395"/>
-            <wp:effectExtent l="0" t="0" r="0" b="0"/>
-            <wp:wrapTopAndBottom/>
-            <wp:docPr id="1046465700" name="Picture 1"/>
-            <wp:cNvGraphicFramePr>
-              <a:graphicFrameLocks xmlns:a="http://schemas.openxmlformats.org/drawingml/2006/main" noChangeAspect="1"/>
-            </wp:cNvGraphicFramePr>
-            <a:graphic xmlns:a="http://schemas.openxmlformats.org/drawingml/2006/main">
-              <a:graphicData uri="http://schemas.openxmlformats.org/drawingml/2006/picture">
-                <pic:pic xmlns:pic="http://schemas.openxmlformats.org/drawingml/2006/picture">
-                  <pic:nvPicPr>
-                    <pic:cNvPr id="1046465700" name=""/>
-                    <pic:cNvPicPr/>
-                  </pic:nvPicPr>
-                  <pic:blipFill>
-                    <a:blip r:embed="rId35" cstate="print">
-                      <a:extLst>
-                        <a:ext uri="{28A0092B-C50C-407E-A947-70E740481C1C}">
-                          <a14:useLocalDpi xmlns:a14="http://schemas.microsoft.com/office/drawing/2010/main" val="0"/>
-                        </a:ext>
-                      </a:extLst>
-                    </a:blip>
-                    <a:stretch>
-                      <a:fillRect/>
-                    </a:stretch>
-                  </pic:blipFill>
-                  <pic:spPr>
-                    <a:xfrm>
-                      <a:off x="0" y="0"/>
-                      <a:ext cx="3029585" cy="1890395"/>
-                    </a:xfrm>
-                    <a:prstGeom prst="rect">
-                      <a:avLst/>
-                    </a:prstGeom>
-                  </pic:spPr>
-                </pic:pic>
-              </a:graphicData>
-            </a:graphic>
-            <wp14:sizeRelH relativeFrom="margin">
-              <wp14:pctWidth>0</wp14:pctWidth>
-            </wp14:sizeRelH>
-            <wp14:sizeRelV relativeFrom="margin">
-              <wp14:pctHeight>0</wp14:pctHeight>
-            </wp14:sizeRelV>
-          </wp:anchor>
-        </w:drawing>
-      </w:r>
-      <w:r>
-        <w:rPr>
           <w:rFonts w:ascii="Courier New" w:hAnsi="Courier New" w:cs="Courier New"/>
           <w:sz w:val="20"/>
           <w:szCs w:val="20"/>
@@ -24006,16 +24039,16 @@
         </w:rPr>
         <w:lastRenderedPageBreak/>
         <w:drawing>
-          <wp:anchor distT="0" distB="0" distL="114300" distR="114300" simplePos="0" relativeHeight="251720704" behindDoc="0" locked="0" layoutInCell="1" allowOverlap="1" wp14:anchorId="130832A5" wp14:editId="2BC6DC06">
+          <wp:anchor distT="0" distB="0" distL="114300" distR="114300" simplePos="0" relativeHeight="251720704" behindDoc="0" locked="0" layoutInCell="1" allowOverlap="1" wp14:anchorId="130832A5" wp14:editId="15B15CE7">
             <wp:simplePos x="0" y="0"/>
             <wp:positionH relativeFrom="margin">
-              <wp:align>center</wp:align>
+              <wp:posOffset>1120775</wp:posOffset>
             </wp:positionH>
             <wp:positionV relativeFrom="paragraph">
-              <wp:posOffset>5791250</wp:posOffset>
+              <wp:posOffset>5984875</wp:posOffset>
             </wp:positionV>
-            <wp:extent cx="3548380" cy="1576070"/>
-            <wp:effectExtent l="0" t="0" r="0" b="5080"/>
+            <wp:extent cx="3548380" cy="1414780"/>
+            <wp:effectExtent l="0" t="0" r="0" b="0"/>
             <wp:wrapTopAndBottom/>
             <wp:docPr id="890811864" name="Picture 1"/>
             <wp:cNvGraphicFramePr>
@@ -24025,7 +24058,7 @@
               <a:graphicData uri="http://schemas.openxmlformats.org/drawingml/2006/picture">
                 <pic:pic xmlns:pic="http://schemas.openxmlformats.org/drawingml/2006/picture">
                   <pic:nvPicPr>
-                    <pic:cNvPr id="890811864" name=""/>
+                    <pic:cNvPr id="890811864" name="Picture 1"/>
                     <pic:cNvPicPr/>
                   </pic:nvPicPr>
                   <pic:blipFill>
@@ -24043,7 +24076,7 @@
                   <pic:spPr>
                     <a:xfrm>
                       <a:off x="0" y="0"/>
-                      <a:ext cx="3548380" cy="1576070"/>
+                      <a:ext cx="3548380" cy="1414780"/>
                     </a:xfrm>
                     <a:prstGeom prst="rect">
                       <a:avLst/>
@@ -24063,22 +24096,310 @@
       </w:r>
       <w:r>
         <w:rPr>
+          <w:noProof/>
+        </w:rPr>
+        <mc:AlternateContent>
+          <mc:Choice Requires="wps">
+            <w:drawing>
+              <wp:anchor distT="0" distB="0" distL="114300" distR="114300" simplePos="0" relativeHeight="251722752" behindDoc="0" locked="0" layoutInCell="1" allowOverlap="1" wp14:anchorId="1F1C5339" wp14:editId="25EE7F65">
+                <wp:simplePos x="0" y="0"/>
+                <wp:positionH relativeFrom="margin">
+                  <wp:posOffset>-56515</wp:posOffset>
+                </wp:positionH>
+                <wp:positionV relativeFrom="paragraph">
+                  <wp:posOffset>7480300</wp:posOffset>
+                </wp:positionV>
+                <wp:extent cx="5900420" cy="313690"/>
+                <wp:effectExtent l="0" t="0" r="5080" b="0"/>
+                <wp:wrapTopAndBottom/>
+                <wp:docPr id="1385477990" name="Text Box 1"/>
+                <wp:cNvGraphicFramePr/>
+                <a:graphic xmlns:a="http://schemas.openxmlformats.org/drawingml/2006/main">
+                  <a:graphicData uri="http://schemas.microsoft.com/office/word/2010/wordprocessingShape">
+                    <wps:wsp>
+                      <wps:cNvSpPr txBox="1"/>
+                      <wps:spPr>
+                        <a:xfrm>
+                          <a:off x="0" y="0"/>
+                          <a:ext cx="5900420" cy="313690"/>
+                        </a:xfrm>
+                        <a:prstGeom prst="rect">
+                          <a:avLst/>
+                        </a:prstGeom>
+                        <a:solidFill>
+                          <a:prstClr val="white"/>
+                        </a:solidFill>
+                        <a:ln>
+                          <a:noFill/>
+                        </a:ln>
+                      </wps:spPr>
+                      <wps:txbx>
+                        <w:txbxContent>
+                          <w:p>
+                            <w:pPr>
+                              <w:pStyle w:val="Caption"/>
+                              <w:jc w:val="center"/>
+                              <w:rPr>
+                                <w:rFonts w:eastAsia="MS Mincho"/>
+                                <w:b w:val="0"/>
+                                <w:bCs w:val="0"/>
+                                <w:i/>
+                                <w:iCs/>
+                                <w:noProof/>
+                              </w:rPr>
+                            </w:pPr>
+                            <w:bookmarkStart w:id="212" w:name="_Toc179376515"/>
+                            <w:bookmarkStart w:id="213" w:name="_Toc179463679"/>
+                            <w:bookmarkStart w:id="214" w:name="_Toc179463728"/>
+                            <w:bookmarkStart w:id="215" w:name="_Toc179469381"/>
+                            <w:bookmarkStart w:id="216" w:name="_Toc179470239"/>
+                            <w:bookmarkStart w:id="217" w:name="_Toc180074890"/>
+                            <w:r>
+                              <w:rPr>
+                                <w:b w:val="0"/>
+                                <w:bCs w:val="0"/>
+                                <w:i/>
+                                <w:iCs/>
+                              </w:rPr>
+                              <w:t xml:space="preserve">Figura </w:t>
+                            </w:r>
+                            <w:r>
+                              <w:rPr>
+                                <w:b w:val="0"/>
+                                <w:bCs w:val="0"/>
+                                <w:i/>
+                                <w:iCs/>
+                              </w:rPr>
+                              <w:fldChar w:fldCharType="begin"/>
+                            </w:r>
+                            <w:r>
+                              <w:rPr>
+                                <w:b w:val="0"/>
+                                <w:bCs w:val="0"/>
+                                <w:i/>
+                                <w:iCs/>
+                              </w:rPr>
+                              <w:instrText xml:space="preserve"> SEQ Figura \* ARABIC </w:instrText>
+                            </w:r>
+                            <w:r>
+                              <w:rPr>
+                                <w:b w:val="0"/>
+                                <w:bCs w:val="0"/>
+                                <w:i/>
+                                <w:iCs/>
+                              </w:rPr>
+                              <w:fldChar w:fldCharType="separate"/>
+                            </w:r>
+                            <w:r>
+                              <w:rPr>
+                                <w:b w:val="0"/>
+                                <w:bCs w:val="0"/>
+                                <w:i/>
+                                <w:iCs/>
+                                <w:noProof/>
+                              </w:rPr>
+                              <w:t>23</w:t>
+                            </w:r>
+                            <w:r>
+                              <w:rPr>
+                                <w:b w:val="0"/>
+                                <w:bCs w:val="0"/>
+                                <w:i/>
+                                <w:iCs/>
+                              </w:rPr>
+                              <w:fldChar w:fldCharType="end"/>
+                            </w:r>
+                            <w:r>
+                              <w:rPr>
+                                <w:b w:val="0"/>
+                                <w:bCs w:val="0"/>
+                                <w:i/>
+                                <w:iCs/>
+                              </w:rPr>
+                              <w:t xml:space="preserve">: Sección de la interfaz gráfica producida por el componente </w:t>
+                            </w:r>
+                            <w:r>
+                              <w:rPr>
+                                <w:rFonts w:ascii="Courier New" w:hAnsi="Courier New" w:cs="Courier New"/>
+                                <w:b w:val="0"/>
+                                <w:bCs w:val="0"/>
+                              </w:rPr>
+                              <w:t>&lt;Statistics/&gt;</w:t>
+                            </w:r>
+                            <w:r>
+                              <w:rPr>
+                                <w:b w:val="0"/>
+                                <w:bCs w:val="0"/>
+                                <w:i/>
+                                <w:iCs/>
+                              </w:rPr>
+                              <w:t xml:space="preserve"> .</w:t>
+                            </w:r>
+                            <w:bookmarkEnd w:id="212"/>
+                            <w:bookmarkEnd w:id="213"/>
+                            <w:bookmarkEnd w:id="214"/>
+                            <w:bookmarkEnd w:id="215"/>
+                            <w:bookmarkEnd w:id="216"/>
+                            <w:bookmarkEnd w:id="217"/>
+                          </w:p>
+                        </w:txbxContent>
+                      </wps:txbx>
+                      <wps:bodyPr rot="0" spcFirstLastPara="0" vertOverflow="overflow" horzOverflow="overflow" vert="horz" wrap="square" lIns="0" tIns="0" rIns="0" bIns="0" numCol="1" spcCol="0" rtlCol="0" fromWordArt="0" anchor="t" anchorCtr="0" forceAA="0" compatLnSpc="1">
+                        <a:prstTxWarp prst="textNoShape">
+                          <a:avLst/>
+                        </a:prstTxWarp>
+                        <a:noAutofit/>
+                      </wps:bodyPr>
+                    </wps:wsp>
+                  </a:graphicData>
+                </a:graphic>
+                <wp14:sizeRelH relativeFrom="margin">
+                  <wp14:pctWidth>0</wp14:pctWidth>
+                </wp14:sizeRelH>
+                <wp14:sizeRelV relativeFrom="margin">
+                  <wp14:pctHeight>0</wp14:pctHeight>
+                </wp14:sizeRelV>
+              </wp:anchor>
+            </w:drawing>
+          </mc:Choice>
+          <mc:Fallback>
+            <w:pict>
+              <v:shape w14:anchorId="1F1C5339" id="_x0000_s1059" type="#_x0000_t202" style="position:absolute;left:0;text-align:left;margin-left:-4.45pt;margin-top:589pt;width:464.6pt;height:24.7pt;z-index:251722752;visibility:visible;mso-wrap-style:square;mso-width-percent:0;mso-height-percent:0;mso-wrap-distance-left:9pt;mso-wrap-distance-top:0;mso-wrap-distance-right:9pt;mso-wrap-distance-bottom:0;mso-position-horizontal:absolute;mso-position-horizontal-relative:margin;mso-position-vertical:absolute;mso-position-vertical-relative:text;mso-width-percent:0;mso-height-percent:0;mso-width-relative:margin;mso-height-relative:margin;v-text-anchor:top" o:gfxdata="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" stroked="f">
+                <v:textbox inset="0,0,0,0">
+                  <w:txbxContent>
+                    <w:p>
+                      <w:pPr>
+                        <w:pStyle w:val="Caption"/>
+                        <w:jc w:val="center"/>
+                        <w:rPr>
+                          <w:rFonts w:eastAsia="MS Mincho"/>
+                          <w:b w:val="0"/>
+                          <w:bCs w:val="0"/>
+                          <w:i/>
+                          <w:iCs/>
+                          <w:noProof/>
+                        </w:rPr>
+                      </w:pPr>
+                      <w:bookmarkStart w:id="218" w:name="_Toc179376515"/>
+                      <w:bookmarkStart w:id="219" w:name="_Toc179463679"/>
+                      <w:bookmarkStart w:id="220" w:name="_Toc179463728"/>
+                      <w:bookmarkStart w:id="221" w:name="_Toc179469381"/>
+                      <w:bookmarkStart w:id="222" w:name="_Toc179470239"/>
+                      <w:bookmarkStart w:id="223" w:name="_Toc180074890"/>
+                      <w:r>
+                        <w:rPr>
+                          <w:b w:val="0"/>
+                          <w:bCs w:val="0"/>
+                          <w:i/>
+                          <w:iCs/>
+                        </w:rPr>
+                        <w:t xml:space="preserve">Figura </w:t>
+                      </w:r>
+                      <w:r>
+                        <w:rPr>
+                          <w:b w:val="0"/>
+                          <w:bCs w:val="0"/>
+                          <w:i/>
+                          <w:iCs/>
+                        </w:rPr>
+                        <w:fldChar w:fldCharType="begin"/>
+                      </w:r>
+                      <w:r>
+                        <w:rPr>
+                          <w:b w:val="0"/>
+                          <w:bCs w:val="0"/>
+                          <w:i/>
+                          <w:iCs/>
+                        </w:rPr>
+                        <w:instrText xml:space="preserve"> SEQ Figura \* ARABIC </w:instrText>
+                      </w:r>
+                      <w:r>
+                        <w:rPr>
+                          <w:b w:val="0"/>
+                          <w:bCs w:val="0"/>
+                          <w:i/>
+                          <w:iCs/>
+                        </w:rPr>
+                        <w:fldChar w:fldCharType="separate"/>
+                      </w:r>
+                      <w:r>
+                        <w:rPr>
+                          <w:b w:val="0"/>
+                          <w:bCs w:val="0"/>
+                          <w:i/>
+                          <w:iCs/>
+                          <w:noProof/>
+                        </w:rPr>
+                        <w:t>23</w:t>
+                      </w:r>
+                      <w:r>
+                        <w:rPr>
+                          <w:b w:val="0"/>
+                          <w:bCs w:val="0"/>
+                          <w:i/>
+                          <w:iCs/>
+                        </w:rPr>
+                        <w:fldChar w:fldCharType="end"/>
+                      </w:r>
+                      <w:r>
+                        <w:rPr>
+                          <w:b w:val="0"/>
+                          <w:bCs w:val="0"/>
+                          <w:i/>
+                          <w:iCs/>
+                        </w:rPr>
+                        <w:t xml:space="preserve">: Sección de la interfaz gráfica producida por el componente </w:t>
+                      </w:r>
+                      <w:r>
+                        <w:rPr>
+                          <w:rFonts w:ascii="Courier New" w:hAnsi="Courier New" w:cs="Courier New"/>
+                          <w:b w:val="0"/>
+                          <w:bCs w:val="0"/>
+                        </w:rPr>
+                        <w:t>&lt;Statistics/&gt;</w:t>
+                      </w:r>
+                      <w:r>
+                        <w:rPr>
+                          <w:b w:val="0"/>
+                          <w:bCs w:val="0"/>
+                          <w:i/>
+                          <w:iCs/>
+                        </w:rPr>
+                        <w:t xml:space="preserve"> .</w:t>
+                      </w:r>
+                      <w:bookmarkEnd w:id="218"/>
+                      <w:bookmarkEnd w:id="219"/>
+                      <w:bookmarkEnd w:id="220"/>
+                      <w:bookmarkEnd w:id="221"/>
+                      <w:bookmarkEnd w:id="222"/>
+                      <w:bookmarkEnd w:id="223"/>
+                    </w:p>
+                  </w:txbxContent>
+                </v:textbox>
+                <w10:wrap type="topAndBottom" anchorx="margin"/>
+              </v:shape>
+            </w:pict>
+          </mc:Fallback>
+        </mc:AlternateContent>
+      </w:r>
+      <w:r>
+        <w:rPr>
           <w:rFonts w:ascii="Courier New" w:hAnsi="Courier New" w:cs="Courier New"/>
           <w:noProof/>
           <w:sz w:val="20"/>
           <w:szCs w:val="20"/>
         </w:rPr>
         <w:drawing>
-          <wp:anchor distT="0" distB="0" distL="114300" distR="114300" simplePos="0" relativeHeight="251717632" behindDoc="0" locked="0" layoutInCell="1" allowOverlap="1" wp14:anchorId="4F318595" wp14:editId="3D655A3C">
+          <wp:anchor distT="0" distB="0" distL="114300" distR="114300" simplePos="0" relativeHeight="251717632" behindDoc="0" locked="0" layoutInCell="1" allowOverlap="1" wp14:anchorId="4F318595" wp14:editId="59DF022A">
             <wp:simplePos x="0" y="0"/>
             <wp:positionH relativeFrom="margin">
-              <wp:align>center</wp:align>
+              <wp:posOffset>844550</wp:posOffset>
             </wp:positionH>
             <wp:positionV relativeFrom="paragraph">
-              <wp:posOffset>3462197</wp:posOffset>
+              <wp:posOffset>3732530</wp:posOffset>
             </wp:positionV>
-            <wp:extent cx="2870200" cy="1769745"/>
-            <wp:effectExtent l="0" t="0" r="6350" b="1905"/>
+            <wp:extent cx="3937000" cy="1677035"/>
+            <wp:effectExtent l="0" t="0" r="6350" b="0"/>
             <wp:wrapTopAndBottom/>
             <wp:docPr id="578105920" name="Picture 1"/>
             <wp:cNvGraphicFramePr>
@@ -24088,7 +24409,7 @@
               <a:graphicData uri="http://schemas.openxmlformats.org/drawingml/2006/picture">
                 <pic:pic xmlns:pic="http://schemas.openxmlformats.org/drawingml/2006/picture">
                   <pic:nvPicPr>
-                    <pic:cNvPr id="578105920" name=""/>
+                    <pic:cNvPr id="578105920" name="Picture 1"/>
                     <pic:cNvPicPr/>
                   </pic:nvPicPr>
                   <pic:blipFill>
@@ -24106,7 +24427,7 @@
                   <pic:spPr>
                     <a:xfrm>
                       <a:off x="0" y="0"/>
-                      <a:ext cx="2870200" cy="1769745"/>
+                      <a:ext cx="3937000" cy="1677035"/>
                     </a:xfrm>
                     <a:prstGeom prst="rect">
                       <a:avLst/>
@@ -24241,8 +24562,8 @@
                                 <w:noProof/>
                               </w:rPr>
                             </w:pPr>
-                            <w:bookmarkStart w:id="212" w:name="_Toc179470237"/>
-                            <w:bookmarkStart w:id="213" w:name="_Toc180074888"/>
+                            <w:bookmarkStart w:id="224" w:name="_Toc179470237"/>
+                            <w:bookmarkStart w:id="225" w:name="_Toc180074888"/>
                             <w:r>
                               <w:rPr>
                                 <w:b w:val="0"/>
@@ -24324,8 +24645,8 @@
                               </w:rPr>
                               <w:t xml:space="preserve"> en la página de datos de unidades de cultivo .</w:t>
                             </w:r>
-                            <w:bookmarkEnd w:id="212"/>
-                            <w:bookmarkEnd w:id="213"/>
+                            <w:bookmarkEnd w:id="224"/>
+                            <w:bookmarkEnd w:id="225"/>
                           </w:p>
                         </w:txbxContent>
                       </wps:txbx>
@@ -24349,7 +24670,7 @@
           </mc:Choice>
           <mc:Fallback>
             <w:pict>
-              <v:shape w14:anchorId="4FB21933" id="_x0000_s1059" type="#_x0000_t202" style="position:absolute;left:0;text-align:left;margin-left:-11.7pt;margin-top:144.2pt;width:479.6pt;height:22.55pt;z-index:251793408;visibility:visible;mso-wrap-style:square;mso-width-percent:0;mso-height-percent:0;mso-wrap-distance-left:9pt;mso-wrap-distance-top:0;mso-wrap-distance-right:9pt;mso-wrap-distance-bottom:0;mso-position-horizontal:absolute;mso-position-horizontal-relative:margin;mso-position-vertical:absolute;mso-position-vertical-relative:text;mso-width-percent:0;mso-height-percent:0;mso-width-relative:margin;mso-height-relative:margin;v-text-anchor:top" o:gfxdata="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" stroked="f">
+              <v:shape w14:anchorId="4FB21933" id="_x0000_s1060" type="#_x0000_t202" style="position:absolute;left:0;text-align:left;margin-left:-11.7pt;margin-top:144.2pt;width:479.6pt;height:22.55pt;z-index:251793408;visibility:visible;mso-wrap-style:square;mso-width-percent:0;mso-height-percent:0;mso-wrap-distance-left:9pt;mso-wrap-distance-top:0;mso-wrap-distance-right:9pt;mso-wrap-distance-bottom:0;mso-position-horizontal:absolute;mso-position-horizontal-relative:margin;mso-position-vertical:absolute;mso-position-vertical-relative:text;mso-width-percent:0;mso-height-percent:0;mso-width-relative:margin;mso-height-relative:margin;v-text-anchor:top" o:gfxdata="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" stroked="f">
                 <v:textbox inset="0,0,0,0">
                   <w:txbxContent>
                     <w:p>
@@ -24365,8 +24686,8 @@
                           <w:noProof/>
                         </w:rPr>
                       </w:pPr>
-                      <w:bookmarkStart w:id="214" w:name="_Toc179470237"/>
-                      <w:bookmarkStart w:id="215" w:name="_Toc180074888"/>
+                      <w:bookmarkStart w:id="226" w:name="_Toc179470237"/>
+                      <w:bookmarkStart w:id="227" w:name="_Toc180074888"/>
                       <w:r>
                         <w:rPr>
                           <w:b w:val="0"/>
@@ -24448,8 +24769,8 @@
                         </w:rPr>
                         <w:t xml:space="preserve"> en la página de datos de unidades de cultivo .</w:t>
                       </w:r>
-                      <w:bookmarkEnd w:id="214"/>
-                      <w:bookmarkEnd w:id="215"/>
+                      <w:bookmarkEnd w:id="226"/>
+                      <w:bookmarkEnd w:id="227"/>
                     </w:p>
                   </w:txbxContent>
                 </v:textbox>
@@ -24480,7 +24801,19 @@
         <w:rPr>
           <w:noProof/>
         </w:rPr>
-        <w:t xml:space="preserve">es un componente orientado a la función de calcular y mostrar estadísticas sobre las observaciones meteorológicas registradas. Para ello se auxilia de la función </w:t>
+        <w:t>es un componente orientado a la función de calcular y mostrar estadísticas sobre las observaciones meteorológicas registradas</w:t>
+      </w:r>
+      <w:r>
+        <w:rPr>
+          <w:noProof/>
+        </w:rPr>
+        <w:t xml:space="preserve"> en la última semana de una estación</w:t>
+      </w:r>
+      <w:r>
+        <w:rPr>
+          <w:noProof/>
+        </w:rPr>
+        <w:t xml:space="preserve">. Para ello se auxilia de la función </w:t>
       </w:r>
       <w:r>
         <w:rPr>
@@ -24580,7 +24913,7 @@
         <mc:AlternateContent>
           <mc:Choice Requires="wps">
             <w:drawing>
-              <wp:anchor distT="0" distB="0" distL="114300" distR="114300" simplePos="0" relativeHeight="251795456" behindDoc="0" locked="0" layoutInCell="1" allowOverlap="1" wp14:anchorId="0FB73FD2" wp14:editId="5F9EE671">
+              <wp:anchor distT="0" distB="0" distL="114300" distR="114300" simplePos="0" relativeHeight="251795456" behindDoc="0" locked="0" layoutInCell="1" allowOverlap="1" wp14:anchorId="0FB73FD2" wp14:editId="5A82F871">
                 <wp:simplePos x="0" y="0"/>
                 <wp:positionH relativeFrom="column">
                   <wp:posOffset>603951</wp:posOffset>
@@ -24627,8 +24960,8 @@
                                 <w:noProof/>
                               </w:rPr>
                             </w:pPr>
-                            <w:bookmarkStart w:id="216" w:name="_Toc179470236"/>
-                            <w:bookmarkStart w:id="217" w:name="_Toc180074889"/>
+                            <w:bookmarkStart w:id="228" w:name="_Toc179470236"/>
+                            <w:bookmarkStart w:id="229" w:name="_Toc180074889"/>
                             <w:r>
                               <w:rPr>
                                 <w:b w:val="0"/>
@@ -24710,8 +25043,8 @@
                               </w:rPr>
                               <w:t xml:space="preserve"> .</w:t>
                             </w:r>
-                            <w:bookmarkEnd w:id="216"/>
-                            <w:bookmarkEnd w:id="217"/>
+                            <w:bookmarkEnd w:id="228"/>
+                            <w:bookmarkEnd w:id="229"/>
                           </w:p>
                         </w:txbxContent>
                       </wps:txbx>
@@ -24732,7 +25065,7 @@
           </mc:Choice>
           <mc:Fallback>
             <w:pict>
-              <v:shape w14:anchorId="0FB73FD2" id="_x0000_s1060" type="#_x0000_t202" style="position:absolute;left:0;text-align:left;margin-left:47.55pt;margin-top:141.75pt;width:365.4pt;height:27.35pt;z-index:251795456;visibility:visible;mso-wrap-style:square;mso-width-percent:0;mso-wrap-distance-left:9pt;mso-wrap-distance-top:0;mso-wrap-distance-right:9pt;mso-wrap-distance-bottom:0;mso-position-horizontal:absolute;mso-position-horizontal-relative:text;mso-position-vertical:absolute;mso-position-vertical-relative:text;mso-width-percent:0;mso-width-relative:margin;v-text-anchor:top" o:gfxdata="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" stroked="f">
+              <v:shape w14:anchorId="0FB73FD2" id="_x0000_s1061" type="#_x0000_t202" style="position:absolute;left:0;text-align:left;margin-left:47.55pt;margin-top:141.75pt;width:365.4pt;height:27.35pt;z-index:251795456;visibility:visible;mso-wrap-style:square;mso-width-percent:0;mso-wrap-distance-left:9pt;mso-wrap-distance-top:0;mso-wrap-distance-right:9pt;mso-wrap-distance-bottom:0;mso-position-horizontal:absolute;mso-position-horizontal-relative:text;mso-position-vertical:absolute;mso-position-vertical-relative:text;mso-width-percent:0;mso-width-relative:margin;v-text-anchor:top" o:gfxdata="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" stroked="f">
                 <v:textbox style="mso-fit-shape-to-text:t" inset="0,0,0,0">
                   <w:txbxContent>
                     <w:p>
@@ -24748,8 +25081,8 @@
                           <w:noProof/>
                         </w:rPr>
                       </w:pPr>
-                      <w:bookmarkStart w:id="218" w:name="_Toc179470236"/>
-                      <w:bookmarkStart w:id="219" w:name="_Toc180074889"/>
+                      <w:bookmarkStart w:id="230" w:name="_Toc179470236"/>
+                      <w:bookmarkStart w:id="231" w:name="_Toc180074889"/>
                       <w:r>
                         <w:rPr>
                           <w:b w:val="0"/>
@@ -24831,8 +25164,8 @@
                         </w:rPr>
                         <w:t xml:space="preserve"> .</w:t>
                       </w:r>
-                      <w:bookmarkEnd w:id="218"/>
-                      <w:bookmarkEnd w:id="219"/>
+                      <w:bookmarkEnd w:id="230"/>
+                      <w:bookmarkEnd w:id="231"/>
                     </w:p>
                   </w:txbxContent>
                 </v:textbox>
@@ -24842,294 +25175,6 @@
           </mc:Fallback>
         </mc:AlternateContent>
       </w:r>
-      <w:r>
-        <w:rPr>
-          <w:noProof/>
-        </w:rPr>
-        <mc:AlternateContent>
-          <mc:Choice Requires="wps">
-            <w:drawing>
-              <wp:anchor distT="0" distB="0" distL="114300" distR="114300" simplePos="0" relativeHeight="251722752" behindDoc="0" locked="0" layoutInCell="1" allowOverlap="1" wp14:anchorId="1F1C5339" wp14:editId="7443976B">
-                <wp:simplePos x="0" y="0"/>
-                <wp:positionH relativeFrom="margin">
-                  <wp:align>center</wp:align>
-                </wp:positionH>
-                <wp:positionV relativeFrom="paragraph">
-                  <wp:posOffset>3961468</wp:posOffset>
-                </wp:positionV>
-                <wp:extent cx="5900420" cy="313690"/>
-                <wp:effectExtent l="0" t="0" r="5080" b="0"/>
-                <wp:wrapTopAndBottom/>
-                <wp:docPr id="1385477990" name="Text Box 1"/>
-                <wp:cNvGraphicFramePr/>
-                <a:graphic xmlns:a="http://schemas.openxmlformats.org/drawingml/2006/main">
-                  <a:graphicData uri="http://schemas.microsoft.com/office/word/2010/wordprocessingShape">
-                    <wps:wsp>
-                      <wps:cNvSpPr txBox="1"/>
-                      <wps:spPr>
-                        <a:xfrm>
-                          <a:off x="0" y="0"/>
-                          <a:ext cx="5900420" cy="313690"/>
-                        </a:xfrm>
-                        <a:prstGeom prst="rect">
-                          <a:avLst/>
-                        </a:prstGeom>
-                        <a:solidFill>
-                          <a:prstClr val="white"/>
-                        </a:solidFill>
-                        <a:ln>
-                          <a:noFill/>
-                        </a:ln>
-                      </wps:spPr>
-                      <wps:txbx>
-                        <w:txbxContent>
-                          <w:p>
-                            <w:pPr>
-                              <w:pStyle w:val="Caption"/>
-                              <w:jc w:val="center"/>
-                              <w:rPr>
-                                <w:rFonts w:eastAsia="MS Mincho"/>
-                                <w:b w:val="0"/>
-                                <w:bCs w:val="0"/>
-                                <w:i/>
-                                <w:iCs/>
-                                <w:noProof/>
-                              </w:rPr>
-                            </w:pPr>
-                            <w:bookmarkStart w:id="220" w:name="_Toc179376515"/>
-                            <w:bookmarkStart w:id="221" w:name="_Toc179463679"/>
-                            <w:bookmarkStart w:id="222" w:name="_Toc179463728"/>
-                            <w:bookmarkStart w:id="223" w:name="_Toc179469381"/>
-                            <w:bookmarkStart w:id="224" w:name="_Toc179470239"/>
-                            <w:bookmarkStart w:id="225" w:name="_Toc180074890"/>
-                            <w:r>
-                              <w:rPr>
-                                <w:b w:val="0"/>
-                                <w:bCs w:val="0"/>
-                                <w:i/>
-                                <w:iCs/>
-                              </w:rPr>
-                              <w:t xml:space="preserve">Figura </w:t>
-                            </w:r>
-                            <w:r>
-                              <w:rPr>
-                                <w:b w:val="0"/>
-                                <w:bCs w:val="0"/>
-                                <w:i/>
-                                <w:iCs/>
-                              </w:rPr>
-                              <w:fldChar w:fldCharType="begin"/>
-                            </w:r>
-                            <w:r>
-                              <w:rPr>
-                                <w:b w:val="0"/>
-                                <w:bCs w:val="0"/>
-                                <w:i/>
-                                <w:iCs/>
-                              </w:rPr>
-                              <w:instrText xml:space="preserve"> SEQ Figura \* ARABIC </w:instrText>
-                            </w:r>
-                            <w:r>
-                              <w:rPr>
-                                <w:b w:val="0"/>
-                                <w:bCs w:val="0"/>
-                                <w:i/>
-                                <w:iCs/>
-                              </w:rPr>
-                              <w:fldChar w:fldCharType="separate"/>
-                            </w:r>
-                            <w:r>
-                              <w:rPr>
-                                <w:b w:val="0"/>
-                                <w:bCs w:val="0"/>
-                                <w:i/>
-                                <w:iCs/>
-                                <w:noProof/>
-                              </w:rPr>
-                              <w:t>23</w:t>
-                            </w:r>
-                            <w:r>
-                              <w:rPr>
-                                <w:b w:val="0"/>
-                                <w:bCs w:val="0"/>
-                                <w:i/>
-                                <w:iCs/>
-                              </w:rPr>
-                              <w:fldChar w:fldCharType="end"/>
-                            </w:r>
-                            <w:r>
-                              <w:rPr>
-                                <w:b w:val="0"/>
-                                <w:bCs w:val="0"/>
-                                <w:i/>
-                                <w:iCs/>
-                              </w:rPr>
-                              <w:t xml:space="preserve">: Sección de la interfaz gráfica producida por el componente </w:t>
-                            </w:r>
-                            <w:r>
-                              <w:rPr>
-                                <w:rFonts w:ascii="Courier New" w:hAnsi="Courier New" w:cs="Courier New"/>
-                                <w:b w:val="0"/>
-                                <w:bCs w:val="0"/>
-                              </w:rPr>
-                              <w:t>&lt;Statistics/&gt;</w:t>
-                            </w:r>
-                            <w:r>
-                              <w:rPr>
-                                <w:b w:val="0"/>
-                                <w:bCs w:val="0"/>
-                                <w:i/>
-                                <w:iCs/>
-                              </w:rPr>
-                              <w:t xml:space="preserve"> .</w:t>
-                            </w:r>
-                            <w:bookmarkEnd w:id="220"/>
-                            <w:bookmarkEnd w:id="221"/>
-                            <w:bookmarkEnd w:id="222"/>
-                            <w:bookmarkEnd w:id="223"/>
-                            <w:bookmarkEnd w:id="224"/>
-                            <w:bookmarkEnd w:id="225"/>
-                          </w:p>
-                        </w:txbxContent>
-                      </wps:txbx>
-                      <wps:bodyPr rot="0" spcFirstLastPara="0" vertOverflow="overflow" horzOverflow="overflow" vert="horz" wrap="square" lIns="0" tIns="0" rIns="0" bIns="0" numCol="1" spcCol="0" rtlCol="0" fromWordArt="0" anchor="t" anchorCtr="0" forceAA="0" compatLnSpc="1">
-                        <a:prstTxWarp prst="textNoShape">
-                          <a:avLst/>
-                        </a:prstTxWarp>
-                        <a:noAutofit/>
-                      </wps:bodyPr>
-                    </wps:wsp>
-                  </a:graphicData>
-                </a:graphic>
-                <wp14:sizeRelH relativeFrom="margin">
-                  <wp14:pctWidth>0</wp14:pctWidth>
-                </wp14:sizeRelH>
-                <wp14:sizeRelV relativeFrom="margin">
-                  <wp14:pctHeight>0</wp14:pctHeight>
-                </wp14:sizeRelV>
-              </wp:anchor>
-            </w:drawing>
-          </mc:Choice>
-          <mc:Fallback>
-            <w:pict>
-              <v:shape w14:anchorId="1F1C5339" id="_x0000_s1061" type="#_x0000_t202" style="position:absolute;left:0;text-align:left;margin-left:0;margin-top:311.95pt;width:464.6pt;height:24.7pt;z-index:251722752;visibility:visible;mso-wrap-style:square;mso-width-percent:0;mso-height-percent:0;mso-wrap-distance-left:9pt;mso-wrap-distance-top:0;mso-wrap-distance-right:9pt;mso-wrap-distance-bottom:0;mso-position-horizontal:center;mso-position-horizontal-relative:margin;mso-position-vertical:absolute;mso-position-vertical-relative:text;mso-width-percent:0;mso-height-percent:0;mso-width-relative:margin;mso-height-relative:margin;v-text-anchor:top" o:gfxdata="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" stroked="f">
-                <v:textbox inset="0,0,0,0">
-                  <w:txbxContent>
-                    <w:p>
-                      <w:pPr>
-                        <w:pStyle w:val="Caption"/>
-                        <w:jc w:val="center"/>
-                        <w:rPr>
-                          <w:rFonts w:eastAsia="MS Mincho"/>
-                          <w:b w:val="0"/>
-                          <w:bCs w:val="0"/>
-                          <w:i/>
-                          <w:iCs/>
-                          <w:noProof/>
-                        </w:rPr>
-                      </w:pPr>
-                      <w:bookmarkStart w:id="226" w:name="_Toc179376515"/>
-                      <w:bookmarkStart w:id="227" w:name="_Toc179463679"/>
-                      <w:bookmarkStart w:id="228" w:name="_Toc179463728"/>
-                      <w:bookmarkStart w:id="229" w:name="_Toc179469381"/>
-                      <w:bookmarkStart w:id="230" w:name="_Toc179470239"/>
-                      <w:bookmarkStart w:id="231" w:name="_Toc180074890"/>
-                      <w:r>
-                        <w:rPr>
-                          <w:b w:val="0"/>
-                          <w:bCs w:val="0"/>
-                          <w:i/>
-                          <w:iCs/>
-                        </w:rPr>
-                        <w:t xml:space="preserve">Figura </w:t>
-                      </w:r>
-                      <w:r>
-                        <w:rPr>
-                          <w:b w:val="0"/>
-                          <w:bCs w:val="0"/>
-                          <w:i/>
-                          <w:iCs/>
-                        </w:rPr>
-                        <w:fldChar w:fldCharType="begin"/>
-                      </w:r>
-                      <w:r>
-                        <w:rPr>
-                          <w:b w:val="0"/>
-                          <w:bCs w:val="0"/>
-                          <w:i/>
-                          <w:iCs/>
-                        </w:rPr>
-                        <w:instrText xml:space="preserve"> SEQ Figura \* ARABIC </w:instrText>
-                      </w:r>
-                      <w:r>
-                        <w:rPr>
-                          <w:b w:val="0"/>
-                          <w:bCs w:val="0"/>
-                          <w:i/>
-                          <w:iCs/>
-                        </w:rPr>
-                        <w:fldChar w:fldCharType="separate"/>
-                      </w:r>
-                      <w:r>
-                        <w:rPr>
-                          <w:b w:val="0"/>
-                          <w:bCs w:val="0"/>
-                          <w:i/>
-                          <w:iCs/>
-                          <w:noProof/>
-                        </w:rPr>
-                        <w:t>23</w:t>
-                      </w:r>
-                      <w:r>
-                        <w:rPr>
-                          <w:b w:val="0"/>
-                          <w:bCs w:val="0"/>
-                          <w:i/>
-                          <w:iCs/>
-                        </w:rPr>
-                        <w:fldChar w:fldCharType="end"/>
-                      </w:r>
-                      <w:r>
-                        <w:rPr>
-                          <w:b w:val="0"/>
-                          <w:bCs w:val="0"/>
-                          <w:i/>
-                          <w:iCs/>
-                        </w:rPr>
-                        <w:t xml:space="preserve">: Sección de la interfaz gráfica producida por el componente </w:t>
-                      </w:r>
-                      <w:r>
-                        <w:rPr>
-                          <w:rFonts w:ascii="Courier New" w:hAnsi="Courier New" w:cs="Courier New"/>
-                          <w:b w:val="0"/>
-                          <w:bCs w:val="0"/>
-                        </w:rPr>
-                        <w:t>&lt;Statistics/&gt;</w:t>
-                      </w:r>
-                      <w:r>
-                        <w:rPr>
-                          <w:b w:val="0"/>
-                          <w:bCs w:val="0"/>
-                          <w:i/>
-                          <w:iCs/>
-                        </w:rPr>
-                        <w:t xml:space="preserve"> .</w:t>
-                      </w:r>
-                      <w:bookmarkEnd w:id="226"/>
-                      <w:bookmarkEnd w:id="227"/>
-                      <w:bookmarkEnd w:id="228"/>
-                      <w:bookmarkEnd w:id="229"/>
-                      <w:bookmarkEnd w:id="230"/>
-                      <w:bookmarkEnd w:id="231"/>
-                    </w:p>
-                  </w:txbxContent>
-                </v:textbox>
-                <w10:wrap type="topAndBottom" anchorx="margin"/>
-              </v:shape>
-            </w:pict>
-          </mc:Fallback>
-        </mc:AlternateContent>
-      </w:r>
     </w:p>
     <w:p>
       <w:r>
@@ -25319,6 +25364,28 @@
           <w:iCs/>
         </w:rPr>
         <w:t>tokens</w:t>
+      </w:r>
+      <w:r>
+        <w:t xml:space="preserve">, y en </w:t>
+      </w:r>
+      <w:r>
+        <w:rPr>
+          <w:rFonts w:ascii="Courier New" w:hAnsi="Courier New" w:cs="Courier New"/>
+          <w:sz w:val="20"/>
+          <w:szCs w:val="20"/>
+        </w:rPr>
+        <w:t>src/</w:t>
+      </w:r>
+      <w:r>
+        <w:rPr>
+          <w:rFonts w:ascii="Courier New" w:hAnsi="Courier New" w:cs="Courier New"/>
+          <w:sz w:val="20"/>
+          <w:szCs w:val="20"/>
+        </w:rPr>
+        <w:t>middleware.js</w:t>
+      </w:r>
+      <w:r>
+        <w:t>, relacionado con la accesibilidad de las rutas para usuarios no autenticados</w:t>
       </w:r>
       <w:r>
         <w:t xml:space="preserve">. </w:t>
@@ -26246,7 +26313,13 @@
         <w:t>usadas</w:t>
       </w:r>
       <w:r>
-        <w:t xml:space="preserve"> para el completamiento de las mismas.</w:t>
+        <w:t xml:space="preserve"> para </w:t>
+      </w:r>
+      <w:r>
+        <w:t>llevar a cabo</w:t>
+      </w:r>
+      <w:r>
+        <w:t xml:space="preserve"> de las mismas.</w:t>
       </w:r>
     </w:p>
     <w:p>
@@ -26331,7 +26404,13 @@
     </w:p>
     <w:p>
       <w:r>
-        <w:t xml:space="preserve">La prueba </w:t>
+        <w:t>El probado</w:t>
+      </w:r>
+      <w:r>
+        <w:t xml:space="preserve"> o testeo</w:t>
+      </w:r>
+      <w:r>
+        <w:t xml:space="preserve"> </w:t>
       </w:r>
       <w:r>
         <w:t>de</w:t>
@@ -26512,7 +26591,13 @@
         <w:t xml:space="preserve"> estructura e implementación internas del software no son conocidas o tenidas en cuenta por el autor de la prueba</w:t>
       </w:r>
       <w:r>
-        <w:t xml:space="preserve">. Los casos de prueba son construidos sobre la base de la especificación de requisitos, y el énfasis recae en la evaluación de aspectos fundamentales del programa mediante casos de uso y la conservación de la integridad de la información externa. </w:t>
+        <w:t xml:space="preserve">. Los casos de prueba son construidos sobre la base de la especificación de requisitos, y el énfasis recae en la evaluación de aspectos </w:t>
+      </w:r>
+      <w:r>
+        <w:t>funcionales</w:t>
+      </w:r>
+      <w:r>
+        <w:t xml:space="preserve"> del programa mediante casos de uso y la conservación de la integridad de la información externa. </w:t>
       </w:r>
     </w:p>
     <w:p>
@@ -26621,7 +26706,19 @@
         <w:t xml:space="preserve"> Involucran la prueba de dos o más unidades combinadas que deben funcionar en conjunto para asegurar un flujo de control y datos libre de errores.</w:t>
       </w:r>
       <w:r>
-        <w:t xml:space="preserve"> Son realizables cuando se añade nuevas unidades.</w:t>
+        <w:t xml:space="preserve"> Son realizables </w:t>
+      </w:r>
+      <w:r>
+        <w:t>una vez que</w:t>
+      </w:r>
+      <w:r>
+        <w:t xml:space="preserve"> se añade nuevas unidades</w:t>
+      </w:r>
+      <w:r>
+        <w:t xml:space="preserve"> vinculadas funcionalmente con las ya implementadas</w:t>
+      </w:r>
+      <w:r>
+        <w:t>.</w:t>
       </w:r>
     </w:p>
     <w:p>
@@ -26718,7 +26815,7 @@
         <w:t xml:space="preserve">A </w:t>
       </w:r>
       <w:r>
-        <w:t>continuación el autor se enfoca en describir un conjunto de pruebas controladas y formalmente descritas realizadas al software en la etapa final de su desarrollo</w:t>
+        <w:t>continuación el autor se enfoca en describir un conjunto de pruebas controladas y descritas realizadas al software en la etapa final de su desarrollo</w:t>
       </w:r>
       <w:r>
         <w:t>, sin perjuicio de los disímiles experimentos informales usados durante el proceso de implementación para comprobar el funcionamiento de las partes del código mientras iban siendo creadas y modificadas</w:t>
@@ -26788,6 +26885,9 @@
     </w:p>
     <w:p>
       <w:r>
+        <w:rPr>
+          <w:noProof/>
+        </w:rPr>
         <w:drawing>
           <wp:anchor distT="0" distB="0" distL="114300" distR="114300" simplePos="0" relativeHeight="251824128" behindDoc="0" locked="0" layoutInCell="1" allowOverlap="1" wp14:anchorId="6C51DC37" wp14:editId="6975D21E">
             <wp:simplePos x="0" y="0"/>
@@ -27227,16 +27327,318 @@
           <w:noProof/>
         </w:rPr>
         <w:lastRenderedPageBreak/>
+        <mc:AlternateContent>
+          <mc:Choice Requires="wps">
+            <w:drawing>
+              <wp:anchor distT="0" distB="0" distL="114300" distR="114300" simplePos="0" relativeHeight="251832320" behindDoc="0" locked="0" layoutInCell="1" allowOverlap="1" wp14:anchorId="0D7E03C6" wp14:editId="23860139">
+                <wp:simplePos x="0" y="0"/>
+                <wp:positionH relativeFrom="margin">
+                  <wp:align>center</wp:align>
+                </wp:positionH>
+                <wp:positionV relativeFrom="paragraph">
+                  <wp:posOffset>7668080</wp:posOffset>
+                </wp:positionV>
+                <wp:extent cx="6411444" cy="403225"/>
+                <wp:effectExtent l="0" t="0" r="8890" b="0"/>
+                <wp:wrapTopAndBottom/>
+                <wp:docPr id="1742661334" name="Text Box 1"/>
+                <wp:cNvGraphicFramePr/>
+                <a:graphic xmlns:a="http://schemas.openxmlformats.org/drawingml/2006/main">
+                  <a:graphicData uri="http://schemas.microsoft.com/office/word/2010/wordprocessingShape">
+                    <wps:wsp>
+                      <wps:cNvSpPr txBox="1"/>
+                      <wps:spPr>
+                        <a:xfrm>
+                          <a:off x="0" y="0"/>
+                          <a:ext cx="6411444" cy="403225"/>
+                        </a:xfrm>
+                        <a:prstGeom prst="rect">
+                          <a:avLst/>
+                        </a:prstGeom>
+                        <a:solidFill>
+                          <a:prstClr val="white"/>
+                        </a:solidFill>
+                        <a:ln>
+                          <a:noFill/>
+                        </a:ln>
+                      </wps:spPr>
+                      <wps:txbx>
+                        <w:txbxContent>
+                          <w:p>
+                            <w:pPr>
+                              <w:pStyle w:val="Caption"/>
+                              <w:jc w:val="center"/>
+                              <w:rPr>
+                                <w:rFonts w:eastAsia="MS Mincho"/>
+                                <w:b w:val="0"/>
+                                <w:bCs w:val="0"/>
+                                <w:i/>
+                                <w:iCs/>
+                                <w:noProof/>
+                              </w:rPr>
+                            </w:pPr>
+                            <w:r>
+                              <w:rPr>
+                                <w:b w:val="0"/>
+                                <w:bCs w:val="0"/>
+                                <w:i/>
+                                <w:iCs/>
+                              </w:rPr>
+                              <w:t xml:space="preserve">Figura </w:t>
+                            </w:r>
+                            <w:r>
+                              <w:rPr>
+                                <w:b w:val="0"/>
+                                <w:bCs w:val="0"/>
+                                <w:i/>
+                                <w:iCs/>
+                              </w:rPr>
+                              <w:fldChar w:fldCharType="begin"/>
+                            </w:r>
+                            <w:r>
+                              <w:rPr>
+                                <w:b w:val="0"/>
+                                <w:bCs w:val="0"/>
+                                <w:i/>
+                                <w:iCs/>
+                              </w:rPr>
+                              <w:instrText xml:space="preserve"> SEQ Figura \* ARABIC </w:instrText>
+                            </w:r>
+                            <w:r>
+                              <w:rPr>
+                                <w:b w:val="0"/>
+                                <w:bCs w:val="0"/>
+                                <w:i/>
+                                <w:iCs/>
+                              </w:rPr>
+                              <w:fldChar w:fldCharType="separate"/>
+                            </w:r>
+                            <w:r>
+                              <w:rPr>
+                                <w:b w:val="0"/>
+                                <w:bCs w:val="0"/>
+                                <w:i/>
+                                <w:iCs/>
+                                <w:noProof/>
+                              </w:rPr>
+                              <w:t>28</w:t>
+                            </w:r>
+                            <w:r>
+                              <w:rPr>
+                                <w:b w:val="0"/>
+                                <w:bCs w:val="0"/>
+                                <w:i/>
+                                <w:iCs/>
+                              </w:rPr>
+                              <w:fldChar w:fldCharType="end"/>
+                            </w:r>
+                            <w:r>
+                              <w:rPr>
+                                <w:b w:val="0"/>
+                                <w:bCs w:val="0"/>
+                                <w:i/>
+                                <w:iCs/>
+                              </w:rPr>
+                              <w:t>: Captura de la API navegable de Django REST Framework que muestra pronósticos emitidos en la</w:t>
+                            </w:r>
+                            <w:r>
+                              <w:rPr>
+                                <w:b w:val="0"/>
+                                <w:bCs w:val="0"/>
+                                <w:i/>
+                                <w:iCs/>
+                              </w:rPr>
+                              <w:t>s</w:t>
+                            </w:r>
+                            <w:r>
+                              <w:rPr>
+                                <w:b w:val="0"/>
+                                <w:bCs w:val="0"/>
+                                <w:i/>
+                                <w:iCs/>
+                              </w:rPr>
+                              <w:t xml:space="preserve"> prueba</w:t>
+                            </w:r>
+                            <w:r>
+                              <w:rPr>
+                                <w:b w:val="0"/>
+                                <w:bCs w:val="0"/>
+                                <w:i/>
+                                <w:iCs/>
+                              </w:rPr>
+                              <w:t>s</w:t>
+                            </w:r>
+                            <w:r>
+                              <w:rPr>
+                                <w:b w:val="0"/>
+                                <w:bCs w:val="0"/>
+                                <w:i/>
+                                <w:iCs/>
+                              </w:rPr>
+                              <w:t>.</w:t>
+                            </w:r>
+                          </w:p>
+                        </w:txbxContent>
+                      </wps:txbx>
+                      <wps:bodyPr rot="0" spcFirstLastPara="0" vertOverflow="overflow" horzOverflow="overflow" vert="horz" wrap="square" lIns="0" tIns="0" rIns="0" bIns="0" numCol="1" spcCol="0" rtlCol="0" fromWordArt="0" anchor="t" anchorCtr="0" forceAA="0" compatLnSpc="1">
+                        <a:prstTxWarp prst="textNoShape">
+                          <a:avLst/>
+                        </a:prstTxWarp>
+                        <a:noAutofit/>
+                      </wps:bodyPr>
+                    </wps:wsp>
+                  </a:graphicData>
+                </a:graphic>
+                <wp14:sizeRelH relativeFrom="margin">
+                  <wp14:pctWidth>0</wp14:pctWidth>
+                </wp14:sizeRelH>
+                <wp14:sizeRelV relativeFrom="margin">
+                  <wp14:pctHeight>0</wp14:pctHeight>
+                </wp14:sizeRelV>
+              </wp:anchor>
+            </w:drawing>
+          </mc:Choice>
+          <mc:Fallback>
+            <w:pict>
+              <v:shape w14:anchorId="0D7E03C6" id="_x0000_s1065" type="#_x0000_t202" style="position:absolute;left:0;text-align:left;margin-left:0;margin-top:603.8pt;width:504.85pt;height:31.75pt;z-index:251832320;visibility:visible;mso-wrap-style:square;mso-width-percent:0;mso-height-percent:0;mso-wrap-distance-left:9pt;mso-wrap-distance-top:0;mso-wrap-distance-right:9pt;mso-wrap-distance-bottom:0;mso-position-horizontal:center;mso-position-horizontal-relative:margin;mso-position-vertical:absolute;mso-position-vertical-relative:text;mso-width-percent:0;mso-height-percent:0;mso-width-relative:margin;mso-height-relative:margin;v-text-anchor:top" o:gfxdata="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" stroked="f">
+                <v:textbox inset="0,0,0,0">
+                  <w:txbxContent>
+                    <w:p>
+                      <w:pPr>
+                        <w:pStyle w:val="Caption"/>
+                        <w:jc w:val="center"/>
+                        <w:rPr>
+                          <w:rFonts w:eastAsia="MS Mincho"/>
+                          <w:b w:val="0"/>
+                          <w:bCs w:val="0"/>
+                          <w:i/>
+                          <w:iCs/>
+                          <w:noProof/>
+                        </w:rPr>
+                      </w:pPr>
+                      <w:r>
+                        <w:rPr>
+                          <w:b w:val="0"/>
+                          <w:bCs w:val="0"/>
+                          <w:i/>
+                          <w:iCs/>
+                        </w:rPr>
+                        <w:t xml:space="preserve">Figura </w:t>
+                      </w:r>
+                      <w:r>
+                        <w:rPr>
+                          <w:b w:val="0"/>
+                          <w:bCs w:val="0"/>
+                          <w:i/>
+                          <w:iCs/>
+                        </w:rPr>
+                        <w:fldChar w:fldCharType="begin"/>
+                      </w:r>
+                      <w:r>
+                        <w:rPr>
+                          <w:b w:val="0"/>
+                          <w:bCs w:val="0"/>
+                          <w:i/>
+                          <w:iCs/>
+                        </w:rPr>
+                        <w:instrText xml:space="preserve"> SEQ Figura \* ARABIC </w:instrText>
+                      </w:r>
+                      <w:r>
+                        <w:rPr>
+                          <w:b w:val="0"/>
+                          <w:bCs w:val="0"/>
+                          <w:i/>
+                          <w:iCs/>
+                        </w:rPr>
+                        <w:fldChar w:fldCharType="separate"/>
+                      </w:r>
+                      <w:r>
+                        <w:rPr>
+                          <w:b w:val="0"/>
+                          <w:bCs w:val="0"/>
+                          <w:i/>
+                          <w:iCs/>
+                          <w:noProof/>
+                        </w:rPr>
+                        <w:t>28</w:t>
+                      </w:r>
+                      <w:r>
+                        <w:rPr>
+                          <w:b w:val="0"/>
+                          <w:bCs w:val="0"/>
+                          <w:i/>
+                          <w:iCs/>
+                        </w:rPr>
+                        <w:fldChar w:fldCharType="end"/>
+                      </w:r>
+                      <w:r>
+                        <w:rPr>
+                          <w:b w:val="0"/>
+                          <w:bCs w:val="0"/>
+                          <w:i/>
+                          <w:iCs/>
+                        </w:rPr>
+                        <w:t>: Captura de la API navegable de Django REST Framework que muestra pronósticos emitidos en la</w:t>
+                      </w:r>
+                      <w:r>
+                        <w:rPr>
+                          <w:b w:val="0"/>
+                          <w:bCs w:val="0"/>
+                          <w:i/>
+                          <w:iCs/>
+                        </w:rPr>
+                        <w:t>s</w:t>
+                      </w:r>
+                      <w:r>
+                        <w:rPr>
+                          <w:b w:val="0"/>
+                          <w:bCs w:val="0"/>
+                          <w:i/>
+                          <w:iCs/>
+                        </w:rPr>
+                        <w:t xml:space="preserve"> prueba</w:t>
+                      </w:r>
+                      <w:r>
+                        <w:rPr>
+                          <w:b w:val="0"/>
+                          <w:bCs w:val="0"/>
+                          <w:i/>
+                          <w:iCs/>
+                        </w:rPr>
+                        <w:t>s</w:t>
+                      </w:r>
+                      <w:r>
+                        <w:rPr>
+                          <w:b w:val="0"/>
+                          <w:bCs w:val="0"/>
+                          <w:i/>
+                          <w:iCs/>
+                        </w:rPr>
+                        <w:t>.</w:t>
+                      </w:r>
+                    </w:p>
+                  </w:txbxContent>
+                </v:textbox>
+                <w10:wrap type="topAndBottom" anchorx="margin"/>
+              </v:shape>
+            </w:pict>
+          </mc:Fallback>
+        </mc:AlternateContent>
+      </w:r>
+      <w:r>
+        <w:rPr>
+          <w:noProof/>
+        </w:rPr>
         <w:drawing>
-          <wp:anchor distT="0" distB="0" distL="114300" distR="114300" simplePos="0" relativeHeight="251830272" behindDoc="0" locked="0" layoutInCell="1" allowOverlap="1" wp14:anchorId="76A56319" wp14:editId="3680990A">
+          <wp:anchor distT="0" distB="0" distL="114300" distR="114300" simplePos="0" relativeHeight="251830272" behindDoc="0" locked="0" layoutInCell="1" allowOverlap="1" wp14:anchorId="76A56319" wp14:editId="1AC5A337">
             <wp:simplePos x="0" y="0"/>
             <wp:positionH relativeFrom="column">
-              <wp:posOffset>1829435</wp:posOffset>
+              <wp:posOffset>1716405</wp:posOffset>
             </wp:positionH>
             <wp:positionV relativeFrom="paragraph">
-              <wp:posOffset>4421505</wp:posOffset>
+              <wp:posOffset>4691949</wp:posOffset>
             </wp:positionV>
-            <wp:extent cx="2271395" cy="3048635"/>
+            <wp:extent cx="2271395" cy="2859405"/>
             <wp:effectExtent l="0" t="0" r="0" b="0"/>
             <wp:wrapTopAndBottom/>
             <wp:docPr id="69692258" name="Picture 1"/>
@@ -27247,7 +27649,7 @@
               <a:graphicData uri="http://schemas.openxmlformats.org/drawingml/2006/picture">
                 <pic:pic xmlns:pic="http://schemas.openxmlformats.org/drawingml/2006/picture">
                   <pic:nvPicPr>
-                    <pic:cNvPr id="69692258" name=""/>
+                    <pic:cNvPr id="69692258" name="Picture 1"/>
                     <pic:cNvPicPr/>
                   </pic:nvPicPr>
                   <pic:blipFill>
@@ -27265,7 +27667,7 @@
                   <pic:spPr>
                     <a:xfrm>
                       <a:off x="0" y="0"/>
-                      <a:ext cx="2271395" cy="3048635"/>
+                      <a:ext cx="2271395" cy="2859405"/>
                     </a:xfrm>
                     <a:prstGeom prst="rect">
                       <a:avLst/>
@@ -27290,7 +27692,7 @@
         <mc:AlternateContent>
           <mc:Choice Requires="wps">
             <w:drawing>
-              <wp:anchor distT="0" distB="0" distL="114300" distR="114300" simplePos="0" relativeHeight="251829248" behindDoc="0" locked="0" layoutInCell="1" allowOverlap="1" wp14:anchorId="2ECC31A6" wp14:editId="7CA99DF3">
+              <wp:anchor distT="0" distB="0" distL="114300" distR="114300" simplePos="0" relativeHeight="251829248" behindDoc="0" locked="0" layoutInCell="1" allowOverlap="1" wp14:anchorId="2ECC31A6" wp14:editId="7B0CF504">
                 <wp:simplePos x="0" y="0"/>
                 <wp:positionH relativeFrom="margin">
                   <wp:posOffset>536575</wp:posOffset>
@@ -27420,7 +27822,7 @@
           </mc:Choice>
           <mc:Fallback>
             <w:pict>
-              <v:shape w14:anchorId="2ECC31A6" id="_x0000_s1065" type="#_x0000_t202" style="position:absolute;left:0;text-align:left;margin-left:42.25pt;margin-top:164.45pt;width:372.65pt;height:19.85pt;z-index:251829248;visibility:visible;mso-wrap-style:square;mso-height-percent:0;mso-wrap-distance-left:9pt;mso-wrap-distance-top:0;mso-wrap-distance-right:9pt;mso-wrap-distance-bottom:0;mso-position-horizontal:absolute;mso-position-horizontal-relative:margin;mso-position-vertical:absolute;mso-position-vertical-relative:text;mso-height-percent:0;mso-height-relative:margin;v-text-anchor:top" o:gfxdata="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" stroked="f">
+              <v:shape w14:anchorId="2ECC31A6" id="_x0000_s1066" type="#_x0000_t202" style="position:absolute;left:0;text-align:left;margin-left:42.25pt;margin-top:164.45pt;width:372.65pt;height:19.85pt;z-index:251829248;visibility:visible;mso-wrap-style:square;mso-height-percent:0;mso-wrap-distance-left:9pt;mso-wrap-distance-top:0;mso-wrap-distance-right:9pt;mso-wrap-distance-bottom:0;mso-position-horizontal:absolute;mso-position-horizontal-relative:margin;mso-position-vertical:absolute;mso-position-vertical-relative:text;mso-height-percent:0;mso-height-relative:margin;v-text-anchor:top" o:gfxdata="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" stroked="f">
                 <v:textbox inset="0,0,0,0">
                   <w:txbxContent>
                     <w:p>
@@ -27510,6 +27912,7 @@
       </w:r>
       <w:r>
         <w:rPr>
+          <w:noProof/>
           <w:lang w:val="en-US"/>
         </w:rPr>
         <w:drawing>
@@ -27607,260 +28010,257 @@
         <w:t>)</w:t>
       </w:r>
       <w:r>
-        <w:t>. El lado del cliente produjo exitosamente los pronósticos de las unidades de cultivo pertinentes, como se muestra en la figura 28.</w:t>
+        <w:t>.</w:t>
+      </w:r>
+      <w:r>
+        <w:t xml:space="preserve"> Las pruebas revelaron </w:t>
+      </w:r>
+      <w:r>
+        <w:t xml:space="preserve">errores </w:t>
+      </w:r>
+      <w:r>
+        <w:t>en la implementación de la función</w:t>
+      </w:r>
+      <w:r>
+        <w:t xml:space="preserve">, así como de </w:t>
+      </w:r>
+      <w:r>
+        <w:rPr>
+          <w:rFonts w:ascii="Courier New" w:hAnsi="Courier New" w:cs="Courier New"/>
+          <w:sz w:val="20"/>
+          <w:szCs w:val="20"/>
+        </w:rPr>
+        <w:t>calcular_suma_termica(unidad)</w:t>
+      </w:r>
+      <w:r>
+        <w:rPr>
+          <w:sz w:val="20"/>
+          <w:szCs w:val="20"/>
+        </w:rPr>
+        <w:t xml:space="preserve"> </w:t>
+      </w:r>
+      <w:r>
+        <w:t xml:space="preserve">y de </w:t>
+      </w:r>
+      <w:r>
+        <w:rPr>
+          <w:rFonts w:ascii="Courier New" w:hAnsi="Courier New" w:cs="Courier New"/>
+          <w:sz w:val="20"/>
+          <w:szCs w:val="20"/>
+        </w:rPr>
+        <w:t>determinar_dias_criticos(unidad)</w:t>
+      </w:r>
+      <w:r>
+        <w:t>, que fue</w:t>
+      </w:r>
+      <w:r>
+        <w:t>ron</w:t>
+      </w:r>
+      <w:r>
+        <w:t xml:space="preserve"> oportunamente corregido</w:t>
+      </w:r>
+      <w:r>
+        <w:t>s</w:t>
+      </w:r>
+      <w:r>
+        <w:t xml:space="preserve">; y luego los pronósticos </w:t>
+      </w:r>
+      <w:r>
+        <w:t>se generaron correctamente</w:t>
+      </w:r>
+      <w:r>
+        <w:t>.</w:t>
+      </w:r>
+    </w:p>
+    <w:p/>
+    <w:p>
+      <w:pPr>
+        <w:pStyle w:val="Heading3"/>
+      </w:pPr>
+      <w:r>
+        <w:t>Pruebas concernientes al lado del cliente</w:t>
       </w:r>
     </w:p>
     <w:p>
       <w:r>
-        <w:rPr>
-          <w:noProof/>
-        </w:rPr>
-        <mc:AlternateContent>
-          <mc:Choice Requires="wps">
-            <w:drawing>
-              <wp:anchor distT="0" distB="0" distL="114300" distR="114300" simplePos="0" relativeHeight="251832320" behindDoc="0" locked="0" layoutInCell="1" allowOverlap="1" wp14:anchorId="0D7E03C6" wp14:editId="49680710">
-                <wp:simplePos x="0" y="0"/>
-                <wp:positionH relativeFrom="column">
-                  <wp:posOffset>205105</wp:posOffset>
-                </wp:positionH>
-                <wp:positionV relativeFrom="paragraph">
-                  <wp:posOffset>3182620</wp:posOffset>
-                </wp:positionV>
-                <wp:extent cx="5974715" cy="403225"/>
-                <wp:effectExtent l="0" t="0" r="6985" b="0"/>
-                <wp:wrapTopAndBottom/>
-                <wp:docPr id="1742661334" name="Text Box 1"/>
-                <wp:cNvGraphicFramePr/>
-                <a:graphic xmlns:a="http://schemas.openxmlformats.org/drawingml/2006/main">
-                  <a:graphicData uri="http://schemas.microsoft.com/office/word/2010/wordprocessingShape">
-                    <wps:wsp>
-                      <wps:cNvSpPr txBox="1"/>
-                      <wps:spPr>
-                        <a:xfrm>
-                          <a:off x="0" y="0"/>
-                          <a:ext cx="5974715" cy="403225"/>
-                        </a:xfrm>
-                        <a:prstGeom prst="rect">
-                          <a:avLst/>
-                        </a:prstGeom>
-                        <a:solidFill>
-                          <a:prstClr val="white"/>
-                        </a:solidFill>
-                        <a:ln>
-                          <a:noFill/>
-                        </a:ln>
-                      </wps:spPr>
-                      <wps:txbx>
-                        <w:txbxContent>
-                          <w:p>
-                            <w:pPr>
-                              <w:pStyle w:val="Caption"/>
-                              <w:jc w:val="center"/>
-                              <w:rPr>
-                                <w:rFonts w:eastAsia="MS Mincho"/>
-                                <w:b w:val="0"/>
-                                <w:bCs w:val="0"/>
-                                <w:i/>
-                                <w:iCs/>
-                                <w:noProof/>
-                              </w:rPr>
-                            </w:pPr>
-                            <w:r>
-                              <w:rPr>
-                                <w:b w:val="0"/>
-                                <w:bCs w:val="0"/>
-                                <w:i/>
-                                <w:iCs/>
-                              </w:rPr>
-                              <w:t xml:space="preserve">Figura </w:t>
-                            </w:r>
-                            <w:r>
-                              <w:rPr>
-                                <w:b w:val="0"/>
-                                <w:bCs w:val="0"/>
-                                <w:i/>
-                                <w:iCs/>
-                              </w:rPr>
-                              <w:fldChar w:fldCharType="begin"/>
-                            </w:r>
-                            <w:r>
-                              <w:rPr>
-                                <w:b w:val="0"/>
-                                <w:bCs w:val="0"/>
-                                <w:i/>
-                                <w:iCs/>
-                              </w:rPr>
-                              <w:instrText xml:space="preserve"> SEQ Figura \* ARABIC </w:instrText>
-                            </w:r>
-                            <w:r>
-                              <w:rPr>
-                                <w:b w:val="0"/>
-                                <w:bCs w:val="0"/>
-                                <w:i/>
-                                <w:iCs/>
-                              </w:rPr>
-                              <w:fldChar w:fldCharType="separate"/>
-                            </w:r>
-                            <w:r>
-                              <w:rPr>
-                                <w:b w:val="0"/>
-                                <w:bCs w:val="0"/>
-                                <w:i/>
-                                <w:iCs/>
-                                <w:noProof/>
-                              </w:rPr>
-                              <w:t>28</w:t>
-                            </w:r>
-                            <w:r>
-                              <w:rPr>
-                                <w:b w:val="0"/>
-                                <w:bCs w:val="0"/>
-                                <w:i/>
-                                <w:iCs/>
-                              </w:rPr>
-                              <w:fldChar w:fldCharType="end"/>
-                            </w:r>
-                            <w:r>
-                              <w:rPr>
-                                <w:b w:val="0"/>
-                                <w:bCs w:val="0"/>
-                                <w:i/>
-                                <w:iCs/>
-                              </w:rPr>
-                              <w:t>: Captura de la API navegable de Django REST Framework que muestra los pronósticos exitosamente emitidos en la prueba de integración.</w:t>
-                            </w:r>
-                          </w:p>
-                        </w:txbxContent>
-                      </wps:txbx>
-                      <wps:bodyPr rot="0" spcFirstLastPara="0" vertOverflow="overflow" horzOverflow="overflow" vert="horz" wrap="square" lIns="0" tIns="0" rIns="0" bIns="0" numCol="1" spcCol="0" rtlCol="0" fromWordArt="0" anchor="t" anchorCtr="0" forceAA="0" compatLnSpc="1">
-                        <a:prstTxWarp prst="textNoShape">
-                          <a:avLst/>
-                        </a:prstTxWarp>
-                        <a:noAutofit/>
-                      </wps:bodyPr>
-                    </wps:wsp>
-                  </a:graphicData>
-                </a:graphic>
-                <wp14:sizeRelH relativeFrom="margin">
-                  <wp14:pctWidth>0</wp14:pctWidth>
-                </wp14:sizeRelH>
-                <wp14:sizeRelV relativeFrom="margin">
-                  <wp14:pctHeight>0</wp14:pctHeight>
-                </wp14:sizeRelV>
-              </wp:anchor>
-            </w:drawing>
-          </mc:Choice>
-          <mc:Fallback>
-            <w:pict>
-              <v:shape w14:anchorId="0D7E03C6" id="_x0000_s1066" type="#_x0000_t202" style="position:absolute;left:0;text-align:left;margin-left:16.15pt;margin-top:250.6pt;width:470.45pt;height:31.75pt;z-index:251832320;visibility:visible;mso-wrap-style:square;mso-width-percent:0;mso-height-percent:0;mso-wrap-distance-left:9pt;mso-wrap-distance-top:0;mso-wrap-distance-right:9pt;mso-wrap-distance-bottom:0;mso-position-horizontal:absolute;mso-position-horizontal-relative:text;mso-position-vertical:absolute;mso-position-vertical-relative:text;mso-width-percent:0;mso-height-percent:0;mso-width-relative:margin;mso-height-relative:margin;v-text-anchor:top" o:gfxdata="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" stroked="f">
-                <v:textbox inset="0,0,0,0">
-                  <w:txbxContent>
-                    <w:p>
-                      <w:pPr>
-                        <w:pStyle w:val="Caption"/>
-                        <w:jc w:val="center"/>
-                        <w:rPr>
-                          <w:rFonts w:eastAsia="MS Mincho"/>
-                          <w:b w:val="0"/>
-                          <w:bCs w:val="0"/>
-                          <w:i/>
-                          <w:iCs/>
-                          <w:noProof/>
-                        </w:rPr>
-                      </w:pPr>
-                      <w:r>
-                        <w:rPr>
-                          <w:b w:val="0"/>
-                          <w:bCs w:val="0"/>
-                          <w:i/>
-                          <w:iCs/>
-                        </w:rPr>
-                        <w:t xml:space="preserve">Figura </w:t>
-                      </w:r>
-                      <w:r>
-                        <w:rPr>
-                          <w:b w:val="0"/>
-                          <w:bCs w:val="0"/>
-                          <w:i/>
-                          <w:iCs/>
-                        </w:rPr>
-                        <w:fldChar w:fldCharType="begin"/>
-                      </w:r>
-                      <w:r>
-                        <w:rPr>
-                          <w:b w:val="0"/>
-                          <w:bCs w:val="0"/>
-                          <w:i/>
-                          <w:iCs/>
-                        </w:rPr>
-                        <w:instrText xml:space="preserve"> SEQ Figura \* ARABIC </w:instrText>
-                      </w:r>
-                      <w:r>
-                        <w:rPr>
-                          <w:b w:val="0"/>
-                          <w:bCs w:val="0"/>
-                          <w:i/>
-                          <w:iCs/>
-                        </w:rPr>
-                        <w:fldChar w:fldCharType="separate"/>
-                      </w:r>
-                      <w:r>
-                        <w:rPr>
-                          <w:b w:val="0"/>
-                          <w:bCs w:val="0"/>
-                          <w:i/>
-                          <w:iCs/>
-                          <w:noProof/>
-                        </w:rPr>
-                        <w:t>28</w:t>
-                      </w:r>
-                      <w:r>
-                        <w:rPr>
-                          <w:b w:val="0"/>
-                          <w:bCs w:val="0"/>
-                          <w:i/>
-                          <w:iCs/>
-                        </w:rPr>
-                        <w:fldChar w:fldCharType="end"/>
-                      </w:r>
-                      <w:r>
-                        <w:rPr>
-                          <w:b w:val="0"/>
-                          <w:bCs w:val="0"/>
-                          <w:i/>
-                          <w:iCs/>
-                        </w:rPr>
-                        <w:t>: Captura de la API navegable de Django REST Framework que muestra los pronósticos exitosamente emitidos en la prueba de integración.</w:t>
-                      </w:r>
-                    </w:p>
-                  </w:txbxContent>
-                </v:textbox>
-                <w10:wrap type="topAndBottom"/>
-              </v:shape>
-            </w:pict>
-          </mc:Fallback>
-        </mc:AlternateContent>
-      </w:r>
-    </w:p>
-    <w:p/>
-    <w:p/>
-    <w:p>
-      <w:pPr>
-        <w:pStyle w:val="Heading3"/>
-      </w:pPr>
-      <w:r>
-        <w:t>Pruebas concernientes al lado del cliente</w:t>
+        <w:t>Para probar la implementación del lado del cliente, el desarrollador consideró la posibilidad de usar herramientas populares de software para la codificación de pruebas</w:t>
+      </w:r>
+      <w:r>
+        <w:t xml:space="preserve"> automáticas</w:t>
+      </w:r>
+      <w:r>
+        <w:t xml:space="preserve"> en este tipo de aplicaciones web, como Jest o React Testing Library. Sin embargo, se </w:t>
+      </w:r>
+      <w:r>
+        <w:t>llegó a la opinión</w:t>
+      </w:r>
+      <w:r>
+        <w:t xml:space="preserve"> </w:t>
+      </w:r>
+      <w:r>
+        <w:t xml:space="preserve">de </w:t>
+      </w:r>
+      <w:r>
+        <w:t xml:space="preserve">que la realización manual de pruebas de caja negra desde el punto de vista simulado de un usuario de la interfaz gráfica </w:t>
+      </w:r>
+      <w:r>
+        <w:t>es más adecuada en la práctica para la aplicación web propuesta, dados su propósito</w:t>
+      </w:r>
+      <w:r>
+        <w:t>, contexto de uso</w:t>
+      </w:r>
+      <w:r>
+        <w:t>, nivel de complejidad y estructura.</w:t>
       </w:r>
     </w:p>
     <w:p>
       <w:r>
-        <w:t xml:space="preserve">Para probar la implementación del lado del cliente, el desarrollador consideró la posibilidad de usar herramientas populares de software para la codificación de pruebas en este tipo de aplicaciones web, como Jest o React Testing Library. Sin embargo, se </w:t>
-      </w:r>
-      <w:r>
-        <w:t>llegó a la opinión</w:t>
-      </w:r>
-      <w:r>
-        <w:t xml:space="preserve"> que la realización manual de pruebas de caja negra desde el punto de vista simulado de un usuario de la interfaz gráfica </w:t>
+        <w:t xml:space="preserve">Las pruebas unitarias </w:t>
+      </w:r>
+      <w:r>
+        <w:t>y de inte</w:t>
+      </w:r>
+      <w:r>
+        <w:t>gra</w:t>
+      </w:r>
+      <w:r>
+        <w:t xml:space="preserve">ción </w:t>
+      </w:r>
+      <w:r>
+        <w:t>consistieron e</w:t>
+      </w:r>
+      <w:r>
+        <w:t>n la interacción con componentes aislados y en grupos para verificar que las partes de la interfaz gráfica generada por los mismos fuera</w:t>
+      </w:r>
+      <w:r>
+        <w:t>n</w:t>
+      </w:r>
+      <w:r>
+        <w:t xml:space="preserve"> correcta</w:t>
+      </w:r>
+      <w:r>
+        <w:t>s</w:t>
+      </w:r>
+      <w:r>
+        <w:t>.</w:t>
+      </w:r>
+      <w:r>
+        <w:t xml:space="preserve"> En la etapa final del desarrollo del software, </w:t>
+      </w:r>
+      <w:r>
+        <w:t>las</w:t>
+      </w:r>
+      <w:r>
+        <w:t xml:space="preserve"> pruebas indicaron al desarrollador la conveniencia de hacer ajustes menores a los espacios entre componentes de las páginas por motivos estéticos</w:t>
+      </w:r>
+      <w:r>
+        <w:t xml:space="preserve">, corregir el formato del comodín mostrado al usuario al interactuar </w:t>
+      </w:r>
+      <w:r>
+        <w:t>con los campos de fecha en el formulario de entrada de datos</w:t>
+      </w:r>
+      <w:r>
+        <w:t xml:space="preserve">, y, más notablemente, revelaron la necesidad de modificar el código del componente </w:t>
+      </w:r>
+      <w:r>
+        <w:rPr>
+          <w:rFonts w:ascii="Courier New" w:hAnsi="Courier New" w:cs="Courier New"/>
+          <w:sz w:val="20"/>
+          <w:szCs w:val="20"/>
+        </w:rPr>
+        <w:t>&lt;RegistroComponent/&gt;</w:t>
+      </w:r>
+      <w:r>
+        <w:rPr>
+          <w:sz w:val="20"/>
+          <w:szCs w:val="20"/>
+        </w:rPr>
+        <w:t xml:space="preserve"> </w:t>
+      </w:r>
+      <w:r>
+        <w:rPr>
+          <w:sz w:val="20"/>
+          <w:szCs w:val="20"/>
+        </w:rPr>
+        <w:t xml:space="preserve"> </w:t>
+      </w:r>
+      <w:r>
+        <w:t>para lograr que</w:t>
+      </w:r>
+      <w:r>
+        <w:t xml:space="preserve"> el resumen estadístico y</w:t>
+      </w:r>
+      <w:r>
+        <w:t xml:space="preserve"> los gráficos de línea se muestren </w:t>
+      </w:r>
+      <w:r>
+        <w:t xml:space="preserve">con los datos correctos </w:t>
+      </w:r>
+      <w:r>
+        <w:t>en la página de observaciones meteorológicas</w:t>
+      </w:r>
+      <w:r>
+        <w:t>,</w:t>
+      </w:r>
+      <w:r>
+        <w:t xml:space="preserve"> solamente cuando una </w:t>
+      </w:r>
+      <w:r>
+        <w:t>estación específica esté seleccionada, y no cuando se esté examinando los datos de todas las estaciones</w:t>
+      </w:r>
+      <w:r>
+        <w:t xml:space="preserve"> en conjunto</w:t>
+      </w:r>
+      <w:r>
+        <w:t>.</w:t>
+      </w:r>
+      <w:r>
+        <w:t xml:space="preserve"> </w:t>
+      </w:r>
+      <w:r>
+        <w:t>Tambi</w:t>
+      </w:r>
+      <w:r>
+        <w:t>én se percibió que la experiencia de usuario en el trabajo con los pronósticos emitidos sería mejor si estos estuvieran ordenados por fecha de siembra</w:t>
+      </w:r>
+      <w:r>
+        <w:t xml:space="preserve"> y no por unidad como estaba definido antes</w:t>
+      </w:r>
+      <w:r>
+        <w:t>; y si</w:t>
+      </w:r>
+      <w:r>
+        <w:t xml:space="preserve"> </w:t>
+      </w:r>
+      <w:r>
+        <w:t>se alertara que un pronóstico no pudo ser eliminado por ser aún relevante cuando la unidad de cultivo asociada tenga una racha de días críticos y el usuario trate de eliminarlo</w:t>
+      </w:r>
+      <w:r>
+        <w:t>, para informarlo sobre por qué no fue eliminado su pronóstico</w:t>
+      </w:r>
+      <w:r>
+        <w:t>. S</w:t>
+      </w:r>
+      <w:r>
+        <w:t xml:space="preserve">oluciones a estos </w:t>
+      </w:r>
+      <w:r>
+        <w:t>problemas</w:t>
+      </w:r>
+      <w:r>
+        <w:t xml:space="preserve"> fueron implementadas</w:t>
+      </w:r>
+      <w:r>
+        <w:t>, además de una funcionalidad para copiar al portapapeles un aviso redactado con los datos de un pronóstico seleccionado,</w:t>
+      </w:r>
+      <w:r>
+        <w:t xml:space="preserve"> lo cual durante la etapa de pruebas emergió como conveniente</w:t>
+      </w:r>
+      <w:r>
+        <w:t xml:space="preserve"> para comodidad del usuario experto</w:t>
+      </w:r>
+      <w:r>
+        <w:t xml:space="preserve">. </w:t>
       </w:r>
     </w:p>
     <w:p>
@@ -27872,16 +28272,161 @@
       </w:r>
     </w:p>
     <w:p>
-      <w:pPr>
-        <w:pStyle w:val="Heading3"/>
-      </w:pPr>
-      <w:r>
-        <w:t>Conclusiones parciales del capítulo</w:t>
+      <w:r>
+        <w:t>La mayoría de las pruebas de sistema se basaron en recrear casos de uso</w:t>
+      </w:r>
+      <w:r>
+        <w:t xml:space="preserve"> tal como si un usuario real los ejecutara, empleando la interfaz gráfica para hacer solicitudes al servidor, de forma que </w:t>
+      </w:r>
+      <w:r>
+        <w:lastRenderedPageBreak/>
+        <w:t>se compruebe tanto el lado del cliente como el del servidor y el vínculo entre ambos para la satisfacción de lo especificado para los casos de uso.</w:t>
+      </w:r>
+      <w:r>
+        <w:t xml:space="preserve"> Estas pruebas </w:t>
+      </w:r>
+      <w:r>
+        <w:t>permitieron descubrir</w:t>
+      </w:r>
+      <w:r>
+        <w:t xml:space="preserve"> problemas en la implementación</w:t>
+      </w:r>
+      <w:r>
+        <w:t xml:space="preserve"> de las funcionalidades</w:t>
+      </w:r>
+      <w:r>
+        <w:t xml:space="preserve"> </w:t>
+      </w:r>
+      <w:r>
+        <w:t xml:space="preserve">de los </w:t>
+      </w:r>
+      <w:r>
+        <w:t>campos</w:t>
+      </w:r>
+      <w:r>
+        <w:t xml:space="preserve"> de selección, fecha y caja de marcado</w:t>
+      </w:r>
+      <w:r>
+        <w:t xml:space="preserve"> </w:t>
+      </w:r>
+      <w:r>
+        <w:t xml:space="preserve">del formulario constituido por </w:t>
+      </w:r>
+      <w:r>
+        <w:t xml:space="preserve">el componente </w:t>
+      </w:r>
+      <w:r>
+        <w:rPr>
+          <w:rFonts w:ascii="Courier New" w:hAnsi="Courier New" w:cs="Courier New"/>
+          <w:sz w:val="20"/>
+          <w:szCs w:val="20"/>
+        </w:rPr>
+        <w:t>&lt;InputForm/&gt;</w:t>
+      </w:r>
+      <w:r>
+        <w:rPr>
+          <w:rFonts w:ascii="Courier New" w:hAnsi="Courier New" w:cs="Courier New"/>
+          <w:sz w:val="20"/>
+          <w:szCs w:val="20"/>
+        </w:rPr>
+        <w:t>,</w:t>
+      </w:r>
+      <w:r>
+        <w:t xml:space="preserve"> que</w:t>
+      </w:r>
+      <w:r>
+        <w:t xml:space="preserve"> en ciertos casos</w:t>
+      </w:r>
+      <w:r>
+        <w:t xml:space="preserve"> </w:t>
+      </w:r>
+      <w:r>
+        <w:t xml:space="preserve">de actividad del usuario </w:t>
+      </w:r>
+      <w:r>
+        <w:t>provocaban</w:t>
+      </w:r>
+      <w:r>
+        <w:t xml:space="preserve"> malas solicitudes al servidor</w:t>
+      </w:r>
+      <w:r>
+        <w:t xml:space="preserve">; así como un error que afectaba la notificación al usuario cuando este trataba de </w:t>
+      </w:r>
+      <w:r>
+        <w:t>guardar</w:t>
+      </w:r>
+      <w:r>
+        <w:t xml:space="preserve"> datos incorrectos</w:t>
+      </w:r>
+      <w:r>
+        <w:t>.</w:t>
       </w:r>
     </w:p>
     <w:p>
       <w:r>
-        <w:t>La ejecución de estas pruebas fue favorable a la noción de que las partes del código en la fase final del desarrollo del software están sólidamente implementadas y funcionan como se supone que lo hagan.</w:t>
+        <w:t>La aplicación web también fue sometida a una prueba de sistema al usarla en cuatro navegadores diferentes (Microsoft Edge, Google Chrome, Firefox y Opera) para verificar su compatibilidad. El comportamiento en todos ellos fue exitoso.</w:t>
+      </w:r>
+    </w:p>
+    <w:p>
+      <w:pPr>
+        <w:pStyle w:val="Heading3"/>
+        <w:ind w:left="3152"/>
+      </w:pPr>
+      <w:r>
+        <w:t>Conclusiones parciales del capítulo</w:t>
+      </w:r>
+    </w:p>
+    <w:p>
+      <w:r>
+        <w:t xml:space="preserve">El capítulo describió las pruebas realizadas a la aplicación web en la fase final de su desarrollo, en el contexto de la teoría general del probado de software. </w:t>
+      </w:r>
+      <w:r>
+        <w:t>Se abordó pruebas unitarias</w:t>
+      </w:r>
+      <w:r>
+        <w:t xml:space="preserve"> y</w:t>
+      </w:r>
+      <w:r>
+        <w:t xml:space="preserve"> de integración</w:t>
+      </w:r>
+      <w:r>
+        <w:t xml:space="preserve"> efectuadas</w:t>
+      </w:r>
+      <w:r>
+        <w:t xml:space="preserve"> </w:t>
+      </w:r>
+      <w:r>
+        <w:t xml:space="preserve">en el lado del cliente y en el del servidor, así como pruebas de sistema de toda la aplicación. </w:t>
+      </w:r>
+      <w:r>
+        <w:t>L</w:t>
+      </w:r>
+      <w:r>
+        <w:t xml:space="preserve">a </w:t>
+      </w:r>
+      <w:r>
+        <w:t>realización</w:t>
+      </w:r>
+      <w:r>
+        <w:t xml:space="preserve"> </w:t>
+      </w:r>
+      <w:r>
+        <w:t xml:space="preserve">de </w:t>
+      </w:r>
+      <w:r>
+        <w:t>pruebas</w:t>
+      </w:r>
+      <w:r>
+        <w:t xml:space="preserve"> permitió la detección oportuna de </w:t>
+      </w:r>
+      <w:r>
+        <w:t xml:space="preserve">problemas </w:t>
+      </w:r>
+      <w:r>
+        <w:t xml:space="preserve">en la implementación, y su subsecuente corrección, lo cual </w:t>
+      </w:r>
+      <w:r>
+        <w:t>condujo a que la aplicación web propuesta en su forma terminada fuera más eficaz y robusta.</w:t>
       </w:r>
     </w:p>
     <w:p/>

</xml_diff>

<commit_message>
Corrección de problemas de refrescamiento de tokens
</commit_message>
<xml_diff>
--- a/documento/Aplicación web para el pronóstico y manejo de datos relacionados con la incidencia de Phyllachora maydis.docx
+++ b/documento/Aplicación web para el pronóstico y manejo de datos relacionados con la incidencia de Phyllachora maydis.docx
@@ -1658,7 +1658,14 @@
                                 <w:rFonts w:asciiTheme="majorHAnsi" w:hAnsiTheme="majorHAnsi"/>
                                 <w:sz w:val="28"/>
                               </w:rPr>
-                              <w:t>Lic. Alejandro Cesp</w:t>
+                              <w:t>M. Cs.</w:t>
+                            </w:r>
+                            <w:r>
+                              <w:rPr>
+                                <w:rFonts w:asciiTheme="majorHAnsi" w:hAnsiTheme="majorHAnsi"/>
+                                <w:sz w:val="28"/>
+                              </w:rPr>
+                              <w:t xml:space="preserve"> Alejandro Cesp</w:t>
                             </w:r>
                             <w:r>
                               <w:rPr>
@@ -1781,7 +1788,14 @@
                           <w:rFonts w:asciiTheme="majorHAnsi" w:hAnsiTheme="majorHAnsi"/>
                           <w:sz w:val="28"/>
                         </w:rPr>
-                        <w:t>Lic. Alejandro Cesp</w:t>
+                        <w:t>M. Cs.</w:t>
+                      </w:r>
+                      <w:r>
+                        <w:rPr>
+                          <w:rFonts w:asciiTheme="majorHAnsi" w:hAnsiTheme="majorHAnsi"/>
+                          <w:sz w:val="28"/>
+                        </w:rPr>
+                        <w:t xml:space="preserve"> Alejandro Cesp</w:t>
                       </w:r>
                       <w:r>
                         <w:rPr>
@@ -2551,7 +2565,21 @@
                                 <w:rFonts w:asciiTheme="majorHAnsi" w:hAnsiTheme="majorHAnsi"/>
                                 <w:sz w:val="28"/>
                               </w:rPr>
-                              <w:t>: B. A. Alejandro Cespón</w:t>
+                              <w:t xml:space="preserve">: </w:t>
+                            </w:r>
+                            <w:r>
+                              <w:rPr>
+                                <w:rFonts w:asciiTheme="majorHAnsi" w:hAnsiTheme="majorHAnsi"/>
+                                <w:sz w:val="28"/>
+                              </w:rPr>
+                              <w:t>M. S</w:t>
+                            </w:r>
+                            <w:r>
+                              <w:rPr>
+                                <w:rFonts w:asciiTheme="majorHAnsi" w:hAnsiTheme="majorHAnsi"/>
+                                <w:sz w:val="28"/>
+                              </w:rPr>
+                              <w:t>. Alejandro Cespón</w:t>
                             </w:r>
                           </w:p>
                           <w:p>
@@ -2669,7 +2697,21 @@
                           <w:rFonts w:asciiTheme="majorHAnsi" w:hAnsiTheme="majorHAnsi"/>
                           <w:sz w:val="28"/>
                         </w:rPr>
-                        <w:t>: B. A. Alejandro Cespón</w:t>
+                        <w:t xml:space="preserve">: </w:t>
+                      </w:r>
+                      <w:r>
+                        <w:rPr>
+                          <w:rFonts w:asciiTheme="majorHAnsi" w:hAnsiTheme="majorHAnsi"/>
+                          <w:sz w:val="28"/>
+                        </w:rPr>
+                        <w:t>M. S</w:t>
+                      </w:r>
+                      <w:r>
+                        <w:rPr>
+                          <w:rFonts w:asciiTheme="majorHAnsi" w:hAnsiTheme="majorHAnsi"/>
+                          <w:sz w:val="28"/>
+                        </w:rPr>
+                        <w:t>. Alejandro Cespón</w:t>
                       </w:r>
                     </w:p>
                     <w:p>
@@ -3358,10 +3400,12 @@
         <w:pStyle w:val="Heading1"/>
         <w:jc w:val="right"/>
       </w:pPr>
+      <w:bookmarkStart w:id="5" w:name="_Toc182830288"/>
       <w:r>
         <w:lastRenderedPageBreak/>
         <w:t>Dedicatoria</w:t>
       </w:r>
+      <w:bookmarkEnd w:id="5"/>
     </w:p>
     <w:p>
       <w:pPr>
@@ -3411,6 +3455,7 @@
         <w:pStyle w:val="Heading1"/>
         <w:jc w:val="right"/>
       </w:pPr>
+      <w:bookmarkStart w:id="6" w:name="_Toc182830289"/>
       <w:r>
         <w:lastRenderedPageBreak/>
         <w:t>AGRADECIMIENTOS</w:t>
@@ -3420,6 +3465,7 @@
       <w:bookmarkEnd w:id="2"/>
       <w:bookmarkEnd w:id="3"/>
       <w:bookmarkEnd w:id="4"/>
+      <w:bookmarkEnd w:id="6"/>
     </w:p>
     <w:p>
       <w:pPr>
@@ -3491,23 +3537,25 @@
       <w:pPr>
         <w:pStyle w:val="Heading1"/>
       </w:pPr>
-      <w:bookmarkStart w:id="5" w:name="_Toc179463263"/>
-      <w:bookmarkStart w:id="6" w:name="_Toc179463491"/>
-      <w:bookmarkStart w:id="7" w:name="_Toc180049905"/>
-      <w:bookmarkStart w:id="8" w:name="_Toc180074802"/>
-      <w:bookmarkStart w:id="9" w:name="_Toc181300936"/>
+      <w:bookmarkStart w:id="7" w:name="_Toc179463263"/>
+      <w:bookmarkStart w:id="8" w:name="_Toc179463491"/>
+      <w:bookmarkStart w:id="9" w:name="_Toc180049905"/>
+      <w:bookmarkStart w:id="10" w:name="_Toc180074802"/>
+      <w:bookmarkStart w:id="11" w:name="_Toc181300936"/>
+      <w:bookmarkStart w:id="12" w:name="_Toc182830290"/>
       <w:r>
         <w:lastRenderedPageBreak/>
         <w:t>resumen</w:t>
       </w:r>
-      <w:bookmarkEnd w:id="5"/>
-      <w:bookmarkEnd w:id="6"/>
       <w:bookmarkEnd w:id="7"/>
       <w:bookmarkEnd w:id="8"/>
       <w:bookmarkEnd w:id="9"/>
-    </w:p>
-    <w:p>
-      <w:bookmarkStart w:id="10" w:name="_Hlk175671615"/>
+      <w:bookmarkEnd w:id="10"/>
+      <w:bookmarkEnd w:id="11"/>
+      <w:bookmarkEnd w:id="12"/>
+    </w:p>
+    <w:p>
+      <w:bookmarkStart w:id="13" w:name="_Hlk175671615"/>
       <w:r>
         <w:t xml:space="preserve">La Facultad de Ciencias Agropecuarias de la Universidad Central de Las Villas “Marta Abreu” requiere de un sistema que apoye la investigación </w:t>
       </w:r>
@@ -3651,7 +3699,7 @@
         <w:t>web, Django, Next.js</w:t>
       </w:r>
     </w:p>
-    <w:bookmarkEnd w:id="10"/>
+    <w:bookmarkEnd w:id="13"/>
     <w:p/>
     <w:p>
       <w:pPr>
@@ -3670,11 +3718,12 @@
           <w:lang w:val="en-US"/>
         </w:rPr>
       </w:pPr>
-      <w:bookmarkStart w:id="11" w:name="_Toc179463264"/>
-      <w:bookmarkStart w:id="12" w:name="_Toc179463492"/>
-      <w:bookmarkStart w:id="13" w:name="_Toc180049906"/>
-      <w:bookmarkStart w:id="14" w:name="_Toc180074803"/>
-      <w:bookmarkStart w:id="15" w:name="_Toc181300937"/>
+      <w:bookmarkStart w:id="14" w:name="_Toc179463264"/>
+      <w:bookmarkStart w:id="15" w:name="_Toc179463492"/>
+      <w:bookmarkStart w:id="16" w:name="_Toc180049906"/>
+      <w:bookmarkStart w:id="17" w:name="_Toc180074803"/>
+      <w:bookmarkStart w:id="18" w:name="_Toc181300937"/>
+      <w:bookmarkStart w:id="19" w:name="_Toc182830291"/>
       <w:r>
         <w:rPr>
           <w:lang w:val="en-US"/>
@@ -3682,11 +3731,12 @@
         <w:lastRenderedPageBreak/>
         <w:t>abstract</w:t>
       </w:r>
-      <w:bookmarkEnd w:id="11"/>
-      <w:bookmarkEnd w:id="12"/>
-      <w:bookmarkEnd w:id="13"/>
       <w:bookmarkEnd w:id="14"/>
       <w:bookmarkEnd w:id="15"/>
+      <w:bookmarkEnd w:id="16"/>
+      <w:bookmarkEnd w:id="17"/>
+      <w:bookmarkEnd w:id="18"/>
+      <w:bookmarkEnd w:id="19"/>
     </w:p>
     <w:p>
       <w:pPr>
@@ -4002,7 +4052,19 @@
         <w:rPr>
           <w:lang w:val="en-US"/>
         </w:rPr>
-        <w:t>which use programming language Python</w:t>
+        <w:t xml:space="preserve">which use </w:t>
+      </w:r>
+      <w:r>
+        <w:rPr>
+          <w:lang w:val="en-US"/>
+        </w:rPr>
+        <w:t xml:space="preserve">the </w:t>
+      </w:r>
+      <w:r>
+        <w:rPr>
+          <w:lang w:val="en-US"/>
+        </w:rPr>
+        <w:t>programming language Python</w:t>
       </w:r>
       <w:r>
         <w:rPr>
@@ -4390,20 +4452,22 @@
       <w:pPr>
         <w:pStyle w:val="Heading1"/>
       </w:pPr>
-      <w:bookmarkStart w:id="16" w:name="_Toc179463265"/>
-      <w:bookmarkStart w:id="17" w:name="_Toc179463493"/>
-      <w:bookmarkStart w:id="18" w:name="_Toc180049907"/>
-      <w:bookmarkStart w:id="19" w:name="_Toc180074804"/>
-      <w:bookmarkStart w:id="20" w:name="_Toc181300938"/>
+      <w:bookmarkStart w:id="20" w:name="_Toc179463265"/>
+      <w:bookmarkStart w:id="21" w:name="_Toc179463493"/>
+      <w:bookmarkStart w:id="22" w:name="_Toc180049907"/>
+      <w:bookmarkStart w:id="23" w:name="_Toc180074804"/>
+      <w:bookmarkStart w:id="24" w:name="_Toc181300938"/>
+      <w:bookmarkStart w:id="25" w:name="_Toc182830292"/>
       <w:r>
         <w:lastRenderedPageBreak/>
         <w:t>contenidos</w:t>
       </w:r>
-      <w:bookmarkEnd w:id="16"/>
-      <w:bookmarkEnd w:id="17"/>
-      <w:bookmarkEnd w:id="18"/>
-      <w:bookmarkEnd w:id="19"/>
       <w:bookmarkEnd w:id="20"/>
+      <w:bookmarkEnd w:id="21"/>
+      <w:bookmarkEnd w:id="22"/>
+      <w:bookmarkEnd w:id="23"/>
+      <w:bookmarkEnd w:id="24"/>
+      <w:bookmarkEnd w:id="25"/>
     </w:p>
     <w:sdt>
       <w:sdtPr>
@@ -4466,7 +4530,7 @@
             </w:rPr>
             <w:fldChar w:fldCharType="separate"/>
           </w:r>
-          <w:hyperlink w:anchor="_Toc181300940" w:history="1">
+          <w:hyperlink w:anchor="_Toc182830294" w:history="1">
             <w:r>
               <w:rPr>
                 <w:rStyle w:val="Hyperlink"/>
@@ -4493,7 +4557,7 @@
                 <w:noProof/>
                 <w:webHidden/>
               </w:rPr>
-              <w:instrText xml:space="preserve"> PAGEREF _Toc181300940 \h </w:instrText>
+              <w:instrText xml:space="preserve"> PAGEREF _Toc182830294 \h </w:instrText>
             </w:r>
             <w:r>
               <w:rPr>
@@ -4539,7 +4603,7 @@
               <w14:ligatures w14:val="standardContextual"/>
             </w:rPr>
           </w:pPr>
-          <w:hyperlink w:anchor="_Toc181300941" w:history="1">
+          <w:hyperlink w:anchor="_Toc182830295" w:history="1">
             <w:r>
               <w:rPr>
                 <w:rStyle w:val="Hyperlink"/>
@@ -4566,7 +4630,7 @@
                 <w:noProof/>
                 <w:webHidden/>
               </w:rPr>
-              <w:instrText xml:space="preserve"> PAGEREF _Toc181300941 \h </w:instrText>
+              <w:instrText xml:space="preserve"> PAGEREF _Toc182830295 \h </w:instrText>
             </w:r>
             <w:r>
               <w:rPr>
@@ -4614,7 +4678,7 @@
               <w14:ligatures w14:val="standardContextual"/>
             </w:rPr>
           </w:pPr>
-          <w:hyperlink w:anchor="_Toc181300942" w:history="1">
+          <w:hyperlink w:anchor="_Toc182830296" w:history="1">
             <w:r>
               <w:rPr>
                 <w:rStyle w:val="Hyperlink"/>
@@ -4660,7 +4724,7 @@
                 <w:noProof/>
                 <w:webHidden/>
               </w:rPr>
-              <w:instrText xml:space="preserve"> PAGEREF _Toc181300942 \h </w:instrText>
+              <w:instrText xml:space="preserve"> PAGEREF _Toc182830296 \h </w:instrText>
             </w:r>
             <w:r>
               <w:rPr>
@@ -4708,7 +4772,7 @@
               <w14:ligatures w14:val="standardContextual"/>
             </w:rPr>
           </w:pPr>
-          <w:hyperlink w:anchor="_Toc181300943" w:history="1">
+          <w:hyperlink w:anchor="_Toc182830297" w:history="1">
             <w:r>
               <w:rPr>
                 <w:rStyle w:val="Hyperlink"/>
@@ -4754,7 +4818,7 @@
                 <w:noProof/>
                 <w:webHidden/>
               </w:rPr>
-              <w:instrText xml:space="preserve"> PAGEREF _Toc181300943 \h </w:instrText>
+              <w:instrText xml:space="preserve"> PAGEREF _Toc182830297 \h </w:instrText>
             </w:r>
             <w:r>
               <w:rPr>
@@ -4803,7 +4867,7 @@
               <w14:ligatures w14:val="standardContextual"/>
             </w:rPr>
           </w:pPr>
-          <w:hyperlink w:anchor="_Toc181300944" w:history="1">
+          <w:hyperlink w:anchor="_Toc182830298" w:history="1">
             <w:r>
               <w:rPr>
                 <w:rStyle w:val="Hyperlink"/>
@@ -4857,7 +4921,7 @@
                 <w:noProof/>
                 <w:webHidden/>
               </w:rPr>
-              <w:instrText xml:space="preserve"> PAGEREF _Toc181300944 \h </w:instrText>
+              <w:instrText xml:space="preserve"> PAGEREF _Toc182830298 \h </w:instrText>
             </w:r>
             <w:r>
               <w:rPr>
@@ -4906,7 +4970,7 @@
               <w14:ligatures w14:val="standardContextual"/>
             </w:rPr>
           </w:pPr>
-          <w:hyperlink w:anchor="_Toc181300945" w:history="1">
+          <w:hyperlink w:anchor="_Toc182830299" w:history="1">
             <w:r>
               <w:rPr>
                 <w:rStyle w:val="Hyperlink"/>
@@ -4960,7 +5024,7 @@
                 <w:noProof/>
                 <w:webHidden/>
               </w:rPr>
-              <w:instrText xml:space="preserve"> PAGEREF _Toc181300945 \h </w:instrText>
+              <w:instrText xml:space="preserve"> PAGEREF _Toc182830299 \h </w:instrText>
             </w:r>
             <w:r>
               <w:rPr>
@@ -5009,7 +5073,7 @@
               <w14:ligatures w14:val="standardContextual"/>
             </w:rPr>
           </w:pPr>
-          <w:hyperlink w:anchor="_Toc181300946" w:history="1">
+          <w:hyperlink w:anchor="_Toc182830300" w:history="1">
             <w:r>
               <w:rPr>
                 <w:rStyle w:val="Hyperlink"/>
@@ -5063,7 +5127,7 @@
                 <w:noProof/>
                 <w:webHidden/>
               </w:rPr>
-              <w:instrText xml:space="preserve"> PAGEREF _Toc181300946 \h </w:instrText>
+              <w:instrText xml:space="preserve"> PAGEREF _Toc182830300 \h </w:instrText>
             </w:r>
             <w:r>
               <w:rPr>
@@ -5111,7 +5175,7 @@
               <w14:ligatures w14:val="standardContextual"/>
             </w:rPr>
           </w:pPr>
-          <w:hyperlink w:anchor="_Toc181300947" w:history="1">
+          <w:hyperlink w:anchor="_Toc182830301" w:history="1">
             <w:r>
               <w:rPr>
                 <w:rStyle w:val="Hyperlink"/>
@@ -5157,7 +5221,7 @@
                 <w:noProof/>
                 <w:webHidden/>
               </w:rPr>
-              <w:instrText xml:space="preserve"> PAGEREF _Toc181300947 \h </w:instrText>
+              <w:instrText xml:space="preserve"> PAGEREF _Toc182830301 \h </w:instrText>
             </w:r>
             <w:r>
               <w:rPr>
@@ -5205,7 +5269,7 @@
               <w14:ligatures w14:val="standardContextual"/>
             </w:rPr>
           </w:pPr>
-          <w:hyperlink w:anchor="_Toc181300948" w:history="1">
+          <w:hyperlink w:anchor="_Toc182830302" w:history="1">
             <w:r>
               <w:rPr>
                 <w:rStyle w:val="Hyperlink"/>
@@ -5251,7 +5315,7 @@
                 <w:noProof/>
                 <w:webHidden/>
               </w:rPr>
-              <w:instrText xml:space="preserve"> PAGEREF _Toc181300948 \h </w:instrText>
+              <w:instrText xml:space="preserve"> PAGEREF _Toc182830302 \h </w:instrText>
             </w:r>
             <w:r>
               <w:rPr>
@@ -5300,7 +5364,7 @@
               <w14:ligatures w14:val="standardContextual"/>
             </w:rPr>
           </w:pPr>
-          <w:hyperlink w:anchor="_Toc181300949" w:history="1">
+          <w:hyperlink w:anchor="_Toc182830303" w:history="1">
             <w:r>
               <w:rPr>
                 <w:rStyle w:val="Hyperlink"/>
@@ -5354,7 +5418,7 @@
                 <w:noProof/>
                 <w:webHidden/>
               </w:rPr>
-              <w:instrText xml:space="preserve"> PAGEREF _Toc181300949 \h </w:instrText>
+              <w:instrText xml:space="preserve"> PAGEREF _Toc182830303 \h </w:instrText>
             </w:r>
             <w:r>
               <w:rPr>
@@ -5403,7 +5467,7 @@
               <w14:ligatures w14:val="standardContextual"/>
             </w:rPr>
           </w:pPr>
-          <w:hyperlink w:anchor="_Toc181300950" w:history="1">
+          <w:hyperlink w:anchor="_Toc182830304" w:history="1">
             <w:r>
               <w:rPr>
                 <w:rStyle w:val="Hyperlink"/>
@@ -5457,7 +5521,7 @@
                 <w:noProof/>
                 <w:webHidden/>
               </w:rPr>
-              <w:instrText xml:space="preserve"> PAGEREF _Toc181300950 \h </w:instrText>
+              <w:instrText xml:space="preserve"> PAGEREF _Toc182830304 \h </w:instrText>
             </w:r>
             <w:r>
               <w:rPr>
@@ -5506,7 +5570,7 @@
               <w14:ligatures w14:val="standardContextual"/>
             </w:rPr>
           </w:pPr>
-          <w:hyperlink w:anchor="_Toc181300951" w:history="1">
+          <w:hyperlink w:anchor="_Toc182830305" w:history="1">
             <w:r>
               <w:rPr>
                 <w:rStyle w:val="Hyperlink"/>
@@ -5560,7 +5624,7 @@
                 <w:noProof/>
                 <w:webHidden/>
               </w:rPr>
-              <w:instrText xml:space="preserve"> PAGEREF _Toc181300951 \h </w:instrText>
+              <w:instrText xml:space="preserve"> PAGEREF _Toc182830305 \h </w:instrText>
             </w:r>
             <w:r>
               <w:rPr>
@@ -5609,7 +5673,7 @@
               <w14:ligatures w14:val="standardContextual"/>
             </w:rPr>
           </w:pPr>
-          <w:hyperlink w:anchor="_Toc181300952" w:history="1">
+          <w:hyperlink w:anchor="_Toc182830306" w:history="1">
             <w:r>
               <w:rPr>
                 <w:rStyle w:val="Hyperlink"/>
@@ -5663,7 +5727,7 @@
                 <w:noProof/>
                 <w:webHidden/>
               </w:rPr>
-              <w:instrText xml:space="preserve"> PAGEREF _Toc181300952 \h </w:instrText>
+              <w:instrText xml:space="preserve"> PAGEREF _Toc182830306 \h </w:instrText>
             </w:r>
             <w:r>
               <w:rPr>
@@ -5711,7 +5775,7 @@
               <w14:ligatures w14:val="standardContextual"/>
             </w:rPr>
           </w:pPr>
-          <w:hyperlink w:anchor="_Toc181300953" w:history="1">
+          <w:hyperlink w:anchor="_Toc182830307" w:history="1">
             <w:r>
               <w:rPr>
                 <w:rStyle w:val="Hyperlink"/>
@@ -5757,7 +5821,7 @@
                 <w:noProof/>
                 <w:webHidden/>
               </w:rPr>
-              <w:instrText xml:space="preserve"> PAGEREF _Toc181300953 \h </w:instrText>
+              <w:instrText xml:space="preserve"> PAGEREF _Toc182830307 \h </w:instrText>
             </w:r>
             <w:r>
               <w:rPr>
@@ -5806,7 +5870,7 @@
               <w14:ligatures w14:val="standardContextual"/>
             </w:rPr>
           </w:pPr>
-          <w:hyperlink w:anchor="_Toc181300954" w:history="1">
+          <w:hyperlink w:anchor="_Toc182830308" w:history="1">
             <w:r>
               <w:rPr>
                 <w:rStyle w:val="Hyperlink"/>
@@ -5860,7 +5924,7 @@
                 <w:noProof/>
                 <w:webHidden/>
               </w:rPr>
-              <w:instrText xml:space="preserve"> PAGEREF _Toc181300954 \h </w:instrText>
+              <w:instrText xml:space="preserve"> PAGEREF _Toc182830308 \h </w:instrText>
             </w:r>
             <w:r>
               <w:rPr>
@@ -5909,7 +5973,7 @@
               <w14:ligatures w14:val="standardContextual"/>
             </w:rPr>
           </w:pPr>
-          <w:hyperlink w:anchor="_Toc181300955" w:history="1">
+          <w:hyperlink w:anchor="_Toc182830309" w:history="1">
             <w:r>
               <w:rPr>
                 <w:rStyle w:val="Hyperlink"/>
@@ -5963,7 +6027,7 @@
                 <w:noProof/>
                 <w:webHidden/>
               </w:rPr>
-              <w:instrText xml:space="preserve"> PAGEREF _Toc181300955 \h </w:instrText>
+              <w:instrText xml:space="preserve"> PAGEREF _Toc182830309 \h </w:instrText>
             </w:r>
             <w:r>
               <w:rPr>
@@ -5983,7 +6047,7 @@
                 <w:noProof/>
                 <w:webHidden/>
               </w:rPr>
-              <w:t>12</w:t>
+              <w:t>13</w:t>
             </w:r>
             <w:r>
               <w:rPr>
@@ -6012,7 +6076,7 @@
               <w14:ligatures w14:val="standardContextual"/>
             </w:rPr>
           </w:pPr>
-          <w:hyperlink w:anchor="_Toc181300956" w:history="1">
+          <w:hyperlink w:anchor="_Toc182830310" w:history="1">
             <w:r>
               <w:rPr>
                 <w:rStyle w:val="Hyperlink"/>
@@ -6066,7 +6130,7 @@
                 <w:noProof/>
                 <w:webHidden/>
               </w:rPr>
-              <w:instrText xml:space="preserve"> PAGEREF _Toc181300956 \h </w:instrText>
+              <w:instrText xml:space="preserve"> PAGEREF _Toc182830310 \h </w:instrText>
             </w:r>
             <w:r>
               <w:rPr>
@@ -6114,7 +6178,7 @@
               <w14:ligatures w14:val="standardContextual"/>
             </w:rPr>
           </w:pPr>
-          <w:hyperlink w:anchor="_Toc181300957" w:history="1">
+          <w:hyperlink w:anchor="_Toc182830311" w:history="1">
             <w:r>
               <w:rPr>
                 <w:rStyle w:val="Hyperlink"/>
@@ -6162,7 +6226,7 @@
                 <w:noProof/>
                 <w:webHidden/>
               </w:rPr>
-              <w:instrText xml:space="preserve"> PAGEREF _Toc181300957 \h </w:instrText>
+              <w:instrText xml:space="preserve"> PAGEREF _Toc182830311 \h </w:instrText>
             </w:r>
             <w:r>
               <w:rPr>
@@ -6211,7 +6275,7 @@
               <w14:ligatures w14:val="standardContextual"/>
             </w:rPr>
           </w:pPr>
-          <w:hyperlink w:anchor="_Toc181300958" w:history="1">
+          <w:hyperlink w:anchor="_Toc182830312" w:history="1">
             <w:r>
               <w:rPr>
                 <w:rStyle w:val="Hyperlink"/>
@@ -6265,7 +6329,7 @@
                 <w:noProof/>
                 <w:webHidden/>
               </w:rPr>
-              <w:instrText xml:space="preserve"> PAGEREF _Toc181300958 \h </w:instrText>
+              <w:instrText xml:space="preserve"> PAGEREF _Toc182830312 \h </w:instrText>
             </w:r>
             <w:r>
               <w:rPr>
@@ -6314,7 +6378,7 @@
               <w14:ligatures w14:val="standardContextual"/>
             </w:rPr>
           </w:pPr>
-          <w:hyperlink w:anchor="_Toc181300959" w:history="1">
+          <w:hyperlink w:anchor="_Toc182830313" w:history="1">
             <w:r>
               <w:rPr>
                 <w:rStyle w:val="Hyperlink"/>
@@ -6368,7 +6432,7 @@
                 <w:noProof/>
                 <w:webHidden/>
               </w:rPr>
-              <w:instrText xml:space="preserve"> PAGEREF _Toc181300959 \h </w:instrText>
+              <w:instrText xml:space="preserve"> PAGEREF _Toc182830313 \h </w:instrText>
             </w:r>
             <w:r>
               <w:rPr>
@@ -6416,7 +6480,7 @@
               <w14:ligatures w14:val="standardContextual"/>
             </w:rPr>
           </w:pPr>
-          <w:hyperlink w:anchor="_Toc181300960" w:history="1">
+          <w:hyperlink w:anchor="_Toc182830314" w:history="1">
             <w:r>
               <w:rPr>
                 <w:rStyle w:val="Hyperlink"/>
@@ -6464,7 +6528,7 @@
                 <w:noProof/>
                 <w:webHidden/>
               </w:rPr>
-              <w:instrText xml:space="preserve"> PAGEREF _Toc181300960 \h </w:instrText>
+              <w:instrText xml:space="preserve"> PAGEREF _Toc182830314 \h </w:instrText>
             </w:r>
             <w:r>
               <w:rPr>
@@ -6513,7 +6577,7 @@
               <w14:ligatures w14:val="standardContextual"/>
             </w:rPr>
           </w:pPr>
-          <w:hyperlink w:anchor="_Toc181300961" w:history="1">
+          <w:hyperlink w:anchor="_Toc182830315" w:history="1">
             <w:r>
               <w:rPr>
                 <w:rStyle w:val="Hyperlink"/>
@@ -6569,7 +6633,7 @@
                 <w:noProof/>
                 <w:webHidden/>
               </w:rPr>
-              <w:instrText xml:space="preserve"> PAGEREF _Toc181300961 \h </w:instrText>
+              <w:instrText xml:space="preserve"> PAGEREF _Toc182830315 \h </w:instrText>
             </w:r>
             <w:r>
               <w:rPr>
@@ -6617,7 +6681,7 @@
               <w14:ligatures w14:val="standardContextual"/>
             </w:rPr>
           </w:pPr>
-          <w:hyperlink w:anchor="_Toc181300962" w:history="1">
+          <w:hyperlink w:anchor="_Toc182830316" w:history="1">
             <w:r>
               <w:rPr>
                 <w:rStyle w:val="Hyperlink"/>
@@ -6663,7 +6727,7 @@
                 <w:noProof/>
                 <w:webHidden/>
               </w:rPr>
-              <w:instrText xml:space="preserve"> PAGEREF _Toc181300962 \h </w:instrText>
+              <w:instrText xml:space="preserve"> PAGEREF _Toc182830316 \h </w:instrText>
             </w:r>
             <w:r>
               <w:rPr>
@@ -6709,7 +6773,7 @@
               <w14:ligatures w14:val="standardContextual"/>
             </w:rPr>
           </w:pPr>
-          <w:hyperlink w:anchor="_Toc181300963" w:history="1">
+          <w:hyperlink w:anchor="_Toc182830317" w:history="1">
             <w:r>
               <w:rPr>
                 <w:rStyle w:val="Hyperlink"/>
@@ -6736,7 +6800,7 @@
                 <w:noProof/>
                 <w:webHidden/>
               </w:rPr>
-              <w:instrText xml:space="preserve"> PAGEREF _Toc181300963 \h </w:instrText>
+              <w:instrText xml:space="preserve"> PAGEREF _Toc182830317 \h </w:instrText>
             </w:r>
             <w:r>
               <w:rPr>
@@ -6784,7 +6848,7 @@
               <w14:ligatures w14:val="standardContextual"/>
             </w:rPr>
           </w:pPr>
-          <w:hyperlink w:anchor="_Toc181300965" w:history="1">
+          <w:hyperlink w:anchor="_Toc182830319" w:history="1">
             <w:r>
               <w:rPr>
                 <w:rStyle w:val="Hyperlink"/>
@@ -6830,7 +6894,7 @@
                 <w:noProof/>
                 <w:webHidden/>
               </w:rPr>
-              <w:instrText xml:space="preserve"> PAGEREF _Toc181300965 \h </w:instrText>
+              <w:instrText xml:space="preserve"> PAGEREF _Toc182830319 \h </w:instrText>
             </w:r>
             <w:r>
               <w:rPr>
@@ -6878,7 +6942,7 @@
               <w14:ligatures w14:val="standardContextual"/>
             </w:rPr>
           </w:pPr>
-          <w:hyperlink w:anchor="_Toc181300966" w:history="1">
+          <w:hyperlink w:anchor="_Toc182830320" w:history="1">
             <w:r>
               <w:rPr>
                 <w:rStyle w:val="Hyperlink"/>
@@ -6924,7 +6988,7 @@
                 <w:noProof/>
                 <w:webHidden/>
               </w:rPr>
-              <w:instrText xml:space="preserve"> PAGEREF _Toc181300966 \h </w:instrText>
+              <w:instrText xml:space="preserve"> PAGEREF _Toc182830320 \h </w:instrText>
             </w:r>
             <w:r>
               <w:rPr>
@@ -6973,7 +7037,7 @@
               <w14:ligatures w14:val="standardContextual"/>
             </w:rPr>
           </w:pPr>
-          <w:hyperlink w:anchor="_Toc181300967" w:history="1">
+          <w:hyperlink w:anchor="_Toc182830321" w:history="1">
             <w:r>
               <w:rPr>
                 <w:rStyle w:val="Hyperlink"/>
@@ -7027,7 +7091,7 @@
                 <w:noProof/>
                 <w:webHidden/>
               </w:rPr>
-              <w:instrText xml:space="preserve"> PAGEREF _Toc181300967 \h </w:instrText>
+              <w:instrText xml:space="preserve"> PAGEREF _Toc182830321 \h </w:instrText>
             </w:r>
             <w:r>
               <w:rPr>
@@ -7076,7 +7140,7 @@
               <w14:ligatures w14:val="standardContextual"/>
             </w:rPr>
           </w:pPr>
-          <w:hyperlink w:anchor="_Toc181300968" w:history="1">
+          <w:hyperlink w:anchor="_Toc182830322" w:history="1">
             <w:r>
               <w:rPr>
                 <w:rStyle w:val="Hyperlink"/>
@@ -7130,7 +7194,7 @@
                 <w:noProof/>
                 <w:webHidden/>
               </w:rPr>
-              <w:instrText xml:space="preserve"> PAGEREF _Toc181300968 \h </w:instrText>
+              <w:instrText xml:space="preserve"> PAGEREF _Toc182830322 \h </w:instrText>
             </w:r>
             <w:r>
               <w:rPr>
@@ -7178,7 +7242,7 @@
               <w14:ligatures w14:val="standardContextual"/>
             </w:rPr>
           </w:pPr>
-          <w:hyperlink w:anchor="_Toc181300969" w:history="1">
+          <w:hyperlink w:anchor="_Toc182830323" w:history="1">
             <w:r>
               <w:rPr>
                 <w:rStyle w:val="Hyperlink"/>
@@ -7224,7 +7288,7 @@
                 <w:noProof/>
                 <w:webHidden/>
               </w:rPr>
-              <w:instrText xml:space="preserve"> PAGEREF _Toc181300969 \h </w:instrText>
+              <w:instrText xml:space="preserve"> PAGEREF _Toc182830323 \h </w:instrText>
             </w:r>
             <w:r>
               <w:rPr>
@@ -7273,7 +7337,7 @@
               <w14:ligatures w14:val="standardContextual"/>
             </w:rPr>
           </w:pPr>
-          <w:hyperlink w:anchor="_Toc181300970" w:history="1">
+          <w:hyperlink w:anchor="_Toc182830324" w:history="1">
             <w:r>
               <w:rPr>
                 <w:rStyle w:val="Hyperlink"/>
@@ -7327,7 +7391,7 @@
                 <w:noProof/>
                 <w:webHidden/>
               </w:rPr>
-              <w:instrText xml:space="preserve"> PAGEREF _Toc181300970 \h </w:instrText>
+              <w:instrText xml:space="preserve"> PAGEREF _Toc182830324 \h </w:instrText>
             </w:r>
             <w:r>
               <w:rPr>
@@ -7376,7 +7440,7 @@
               <w14:ligatures w14:val="standardContextual"/>
             </w:rPr>
           </w:pPr>
-          <w:hyperlink w:anchor="_Toc181300971" w:history="1">
+          <w:hyperlink w:anchor="_Toc182830325" w:history="1">
             <w:r>
               <w:rPr>
                 <w:rStyle w:val="Hyperlink"/>
@@ -7430,7 +7494,7 @@
                 <w:noProof/>
                 <w:webHidden/>
               </w:rPr>
-              <w:instrText xml:space="preserve"> PAGEREF _Toc181300971 \h </w:instrText>
+              <w:instrText xml:space="preserve"> PAGEREF _Toc182830325 \h </w:instrText>
             </w:r>
             <w:r>
               <w:rPr>
@@ -7479,7 +7543,7 @@
               <w14:ligatures w14:val="standardContextual"/>
             </w:rPr>
           </w:pPr>
-          <w:hyperlink w:anchor="_Toc181300972" w:history="1">
+          <w:hyperlink w:anchor="_Toc182830326" w:history="1">
             <w:r>
               <w:rPr>
                 <w:rStyle w:val="Hyperlink"/>
@@ -7533,7 +7597,7 @@
                 <w:noProof/>
                 <w:webHidden/>
               </w:rPr>
-              <w:instrText xml:space="preserve"> PAGEREF _Toc181300972 \h </w:instrText>
+              <w:instrText xml:space="preserve"> PAGEREF _Toc182830326 \h </w:instrText>
             </w:r>
             <w:r>
               <w:rPr>
@@ -7581,7 +7645,7 @@
               <w14:ligatures w14:val="standardContextual"/>
             </w:rPr>
           </w:pPr>
-          <w:hyperlink w:anchor="_Toc181300973" w:history="1">
+          <w:hyperlink w:anchor="_Toc182830327" w:history="1">
             <w:r>
               <w:rPr>
                 <w:rStyle w:val="Hyperlink"/>
@@ -7627,7 +7691,7 @@
                 <w:noProof/>
                 <w:webHidden/>
               </w:rPr>
-              <w:instrText xml:space="preserve"> PAGEREF _Toc181300973 \h </w:instrText>
+              <w:instrText xml:space="preserve"> PAGEREF _Toc182830327 \h </w:instrText>
             </w:r>
             <w:r>
               <w:rPr>
@@ -7673,7 +7737,7 @@
               <w14:ligatures w14:val="standardContextual"/>
             </w:rPr>
           </w:pPr>
-          <w:hyperlink w:anchor="_Toc181300974" w:history="1">
+          <w:hyperlink w:anchor="_Toc182830328" w:history="1">
             <w:r>
               <w:rPr>
                 <w:rStyle w:val="Hyperlink"/>
@@ -7700,7 +7764,7 @@
                 <w:noProof/>
                 <w:webHidden/>
               </w:rPr>
-              <w:instrText xml:space="preserve"> PAGEREF _Toc181300974 \h </w:instrText>
+              <w:instrText xml:space="preserve"> PAGEREF _Toc182830328 \h </w:instrText>
             </w:r>
             <w:r>
               <w:rPr>
@@ -7748,7 +7812,7 @@
               <w14:ligatures w14:val="standardContextual"/>
             </w:rPr>
           </w:pPr>
-          <w:hyperlink w:anchor="_Toc181300978" w:history="1">
+          <w:hyperlink w:anchor="_Toc182830332" w:history="1">
             <w:r>
               <w:rPr>
                 <w:rStyle w:val="Hyperlink"/>
@@ -7794,7 +7858,7 @@
                 <w:noProof/>
                 <w:webHidden/>
               </w:rPr>
-              <w:instrText xml:space="preserve"> PAGEREF _Toc181300978 \h </w:instrText>
+              <w:instrText xml:space="preserve"> PAGEREF _Toc182830332 \h </w:instrText>
             </w:r>
             <w:r>
               <w:rPr>
@@ -7843,7 +7907,7 @@
               <w14:ligatures w14:val="standardContextual"/>
             </w:rPr>
           </w:pPr>
-          <w:hyperlink w:anchor="_Toc181300979" w:history="1">
+          <w:hyperlink w:anchor="_Toc182830333" w:history="1">
             <w:r>
               <w:rPr>
                 <w:rStyle w:val="Hyperlink"/>
@@ -7876,7 +7940,7 @@
                 <w:rStyle w:val="Hyperlink"/>
                 <w:noProof/>
               </w:rPr>
-              <w:t>Importancia</w:t>
+              <w:t>Propósito</w:t>
             </w:r>
             <w:r>
               <w:rPr>
@@ -7897,7 +7961,7 @@
                 <w:noProof/>
                 <w:webHidden/>
               </w:rPr>
-              <w:instrText xml:space="preserve"> PAGEREF _Toc181300979 \h </w:instrText>
+              <w:instrText xml:space="preserve"> PAGEREF _Toc182830333 \h </w:instrText>
             </w:r>
             <w:r>
               <w:rPr>
@@ -7946,7 +8010,7 @@
               <w14:ligatures w14:val="standardContextual"/>
             </w:rPr>
           </w:pPr>
-          <w:hyperlink w:anchor="_Toc181300980" w:history="1">
+          <w:hyperlink w:anchor="_Toc182830334" w:history="1">
             <w:r>
               <w:rPr>
                 <w:rStyle w:val="Hyperlink"/>
@@ -8000,7 +8064,7 @@
                 <w:noProof/>
                 <w:webHidden/>
               </w:rPr>
-              <w:instrText xml:space="preserve"> PAGEREF _Toc181300980 \h </w:instrText>
+              <w:instrText xml:space="preserve"> PAGEREF _Toc182830334 \h </w:instrText>
             </w:r>
             <w:r>
               <w:rPr>
@@ -8048,7 +8112,7 @@
               <w14:ligatures w14:val="standardContextual"/>
             </w:rPr>
           </w:pPr>
-          <w:hyperlink w:anchor="_Toc181300981" w:history="1">
+          <w:hyperlink w:anchor="_Toc182830335" w:history="1">
             <w:r>
               <w:rPr>
                 <w:rStyle w:val="Hyperlink"/>
@@ -8094,7 +8158,7 @@
                 <w:noProof/>
                 <w:webHidden/>
               </w:rPr>
-              <w:instrText xml:space="preserve"> PAGEREF _Toc181300981 \h </w:instrText>
+              <w:instrText xml:space="preserve"> PAGEREF _Toc182830335 \h </w:instrText>
             </w:r>
             <w:r>
               <w:rPr>
@@ -8143,7 +8207,7 @@
               <w14:ligatures w14:val="standardContextual"/>
             </w:rPr>
           </w:pPr>
-          <w:hyperlink w:anchor="_Toc181300982" w:history="1">
+          <w:hyperlink w:anchor="_Toc182830336" w:history="1">
             <w:r>
               <w:rPr>
                 <w:rStyle w:val="Hyperlink"/>
@@ -8197,7 +8261,7 @@
                 <w:noProof/>
                 <w:webHidden/>
               </w:rPr>
-              <w:instrText xml:space="preserve"> PAGEREF _Toc181300982 \h </w:instrText>
+              <w:instrText xml:space="preserve"> PAGEREF _Toc182830336 \h </w:instrText>
             </w:r>
             <w:r>
               <w:rPr>
@@ -8246,7 +8310,7 @@
               <w14:ligatures w14:val="standardContextual"/>
             </w:rPr>
           </w:pPr>
-          <w:hyperlink w:anchor="_Toc181300983" w:history="1">
+          <w:hyperlink w:anchor="_Toc182830337" w:history="1">
             <w:r>
               <w:rPr>
                 <w:rStyle w:val="Hyperlink"/>
@@ -8300,7 +8364,7 @@
                 <w:noProof/>
                 <w:webHidden/>
               </w:rPr>
-              <w:instrText xml:space="preserve"> PAGEREF _Toc181300983 \h </w:instrText>
+              <w:instrText xml:space="preserve"> PAGEREF _Toc182830337 \h </w:instrText>
             </w:r>
             <w:r>
               <w:rPr>
@@ -8349,7 +8413,7 @@
               <w14:ligatures w14:val="standardContextual"/>
             </w:rPr>
           </w:pPr>
-          <w:hyperlink w:anchor="_Toc181300984" w:history="1">
+          <w:hyperlink w:anchor="_Toc182830338" w:history="1">
             <w:r>
               <w:rPr>
                 <w:rStyle w:val="Hyperlink"/>
@@ -8403,7 +8467,7 @@
                 <w:noProof/>
                 <w:webHidden/>
               </w:rPr>
-              <w:instrText xml:space="preserve"> PAGEREF _Toc181300984 \h </w:instrText>
+              <w:instrText xml:space="preserve"> PAGEREF _Toc182830338 \h </w:instrText>
             </w:r>
             <w:r>
               <w:rPr>
@@ -8436,15 +8500,14 @@
         </w:p>
         <w:p>
           <w:pPr>
-            <w:pStyle w:val="TOC3"/>
+            <w:pStyle w:val="TOC2"/>
             <w:tabs>
-              <w:tab w:val="left" w:pos="1200"/>
+              <w:tab w:val="left" w:pos="960"/>
               <w:tab w:val="right" w:leader="dot" w:pos="9113"/>
             </w:tabs>
             <w:rPr>
               <w:rFonts w:asciiTheme="minorHAnsi" w:eastAsiaTheme="minorEastAsia" w:hAnsiTheme="minorHAnsi" w:cstheme="minorBidi"/>
-              <w:b w:val="0"/>
-              <w:iCs w:val="0"/>
+              <w:i w:val="0"/>
               <w:noProof/>
               <w:kern w:val="2"/>
               <w:sz w:val="24"/>
@@ -8452,26 +8515,18 @@
               <w14:ligatures w14:val="standardContextual"/>
             </w:rPr>
           </w:pPr>
-          <w:hyperlink w:anchor="_Toc181300985" w:history="1">
+          <w:hyperlink w:anchor="_Toc182830339" w:history="1">
             <w:r>
               <w:rPr>
                 <w:rStyle w:val="Hyperlink"/>
                 <w:noProof/>
-                <w14:scene3d>
-                  <w14:camera w14:prst="orthographicFront"/>
-                  <w14:lightRig w14:rig="threePt" w14:dir="t">
-                    <w14:rot w14:lat="0" w14:lon="0" w14:rev="0"/>
-                  </w14:lightRig>
-                </w14:scene3d>
-                <w14:ligatures w14:val="none"/>
-              </w:rPr>
-              <w:t>3.2.4</w:t>
+              </w:rPr>
+              <w:t>3.3</w:t>
             </w:r>
             <w:r>
               <w:rPr>
                 <w:rFonts w:asciiTheme="minorHAnsi" w:eastAsiaTheme="minorEastAsia" w:hAnsiTheme="minorHAnsi" w:cstheme="minorBidi"/>
-                <w:b w:val="0"/>
-                <w:iCs w:val="0"/>
+                <w:i w:val="0"/>
                 <w:noProof/>
                 <w:kern w:val="2"/>
                 <w:sz w:val="24"/>
@@ -8506,7 +8561,7 @@
                 <w:noProof/>
                 <w:webHidden/>
               </w:rPr>
-              <w:instrText xml:space="preserve"> PAGEREF _Toc181300985 \h </w:instrText>
+              <w:instrText xml:space="preserve"> PAGEREF _Toc182830339 \h </w:instrText>
             </w:r>
             <w:r>
               <w:rPr>
@@ -8552,7 +8607,7 @@
               <w14:ligatures w14:val="standardContextual"/>
             </w:rPr>
           </w:pPr>
-          <w:hyperlink w:anchor="_Toc181300986" w:history="1">
+          <w:hyperlink w:anchor="_Toc182830340" w:history="1">
             <w:r>
               <w:rPr>
                 <w:rStyle w:val="Hyperlink"/>
@@ -8579,7 +8634,7 @@
                 <w:noProof/>
                 <w:webHidden/>
               </w:rPr>
-              <w:instrText xml:space="preserve"> PAGEREF _Toc181300986 \h </w:instrText>
+              <w:instrText xml:space="preserve"> PAGEREF _Toc182830340 \h </w:instrText>
             </w:r>
             <w:r>
               <w:rPr>
@@ -8625,7 +8680,7 @@
               <w14:ligatures w14:val="standardContextual"/>
             </w:rPr>
           </w:pPr>
-          <w:hyperlink w:anchor="_Toc181300987" w:history="1">
+          <w:hyperlink w:anchor="_Toc182830341" w:history="1">
             <w:r>
               <w:rPr>
                 <w:rStyle w:val="Hyperlink"/>
@@ -8652,7 +8707,7 @@
                 <w:noProof/>
                 <w:webHidden/>
               </w:rPr>
-              <w:instrText xml:space="preserve"> PAGEREF _Toc181300987 \h </w:instrText>
+              <w:instrText xml:space="preserve"> PAGEREF _Toc182830341 \h </w:instrText>
             </w:r>
             <w:r>
               <w:rPr>
@@ -8698,7 +8753,7 @@
               <w14:ligatures w14:val="standardContextual"/>
             </w:rPr>
           </w:pPr>
-          <w:hyperlink w:anchor="_Toc181300988" w:history="1">
+          <w:hyperlink w:anchor="_Toc182830342" w:history="1">
             <w:r>
               <w:rPr>
                 <w:rStyle w:val="Hyperlink"/>
@@ -8725,7 +8780,7 @@
                 <w:noProof/>
                 <w:webHidden/>
               </w:rPr>
-              <w:instrText xml:space="preserve"> PAGEREF _Toc181300988 \h </w:instrText>
+              <w:instrText xml:space="preserve"> PAGEREF _Toc182830342 \h </w:instrText>
             </w:r>
             <w:r>
               <w:rPr>
@@ -8782,18 +8837,20 @@
       <w:pPr>
         <w:pStyle w:val="Heading1"/>
       </w:pPr>
-      <w:bookmarkStart w:id="21" w:name="_Toc179463494"/>
-      <w:bookmarkStart w:id="22" w:name="_Toc180049908"/>
-      <w:bookmarkStart w:id="23" w:name="_Toc180074805"/>
-      <w:bookmarkStart w:id="24" w:name="_Toc181300939"/>
+      <w:bookmarkStart w:id="26" w:name="_Toc179463494"/>
+      <w:bookmarkStart w:id="27" w:name="_Toc180049908"/>
+      <w:bookmarkStart w:id="28" w:name="_Toc180074805"/>
+      <w:bookmarkStart w:id="29" w:name="_Toc181300939"/>
+      <w:bookmarkStart w:id="30" w:name="_Toc182830293"/>
       <w:r>
         <w:lastRenderedPageBreak/>
         <w:t>Lista de figuras</w:t>
       </w:r>
-      <w:bookmarkEnd w:id="21"/>
-      <w:bookmarkEnd w:id="22"/>
-      <w:bookmarkEnd w:id="23"/>
-      <w:bookmarkEnd w:id="24"/>
+      <w:bookmarkEnd w:id="26"/>
+      <w:bookmarkEnd w:id="27"/>
+      <w:bookmarkEnd w:id="28"/>
+      <w:bookmarkEnd w:id="29"/>
+      <w:bookmarkEnd w:id="30"/>
     </w:p>
     <w:p>
       <w:pPr>
@@ -8823,7 +8880,23 @@
           <w:iCs/>
           <w:noProof/>
         </w:rPr>
-        <w:t>Figura 1: Diagrama de caso de uso.</w:t>
+        <w:t>Figura 1: Diagrama de caso</w:t>
+      </w:r>
+      <w:r>
+        <w:rPr>
+          <w:i/>
+          <w:iCs/>
+          <w:noProof/>
+        </w:rPr>
+        <w:t>s</w:t>
+      </w:r>
+      <w:r>
+        <w:rPr>
+          <w:i/>
+          <w:iCs/>
+          <w:noProof/>
+        </w:rPr>
+        <w:t xml:space="preserve"> de uso.</w:t>
       </w:r>
       <w:r>
         <w:rPr>
@@ -9012,7 +9085,23 @@
           <w:iCs/>
           <w:noProof/>
         </w:rPr>
-        <w:t>Figura 4: Esquema entidad-interrelación de la base de datos implicada por las reglas del negocio.</w:t>
+        <w:t>Figura 4: Esquema entidad-interrelación de la base de datos implicada por las reglas del negocio</w:t>
+      </w:r>
+      <w:r>
+        <w:rPr>
+          <w:i/>
+          <w:iCs/>
+          <w:noProof/>
+        </w:rPr>
+        <w:t xml:space="preserve"> (modelo conceptual)</w:t>
+      </w:r>
+      <w:r>
+        <w:rPr>
+          <w:i/>
+          <w:iCs/>
+          <w:noProof/>
+        </w:rPr>
+        <w:t>.</w:t>
       </w:r>
       <w:r>
         <w:rPr>
@@ -10844,15 +10933,15 @@
       <w:pPr>
         <w:pStyle w:val="Heading1"/>
       </w:pPr>
-      <w:bookmarkStart w:id="25" w:name="_Toc179463266"/>
-      <w:bookmarkStart w:id="26" w:name="_Toc179463495"/>
-      <w:bookmarkStart w:id="27" w:name="_Toc181300940"/>
+      <w:bookmarkStart w:id="31" w:name="_Toc179463266"/>
+      <w:bookmarkStart w:id="32" w:name="_Toc179463495"/>
+      <w:bookmarkStart w:id="33" w:name="_Toc182830294"/>
       <w:r>
         <w:t>introducción</w:t>
       </w:r>
-      <w:bookmarkEnd w:id="25"/>
-      <w:bookmarkEnd w:id="26"/>
-      <w:bookmarkEnd w:id="27"/>
+      <w:bookmarkEnd w:id="31"/>
+      <w:bookmarkEnd w:id="32"/>
+      <w:bookmarkEnd w:id="33"/>
     </w:p>
     <w:p>
       <w:r>
@@ -10904,7 +10993,7 @@
         <w:t xml:space="preserve"> </w:t>
       </w:r>
       <w:r>
-        <w:t>justifican el interés de los investigadores en la protección de la salud de los cultivos de maíz, pues esta planta no está exenta del peligro de amenazas en</w:t>
+        <w:t>justifican el interés de los investigadores en la protección de la salud de los cultivos de maíz, pues esta planta no está exenta de amenazas en</w:t>
       </w:r>
       <w:r>
         <w:t xml:space="preserve"> el ámbito fitosanitario</w:t>
@@ -11044,7 +11133,19 @@
         <w:t>este</w:t>
       </w:r>
       <w:r>
-        <w:t xml:space="preserve"> reduce el rendimiento y en algunos casos puede llegar a causar la muerte de plantas de maíz. A nivel de América latina se han documentado pérdidas de rendimiento de hasta el 46</w:t>
+        <w:t xml:space="preserve"> reduce el rendimiento y en algunos casos puede llegar a causar la muerte de </w:t>
+      </w:r>
+      <w:r>
+        <w:t xml:space="preserve">las </w:t>
+      </w:r>
+      <w:r>
+        <w:t xml:space="preserve">plantas de maíz. </w:t>
+      </w:r>
+      <w:r>
+        <w:t>En</w:t>
+      </w:r>
+      <w:r>
+        <w:t xml:space="preserve"> América latina se han documentado pérdidas de rendimiento de hasta el 46</w:t>
       </w:r>
       <w:r>
         <w:t>%</w:t>
@@ -11083,11 +11184,11 @@
         <w:t xml:space="preserve">) </w:t>
       </w:r>
       <w:r>
-        <w:t xml:space="preserve">que comienza infectando la parte baja de la planta, aunque puede infectar vainas o </w:t>
+        <w:t xml:space="preserve">que comienza infectando la parte baja de la planta, aunque puede infectar vainas o mazorcas. Una vez establecido, se distribuye a través de la hoja provocando manchas que llegan a unirse, </w:t>
       </w:r>
       <w:r>
         <w:lastRenderedPageBreak/>
-        <w:t xml:space="preserve">mazorcas. Una vez establecido, se distribuye a través de la hoja provocando manchas que llegan a unirse, causando posteriormente necrosis, senescencia prematura y muerte </w:t>
+        <w:t xml:space="preserve">causando posteriormente necrosis, senescencia prematura y muerte </w:t>
       </w:r>
       <w:r>
         <w:fldChar w:fldCharType="begin"/>
@@ -11196,10 +11297,10 @@
         <w:t xml:space="preserve"> </w:t>
       </w:r>
       <w:r>
-        <w:t>En el</w:t>
-      </w:r>
-      <w:r>
-        <w:t xml:space="preserve"> presente </w:t>
+        <w:t>Actualmente</w:t>
+      </w:r>
+      <w:r>
+        <w:t xml:space="preserve"> </w:t>
       </w:r>
       <w:r>
         <w:t xml:space="preserve">en </w:t>
@@ -11243,26 +11344,26 @@
         <w:t>; s</w:t>
       </w:r>
       <w:r>
-        <w:t xml:space="preserve">in embargo, el trabajo basado solo en herramientas como las anteriores, aunque superior al soporte en papel, es susceptible a </w:t>
+        <w:t xml:space="preserve">in embargo, el trabajo basado solo en herramientas como las anteriores, aunque superior al soporte en papel, es susceptible a problemas de </w:t>
+      </w:r>
+      <w:r>
+        <w:t>redundancia</w:t>
+      </w:r>
+      <w:r>
+        <w:t xml:space="preserve"> de la información, carece de plena integración como sistema y no </w:t>
+      </w:r>
+      <w:r>
+        <w:t>se vale de facilidades más recientes del panorama tecnológico</w:t>
+      </w:r>
+      <w:r>
+        <w:t>. Además</w:t>
+      </w:r>
+      <w:r>
+        <w:t xml:space="preserve">, la automatización del procesamiento de datos </w:t>
       </w:r>
       <w:r>
         <w:lastRenderedPageBreak/>
-        <w:t xml:space="preserve">problemas de </w:t>
-      </w:r>
-      <w:r>
-        <w:t>redundancia</w:t>
-      </w:r>
-      <w:r>
-        <w:t xml:space="preserve"> de la información, carece de plena integración como sistema y no </w:t>
-      </w:r>
-      <w:r>
-        <w:t>se vale de facilidades más recientes del panorama tecnológico</w:t>
-      </w:r>
-      <w:r>
-        <w:t>. Además</w:t>
-      </w:r>
-      <w:r>
-        <w:t>, la automatización del procesamiento de datos para realizar predicciones sobre la incidencia de la enfermedad ahorraría esfuerzo humano experto en el pronóstico de las afectaciones de la misma</w:t>
+        <w:t>para realizar predicciones sobre la incidencia de la enfermedad ahorraría esfuerzo humano experto en el pronóstico de las afectaciones de la misma</w:t>
       </w:r>
       <w:r>
         <w:t xml:space="preserve">; y la Facultad carece de tal </w:t>
@@ -11429,7 +11530,13 @@
     </w:p>
     <w:p>
       <w:r>
-        <w:t xml:space="preserve">Para abordar de manera efectiva esta problemática se plantea tres </w:t>
+        <w:t xml:space="preserve">Para abordar de manera efectiva esta problemática se plantea </w:t>
+      </w:r>
+      <w:r>
+        <w:t>cuatro</w:t>
+      </w:r>
+      <w:r>
+        <w:t xml:space="preserve"> </w:t>
       </w:r>
       <w:r>
         <w:rPr>
@@ -11528,7 +11635,6 @@
           <w:b/>
           <w:bCs/>
         </w:rPr>
-        <w:lastRenderedPageBreak/>
         <w:t>Objetivo general:</w:t>
       </w:r>
       <w:r>
@@ -11539,7 +11645,11 @@
         <w:t xml:space="preserve"> </w:t>
       </w:r>
       <w:r>
-        <w:t>desarrollar una aplicación web que permita a los investigadores asociados a la Facultad de Ciencias Agropecuarias el manejo de datos de observaciones relacionadas con la incidencia de la enfermedad fúngica mancha de asfalto en el cultivo de maíz en las unidades estudiadas, y emita pronósticos automáticos de riesgo de afectación por dicha enfermedad.</w:t>
+        <w:t xml:space="preserve">desarrollar una aplicación web que permita a los investigadores asociados a la Facultad de Ciencias Agropecuarias el manejo de datos de observaciones relacionadas con la </w:t>
+      </w:r>
+      <w:r>
+        <w:lastRenderedPageBreak/>
+        <w:t>incidencia de la enfermedad fúngica mancha de asfalto en el cultivo de maíz en las unidades estudiadas, y emita pronósticos automáticos de riesgo de afectación por dicha enfermedad.</w:t>
       </w:r>
     </w:p>
     <w:p>
@@ -11706,13 +11816,13 @@
       <w:pPr>
         <w:pStyle w:val="Heading1"/>
       </w:pPr>
-      <w:bookmarkStart w:id="28" w:name="_Toc181300941"/>
-      <w:bookmarkStart w:id="29" w:name="_Hlk176273558"/>
+      <w:bookmarkStart w:id="34" w:name="_Toc182830295"/>
+      <w:bookmarkStart w:id="35" w:name="_Hlk176273558"/>
       <w:r>
         <w:lastRenderedPageBreak/>
         <w:t>capítulo 1. marco teórico y conceptual</w:t>
       </w:r>
-      <w:bookmarkEnd w:id="28"/>
+      <w:bookmarkEnd w:id="34"/>
     </w:p>
     <w:p>
       <w:r>
@@ -11738,8 +11848,8 @@
       <w:pPr>
         <w:pStyle w:val="Heading2"/>
       </w:pPr>
-      <w:bookmarkStart w:id="30" w:name="_Ref180050877"/>
-      <w:bookmarkStart w:id="31" w:name="_Toc181300942"/>
+      <w:bookmarkStart w:id="36" w:name="_Ref180050877"/>
+      <w:bookmarkStart w:id="37" w:name="_Toc182830296"/>
       <w:r>
         <w:t>Aspectos técnicos del negocio y r</w:t>
       </w:r>
@@ -11749,8 +11859,8 @@
       <w:r>
         <w:t xml:space="preserve"> la aplicación web</w:t>
       </w:r>
-      <w:bookmarkEnd w:id="30"/>
-      <w:bookmarkEnd w:id="31"/>
+      <w:bookmarkEnd w:id="36"/>
+      <w:bookmarkEnd w:id="37"/>
     </w:p>
     <w:p>
       <w:r>
@@ -11915,11 +12025,11 @@
         <w:t xml:space="preserve"> partir del día de siembra se comienza el cálculo diario de la suma térmica. Cuando el acumulado alcance 700 °C</w:t>
       </w:r>
       <w:r>
-        <w:t xml:space="preserve">, se comienza a tomar un período de 7 días. Si en esos días se registra una temperatura media diaria entre 17 °C y  22 °C, una máxima menor que 30 °C, mínima </w:t>
+        <w:t xml:space="preserve">, se comienza a tomar un período de 7 días. Si en esos días se registra una temperatura media diaria entre 17 °C y  22 °C, una máxima menor que 30 °C, mínima superior </w:t>
       </w:r>
       <w:r>
         <w:lastRenderedPageBreak/>
-        <w:t xml:space="preserve">superior a 15 °C, humedad relativa diaria mayor o igual a 90% </w:t>
+        <w:t xml:space="preserve">a 15 °C, humedad relativa diaria mayor o igual a 90% </w:t>
       </w:r>
       <w:r>
         <w:t xml:space="preserve">por </w:t>
@@ -11983,11 +12093,11 @@
       <w:pPr>
         <w:pStyle w:val="Heading2"/>
       </w:pPr>
-      <w:bookmarkStart w:id="32" w:name="_Toc181300943"/>
+      <w:bookmarkStart w:id="38" w:name="_Toc182830297"/>
       <w:r>
         <w:t>Aplicaciones web</w:t>
       </w:r>
-      <w:bookmarkEnd w:id="32"/>
+      <w:bookmarkEnd w:id="38"/>
     </w:p>
     <w:p>
       <w:r>
@@ -12070,20 +12180,20 @@
       <w:pPr>
         <w:pStyle w:val="Heading3"/>
       </w:pPr>
-      <w:bookmarkStart w:id="33" w:name="_Ref180050492"/>
-      <w:bookmarkStart w:id="34" w:name="_Ref180050497"/>
-      <w:bookmarkStart w:id="35" w:name="_Ref180073667"/>
-      <w:bookmarkStart w:id="36" w:name="_Toc181300944"/>
+      <w:bookmarkStart w:id="39" w:name="_Ref180050492"/>
+      <w:bookmarkStart w:id="40" w:name="_Ref180050497"/>
+      <w:bookmarkStart w:id="41" w:name="_Ref180073667"/>
+      <w:bookmarkStart w:id="42" w:name="_Toc182830298"/>
       <w:r>
         <w:t>V</w:t>
       </w:r>
       <w:r>
         <w:t>entajas y clasificación</w:t>
       </w:r>
-      <w:bookmarkEnd w:id="33"/>
-      <w:bookmarkEnd w:id="34"/>
-      <w:bookmarkEnd w:id="35"/>
-      <w:bookmarkEnd w:id="36"/>
+      <w:bookmarkEnd w:id="39"/>
+      <w:bookmarkEnd w:id="40"/>
+      <w:bookmarkEnd w:id="41"/>
+      <w:bookmarkEnd w:id="42"/>
     </w:p>
     <w:p>
       <w:r>
@@ -12103,7 +12213,19 @@
         <w:t>. Por la parte del desarrollador, las aplicaciones web son altamente compatibles</w:t>
       </w:r>
       <w:r>
-        <w:t xml:space="preserve"> y su mantenimiento y actualización son simples, ya que requieren un único desarrollo para funcionar en diferentes sistemas operativos y no hay conflictos de versiones. Todas estas características favorables respaldan la elección de una aplicación web como el tipo de</w:t>
+        <w:t xml:space="preserve"> y su mantenimiento y actualización son simples, ya que requieren</w:t>
+      </w:r>
+      <w:r>
+        <w:t xml:space="preserve"> de</w:t>
+      </w:r>
+      <w:r>
+        <w:t xml:space="preserve"> un único desarrollo para funcionar en diferentes sistemas operativos y </w:t>
+      </w:r>
+      <w:r>
+        <w:t>se reducen los</w:t>
+      </w:r>
+      <w:r>
+        <w:t xml:space="preserve"> conflictos de versiones. Todas estas características favorables respaldan la elección de una aplicación web como el tipo de</w:t>
       </w:r>
       <w:r>
         <w:t xml:space="preserve"> </w:t>
@@ -12277,14 +12399,14 @@
       <w:pPr>
         <w:pStyle w:val="Heading3"/>
       </w:pPr>
-      <w:bookmarkStart w:id="37" w:name="_Toc181300945"/>
+      <w:bookmarkStart w:id="43" w:name="_Toc182830299"/>
       <w:r>
         <w:t>Arquitectura</w:t>
       </w:r>
       <w:r>
         <w:t xml:space="preserve"> cliente-servidor</w:t>
       </w:r>
-      <w:bookmarkEnd w:id="37"/>
+      <w:bookmarkEnd w:id="43"/>
     </w:p>
     <w:p>
       <w:r>
@@ -12454,15 +12576,15 @@
       <w:pPr>
         <w:pStyle w:val="Heading3"/>
       </w:pPr>
-      <w:bookmarkStart w:id="38" w:name="_Ref180073142"/>
-      <w:bookmarkStart w:id="39" w:name="_Ref180073612"/>
-      <w:bookmarkStart w:id="40" w:name="_Toc181300946"/>
+      <w:bookmarkStart w:id="44" w:name="_Ref180073142"/>
+      <w:bookmarkStart w:id="45" w:name="_Ref180073612"/>
+      <w:bookmarkStart w:id="46" w:name="_Toc182830300"/>
       <w:r>
         <w:t>API y API REST</w:t>
       </w:r>
-      <w:bookmarkEnd w:id="38"/>
-      <w:bookmarkEnd w:id="39"/>
-      <w:bookmarkEnd w:id="40"/>
+      <w:bookmarkEnd w:id="44"/>
+      <w:bookmarkEnd w:id="45"/>
+      <w:bookmarkEnd w:id="46"/>
     </w:p>
     <w:p>
       <w:r>
@@ -12497,11 +12619,11 @@
         <w:t xml:space="preserve"> a funcionalidades de otro</w:t>
       </w:r>
       <w:r>
-        <w:t xml:space="preserve">. Las APIs vinculan una amplia variedad de softwares y les proveen la comunicación entre sí, por lo que están presentes a lo largo del mundo digital, desde las redes </w:t>
+        <w:t xml:space="preserve">. Las APIs vinculan una amplia variedad de softwares y les proveen la comunicación entre sí, por lo que están presentes a lo largo del mundo digital, desde las redes sociales hasta </w:t>
       </w:r>
       <w:r>
         <w:lastRenderedPageBreak/>
-        <w:t xml:space="preserve">sociales hasta las transacciones de comercio electrónico. Para los desarrolladores de software es importante tener acceso a las APIs de los servicios relevantes a su trabajo, que pueden ser creadas por ellos mismos para regular la interacción entre partes de sus propios productos, o provistas por compañías que dominan el panorama tecnológico, como </w:t>
+        <w:t xml:space="preserve">las transacciones de comercio electrónico. Para los desarrolladores de software es importante tener acceso a las APIs de los servicios relevantes a su trabajo, que pueden ser creadas por ellos mismos para regular la interacción entre partes de sus propios productos, o provistas por compañías que dominan el panorama tecnológico, como </w:t>
       </w:r>
       <w:r>
         <w:t>Meta</w:t>
@@ -12756,14 +12878,14 @@
       <w:pPr>
         <w:pStyle w:val="Heading2"/>
       </w:pPr>
-      <w:bookmarkStart w:id="41" w:name="_Toc181300947"/>
+      <w:bookmarkStart w:id="47" w:name="_Toc182830301"/>
       <w:r>
         <w:t xml:space="preserve">Conceptos de lenguaje de programación y </w:t>
       </w:r>
       <w:r>
         <w:t>marco de trabajo</w:t>
       </w:r>
-      <w:bookmarkEnd w:id="41"/>
+      <w:bookmarkEnd w:id="47"/>
     </w:p>
     <w:p>
       <w:r>
@@ -12858,7 +12980,7 @@
       <w:pPr>
         <w:pStyle w:val="Heading2"/>
       </w:pPr>
-      <w:bookmarkStart w:id="42" w:name="_Toc181300948"/>
+      <w:bookmarkStart w:id="48" w:name="_Toc182830302"/>
       <w:r>
         <w:t xml:space="preserve">Tecnologías </w:t>
       </w:r>
@@ -12868,17 +12990,17 @@
       <w:r>
         <w:t>del lado del cliente</w:t>
       </w:r>
-      <w:bookmarkEnd w:id="42"/>
+      <w:bookmarkEnd w:id="48"/>
     </w:p>
     <w:p>
       <w:pPr>
         <w:pStyle w:val="Heading3"/>
       </w:pPr>
-      <w:bookmarkStart w:id="43" w:name="_Toc181300949"/>
+      <w:bookmarkStart w:id="49" w:name="_Toc182830303"/>
       <w:r>
         <w:t>HTML, CSS y JavaScript</w:t>
       </w:r>
-      <w:bookmarkEnd w:id="43"/>
+      <w:bookmarkEnd w:id="49"/>
     </w:p>
     <w:p>
       <w:r>
@@ -13069,11 +13191,11 @@
       <w:pPr>
         <w:pStyle w:val="Heading3"/>
       </w:pPr>
-      <w:bookmarkStart w:id="44" w:name="_Toc181300950"/>
+      <w:bookmarkStart w:id="50" w:name="_Toc182830304"/>
       <w:r>
         <w:t>JSON</w:t>
       </w:r>
-      <w:bookmarkEnd w:id="44"/>
+      <w:bookmarkEnd w:id="50"/>
     </w:p>
     <w:p>
       <w:r>
@@ -13138,14 +13260,14 @@
       <w:pPr>
         <w:pStyle w:val="Heading3"/>
       </w:pPr>
-      <w:bookmarkStart w:id="45" w:name="_Toc181300951"/>
+      <w:bookmarkStart w:id="51" w:name="_Toc182830305"/>
       <w:r>
         <w:t xml:space="preserve">React y </w:t>
       </w:r>
       <w:r>
         <w:t>Next.js</w:t>
       </w:r>
-      <w:bookmarkEnd w:id="45"/>
+      <w:bookmarkEnd w:id="51"/>
     </w:p>
     <w:p>
       <w:r>
@@ -13199,7 +13321,13 @@
         <w:t xml:space="preserve"> en inglés</w:t>
       </w:r>
       <w:r>
-        <w:t>) para renderizar y acualizar los elementos UI eficientemente. La estructura y el comportamiento de estos es descrita con JSX (</w:t>
+        <w:t>) para renderizar y acualizar los elementos</w:t>
+      </w:r>
+      <w:r>
+        <w:t xml:space="preserve"> de</w:t>
+      </w:r>
+      <w:r>
+        <w:t xml:space="preserve"> UI eficientemente. La estructura y el comportamiento de estos es descrita con JSX (</w:t>
       </w:r>
       <w:r>
         <w:rPr>
@@ -13313,17 +13441,17 @@
         <w:t>)</w:t>
       </w:r>
       <w:r>
-        <w:t xml:space="preserve">, y simplificación del desarrollo. </w:t>
+        <w:t>, y simplificación del desa</w:t>
+      </w:r>
+      <w:r>
+        <w:lastRenderedPageBreak/>
+        <w:t xml:space="preserve">rrollo. </w:t>
       </w:r>
       <w:r>
         <w:t>La evolución de Next.js ha sido estable, y s</w:t>
       </w:r>
       <w:r>
-        <w:t xml:space="preserve">u utilidad para la implementación de </w:t>
-      </w:r>
-      <w:r>
-        <w:lastRenderedPageBreak/>
-        <w:t>aplicaciones con React ha sido abundantemente demostrada por la experiencia de la comunidad de desarrolladores</w:t>
+        <w:t>u utilidad para la implementación de aplicaciones con React ha sido abundantemente demostrada por la experiencia de la comunidad de desarrolladores</w:t>
       </w:r>
       <w:r>
         <w:t xml:space="preserve"> </w:t>
@@ -13378,11 +13506,11 @@
       <w:pPr>
         <w:pStyle w:val="Heading3"/>
       </w:pPr>
-      <w:bookmarkStart w:id="46" w:name="_Toc181300952"/>
+      <w:bookmarkStart w:id="52" w:name="_Toc182830306"/>
       <w:r>
         <w:t>Tailwind</w:t>
       </w:r>
-      <w:bookmarkEnd w:id="46"/>
+      <w:bookmarkEnd w:id="52"/>
     </w:p>
     <w:p>
       <w:r>
@@ -13462,7 +13590,7 @@
       <w:pPr>
         <w:pStyle w:val="Heading2"/>
       </w:pPr>
-      <w:bookmarkStart w:id="47" w:name="_Toc181300953"/>
+      <w:bookmarkStart w:id="53" w:name="_Toc182830307"/>
       <w:r>
         <w:t>Tecnologías</w:t>
       </w:r>
@@ -13472,17 +13600,17 @@
       <w:r>
         <w:t xml:space="preserve"> del lado del servidor</w:t>
       </w:r>
-      <w:bookmarkEnd w:id="47"/>
+      <w:bookmarkEnd w:id="53"/>
     </w:p>
     <w:p>
       <w:pPr>
         <w:pStyle w:val="Heading3"/>
       </w:pPr>
-      <w:bookmarkStart w:id="48" w:name="_Toc181300954"/>
+      <w:bookmarkStart w:id="54" w:name="_Toc182830308"/>
       <w:r>
         <w:t>Python</w:t>
       </w:r>
-      <w:bookmarkEnd w:id="48"/>
+      <w:bookmarkEnd w:id="54"/>
     </w:p>
     <w:p>
       <w:r>
@@ -13552,12 +13680,12 @@
       <w:pPr>
         <w:pStyle w:val="Heading3"/>
       </w:pPr>
-      <w:bookmarkStart w:id="49" w:name="_Toc181300955"/>
+      <w:bookmarkStart w:id="55" w:name="_Toc182830309"/>
       <w:r>
         <w:lastRenderedPageBreak/>
         <w:t>Django</w:t>
       </w:r>
-      <w:bookmarkEnd w:id="49"/>
+      <w:bookmarkEnd w:id="55"/>
     </w:p>
     <w:p>
       <w:r>
@@ -13646,7 +13774,7 @@
       <w:pPr>
         <w:pStyle w:val="Heading3"/>
       </w:pPr>
-      <w:bookmarkStart w:id="50" w:name="_Toc181300956"/>
+      <w:bookmarkStart w:id="56" w:name="_Toc182830310"/>
       <w:r>
         <w:t xml:space="preserve">Django </w:t>
       </w:r>
@@ -13656,7 +13784,7 @@
       <w:r>
         <w:t xml:space="preserve"> Framework</w:t>
       </w:r>
-      <w:bookmarkEnd w:id="50"/>
+      <w:bookmarkEnd w:id="56"/>
     </w:p>
     <w:p>
       <w:r>
@@ -13676,6 +13804,12 @@
       </w:r>
       <w:r>
         <w:t xml:space="preserve"> vistas</w:t>
+      </w:r>
+      <w:r>
+        <w:t xml:space="preserve"> REST basadas en clases,</w:t>
+      </w:r>
+      <w:r>
+        <w:t xml:space="preserve"> conjuntos de vistas</w:t>
       </w:r>
       <w:r>
         <w:t xml:space="preserve"> </w:t>
@@ -13688,28 +13822,6 @@
           <w:i/>
           <w:iCs/>
         </w:rPr>
-        <w:t>views</w:t>
-      </w:r>
-      <w:r>
-        <w:t xml:space="preserve"> en inglés)</w:t>
-      </w:r>
-      <w:r>
-        <w:t xml:space="preserve"> REST basadas en clases,</w:t>
-      </w:r>
-      <w:r>
-        <w:t xml:space="preserve"> conjuntos de vistas</w:t>
-      </w:r>
-      <w:r>
-        <w:t xml:space="preserve"> </w:t>
-      </w:r>
-      <w:r>
-        <w:t>(</w:t>
-      </w:r>
-      <w:r>
-        <w:rPr>
-          <w:i/>
-          <w:iCs/>
-        </w:rPr>
         <w:t>viewsets</w:t>
       </w:r>
       <w:r>
@@ -13758,14 +13870,14 @@
           <w:lang w:val="es-NI"/>
         </w:rPr>
       </w:pPr>
-      <w:bookmarkStart w:id="51" w:name="_Toc181300957"/>
+      <w:bookmarkStart w:id="57" w:name="_Toc182830311"/>
       <w:r>
         <w:rPr>
           <w:lang w:val="es-NI"/>
         </w:rPr>
         <w:t>Bases de datos</w:t>
       </w:r>
-      <w:bookmarkEnd w:id="51"/>
+      <w:bookmarkEnd w:id="57"/>
     </w:p>
     <w:p>
       <w:pPr>
@@ -13829,12 +13941,24 @@
           <w:lang w:val="es-NI"/>
         </w:rPr>
         <w:lastRenderedPageBreak/>
-        <w:t xml:space="preserve">de los tipos definidos en el sistema. En la actualidad estas siguen siendo las bases de datos más utilizadas </w:t>
+        <w:t xml:space="preserve">de los tipos definidos en el sistema. En la actualidad estas </w:t>
       </w:r>
       <w:r>
         <w:rPr>
           <w:lang w:val="es-NI"/>
         </w:rPr>
+        <w:t>son</w:t>
+      </w:r>
+      <w:r>
+        <w:rPr>
+          <w:lang w:val="es-NI"/>
+        </w:rPr>
+        <w:t xml:space="preserve"> las bases de datos más utilizadas </w:t>
+      </w:r>
+      <w:r>
+        <w:rPr>
+          <w:lang w:val="es-NI"/>
+        </w:rPr>
         <w:fldChar w:fldCharType="begin"/>
       </w:r>
       <w:r>
@@ -13900,11 +14024,11 @@
       <w:pPr>
         <w:pStyle w:val="Heading3"/>
       </w:pPr>
-      <w:bookmarkStart w:id="52" w:name="_Toc181300958"/>
+      <w:bookmarkStart w:id="58" w:name="_Toc182830312"/>
       <w:r>
         <w:t>Sistema gestor de bases de datos</w:t>
       </w:r>
-      <w:bookmarkEnd w:id="52"/>
+      <w:bookmarkEnd w:id="58"/>
     </w:p>
     <w:p>
       <w:r>
@@ -13936,11 +14060,11 @@
       <w:pPr>
         <w:pStyle w:val="Heading3"/>
       </w:pPr>
-      <w:bookmarkStart w:id="53" w:name="_Toc181300959"/>
+      <w:bookmarkStart w:id="59" w:name="_Toc182830313"/>
       <w:r>
         <w:t>PostgreSQL</w:t>
       </w:r>
-      <w:bookmarkEnd w:id="53"/>
+      <w:bookmarkEnd w:id="59"/>
     </w:p>
     <w:p>
       <w:r>
@@ -14011,16 +14135,16 @@
           <w:lang w:val="es-NI"/>
         </w:rPr>
       </w:pPr>
-      <w:bookmarkStart w:id="54" w:name="_Ref180073583"/>
-      <w:bookmarkStart w:id="55" w:name="_Toc181300960"/>
+      <w:bookmarkStart w:id="60" w:name="_Ref180073583"/>
+      <w:bookmarkStart w:id="61" w:name="_Toc182830314"/>
       <w:r>
         <w:rPr>
           <w:lang w:val="es-NI"/>
         </w:rPr>
         <w:t>Autenticación y autorización</w:t>
       </w:r>
-      <w:bookmarkEnd w:id="54"/>
-      <w:bookmarkEnd w:id="55"/>
+      <w:bookmarkEnd w:id="60"/>
+      <w:bookmarkEnd w:id="61"/>
     </w:p>
     <w:p>
       <w:pPr>
@@ -14389,7 +14513,7 @@
           <w:lang w:val="en-US"/>
         </w:rPr>
       </w:pPr>
-      <w:bookmarkStart w:id="56" w:name="_Toc181300961"/>
+      <w:bookmarkStart w:id="62" w:name="_Toc182830315"/>
       <w:r>
         <w:rPr>
           <w:lang w:val="en-US"/>
@@ -14402,7 +14526,7 @@
         </w:rPr>
         <w:t xml:space="preserve"> y Django REST Framework</w:t>
       </w:r>
-      <w:bookmarkEnd w:id="56"/>
+      <w:bookmarkEnd w:id="62"/>
     </w:p>
     <w:p>
       <w:r>
@@ -14498,14 +14622,28 @@
         <w:t>e</w:t>
       </w:r>
       <w:r>
-        <w:t xml:space="preserve"> para JWT es djangorestframework-simplejwt. </w:t>
-      </w:r>
-      <w:r>
-        <w:t xml:space="preserve">En cuanto al aspecto de la autorización, los permisos </w:t>
+        <w:t xml:space="preserve"> significativo</w:t>
+      </w:r>
+      <w:r>
+        <w:t xml:space="preserve"> para JWT es </w:t>
+      </w:r>
+      <w:r>
+        <w:rPr>
+          <w:rFonts w:ascii="Courier New" w:hAnsi="Courier New" w:cs="Courier New"/>
+          <w:sz w:val="20"/>
+          <w:szCs w:val="20"/>
+        </w:rPr>
+        <w:t>djangorestframework-simplejwt</w:t>
+      </w:r>
+      <w:r>
+        <w:t xml:space="preserve">. </w:t>
+      </w:r>
+      <w:r>
+        <w:t xml:space="preserve">En cuanto al aspecto de la autorización, los </w:t>
       </w:r>
       <w:r>
         <w:lastRenderedPageBreak/>
-        <w:t xml:space="preserve">en Django REST Framework </w:t>
+        <w:t xml:space="preserve">permisos en Django REST Framework </w:t>
       </w:r>
       <w:r>
         <w:t xml:space="preserve">siempre son definidos como una lista de clases de permisos. Antes de ejecutar el cuerpo principal de una </w:t>
@@ -14630,12 +14768,12 @@
       <w:pPr>
         <w:pStyle w:val="Heading2"/>
       </w:pPr>
-      <w:bookmarkStart w:id="57" w:name="_Toc181300962"/>
+      <w:bookmarkStart w:id="63" w:name="_Toc182830316"/>
       <w:r>
         <w:t>Conclusiones parciales del capítulo</w:t>
       </w:r>
-      <w:bookmarkEnd w:id="29"/>
-      <w:bookmarkEnd w:id="57"/>
+      <w:bookmarkEnd w:id="35"/>
+      <w:bookmarkEnd w:id="63"/>
     </w:p>
     <w:p>
       <w:pPr>
@@ -14715,12 +14853,12 @@
       <w:pPr>
         <w:pStyle w:val="Heading1"/>
       </w:pPr>
-      <w:bookmarkStart w:id="58" w:name="_Toc181300963"/>
+      <w:bookmarkStart w:id="64" w:name="_Toc182830317"/>
       <w:r>
         <w:lastRenderedPageBreak/>
         <w:t>capítulo 2. descripción de la propuesta técnica implementada</w:t>
       </w:r>
-      <w:bookmarkEnd w:id="58"/>
+      <w:bookmarkEnd w:id="64"/>
     </w:p>
     <w:p>
       <w:r>
@@ -14765,16 +14903,18 @@
           <w:vanish/>
         </w:rPr>
       </w:pPr>
-      <w:bookmarkStart w:id="59" w:name="_Toc179463290"/>
-      <w:bookmarkStart w:id="60" w:name="_Toc179463519"/>
-      <w:bookmarkStart w:id="61" w:name="_Toc180049933"/>
-      <w:bookmarkStart w:id="62" w:name="_Toc180074830"/>
-      <w:bookmarkStart w:id="63" w:name="_Toc181300964"/>
-      <w:bookmarkEnd w:id="59"/>
-      <w:bookmarkEnd w:id="60"/>
-      <w:bookmarkEnd w:id="61"/>
-      <w:bookmarkEnd w:id="62"/>
-      <w:bookmarkEnd w:id="63"/>
+      <w:bookmarkStart w:id="65" w:name="_Toc179463290"/>
+      <w:bookmarkStart w:id="66" w:name="_Toc179463519"/>
+      <w:bookmarkStart w:id="67" w:name="_Toc180049933"/>
+      <w:bookmarkStart w:id="68" w:name="_Toc180074830"/>
+      <w:bookmarkStart w:id="69" w:name="_Toc181300964"/>
+      <w:bookmarkStart w:id="70" w:name="_Toc182830318"/>
+      <w:bookmarkEnd w:id="65"/>
+      <w:bookmarkEnd w:id="66"/>
+      <w:bookmarkEnd w:id="67"/>
+      <w:bookmarkEnd w:id="68"/>
+      <w:bookmarkEnd w:id="69"/>
+      <w:bookmarkEnd w:id="70"/>
     </w:p>
     <w:p>
       <w:pPr>
@@ -14783,14 +14923,14 @@
       <w:r>
         <w:t xml:space="preserve"> </w:t>
       </w:r>
-      <w:bookmarkStart w:id="64" w:name="_Toc181300965"/>
+      <w:bookmarkStart w:id="71" w:name="_Toc182830319"/>
       <w:r>
         <w:t xml:space="preserve">Modelación UML de </w:t>
       </w:r>
       <w:r>
         <w:t>aspectos generales de la aplicación web</w:t>
       </w:r>
-      <w:bookmarkEnd w:id="64"/>
+      <w:bookmarkEnd w:id="71"/>
     </w:p>
     <w:p>
       <w:r>
@@ -14881,7 +15021,13 @@
         <w:t>Entre los diagramas de funcionamiento están l</w:t>
       </w:r>
       <w:r>
-        <w:t>os casos de uso</w:t>
+        <w:t xml:space="preserve">os </w:t>
+      </w:r>
+      <w:r>
+        <w:t xml:space="preserve">de </w:t>
+      </w:r>
+      <w:r>
+        <w:t>casos de uso</w:t>
       </w:r>
       <w:r>
         <w:t>, que</w:t>
@@ -15009,11 +15155,11 @@
                                 <w:noProof/>
                               </w:rPr>
                             </w:pPr>
-                            <w:bookmarkStart w:id="65" w:name="_Toc179463671"/>
-                            <w:bookmarkStart w:id="66" w:name="_Toc179463720"/>
-                            <w:bookmarkStart w:id="67" w:name="_Toc179469368"/>
-                            <w:bookmarkStart w:id="68" w:name="_Toc179470226"/>
-                            <w:bookmarkStart w:id="69" w:name="_Toc181301730"/>
+                            <w:bookmarkStart w:id="72" w:name="_Toc179463671"/>
+                            <w:bookmarkStart w:id="73" w:name="_Toc179463720"/>
+                            <w:bookmarkStart w:id="74" w:name="_Toc179469368"/>
+                            <w:bookmarkStart w:id="75" w:name="_Toc179470226"/>
+                            <w:bookmarkStart w:id="76" w:name="_Toc181301730"/>
                             <w:r>
                               <w:rPr>
                                 <w:b w:val="0"/>
@@ -15076,13 +15222,31 @@
                                 <w:i/>
                                 <w:iCs/>
                               </w:rPr>
-                              <w:t>: Diagrama de caso de uso.</w:t>
+                              <w:t>: Diagrama de caso</w:t>
                             </w:r>
-                            <w:bookmarkEnd w:id="65"/>
-                            <w:bookmarkEnd w:id="66"/>
-                            <w:bookmarkEnd w:id="67"/>
-                            <w:bookmarkEnd w:id="68"/>
-                            <w:bookmarkEnd w:id="69"/>
+                            <w:r>
+                              <w:rPr>
+                                <w:b w:val="0"/>
+                                <w:bCs w:val="0"/>
+                                <w:i/>
+                                <w:iCs/>
+                              </w:rPr>
+                              <w:t>s</w:t>
+                            </w:r>
+                            <w:r>
+                              <w:rPr>
+                                <w:b w:val="0"/>
+                                <w:bCs w:val="0"/>
+                                <w:i/>
+                                <w:iCs/>
+                              </w:rPr>
+                              <w:t xml:space="preserve"> de uso.</w:t>
+                            </w:r>
+                            <w:bookmarkEnd w:id="72"/>
+                            <w:bookmarkEnd w:id="73"/>
+                            <w:bookmarkEnd w:id="74"/>
+                            <w:bookmarkEnd w:id="75"/>
+                            <w:bookmarkEnd w:id="76"/>
                           </w:p>
                         </w:txbxContent>
                       </wps:txbx>
@@ -15119,11 +15283,11 @@
                           <w:noProof/>
                         </w:rPr>
                       </w:pPr>
-                      <w:bookmarkStart w:id="70" w:name="_Toc179463671"/>
-                      <w:bookmarkStart w:id="71" w:name="_Toc179463720"/>
-                      <w:bookmarkStart w:id="72" w:name="_Toc179469368"/>
-                      <w:bookmarkStart w:id="73" w:name="_Toc179470226"/>
-                      <w:bookmarkStart w:id="74" w:name="_Toc181301730"/>
+                      <w:bookmarkStart w:id="77" w:name="_Toc179463671"/>
+                      <w:bookmarkStart w:id="78" w:name="_Toc179463720"/>
+                      <w:bookmarkStart w:id="79" w:name="_Toc179469368"/>
+                      <w:bookmarkStart w:id="80" w:name="_Toc179470226"/>
+                      <w:bookmarkStart w:id="81" w:name="_Toc181301730"/>
                       <w:r>
                         <w:rPr>
                           <w:b w:val="0"/>
@@ -15186,13 +15350,31 @@
                           <w:i/>
                           <w:iCs/>
                         </w:rPr>
-                        <w:t>: Diagrama de caso de uso.</w:t>
+                        <w:t>: Diagrama de caso</w:t>
                       </w:r>
-                      <w:bookmarkEnd w:id="70"/>
-                      <w:bookmarkEnd w:id="71"/>
-                      <w:bookmarkEnd w:id="72"/>
-                      <w:bookmarkEnd w:id="73"/>
-                      <w:bookmarkEnd w:id="74"/>
+                      <w:r>
+                        <w:rPr>
+                          <w:b w:val="0"/>
+                          <w:bCs w:val="0"/>
+                          <w:i/>
+                          <w:iCs/>
+                        </w:rPr>
+                        <w:t>s</w:t>
+                      </w:r>
+                      <w:r>
+                        <w:rPr>
+                          <w:b w:val="0"/>
+                          <w:bCs w:val="0"/>
+                          <w:i/>
+                          <w:iCs/>
+                        </w:rPr>
+                        <w:t xml:space="preserve"> de uso.</w:t>
+                      </w:r>
+                      <w:bookmarkEnd w:id="77"/>
+                      <w:bookmarkEnd w:id="78"/>
+                      <w:bookmarkEnd w:id="79"/>
+                      <w:bookmarkEnd w:id="80"/>
+                      <w:bookmarkEnd w:id="81"/>
                     </w:p>
                   </w:txbxContent>
                 </v:textbox>
@@ -15360,9 +15542,9 @@
                                 <w:noProof/>
                               </w:rPr>
                             </w:pPr>
-                            <w:bookmarkStart w:id="75" w:name="_Toc179469369"/>
-                            <w:bookmarkStart w:id="76" w:name="_Toc179470227"/>
-                            <w:bookmarkStart w:id="77" w:name="_Toc181301731"/>
+                            <w:bookmarkStart w:id="82" w:name="_Toc179469369"/>
+                            <w:bookmarkStart w:id="83" w:name="_Toc179470227"/>
+                            <w:bookmarkStart w:id="84" w:name="_Toc181301731"/>
                             <w:r>
                               <w:rPr>
                                 <w:b w:val="0"/>
@@ -15427,9 +15609,9 @@
                               </w:rPr>
                               <w:t>: Diagrama de actividad del caso de uso "agregar observación meteorológica" .</w:t>
                             </w:r>
-                            <w:bookmarkEnd w:id="75"/>
-                            <w:bookmarkEnd w:id="76"/>
-                            <w:bookmarkEnd w:id="77"/>
+                            <w:bookmarkEnd w:id="82"/>
+                            <w:bookmarkEnd w:id="83"/>
+                            <w:bookmarkEnd w:id="84"/>
                           </w:p>
                         </w:txbxContent>
                       </wps:txbx>
@@ -15469,9 +15651,9 @@
                           <w:noProof/>
                         </w:rPr>
                       </w:pPr>
-                      <w:bookmarkStart w:id="78" w:name="_Toc179469369"/>
-                      <w:bookmarkStart w:id="79" w:name="_Toc179470227"/>
-                      <w:bookmarkStart w:id="80" w:name="_Toc181301731"/>
+                      <w:bookmarkStart w:id="85" w:name="_Toc179469369"/>
+                      <w:bookmarkStart w:id="86" w:name="_Toc179470227"/>
+                      <w:bookmarkStart w:id="87" w:name="_Toc181301731"/>
                       <w:r>
                         <w:rPr>
                           <w:b w:val="0"/>
@@ -15536,9 +15718,9 @@
                         </w:rPr>
                         <w:t>: Diagrama de actividad del caso de uso "agregar observación meteorológica" .</w:t>
                       </w:r>
-                      <w:bookmarkEnd w:id="78"/>
-                      <w:bookmarkEnd w:id="79"/>
-                      <w:bookmarkEnd w:id="80"/>
+                      <w:bookmarkEnd w:id="85"/>
+                      <w:bookmarkEnd w:id="86"/>
+                      <w:bookmarkEnd w:id="87"/>
                     </w:p>
                   </w:txbxContent>
                 </v:textbox>
@@ -15747,9 +15929,9 @@
                                 <w:noProof/>
                               </w:rPr>
                             </w:pPr>
-                            <w:bookmarkStart w:id="81" w:name="_Toc179469370"/>
-                            <w:bookmarkStart w:id="82" w:name="_Toc179470228"/>
-                            <w:bookmarkStart w:id="83" w:name="_Toc181301732"/>
+                            <w:bookmarkStart w:id="88" w:name="_Toc179469370"/>
+                            <w:bookmarkStart w:id="89" w:name="_Toc179470228"/>
+                            <w:bookmarkStart w:id="90" w:name="_Toc181301732"/>
                             <w:r>
                               <w:rPr>
                                 <w:b w:val="0"/>
@@ -15814,9 +15996,9 @@
                               </w:rPr>
                               <w:t>: Diagrama de despliegue de alto nivel de la aplicación web.</w:t>
                             </w:r>
-                            <w:bookmarkEnd w:id="81"/>
-                            <w:bookmarkEnd w:id="82"/>
-                            <w:bookmarkEnd w:id="83"/>
+                            <w:bookmarkEnd w:id="88"/>
+                            <w:bookmarkEnd w:id="89"/>
+                            <w:bookmarkEnd w:id="90"/>
                           </w:p>
                         </w:txbxContent>
                       </wps:txbx>
@@ -15853,9 +16035,9 @@
                           <w:noProof/>
                         </w:rPr>
                       </w:pPr>
-                      <w:bookmarkStart w:id="84" w:name="_Toc179469370"/>
-                      <w:bookmarkStart w:id="85" w:name="_Toc179470228"/>
-                      <w:bookmarkStart w:id="86" w:name="_Toc181301732"/>
+                      <w:bookmarkStart w:id="91" w:name="_Toc179469370"/>
+                      <w:bookmarkStart w:id="92" w:name="_Toc179470228"/>
+                      <w:bookmarkStart w:id="93" w:name="_Toc181301732"/>
                       <w:r>
                         <w:rPr>
                           <w:b w:val="0"/>
@@ -15920,9 +16102,9 @@
                         </w:rPr>
                         <w:t>: Diagrama de despliegue de alto nivel de la aplicación web.</w:t>
                       </w:r>
-                      <w:bookmarkEnd w:id="84"/>
-                      <w:bookmarkEnd w:id="85"/>
-                      <w:bookmarkEnd w:id="86"/>
+                      <w:bookmarkEnd w:id="91"/>
+                      <w:bookmarkEnd w:id="92"/>
+                      <w:bookmarkEnd w:id="93"/>
                     </w:p>
                   </w:txbxContent>
                 </v:textbox>
@@ -16191,13 +16373,13 @@
       <w:pPr>
         <w:pStyle w:val="Heading2"/>
       </w:pPr>
-      <w:bookmarkStart w:id="87" w:name="_Ref180050699"/>
-      <w:bookmarkStart w:id="88" w:name="_Toc181300966"/>
+      <w:bookmarkStart w:id="94" w:name="_Ref180050699"/>
+      <w:bookmarkStart w:id="95" w:name="_Toc182830320"/>
       <w:r>
         <w:t>Estructura e implementación del lado del servidor</w:t>
       </w:r>
-      <w:bookmarkEnd w:id="87"/>
-      <w:bookmarkEnd w:id="88"/>
+      <w:bookmarkEnd w:id="94"/>
+      <w:bookmarkEnd w:id="95"/>
     </w:p>
     <w:p>
       <w:r>
@@ -16214,11 +16396,11 @@
       <w:pPr>
         <w:pStyle w:val="Heading3"/>
       </w:pPr>
-      <w:bookmarkStart w:id="89" w:name="_Toc181300967"/>
+      <w:bookmarkStart w:id="96" w:name="_Toc182830321"/>
       <w:r>
         <w:t>Diseño de la base de datos, acoplamiento con Django e implementación en PostgreSQL</w:t>
       </w:r>
-      <w:bookmarkEnd w:id="89"/>
+      <w:bookmarkEnd w:id="96"/>
     </w:p>
     <w:p>
       <w:pPr>
@@ -16392,12 +16574,12 @@
                                 <w:noProof/>
                               </w:rPr>
                             </w:pPr>
-                            <w:bookmarkStart w:id="90" w:name="_Toc179376518"/>
-                            <w:bookmarkStart w:id="91" w:name="_Toc179463682"/>
-                            <w:bookmarkStart w:id="92" w:name="_Toc179463731"/>
-                            <w:bookmarkStart w:id="93" w:name="_Toc179469384"/>
-                            <w:bookmarkStart w:id="94" w:name="_Toc179470242"/>
-                            <w:bookmarkStart w:id="95" w:name="_Toc181301733"/>
+                            <w:bookmarkStart w:id="97" w:name="_Toc179376518"/>
+                            <w:bookmarkStart w:id="98" w:name="_Toc179463682"/>
+                            <w:bookmarkStart w:id="99" w:name="_Toc179463731"/>
+                            <w:bookmarkStart w:id="100" w:name="_Toc179469384"/>
+                            <w:bookmarkStart w:id="101" w:name="_Toc179470242"/>
+                            <w:bookmarkStart w:id="102" w:name="_Toc181301733"/>
                             <w:r>
                               <w:rPr>
                                 <w:b w:val="0"/>
@@ -16478,7 +16660,7 @@
                                 <w:i/>
                                 <w:iCs/>
                               </w:rPr>
-                              <w:t xml:space="preserve"> entidad-interrelación de la base de datos implicada por las reglas del negocio</w:t>
+                              <w:t xml:space="preserve"> entidad-interrelación</w:t>
                             </w:r>
                             <w:r>
                               <w:rPr>
@@ -16487,14 +16669,41 @@
                                 <w:i/>
                                 <w:iCs/>
                               </w:rPr>
+                              <w:t xml:space="preserve"> </w:t>
+                            </w:r>
+                            <w:r>
+                              <w:rPr>
+                                <w:b w:val="0"/>
+                                <w:bCs w:val="0"/>
+                                <w:i/>
+                                <w:iCs/>
+                              </w:rPr>
+                              <w:t>de la base de datos implicada por las reglas del negocio</w:t>
+                            </w:r>
+                            <w:r>
+                              <w:rPr>
+                                <w:b w:val="0"/>
+                                <w:bCs w:val="0"/>
+                                <w:i/>
+                                <w:iCs/>
+                              </w:rPr>
+                              <w:t xml:space="preserve"> (modelo conceptual)</w:t>
+                            </w:r>
+                            <w:r>
+                              <w:rPr>
+                                <w:b w:val="0"/>
+                                <w:bCs w:val="0"/>
+                                <w:i/>
+                                <w:iCs/>
+                              </w:rPr>
                               <w:t>.</w:t>
                             </w:r>
-                            <w:bookmarkEnd w:id="90"/>
-                            <w:bookmarkEnd w:id="91"/>
-                            <w:bookmarkEnd w:id="92"/>
-                            <w:bookmarkEnd w:id="93"/>
-                            <w:bookmarkEnd w:id="94"/>
-                            <w:bookmarkEnd w:id="95"/>
+                            <w:bookmarkEnd w:id="97"/>
+                            <w:bookmarkEnd w:id="98"/>
+                            <w:bookmarkEnd w:id="99"/>
+                            <w:bookmarkEnd w:id="100"/>
+                            <w:bookmarkEnd w:id="101"/>
+                            <w:bookmarkEnd w:id="102"/>
                           </w:p>
                         </w:txbxContent>
                       </wps:txbx>
@@ -16531,12 +16740,12 @@
                           <w:noProof/>
                         </w:rPr>
                       </w:pPr>
-                      <w:bookmarkStart w:id="96" w:name="_Toc179376518"/>
-                      <w:bookmarkStart w:id="97" w:name="_Toc179463682"/>
-                      <w:bookmarkStart w:id="98" w:name="_Toc179463731"/>
-                      <w:bookmarkStart w:id="99" w:name="_Toc179469384"/>
-                      <w:bookmarkStart w:id="100" w:name="_Toc179470242"/>
-                      <w:bookmarkStart w:id="101" w:name="_Toc181301733"/>
+                      <w:bookmarkStart w:id="103" w:name="_Toc179376518"/>
+                      <w:bookmarkStart w:id="104" w:name="_Toc179463682"/>
+                      <w:bookmarkStart w:id="105" w:name="_Toc179463731"/>
+                      <w:bookmarkStart w:id="106" w:name="_Toc179469384"/>
+                      <w:bookmarkStart w:id="107" w:name="_Toc179470242"/>
+                      <w:bookmarkStart w:id="108" w:name="_Toc181301733"/>
                       <w:r>
                         <w:rPr>
                           <w:b w:val="0"/>
@@ -16617,7 +16826,7 @@
                           <w:i/>
                           <w:iCs/>
                         </w:rPr>
-                        <w:t xml:space="preserve"> entidad-interrelación de la base de datos implicada por las reglas del negocio</w:t>
+                        <w:t xml:space="preserve"> entidad-interrelación</w:t>
                       </w:r>
                       <w:r>
                         <w:rPr>
@@ -16626,14 +16835,41 @@
                           <w:i/>
                           <w:iCs/>
                         </w:rPr>
+                        <w:t xml:space="preserve"> </w:t>
+                      </w:r>
+                      <w:r>
+                        <w:rPr>
+                          <w:b w:val="0"/>
+                          <w:bCs w:val="0"/>
+                          <w:i/>
+                          <w:iCs/>
+                        </w:rPr>
+                        <w:t>de la base de datos implicada por las reglas del negocio</w:t>
+                      </w:r>
+                      <w:r>
+                        <w:rPr>
+                          <w:b w:val="0"/>
+                          <w:bCs w:val="0"/>
+                          <w:i/>
+                          <w:iCs/>
+                        </w:rPr>
+                        <w:t xml:space="preserve"> (modelo conceptual)</w:t>
+                      </w:r>
+                      <w:r>
+                        <w:rPr>
+                          <w:b w:val="0"/>
+                          <w:bCs w:val="0"/>
+                          <w:i/>
+                          <w:iCs/>
+                        </w:rPr>
                         <w:t>.</w:t>
                       </w:r>
-                      <w:bookmarkEnd w:id="96"/>
-                      <w:bookmarkEnd w:id="97"/>
-                      <w:bookmarkEnd w:id="98"/>
-                      <w:bookmarkEnd w:id="99"/>
-                      <w:bookmarkEnd w:id="100"/>
-                      <w:bookmarkEnd w:id="101"/>
+                      <w:bookmarkEnd w:id="103"/>
+                      <w:bookmarkEnd w:id="104"/>
+                      <w:bookmarkEnd w:id="105"/>
+                      <w:bookmarkEnd w:id="106"/>
+                      <w:bookmarkEnd w:id="107"/>
+                      <w:bookmarkEnd w:id="108"/>
                     </w:p>
                   </w:txbxContent>
                 </v:textbox>
@@ -16920,7 +17156,10 @@
         <w:t xml:space="preserve">Los tipos de datos de los atributos varían entre </w:t>
       </w:r>
       <w:r>
-        <w:t>secuencias de caracteres (</w:t>
+        <w:t>cadenas</w:t>
+      </w:r>
+      <w:r>
+        <w:t xml:space="preserve"> de caracteres (</w:t>
       </w:r>
       <w:r>
         <w:rPr>
@@ -17114,7 +17353,7 @@
           <w:sz w:val="20"/>
           <w:szCs w:val="20"/>
         </w:rPr>
-        <w:t>fecha</w:t>
+        <w:t>FECHA</w:t>
       </w:r>
       <w:r>
         <w:rPr>
@@ -17150,7 +17389,7 @@
           <w:sz w:val="20"/>
           <w:szCs w:val="20"/>
         </w:rPr>
-        <w:t>fecha_siembra</w:t>
+        <w:t>FECHA_SIEMBRA</w:t>
       </w:r>
       <w:r>
         <w:rPr>
@@ -17236,7 +17475,13 @@
         <w:t>Pronostico</w:t>
       </w:r>
       <w:r>
-        <w:t>) fueron concebidos como cadenas de caracteres formadas por la unión de la representación textual de las fechas de inicio y fin de los períodos.</w:t>
+        <w:t>) fueron concebidos como cadenas de caracteres formadas por la unión de la representación textual de las fechas de inicio y fin de los períodos</w:t>
+      </w:r>
+      <w:r>
+        <w:t xml:space="preserve"> respectivos</w:t>
+      </w:r>
+      <w:r>
+        <w:t>.</w:t>
       </w:r>
     </w:p>
     <w:p>
@@ -17374,7 +17619,7 @@
           <w:sz w:val="20"/>
           <w:szCs w:val="20"/>
         </w:rPr>
-        <w:t>UNIDAD</w:t>
+        <w:t>FECHA_SIEMBRA</w:t>
       </w:r>
       <w:r>
         <w:t>. Se impone la</w:t>
@@ -17649,12 +17894,12 @@
                                 <w:iCs/>
                               </w:rPr>
                             </w:pPr>
-                            <w:bookmarkStart w:id="102" w:name="_Toc179376519"/>
-                            <w:bookmarkStart w:id="103" w:name="_Toc179463683"/>
-                            <w:bookmarkStart w:id="104" w:name="_Toc179463732"/>
-                            <w:bookmarkStart w:id="105" w:name="_Toc179469385"/>
-                            <w:bookmarkStart w:id="106" w:name="_Toc179470243"/>
-                            <w:bookmarkStart w:id="107" w:name="_Toc181301734"/>
+                            <w:bookmarkStart w:id="109" w:name="_Toc179376519"/>
+                            <w:bookmarkStart w:id="110" w:name="_Toc179463683"/>
+                            <w:bookmarkStart w:id="111" w:name="_Toc179463732"/>
+                            <w:bookmarkStart w:id="112" w:name="_Toc179469385"/>
+                            <w:bookmarkStart w:id="113" w:name="_Toc179470243"/>
+                            <w:bookmarkStart w:id="114" w:name="_Toc181301734"/>
                             <w:r>
                               <w:rPr>
                                 <w:b w:val="0"/>
@@ -17719,12 +17964,12 @@
                               </w:rPr>
                               <w:t>: Configuración de conexión a la base de datos en Django.</w:t>
                             </w:r>
-                            <w:bookmarkEnd w:id="102"/>
-                            <w:bookmarkEnd w:id="103"/>
-                            <w:bookmarkEnd w:id="104"/>
-                            <w:bookmarkEnd w:id="105"/>
-                            <w:bookmarkEnd w:id="106"/>
-                            <w:bookmarkEnd w:id="107"/>
+                            <w:bookmarkEnd w:id="109"/>
+                            <w:bookmarkEnd w:id="110"/>
+                            <w:bookmarkEnd w:id="111"/>
+                            <w:bookmarkEnd w:id="112"/>
+                            <w:bookmarkEnd w:id="113"/>
+                            <w:bookmarkEnd w:id="114"/>
                           </w:p>
                         </w:txbxContent>
                       </wps:txbx>
@@ -17763,12 +18008,12 @@
                           <w:iCs/>
                         </w:rPr>
                       </w:pPr>
-                      <w:bookmarkStart w:id="108" w:name="_Toc179376519"/>
-                      <w:bookmarkStart w:id="109" w:name="_Toc179463683"/>
-                      <w:bookmarkStart w:id="110" w:name="_Toc179463732"/>
-                      <w:bookmarkStart w:id="111" w:name="_Toc179469385"/>
-                      <w:bookmarkStart w:id="112" w:name="_Toc179470243"/>
-                      <w:bookmarkStart w:id="113" w:name="_Toc181301734"/>
+                      <w:bookmarkStart w:id="115" w:name="_Toc179376519"/>
+                      <w:bookmarkStart w:id="116" w:name="_Toc179463683"/>
+                      <w:bookmarkStart w:id="117" w:name="_Toc179463732"/>
+                      <w:bookmarkStart w:id="118" w:name="_Toc179469385"/>
+                      <w:bookmarkStart w:id="119" w:name="_Toc179470243"/>
+                      <w:bookmarkStart w:id="120" w:name="_Toc181301734"/>
                       <w:r>
                         <w:rPr>
                           <w:b w:val="0"/>
@@ -17833,12 +18078,12 @@
                         </w:rPr>
                         <w:t>: Configuración de conexión a la base de datos en Django.</w:t>
                       </w:r>
-                      <w:bookmarkEnd w:id="108"/>
-                      <w:bookmarkEnd w:id="109"/>
-                      <w:bookmarkEnd w:id="110"/>
-                      <w:bookmarkEnd w:id="111"/>
-                      <w:bookmarkEnd w:id="112"/>
-                      <w:bookmarkEnd w:id="113"/>
+                      <w:bookmarkEnd w:id="115"/>
+                      <w:bookmarkEnd w:id="116"/>
+                      <w:bookmarkEnd w:id="117"/>
+                      <w:bookmarkEnd w:id="118"/>
+                      <w:bookmarkEnd w:id="119"/>
+                      <w:bookmarkEnd w:id="120"/>
                     </w:p>
                   </w:txbxContent>
                 </v:textbox>
@@ -17946,7 +18191,7 @@
                                 <w:noProof/>
                               </w:rPr>
                             </w:pPr>
-                            <w:bookmarkStart w:id="114" w:name="_Toc181301735"/>
+                            <w:bookmarkStart w:id="121" w:name="_Toc181301735"/>
                             <w:r>
                               <w:rPr>
                                 <w:b w:val="0"/>
@@ -18011,7 +18256,7 @@
                               </w:rPr>
                               <w:t>: Diagrama de entidad-interrelación lógico de las relaciones creadas.</w:t>
                             </w:r>
-                            <w:bookmarkEnd w:id="114"/>
+                            <w:bookmarkEnd w:id="121"/>
                           </w:p>
                         </w:txbxContent>
                       </wps:txbx>
@@ -18045,7 +18290,7 @@
                           <w:noProof/>
                         </w:rPr>
                       </w:pPr>
-                      <w:bookmarkStart w:id="115" w:name="_Toc181301735"/>
+                      <w:bookmarkStart w:id="122" w:name="_Toc181301735"/>
                       <w:r>
                         <w:rPr>
                           <w:b w:val="0"/>
@@ -18110,7 +18355,7 @@
                         </w:rPr>
                         <w:t>: Diagrama de entidad-interrelación lógico de las relaciones creadas.</w:t>
                       </w:r>
-                      <w:bookmarkEnd w:id="115"/>
+                      <w:bookmarkEnd w:id="122"/>
                     </w:p>
                   </w:txbxContent>
                 </v:textbox>
@@ -18268,11 +18513,11 @@
         <w:t>que no están directamente determinadas por las reglas del negocio que motivan el desarrollo de la aplicación web</w:t>
       </w:r>
       <w:r>
-        <w:t xml:space="preserve">, pero </w:t>
+        <w:t xml:space="preserve">, pero que </w:t>
       </w:r>
       <w:r>
         <w:lastRenderedPageBreak/>
-        <w:t>que resultan necesarias para</w:t>
+        <w:t>resultan necesarias para</w:t>
       </w:r>
       <w:r>
         <w:t xml:space="preserve"> </w:t>
@@ -18396,12 +18641,12 @@
                                 <w:iCs/>
                               </w:rPr>
                             </w:pPr>
-                            <w:bookmarkStart w:id="116" w:name="_Toc179376521"/>
-                            <w:bookmarkStart w:id="117" w:name="_Toc179463685"/>
-                            <w:bookmarkStart w:id="118" w:name="_Toc179463734"/>
-                            <w:bookmarkStart w:id="119" w:name="_Toc179469387"/>
-                            <w:bookmarkStart w:id="120" w:name="_Toc179470245"/>
-                            <w:bookmarkStart w:id="121" w:name="_Toc181301736"/>
+                            <w:bookmarkStart w:id="123" w:name="_Toc179376521"/>
+                            <w:bookmarkStart w:id="124" w:name="_Toc179463685"/>
+                            <w:bookmarkStart w:id="125" w:name="_Toc179463734"/>
+                            <w:bookmarkStart w:id="126" w:name="_Toc179469387"/>
+                            <w:bookmarkStart w:id="127" w:name="_Toc179470245"/>
+                            <w:bookmarkStart w:id="128" w:name="_Toc181301736"/>
                             <w:r>
                               <w:rPr>
                                 <w:b w:val="0"/>
@@ -18484,12 +18729,12 @@
                               </w:rPr>
                               <w:t xml:space="preserve"> Django en la base de datos PostgreSQL.</w:t>
                             </w:r>
-                            <w:bookmarkEnd w:id="116"/>
-                            <w:bookmarkEnd w:id="117"/>
-                            <w:bookmarkEnd w:id="118"/>
-                            <w:bookmarkEnd w:id="119"/>
-                            <w:bookmarkEnd w:id="120"/>
-                            <w:bookmarkEnd w:id="121"/>
+                            <w:bookmarkEnd w:id="123"/>
+                            <w:bookmarkEnd w:id="124"/>
+                            <w:bookmarkEnd w:id="125"/>
+                            <w:bookmarkEnd w:id="126"/>
+                            <w:bookmarkEnd w:id="127"/>
+                            <w:bookmarkEnd w:id="128"/>
                           </w:p>
                         </w:txbxContent>
                       </wps:txbx>
@@ -18528,12 +18773,12 @@
                           <w:iCs/>
                         </w:rPr>
                       </w:pPr>
-                      <w:bookmarkStart w:id="122" w:name="_Toc179376521"/>
-                      <w:bookmarkStart w:id="123" w:name="_Toc179463685"/>
-                      <w:bookmarkStart w:id="124" w:name="_Toc179463734"/>
-                      <w:bookmarkStart w:id="125" w:name="_Toc179469387"/>
-                      <w:bookmarkStart w:id="126" w:name="_Toc179470245"/>
-                      <w:bookmarkStart w:id="127" w:name="_Toc181301736"/>
+                      <w:bookmarkStart w:id="129" w:name="_Toc179376521"/>
+                      <w:bookmarkStart w:id="130" w:name="_Toc179463685"/>
+                      <w:bookmarkStart w:id="131" w:name="_Toc179463734"/>
+                      <w:bookmarkStart w:id="132" w:name="_Toc179469387"/>
+                      <w:bookmarkStart w:id="133" w:name="_Toc179470245"/>
+                      <w:bookmarkStart w:id="134" w:name="_Toc181301736"/>
                       <w:r>
                         <w:rPr>
                           <w:b w:val="0"/>
@@ -18616,12 +18861,12 @@
                         </w:rPr>
                         <w:t xml:space="preserve"> Django en la base de datos PostgreSQL.</w:t>
                       </w:r>
-                      <w:bookmarkEnd w:id="122"/>
-                      <w:bookmarkEnd w:id="123"/>
-                      <w:bookmarkEnd w:id="124"/>
-                      <w:bookmarkEnd w:id="125"/>
-                      <w:bookmarkEnd w:id="126"/>
-                      <w:bookmarkEnd w:id="127"/>
+                      <w:bookmarkEnd w:id="129"/>
+                      <w:bookmarkEnd w:id="130"/>
+                      <w:bookmarkEnd w:id="131"/>
+                      <w:bookmarkEnd w:id="132"/>
+                      <w:bookmarkEnd w:id="133"/>
+                      <w:bookmarkEnd w:id="134"/>
                     </w:p>
                   </w:txbxContent>
                 </v:textbox>
@@ -18745,7 +18990,7 @@
                                 <w:noProof/>
                               </w:rPr>
                             </w:pPr>
-                            <w:bookmarkStart w:id="128" w:name="_Toc181301737"/>
+                            <w:bookmarkStart w:id="135" w:name="_Toc181301737"/>
                             <w:r>
                               <w:rPr>
                                 <w:b w:val="0"/>
@@ -18820,7 +19065,7 @@
                               </w:rPr>
                               <w:t>migraciones y administración.</w:t>
                             </w:r>
-                            <w:bookmarkEnd w:id="128"/>
+                            <w:bookmarkEnd w:id="135"/>
                           </w:p>
                         </w:txbxContent>
                       </wps:txbx>
@@ -18857,7 +19102,7 @@
                           <w:noProof/>
                         </w:rPr>
                       </w:pPr>
-                      <w:bookmarkStart w:id="129" w:name="_Toc181301737"/>
+                      <w:bookmarkStart w:id="136" w:name="_Toc181301737"/>
                       <w:r>
                         <w:rPr>
                           <w:b w:val="0"/>
@@ -18932,7 +19177,7 @@
                         </w:rPr>
                         <w:t>migraciones y administración.</w:t>
                       </w:r>
-                      <w:bookmarkEnd w:id="129"/>
+                      <w:bookmarkEnd w:id="136"/>
                     </w:p>
                   </w:txbxContent>
                 </v:textbox>
@@ -18957,15 +19202,15 @@
         <w:lastRenderedPageBreak/>
         <w:t xml:space="preserve"> </w:t>
       </w:r>
-      <w:bookmarkStart w:id="130" w:name="_Ref180050584"/>
-      <w:bookmarkStart w:id="131" w:name="_Ref180051078"/>
-      <w:bookmarkStart w:id="132" w:name="_Toc181300968"/>
+      <w:bookmarkStart w:id="137" w:name="_Ref180050584"/>
+      <w:bookmarkStart w:id="138" w:name="_Ref180051078"/>
+      <w:bookmarkStart w:id="139" w:name="_Toc182830322"/>
       <w:r>
         <w:t>Implementación del servidor Django</w:t>
       </w:r>
-      <w:bookmarkEnd w:id="130"/>
-      <w:bookmarkEnd w:id="131"/>
-      <w:bookmarkEnd w:id="132"/>
+      <w:bookmarkEnd w:id="137"/>
+      <w:bookmarkEnd w:id="138"/>
+      <w:bookmarkEnd w:id="139"/>
     </w:p>
     <w:p>
       <w:r>
@@ -19081,12 +19326,12 @@
                                 <w:iCs/>
                               </w:rPr>
                             </w:pPr>
-                            <w:bookmarkStart w:id="133" w:name="_Toc179376522"/>
-                            <w:bookmarkStart w:id="134" w:name="_Toc179463686"/>
-                            <w:bookmarkStart w:id="135" w:name="_Toc179463735"/>
-                            <w:bookmarkStart w:id="136" w:name="_Toc179469388"/>
-                            <w:bookmarkStart w:id="137" w:name="_Toc179470246"/>
-                            <w:bookmarkStart w:id="138" w:name="_Toc181301738"/>
+                            <w:bookmarkStart w:id="140" w:name="_Toc179376522"/>
+                            <w:bookmarkStart w:id="141" w:name="_Toc179463686"/>
+                            <w:bookmarkStart w:id="142" w:name="_Toc179463735"/>
+                            <w:bookmarkStart w:id="143" w:name="_Toc179469388"/>
+                            <w:bookmarkStart w:id="144" w:name="_Toc179470246"/>
+                            <w:bookmarkStart w:id="145" w:name="_Toc181301738"/>
                             <w:r>
                               <w:rPr>
                                 <w:b w:val="0"/>
@@ -19160,12 +19405,12 @@
                               </w:rPr>
                               <w:t>.</w:t>
                             </w:r>
-                            <w:bookmarkEnd w:id="133"/>
-                            <w:bookmarkEnd w:id="134"/>
-                            <w:bookmarkEnd w:id="135"/>
-                            <w:bookmarkEnd w:id="136"/>
-                            <w:bookmarkEnd w:id="137"/>
-                            <w:bookmarkEnd w:id="138"/>
+                            <w:bookmarkEnd w:id="140"/>
+                            <w:bookmarkEnd w:id="141"/>
+                            <w:bookmarkEnd w:id="142"/>
+                            <w:bookmarkEnd w:id="143"/>
+                            <w:bookmarkEnd w:id="144"/>
+                            <w:bookmarkEnd w:id="145"/>
                           </w:p>
                         </w:txbxContent>
                       </wps:txbx>
@@ -19201,12 +19446,12 @@
                           <w:iCs/>
                         </w:rPr>
                       </w:pPr>
-                      <w:bookmarkStart w:id="139" w:name="_Toc179376522"/>
-                      <w:bookmarkStart w:id="140" w:name="_Toc179463686"/>
-                      <w:bookmarkStart w:id="141" w:name="_Toc179463735"/>
-                      <w:bookmarkStart w:id="142" w:name="_Toc179469388"/>
-                      <w:bookmarkStart w:id="143" w:name="_Toc179470246"/>
-                      <w:bookmarkStart w:id="144" w:name="_Toc181301738"/>
+                      <w:bookmarkStart w:id="146" w:name="_Toc179376522"/>
+                      <w:bookmarkStart w:id="147" w:name="_Toc179463686"/>
+                      <w:bookmarkStart w:id="148" w:name="_Toc179463735"/>
+                      <w:bookmarkStart w:id="149" w:name="_Toc179469388"/>
+                      <w:bookmarkStart w:id="150" w:name="_Toc179470246"/>
+                      <w:bookmarkStart w:id="151" w:name="_Toc181301738"/>
                       <w:r>
                         <w:rPr>
                           <w:b w:val="0"/>
@@ -19280,12 +19525,12 @@
                         </w:rPr>
                         <w:t>.</w:t>
                       </w:r>
-                      <w:bookmarkEnd w:id="139"/>
-                      <w:bookmarkEnd w:id="140"/>
-                      <w:bookmarkEnd w:id="141"/>
-                      <w:bookmarkEnd w:id="142"/>
-                      <w:bookmarkEnd w:id="143"/>
-                      <w:bookmarkEnd w:id="144"/>
+                      <w:bookmarkEnd w:id="146"/>
+                      <w:bookmarkEnd w:id="147"/>
+                      <w:bookmarkEnd w:id="148"/>
+                      <w:bookmarkEnd w:id="149"/>
+                      <w:bookmarkEnd w:id="150"/>
+                      <w:bookmarkEnd w:id="151"/>
                     </w:p>
                   </w:txbxContent>
                 </v:textbox>
@@ -19517,11 +19762,11 @@
         <w:t>datosmaiz</w:t>
       </w:r>
       <w:r>
-        <w:t xml:space="preserve">, además de otras </w:t>
+        <w:t xml:space="preserve">, además de otras como </w:t>
       </w:r>
       <w:r>
         <w:lastRenderedPageBreak/>
-        <w:t>como las incluidas por defecto en Django para el manejo de la autenticación y la administración, o las que permiten la integración de Django REST Framework), entre otras</w:t>
+        <w:t>las incluidas por defecto en Django para el manejo de la autenticación y la administración, o las que permiten la integración de Django REST Framework), entre otras</w:t>
       </w:r>
       <w:r>
         <w:t xml:space="preserve">. </w:t>
@@ -19668,7 +19913,7 @@
                                 <w:iCs/>
                               </w:rPr>
                             </w:pPr>
-                            <w:bookmarkStart w:id="145" w:name="_Toc181301739"/>
+                            <w:bookmarkStart w:id="152" w:name="_Toc181301739"/>
                             <w:r>
                               <w:rPr>
                                 <w:b w:val="0"/>
@@ -19750,7 +19995,7 @@
                               </w:rPr>
                               <w:t>.</w:t>
                             </w:r>
-                            <w:bookmarkEnd w:id="145"/>
+                            <w:bookmarkEnd w:id="152"/>
                           </w:p>
                         </w:txbxContent>
                       </wps:txbx>
@@ -19786,7 +20031,7 @@
                           <w:iCs/>
                         </w:rPr>
                       </w:pPr>
-                      <w:bookmarkStart w:id="146" w:name="_Toc181301739"/>
+                      <w:bookmarkStart w:id="153" w:name="_Toc181301739"/>
                       <w:r>
                         <w:rPr>
                           <w:b w:val="0"/>
@@ -19868,7 +20113,7 @@
                         </w:rPr>
                         <w:t>.</w:t>
                       </w:r>
-                      <w:bookmarkEnd w:id="146"/>
+                      <w:bookmarkEnd w:id="153"/>
                     </w:p>
                   </w:txbxContent>
                 </v:textbox>
@@ -20124,11 +20369,11 @@
                                 <w:iCs/>
                               </w:rPr>
                             </w:pPr>
-                            <w:bookmarkStart w:id="147" w:name="_Toc179463687"/>
-                            <w:bookmarkStart w:id="148" w:name="_Toc179463736"/>
-                            <w:bookmarkStart w:id="149" w:name="_Toc179469389"/>
-                            <w:bookmarkStart w:id="150" w:name="_Toc179470247"/>
-                            <w:bookmarkStart w:id="151" w:name="_Toc181301740"/>
+                            <w:bookmarkStart w:id="154" w:name="_Toc179463687"/>
+                            <w:bookmarkStart w:id="155" w:name="_Toc179463736"/>
+                            <w:bookmarkStart w:id="156" w:name="_Toc179469389"/>
+                            <w:bookmarkStart w:id="157" w:name="_Toc179470247"/>
+                            <w:bookmarkStart w:id="158" w:name="_Toc181301740"/>
                             <w:r>
                               <w:rPr>
                                 <w:b w:val="0"/>
@@ -20227,11 +20472,11 @@
                               </w:rPr>
                               <w:t>.</w:t>
                             </w:r>
-                            <w:bookmarkEnd w:id="147"/>
-                            <w:bookmarkEnd w:id="148"/>
-                            <w:bookmarkEnd w:id="149"/>
-                            <w:bookmarkEnd w:id="150"/>
-                            <w:bookmarkEnd w:id="151"/>
+                            <w:bookmarkEnd w:id="154"/>
+                            <w:bookmarkEnd w:id="155"/>
+                            <w:bookmarkEnd w:id="156"/>
+                            <w:bookmarkEnd w:id="157"/>
+                            <w:bookmarkEnd w:id="158"/>
                           </w:p>
                         </w:txbxContent>
                       </wps:txbx>
@@ -20267,11 +20512,11 @@
                           <w:iCs/>
                         </w:rPr>
                       </w:pPr>
-                      <w:bookmarkStart w:id="152" w:name="_Toc179463687"/>
-                      <w:bookmarkStart w:id="153" w:name="_Toc179463736"/>
-                      <w:bookmarkStart w:id="154" w:name="_Toc179469389"/>
-                      <w:bookmarkStart w:id="155" w:name="_Toc179470247"/>
-                      <w:bookmarkStart w:id="156" w:name="_Toc181301740"/>
+                      <w:bookmarkStart w:id="159" w:name="_Toc179463687"/>
+                      <w:bookmarkStart w:id="160" w:name="_Toc179463736"/>
+                      <w:bookmarkStart w:id="161" w:name="_Toc179469389"/>
+                      <w:bookmarkStart w:id="162" w:name="_Toc179470247"/>
+                      <w:bookmarkStart w:id="163" w:name="_Toc181301740"/>
                       <w:r>
                         <w:rPr>
                           <w:b w:val="0"/>
@@ -20370,11 +20615,11 @@
                         </w:rPr>
                         <w:t>.</w:t>
                       </w:r>
-                      <w:bookmarkEnd w:id="152"/>
-                      <w:bookmarkEnd w:id="153"/>
-                      <w:bookmarkEnd w:id="154"/>
-                      <w:bookmarkEnd w:id="155"/>
-                      <w:bookmarkEnd w:id="156"/>
+                      <w:bookmarkEnd w:id="159"/>
+                      <w:bookmarkEnd w:id="160"/>
+                      <w:bookmarkEnd w:id="161"/>
+                      <w:bookmarkEnd w:id="162"/>
+                      <w:bookmarkEnd w:id="163"/>
                     </w:p>
                   </w:txbxContent>
                 </v:textbox>
@@ -20569,7 +20814,7 @@
           <w:sz w:val="20"/>
           <w:szCs w:val="20"/>
         </w:rPr>
-        <w:t>registros(request, pk)</w:t>
+        <w:t>registro(request, pk)</w:t>
       </w:r>
       <w:r>
         <w:t xml:space="preserve">, </w:t>
@@ -20580,7 +20825,7 @@
           <w:sz w:val="20"/>
           <w:szCs w:val="20"/>
         </w:rPr>
-        <w:t>unidades(request, pk)</w:t>
+        <w:t>unidad(request, pk)</w:t>
       </w:r>
       <w:r>
         <w:rPr>
@@ -20738,11 +20983,11 @@
         <w:t>por comodidad</w:t>
       </w:r>
       <w:r>
-        <w:t xml:space="preserve">, concisamente definida mediante las facilidades de Django </w:t>
+        <w:t xml:space="preserve">, concisamente definida mediante las facilidades de Django REST, para participar en </w:t>
       </w:r>
       <w:r>
         <w:lastRenderedPageBreak/>
-        <w:t xml:space="preserve">REST, para participar en la manipulación de la lógica de autenticación; y en </w:t>
+        <w:t xml:space="preserve">la manipulación de la lógica de autenticación; y en </w:t>
       </w:r>
       <w:r>
         <w:rPr>
@@ -20833,11 +21078,11 @@
                                 <w:iCs/>
                               </w:rPr>
                             </w:pPr>
-                            <w:bookmarkStart w:id="157" w:name="_Toc179463688"/>
-                            <w:bookmarkStart w:id="158" w:name="_Toc179463737"/>
-                            <w:bookmarkStart w:id="159" w:name="_Toc179469390"/>
-                            <w:bookmarkStart w:id="160" w:name="_Toc179470248"/>
-                            <w:bookmarkStart w:id="161" w:name="_Toc181301741"/>
+                            <w:bookmarkStart w:id="164" w:name="_Toc179463688"/>
+                            <w:bookmarkStart w:id="165" w:name="_Toc179463737"/>
+                            <w:bookmarkStart w:id="166" w:name="_Toc179469390"/>
+                            <w:bookmarkStart w:id="167" w:name="_Toc179470248"/>
+                            <w:bookmarkStart w:id="168" w:name="_Toc181301741"/>
                             <w:r>
                               <w:rPr>
                                 <w:b w:val="0"/>
@@ -20919,11 +21164,11 @@
                               </w:rPr>
                               <w:t>.</w:t>
                             </w:r>
-                            <w:bookmarkEnd w:id="157"/>
-                            <w:bookmarkEnd w:id="158"/>
-                            <w:bookmarkEnd w:id="159"/>
-                            <w:bookmarkEnd w:id="160"/>
-                            <w:bookmarkEnd w:id="161"/>
+                            <w:bookmarkEnd w:id="164"/>
+                            <w:bookmarkEnd w:id="165"/>
+                            <w:bookmarkEnd w:id="166"/>
+                            <w:bookmarkEnd w:id="167"/>
+                            <w:bookmarkEnd w:id="168"/>
                           </w:p>
                         </w:txbxContent>
                       </wps:txbx>
@@ -20956,11 +21201,11 @@
                           <w:iCs/>
                         </w:rPr>
                       </w:pPr>
-                      <w:bookmarkStart w:id="162" w:name="_Toc179463688"/>
-                      <w:bookmarkStart w:id="163" w:name="_Toc179463737"/>
-                      <w:bookmarkStart w:id="164" w:name="_Toc179469390"/>
-                      <w:bookmarkStart w:id="165" w:name="_Toc179470248"/>
-                      <w:bookmarkStart w:id="166" w:name="_Toc181301741"/>
+                      <w:bookmarkStart w:id="169" w:name="_Toc179463688"/>
+                      <w:bookmarkStart w:id="170" w:name="_Toc179463737"/>
+                      <w:bookmarkStart w:id="171" w:name="_Toc179469390"/>
+                      <w:bookmarkStart w:id="172" w:name="_Toc179470248"/>
+                      <w:bookmarkStart w:id="173" w:name="_Toc181301741"/>
                       <w:r>
                         <w:rPr>
                           <w:b w:val="0"/>
@@ -21042,11 +21287,11 @@
                         </w:rPr>
                         <w:t>.</w:t>
                       </w:r>
-                      <w:bookmarkEnd w:id="162"/>
-                      <w:bookmarkEnd w:id="163"/>
-                      <w:bookmarkEnd w:id="164"/>
-                      <w:bookmarkEnd w:id="165"/>
-                      <w:bookmarkEnd w:id="166"/>
+                      <w:bookmarkEnd w:id="169"/>
+                      <w:bookmarkEnd w:id="170"/>
+                      <w:bookmarkEnd w:id="171"/>
+                      <w:bookmarkEnd w:id="172"/>
+                      <w:bookmarkEnd w:id="173"/>
                     </w:p>
                   </w:txbxContent>
                 </v:textbox>
@@ -21603,21 +21848,18 @@
       <w:r>
         <w:t xml:space="preserve"> a usuarios autenticados.</w:t>
       </w:r>
-      <w:r>
-        <w:tab/>
-      </w:r>
     </w:p>
     <w:p>
       <w:pPr>
         <w:pStyle w:val="Heading2"/>
       </w:pPr>
-      <w:bookmarkStart w:id="167" w:name="_Ref180050707"/>
-      <w:bookmarkStart w:id="168" w:name="_Toc181300969"/>
+      <w:bookmarkStart w:id="174" w:name="_Ref180050707"/>
+      <w:bookmarkStart w:id="175" w:name="_Toc182830323"/>
       <w:r>
         <w:t>Estructura e implementación del lado del cliente</w:t>
       </w:r>
-      <w:bookmarkEnd w:id="167"/>
-      <w:bookmarkEnd w:id="168"/>
+      <w:bookmarkEnd w:id="174"/>
+      <w:bookmarkEnd w:id="175"/>
       <w:r>
         <w:t xml:space="preserve"> </w:t>
       </w:r>
@@ -21626,11 +21868,11 @@
       <w:pPr>
         <w:pStyle w:val="Heading3"/>
       </w:pPr>
-      <w:bookmarkStart w:id="169" w:name="_Toc181300970"/>
+      <w:bookmarkStart w:id="176" w:name="_Toc182830324"/>
       <w:r>
         <w:t>Rutas y páginas</w:t>
       </w:r>
-      <w:bookmarkEnd w:id="169"/>
+      <w:bookmarkEnd w:id="176"/>
     </w:p>
     <w:p>
       <w:r>
@@ -21858,9 +22100,9 @@
                                 <w:noProof/>
                               </w:rPr>
                             </w:pPr>
-                            <w:bookmarkStart w:id="170" w:name="_Toc179469371"/>
-                            <w:bookmarkStart w:id="171" w:name="_Toc179470229"/>
-                            <w:bookmarkStart w:id="172" w:name="_Toc181301742"/>
+                            <w:bookmarkStart w:id="177" w:name="_Toc179469371"/>
+                            <w:bookmarkStart w:id="178" w:name="_Toc179470229"/>
+                            <w:bookmarkStart w:id="179" w:name="_Toc181301742"/>
                             <w:r>
                               <w:rPr>
                                 <w:b w:val="0"/>
@@ -21943,9 +22185,9 @@
                               </w:rPr>
                               <w:t>.</w:t>
                             </w:r>
-                            <w:bookmarkEnd w:id="170"/>
-                            <w:bookmarkEnd w:id="171"/>
-                            <w:bookmarkEnd w:id="172"/>
+                            <w:bookmarkEnd w:id="177"/>
+                            <w:bookmarkEnd w:id="178"/>
+                            <w:bookmarkEnd w:id="179"/>
                           </w:p>
                         </w:txbxContent>
                       </wps:txbx>
@@ -21982,9 +22224,9 @@
                           <w:noProof/>
                         </w:rPr>
                       </w:pPr>
-                      <w:bookmarkStart w:id="173" w:name="_Toc179469371"/>
-                      <w:bookmarkStart w:id="174" w:name="_Toc179470229"/>
-                      <w:bookmarkStart w:id="175" w:name="_Toc181301742"/>
+                      <w:bookmarkStart w:id="180" w:name="_Toc179469371"/>
+                      <w:bookmarkStart w:id="181" w:name="_Toc179470229"/>
+                      <w:bookmarkStart w:id="182" w:name="_Toc181301742"/>
                       <w:r>
                         <w:rPr>
                           <w:b w:val="0"/>
@@ -22067,9 +22309,9 @@
                         </w:rPr>
                         <w:t>.</w:t>
                       </w:r>
-                      <w:bookmarkEnd w:id="173"/>
-                      <w:bookmarkEnd w:id="174"/>
-                      <w:bookmarkEnd w:id="175"/>
+                      <w:bookmarkEnd w:id="180"/>
+                      <w:bookmarkEnd w:id="181"/>
+                      <w:bookmarkEnd w:id="182"/>
                     </w:p>
                   </w:txbxContent>
                 </v:textbox>
@@ -22163,7 +22405,7 @@
       <w:r>
         <w:t xml:space="preserve">; </w:t>
       </w:r>
-      <w:bookmarkStart w:id="176" w:name="_Hlk178772747"/>
+      <w:bookmarkStart w:id="183" w:name="_Hlk178772747"/>
       <w:r>
         <w:rPr>
           <w:rFonts w:ascii="Courier New" w:hAnsi="Courier New" w:cs="Courier New"/>
@@ -22195,7 +22437,7 @@
         </w:rPr>
         <w:t xml:space="preserve"> </w:t>
       </w:r>
-      <w:bookmarkEnd w:id="176"/>
+      <w:bookmarkEnd w:id="183"/>
       <w:r>
         <w:t xml:space="preserve">para la consulta, adición y eliminación de observaciones meteorológicas, así como el acceso a información estadística adicional </w:t>
       </w:r>
@@ -22415,9 +22657,9 @@
                                 <w:noProof/>
                               </w:rPr>
                             </w:pPr>
-                            <w:bookmarkStart w:id="177" w:name="_Toc179469372"/>
-                            <w:bookmarkStart w:id="178" w:name="_Toc179470230"/>
-                            <w:bookmarkStart w:id="179" w:name="_Toc181301743"/>
+                            <w:bookmarkStart w:id="184" w:name="_Toc179469372"/>
+                            <w:bookmarkStart w:id="185" w:name="_Toc179470230"/>
+                            <w:bookmarkStart w:id="186" w:name="_Toc181301743"/>
                             <w:r>
                               <w:rPr>
                                 <w:b w:val="0"/>
@@ -22500,9 +22742,9 @@
                               </w:rPr>
                               <w:t>.</w:t>
                             </w:r>
-                            <w:bookmarkEnd w:id="177"/>
-                            <w:bookmarkEnd w:id="178"/>
-                            <w:bookmarkEnd w:id="179"/>
+                            <w:bookmarkEnd w:id="184"/>
+                            <w:bookmarkEnd w:id="185"/>
+                            <w:bookmarkEnd w:id="186"/>
                           </w:p>
                         </w:txbxContent>
                       </wps:txbx>
@@ -22542,9 +22784,9 @@
                           <w:noProof/>
                         </w:rPr>
                       </w:pPr>
-                      <w:bookmarkStart w:id="180" w:name="_Toc179469372"/>
-                      <w:bookmarkStart w:id="181" w:name="_Toc179470230"/>
-                      <w:bookmarkStart w:id="182" w:name="_Toc181301743"/>
+                      <w:bookmarkStart w:id="187" w:name="_Toc179469372"/>
+                      <w:bookmarkStart w:id="188" w:name="_Toc179470230"/>
+                      <w:bookmarkStart w:id="189" w:name="_Toc181301743"/>
                       <w:r>
                         <w:rPr>
                           <w:b w:val="0"/>
@@ -22627,9 +22869,9 @@
                         </w:rPr>
                         <w:t>.</w:t>
                       </w:r>
-                      <w:bookmarkEnd w:id="180"/>
-                      <w:bookmarkEnd w:id="181"/>
-                      <w:bookmarkEnd w:id="182"/>
+                      <w:bookmarkEnd w:id="187"/>
+                      <w:bookmarkEnd w:id="188"/>
+                      <w:bookmarkEnd w:id="189"/>
                     </w:p>
                   </w:txbxContent>
                 </v:textbox>
@@ -22644,7 +22886,7 @@
       <w:pPr>
         <w:pStyle w:val="Heading3"/>
       </w:pPr>
-      <w:bookmarkStart w:id="183" w:name="_Toc181300971"/>
+      <w:bookmarkStart w:id="190" w:name="_Toc182830325"/>
       <w:r>
         <w:rPr>
           <w:noProof/>
@@ -22763,9 +23005,9 @@
                                 <w:noProof/>
                               </w:rPr>
                             </w:pPr>
-                            <w:bookmarkStart w:id="184" w:name="_Toc179469373"/>
-                            <w:bookmarkStart w:id="185" w:name="_Toc179470231"/>
-                            <w:bookmarkStart w:id="186" w:name="_Toc181301744"/>
+                            <w:bookmarkStart w:id="191" w:name="_Toc179469373"/>
+                            <w:bookmarkStart w:id="192" w:name="_Toc179470231"/>
+                            <w:bookmarkStart w:id="193" w:name="_Toc181301744"/>
                             <w:r>
                               <w:rPr>
                                 <w:b w:val="0"/>
@@ -22848,9 +23090,9 @@
                               </w:rPr>
                               <w:t>.</w:t>
                             </w:r>
-                            <w:bookmarkEnd w:id="184"/>
-                            <w:bookmarkEnd w:id="185"/>
-                            <w:bookmarkEnd w:id="186"/>
+                            <w:bookmarkEnd w:id="191"/>
+                            <w:bookmarkEnd w:id="192"/>
+                            <w:bookmarkEnd w:id="193"/>
                           </w:p>
                         </w:txbxContent>
                       </wps:txbx>
@@ -22887,9 +23129,9 @@
                           <w:noProof/>
                         </w:rPr>
                       </w:pPr>
-                      <w:bookmarkStart w:id="187" w:name="_Toc179469373"/>
-                      <w:bookmarkStart w:id="188" w:name="_Toc179470231"/>
-                      <w:bookmarkStart w:id="189" w:name="_Toc181301744"/>
+                      <w:bookmarkStart w:id="194" w:name="_Toc179469373"/>
+                      <w:bookmarkStart w:id="195" w:name="_Toc179470231"/>
+                      <w:bookmarkStart w:id="196" w:name="_Toc181301744"/>
                       <w:r>
                         <w:rPr>
                           <w:b w:val="0"/>
@@ -22972,9 +23214,9 @@
                         </w:rPr>
                         <w:t>.</w:t>
                       </w:r>
-                      <w:bookmarkEnd w:id="187"/>
-                      <w:bookmarkEnd w:id="188"/>
-                      <w:bookmarkEnd w:id="189"/>
+                      <w:bookmarkEnd w:id="194"/>
+                      <w:bookmarkEnd w:id="195"/>
+                      <w:bookmarkEnd w:id="196"/>
                     </w:p>
                   </w:txbxContent>
                 </v:textbox>
@@ -22987,7 +23229,7 @@
       <w:r>
         <w:t>Componentes</w:t>
       </w:r>
-      <w:bookmarkEnd w:id="183"/>
+      <w:bookmarkEnd w:id="190"/>
     </w:p>
     <w:p>
       <w:r>
@@ -23117,9 +23359,9 @@
                                 <w:noProof/>
                               </w:rPr>
                             </w:pPr>
-                            <w:bookmarkStart w:id="190" w:name="_Toc179469374"/>
-                            <w:bookmarkStart w:id="191" w:name="_Toc179470232"/>
-                            <w:bookmarkStart w:id="192" w:name="_Toc181301745"/>
+                            <w:bookmarkStart w:id="197" w:name="_Toc179469374"/>
+                            <w:bookmarkStart w:id="198" w:name="_Toc179470232"/>
+                            <w:bookmarkStart w:id="199" w:name="_Toc181301745"/>
                             <w:r>
                               <w:rPr>
                                 <w:b w:val="0"/>
@@ -23201,9 +23443,9 @@
                               </w:rPr>
                               <w:t>.</w:t>
                             </w:r>
-                            <w:bookmarkEnd w:id="190"/>
-                            <w:bookmarkEnd w:id="191"/>
-                            <w:bookmarkEnd w:id="192"/>
+                            <w:bookmarkEnd w:id="197"/>
+                            <w:bookmarkEnd w:id="198"/>
+                            <w:bookmarkEnd w:id="199"/>
                           </w:p>
                         </w:txbxContent>
                       </wps:txbx>
@@ -23243,9 +23485,9 @@
                           <w:noProof/>
                         </w:rPr>
                       </w:pPr>
-                      <w:bookmarkStart w:id="193" w:name="_Toc179469374"/>
-                      <w:bookmarkStart w:id="194" w:name="_Toc179470232"/>
-                      <w:bookmarkStart w:id="195" w:name="_Toc181301745"/>
+                      <w:bookmarkStart w:id="200" w:name="_Toc179469374"/>
+                      <w:bookmarkStart w:id="201" w:name="_Toc179470232"/>
+                      <w:bookmarkStart w:id="202" w:name="_Toc181301745"/>
                       <w:r>
                         <w:rPr>
                           <w:b w:val="0"/>
@@ -23327,9 +23569,9 @@
                         </w:rPr>
                         <w:t>.</w:t>
                       </w:r>
-                      <w:bookmarkEnd w:id="193"/>
-                      <w:bookmarkEnd w:id="194"/>
-                      <w:bookmarkEnd w:id="195"/>
+                      <w:bookmarkEnd w:id="200"/>
+                      <w:bookmarkEnd w:id="201"/>
+                      <w:bookmarkEnd w:id="202"/>
                     </w:p>
                   </w:txbxContent>
                 </v:textbox>
@@ -23413,7 +23655,7 @@
         </w:rPr>
         <w:lastRenderedPageBreak/>
         <w:drawing>
-          <wp:anchor distT="0" distB="0" distL="114300" distR="114300" simplePos="0" relativeHeight="251702272" behindDoc="0" locked="0" layoutInCell="1" allowOverlap="1" wp14:anchorId="54482E71" wp14:editId="103C29AD">
+          <wp:anchor distT="0" distB="0" distL="114300" distR="114300" simplePos="0" relativeHeight="251702272" behindDoc="0" locked="0" layoutInCell="1" allowOverlap="1" wp14:anchorId="54482E71" wp14:editId="0AC39591">
             <wp:simplePos x="0" y="0"/>
             <wp:positionH relativeFrom="margin">
               <wp:align>center</wp:align>
@@ -23522,9 +23764,9 @@
                                 <w:noProof/>
                               </w:rPr>
                             </w:pPr>
-                            <w:bookmarkStart w:id="196" w:name="_Toc179469375"/>
-                            <w:bookmarkStart w:id="197" w:name="_Toc179470233"/>
-                            <w:bookmarkStart w:id="198" w:name="_Toc181301746"/>
+                            <w:bookmarkStart w:id="203" w:name="_Toc179469375"/>
+                            <w:bookmarkStart w:id="204" w:name="_Toc179470233"/>
+                            <w:bookmarkStart w:id="205" w:name="_Toc181301746"/>
                             <w:r>
                               <w:rPr>
                                 <w:b w:val="0"/>
@@ -23606,9 +23848,9 @@
                               </w:rPr>
                               <w:t>.</w:t>
                             </w:r>
-                            <w:bookmarkEnd w:id="196"/>
-                            <w:bookmarkEnd w:id="197"/>
-                            <w:bookmarkEnd w:id="198"/>
+                            <w:bookmarkEnd w:id="203"/>
+                            <w:bookmarkEnd w:id="204"/>
+                            <w:bookmarkEnd w:id="205"/>
                           </w:p>
                         </w:txbxContent>
                       </wps:txbx>
@@ -23645,9 +23887,9 @@
                           <w:noProof/>
                         </w:rPr>
                       </w:pPr>
-                      <w:bookmarkStart w:id="199" w:name="_Toc179469375"/>
-                      <w:bookmarkStart w:id="200" w:name="_Toc179470233"/>
-                      <w:bookmarkStart w:id="201" w:name="_Toc181301746"/>
+                      <w:bookmarkStart w:id="206" w:name="_Toc179469375"/>
+                      <w:bookmarkStart w:id="207" w:name="_Toc179470233"/>
+                      <w:bookmarkStart w:id="208" w:name="_Toc181301746"/>
                       <w:r>
                         <w:rPr>
                           <w:b w:val="0"/>
@@ -23729,9 +23971,9 @@
                         </w:rPr>
                         <w:t>.</w:t>
                       </w:r>
-                      <w:bookmarkEnd w:id="199"/>
-                      <w:bookmarkEnd w:id="200"/>
-                      <w:bookmarkEnd w:id="201"/>
+                      <w:bookmarkEnd w:id="206"/>
+                      <w:bookmarkEnd w:id="207"/>
+                      <w:bookmarkEnd w:id="208"/>
                     </w:p>
                   </w:txbxContent>
                 </v:textbox>
@@ -23984,9 +24226,9 @@
                                 <w:noProof/>
                               </w:rPr>
                             </w:pPr>
-                            <w:bookmarkStart w:id="202" w:name="_Toc179469376"/>
-                            <w:bookmarkStart w:id="203" w:name="_Toc179470234"/>
-                            <w:bookmarkStart w:id="204" w:name="_Toc181301747"/>
+                            <w:bookmarkStart w:id="209" w:name="_Toc179469376"/>
+                            <w:bookmarkStart w:id="210" w:name="_Toc179470234"/>
+                            <w:bookmarkStart w:id="211" w:name="_Toc181301747"/>
                             <w:r>
                               <w:rPr>
                                 <w:b w:val="0"/>
@@ -24068,9 +24310,9 @@
                               </w:rPr>
                               <w:t xml:space="preserve"> .</w:t>
                             </w:r>
-                            <w:bookmarkEnd w:id="202"/>
-                            <w:bookmarkEnd w:id="203"/>
-                            <w:bookmarkEnd w:id="204"/>
+                            <w:bookmarkEnd w:id="209"/>
+                            <w:bookmarkEnd w:id="210"/>
+                            <w:bookmarkEnd w:id="211"/>
                           </w:p>
                         </w:txbxContent>
                       </wps:txbx>
@@ -24107,9 +24349,9 @@
                           <w:noProof/>
                         </w:rPr>
                       </w:pPr>
-                      <w:bookmarkStart w:id="205" w:name="_Toc179469376"/>
-                      <w:bookmarkStart w:id="206" w:name="_Toc179470234"/>
-                      <w:bookmarkStart w:id="207" w:name="_Toc181301747"/>
+                      <w:bookmarkStart w:id="212" w:name="_Toc179469376"/>
+                      <w:bookmarkStart w:id="213" w:name="_Toc179470234"/>
+                      <w:bookmarkStart w:id="214" w:name="_Toc181301747"/>
                       <w:r>
                         <w:rPr>
                           <w:b w:val="0"/>
@@ -24191,9 +24433,9 @@
                         </w:rPr>
                         <w:t xml:space="preserve"> .</w:t>
                       </w:r>
-                      <w:bookmarkEnd w:id="205"/>
-                      <w:bookmarkEnd w:id="206"/>
-                      <w:bookmarkEnd w:id="207"/>
+                      <w:bookmarkEnd w:id="212"/>
+                      <w:bookmarkEnd w:id="213"/>
+                      <w:bookmarkEnd w:id="214"/>
                     </w:p>
                   </w:txbxContent>
                 </v:textbox>
@@ -24275,9 +24517,9 @@
                                 <w:iCs/>
                               </w:rPr>
                             </w:pPr>
-                            <w:bookmarkStart w:id="208" w:name="_Toc179469377"/>
-                            <w:bookmarkStart w:id="209" w:name="_Toc179470235"/>
-                            <w:bookmarkStart w:id="210" w:name="_Toc181301748"/>
+                            <w:bookmarkStart w:id="215" w:name="_Toc179469377"/>
+                            <w:bookmarkStart w:id="216" w:name="_Toc179470235"/>
+                            <w:bookmarkStart w:id="217" w:name="_Toc181301748"/>
                             <w:r>
                               <w:rPr>
                                 <w:b w:val="0"/>
@@ -24359,9 +24601,9 @@
                               </w:rPr>
                               <w:t>.</w:t>
                             </w:r>
-                            <w:bookmarkEnd w:id="208"/>
-                            <w:bookmarkEnd w:id="209"/>
-                            <w:bookmarkEnd w:id="210"/>
+                            <w:bookmarkEnd w:id="215"/>
+                            <w:bookmarkEnd w:id="216"/>
+                            <w:bookmarkEnd w:id="217"/>
                           </w:p>
                         </w:txbxContent>
                       </wps:txbx>
@@ -24400,9 +24642,9 @@
                           <w:iCs/>
                         </w:rPr>
                       </w:pPr>
-                      <w:bookmarkStart w:id="211" w:name="_Toc179469377"/>
-                      <w:bookmarkStart w:id="212" w:name="_Toc179470235"/>
-                      <w:bookmarkStart w:id="213" w:name="_Toc181301748"/>
+                      <w:bookmarkStart w:id="218" w:name="_Toc179469377"/>
+                      <w:bookmarkStart w:id="219" w:name="_Toc179470235"/>
+                      <w:bookmarkStart w:id="220" w:name="_Toc181301748"/>
                       <w:r>
                         <w:rPr>
                           <w:b w:val="0"/>
@@ -24484,9 +24726,9 @@
                         </w:rPr>
                         <w:t>.</w:t>
                       </w:r>
-                      <w:bookmarkEnd w:id="211"/>
-                      <w:bookmarkEnd w:id="212"/>
-                      <w:bookmarkEnd w:id="213"/>
+                      <w:bookmarkEnd w:id="218"/>
+                      <w:bookmarkEnd w:id="219"/>
+                      <w:bookmarkEnd w:id="220"/>
                     </w:p>
                   </w:txbxContent>
                 </v:textbox>
@@ -24547,7 +24789,7 @@
           <w:noProof/>
         </w:rPr>
         <w:drawing>
-          <wp:anchor distT="0" distB="0" distL="114300" distR="114300" simplePos="0" relativeHeight="251787264" behindDoc="0" locked="0" layoutInCell="1" allowOverlap="1" wp14:anchorId="2C17256F" wp14:editId="01E38399">
+          <wp:anchor distT="0" distB="0" distL="114300" distR="114300" simplePos="0" relativeHeight="251787264" behindDoc="0" locked="0" layoutInCell="1" allowOverlap="1" wp14:anchorId="2C17256F" wp14:editId="65C9D37F">
             <wp:simplePos x="0" y="0"/>
             <wp:positionH relativeFrom="margin">
               <wp:posOffset>1402080</wp:posOffset>
@@ -24659,8 +24901,8 @@
                                 <w:noProof/>
                               </w:rPr>
                             </w:pPr>
-                            <w:bookmarkStart w:id="214" w:name="_Toc179470238"/>
-                            <w:bookmarkStart w:id="215" w:name="_Toc181301749"/>
+                            <w:bookmarkStart w:id="221" w:name="_Toc179470238"/>
+                            <w:bookmarkStart w:id="222" w:name="_Toc181301749"/>
                             <w:r>
                               <w:rPr>
                                 <w:b w:val="0"/>
@@ -24742,8 +24984,8 @@
                               </w:rPr>
                               <w:t xml:space="preserve"> en la interfaz gráfica.</w:t>
                             </w:r>
-                            <w:bookmarkEnd w:id="214"/>
-                            <w:bookmarkEnd w:id="215"/>
+                            <w:bookmarkEnd w:id="221"/>
+                            <w:bookmarkEnd w:id="222"/>
                           </w:p>
                         </w:txbxContent>
                       </wps:txbx>
@@ -24783,8 +25025,8 @@
                           <w:noProof/>
                         </w:rPr>
                       </w:pPr>
-                      <w:bookmarkStart w:id="216" w:name="_Toc179470238"/>
-                      <w:bookmarkStart w:id="217" w:name="_Toc181301749"/>
+                      <w:bookmarkStart w:id="223" w:name="_Toc179470238"/>
+                      <w:bookmarkStart w:id="224" w:name="_Toc181301749"/>
                       <w:r>
                         <w:rPr>
                           <w:b w:val="0"/>
@@ -24866,8 +25108,8 @@
                         </w:rPr>
                         <w:t xml:space="preserve"> en la interfaz gráfica.</w:t>
                       </w:r>
-                      <w:bookmarkEnd w:id="216"/>
-                      <w:bookmarkEnd w:id="217"/>
+                      <w:bookmarkEnd w:id="223"/>
+                      <w:bookmarkEnd w:id="224"/>
                     </w:p>
                   </w:txbxContent>
                 </v:textbox>
@@ -24885,7 +25127,7 @@
           <w:szCs w:val="20"/>
         </w:rPr>
         <w:drawing>
-          <wp:anchor distT="0" distB="0" distL="114300" distR="114300" simplePos="0" relativeHeight="251711488" behindDoc="0" locked="0" layoutInCell="1" allowOverlap="1" wp14:anchorId="4A96B8AF" wp14:editId="77DA044A">
+          <wp:anchor distT="0" distB="0" distL="114300" distR="114300" simplePos="0" relativeHeight="251711488" behindDoc="0" locked="0" layoutInCell="1" allowOverlap="1" wp14:anchorId="4A96B8AF" wp14:editId="7840B76D">
             <wp:simplePos x="0" y="0"/>
             <wp:positionH relativeFrom="margin">
               <wp:posOffset>1378585</wp:posOffset>
@@ -24939,14 +25181,6 @@
             </wp14:sizeRelV>
           </wp:anchor>
         </w:drawing>
-      </w:r>
-      <w:r>
-        <w:rPr>
-          <w:rFonts w:ascii="Courier New" w:hAnsi="Courier New" w:cs="Courier New"/>
-          <w:sz w:val="20"/>
-          <w:szCs w:val="20"/>
-        </w:rPr>
-        <w:t xml:space="preserve"> </w:t>
       </w:r>
       <w:r>
         <w:rPr>
@@ -25238,8 +25472,8 @@
                                 <w:noProof/>
                               </w:rPr>
                             </w:pPr>
-                            <w:bookmarkStart w:id="218" w:name="_Toc179470237"/>
-                            <w:bookmarkStart w:id="219" w:name="_Toc181301750"/>
+                            <w:bookmarkStart w:id="225" w:name="_Toc179470237"/>
+                            <w:bookmarkStart w:id="226" w:name="_Toc181301750"/>
                             <w:r>
                               <w:rPr>
                                 <w:b w:val="0"/>
@@ -25321,8 +25555,8 @@
                               </w:rPr>
                               <w:t xml:space="preserve"> en la página de datos de unidades de cultivo .</w:t>
                             </w:r>
-                            <w:bookmarkEnd w:id="218"/>
-                            <w:bookmarkEnd w:id="219"/>
+                            <w:bookmarkEnd w:id="225"/>
+                            <w:bookmarkEnd w:id="226"/>
                           </w:p>
                         </w:txbxContent>
                       </wps:txbx>
@@ -25362,8 +25596,8 @@
                           <w:noProof/>
                         </w:rPr>
                       </w:pPr>
-                      <w:bookmarkStart w:id="220" w:name="_Toc179470237"/>
-                      <w:bookmarkStart w:id="221" w:name="_Toc181301750"/>
+                      <w:bookmarkStart w:id="227" w:name="_Toc179470237"/>
+                      <w:bookmarkStart w:id="228" w:name="_Toc181301750"/>
                       <w:r>
                         <w:rPr>
                           <w:b w:val="0"/>
@@ -25445,8 +25679,8 @@
                         </w:rPr>
                         <w:t xml:space="preserve"> en la página de datos de unidades de cultivo .</w:t>
                       </w:r>
-                      <w:bookmarkEnd w:id="220"/>
-                      <w:bookmarkEnd w:id="221"/>
+                      <w:bookmarkEnd w:id="227"/>
+                      <w:bookmarkEnd w:id="228"/>
                     </w:p>
                   </w:txbxContent>
                 </v:textbox>
@@ -25636,8 +25870,8 @@
                                 <w:noProof/>
                               </w:rPr>
                             </w:pPr>
-                            <w:bookmarkStart w:id="222" w:name="_Toc179470236"/>
-                            <w:bookmarkStart w:id="223" w:name="_Toc181301751"/>
+                            <w:bookmarkStart w:id="229" w:name="_Toc179470236"/>
+                            <w:bookmarkStart w:id="230" w:name="_Toc181301751"/>
                             <w:r>
                               <w:rPr>
                                 <w:b w:val="0"/>
@@ -25719,8 +25953,8 @@
                               </w:rPr>
                               <w:t xml:space="preserve"> .</w:t>
                             </w:r>
-                            <w:bookmarkEnd w:id="222"/>
-                            <w:bookmarkEnd w:id="223"/>
+                            <w:bookmarkEnd w:id="229"/>
+                            <w:bookmarkEnd w:id="230"/>
                           </w:p>
                         </w:txbxContent>
                       </wps:txbx>
@@ -25757,8 +25991,8 @@
                           <w:noProof/>
                         </w:rPr>
                       </w:pPr>
-                      <w:bookmarkStart w:id="224" w:name="_Toc179470236"/>
-                      <w:bookmarkStart w:id="225" w:name="_Toc181301751"/>
+                      <w:bookmarkStart w:id="231" w:name="_Toc179470236"/>
+                      <w:bookmarkStart w:id="232" w:name="_Toc181301751"/>
                       <w:r>
                         <w:rPr>
                           <w:b w:val="0"/>
@@ -25840,8 +26074,8 @@
                         </w:rPr>
                         <w:t xml:space="preserve"> .</w:t>
                       </w:r>
-                      <w:bookmarkEnd w:id="224"/>
-                      <w:bookmarkEnd w:id="225"/>
+                      <w:bookmarkEnd w:id="231"/>
+                      <w:bookmarkEnd w:id="232"/>
                     </w:p>
                   </w:txbxContent>
                 </v:textbox>
@@ -25859,7 +26093,7 @@
           <w:szCs w:val="20"/>
         </w:rPr>
         <w:drawing>
-          <wp:anchor distT="0" distB="0" distL="114300" distR="114300" simplePos="0" relativeHeight="251720704" behindDoc="0" locked="0" layoutInCell="1" allowOverlap="1" wp14:anchorId="130832A5" wp14:editId="166D3D6C">
+          <wp:anchor distT="0" distB="0" distL="114300" distR="114300" simplePos="0" relativeHeight="251720704" behindDoc="0" locked="0" layoutInCell="1" allowOverlap="1" wp14:anchorId="130832A5" wp14:editId="1A66E3E0">
             <wp:simplePos x="0" y="0"/>
             <wp:positionH relativeFrom="margin">
               <wp:posOffset>1120775</wp:posOffset>
@@ -25968,12 +26202,12 @@
                                 <w:noProof/>
                               </w:rPr>
                             </w:pPr>
-                            <w:bookmarkStart w:id="226" w:name="_Toc179376515"/>
-                            <w:bookmarkStart w:id="227" w:name="_Toc179463679"/>
-                            <w:bookmarkStart w:id="228" w:name="_Toc179463728"/>
-                            <w:bookmarkStart w:id="229" w:name="_Toc179469381"/>
-                            <w:bookmarkStart w:id="230" w:name="_Toc179470239"/>
-                            <w:bookmarkStart w:id="231" w:name="_Toc181301752"/>
+                            <w:bookmarkStart w:id="233" w:name="_Toc179376515"/>
+                            <w:bookmarkStart w:id="234" w:name="_Toc179463679"/>
+                            <w:bookmarkStart w:id="235" w:name="_Toc179463728"/>
+                            <w:bookmarkStart w:id="236" w:name="_Toc179469381"/>
+                            <w:bookmarkStart w:id="237" w:name="_Toc179470239"/>
+                            <w:bookmarkStart w:id="238" w:name="_Toc181301752"/>
                             <w:r>
                               <w:rPr>
                                 <w:b w:val="0"/>
@@ -26055,12 +26289,12 @@
                               </w:rPr>
                               <w:t xml:space="preserve"> .</w:t>
                             </w:r>
-                            <w:bookmarkEnd w:id="226"/>
-                            <w:bookmarkEnd w:id="227"/>
-                            <w:bookmarkEnd w:id="228"/>
-                            <w:bookmarkEnd w:id="229"/>
-                            <w:bookmarkEnd w:id="230"/>
-                            <w:bookmarkEnd w:id="231"/>
+                            <w:bookmarkEnd w:id="233"/>
+                            <w:bookmarkEnd w:id="234"/>
+                            <w:bookmarkEnd w:id="235"/>
+                            <w:bookmarkEnd w:id="236"/>
+                            <w:bookmarkEnd w:id="237"/>
+                            <w:bookmarkEnd w:id="238"/>
                           </w:p>
                         </w:txbxContent>
                       </wps:txbx>
@@ -26100,12 +26334,12 @@
                           <w:noProof/>
                         </w:rPr>
                       </w:pPr>
-                      <w:bookmarkStart w:id="232" w:name="_Toc179376515"/>
-                      <w:bookmarkStart w:id="233" w:name="_Toc179463679"/>
-                      <w:bookmarkStart w:id="234" w:name="_Toc179463728"/>
-                      <w:bookmarkStart w:id="235" w:name="_Toc179469381"/>
-                      <w:bookmarkStart w:id="236" w:name="_Toc179470239"/>
-                      <w:bookmarkStart w:id="237" w:name="_Toc181301752"/>
+                      <w:bookmarkStart w:id="239" w:name="_Toc179376515"/>
+                      <w:bookmarkStart w:id="240" w:name="_Toc179463679"/>
+                      <w:bookmarkStart w:id="241" w:name="_Toc179463728"/>
+                      <w:bookmarkStart w:id="242" w:name="_Toc179469381"/>
+                      <w:bookmarkStart w:id="243" w:name="_Toc179470239"/>
+                      <w:bookmarkStart w:id="244" w:name="_Toc181301752"/>
                       <w:r>
                         <w:rPr>
                           <w:b w:val="0"/>
@@ -26187,12 +26421,12 @@
                         </w:rPr>
                         <w:t xml:space="preserve"> .</w:t>
                       </w:r>
-                      <w:bookmarkEnd w:id="232"/>
-                      <w:bookmarkEnd w:id="233"/>
-                      <w:bookmarkEnd w:id="234"/>
-                      <w:bookmarkEnd w:id="235"/>
-                      <w:bookmarkEnd w:id="236"/>
-                      <w:bookmarkEnd w:id="237"/>
+                      <w:bookmarkEnd w:id="239"/>
+                      <w:bookmarkEnd w:id="240"/>
+                      <w:bookmarkEnd w:id="241"/>
+                      <w:bookmarkEnd w:id="242"/>
+                      <w:bookmarkEnd w:id="243"/>
+                      <w:bookmarkEnd w:id="244"/>
                     </w:p>
                   </w:txbxContent>
                 </v:textbox>
@@ -26334,7 +26568,7 @@
       <w:pPr>
         <w:pStyle w:val="Heading3"/>
       </w:pPr>
-      <w:bookmarkStart w:id="238" w:name="_Toc181300972"/>
+      <w:bookmarkStart w:id="245" w:name="_Toc182830326"/>
       <w:r>
         <w:t>Implementación</w:t>
       </w:r>
@@ -26347,7 +26581,7 @@
       <w:r>
         <w:t>autenticación</w:t>
       </w:r>
-      <w:bookmarkEnd w:id="238"/>
+      <w:bookmarkEnd w:id="245"/>
     </w:p>
     <w:p>
       <w:r>
@@ -26625,12 +26859,12 @@
                                 <w:iCs/>
                               </w:rPr>
                             </w:pPr>
-                            <w:bookmarkStart w:id="239" w:name="_Toc179376517"/>
-                            <w:bookmarkStart w:id="240" w:name="_Toc179463681"/>
-                            <w:bookmarkStart w:id="241" w:name="_Toc179463730"/>
-                            <w:bookmarkStart w:id="242" w:name="_Toc179469383"/>
-                            <w:bookmarkStart w:id="243" w:name="_Toc179470241"/>
-                            <w:bookmarkStart w:id="244" w:name="_Toc181301753"/>
+                            <w:bookmarkStart w:id="246" w:name="_Toc179376517"/>
+                            <w:bookmarkStart w:id="247" w:name="_Toc179463681"/>
+                            <w:bookmarkStart w:id="248" w:name="_Toc179463730"/>
+                            <w:bookmarkStart w:id="249" w:name="_Toc179469383"/>
+                            <w:bookmarkStart w:id="250" w:name="_Toc179470241"/>
+                            <w:bookmarkStart w:id="251" w:name="_Toc181301753"/>
                             <w:r>
                               <w:rPr>
                                 <w:b w:val="0"/>
@@ -26695,12 +26929,12 @@
                               </w:rPr>
                               <w:t>: Pestaña de la barra de navegación para la autenticación .</w:t>
                             </w:r>
-                            <w:bookmarkEnd w:id="239"/>
-                            <w:bookmarkEnd w:id="240"/>
-                            <w:bookmarkEnd w:id="241"/>
-                            <w:bookmarkEnd w:id="242"/>
-                            <w:bookmarkEnd w:id="243"/>
-                            <w:bookmarkEnd w:id="244"/>
+                            <w:bookmarkEnd w:id="246"/>
+                            <w:bookmarkEnd w:id="247"/>
+                            <w:bookmarkEnd w:id="248"/>
+                            <w:bookmarkEnd w:id="249"/>
+                            <w:bookmarkEnd w:id="250"/>
+                            <w:bookmarkEnd w:id="251"/>
                           </w:p>
                         </w:txbxContent>
                       </wps:txbx>
@@ -26736,12 +26970,12 @@
                           <w:iCs/>
                         </w:rPr>
                       </w:pPr>
-                      <w:bookmarkStart w:id="245" w:name="_Toc179376517"/>
-                      <w:bookmarkStart w:id="246" w:name="_Toc179463681"/>
-                      <w:bookmarkStart w:id="247" w:name="_Toc179463730"/>
-                      <w:bookmarkStart w:id="248" w:name="_Toc179469383"/>
-                      <w:bookmarkStart w:id="249" w:name="_Toc179470241"/>
-                      <w:bookmarkStart w:id="250" w:name="_Toc181301753"/>
+                      <w:bookmarkStart w:id="252" w:name="_Toc179376517"/>
+                      <w:bookmarkStart w:id="253" w:name="_Toc179463681"/>
+                      <w:bookmarkStart w:id="254" w:name="_Toc179463730"/>
+                      <w:bookmarkStart w:id="255" w:name="_Toc179469383"/>
+                      <w:bookmarkStart w:id="256" w:name="_Toc179470241"/>
+                      <w:bookmarkStart w:id="257" w:name="_Toc181301753"/>
                       <w:r>
                         <w:rPr>
                           <w:b w:val="0"/>
@@ -26806,12 +27040,12 @@
                         </w:rPr>
                         <w:t>: Pestaña de la barra de navegación para la autenticación .</w:t>
                       </w:r>
-                      <w:bookmarkEnd w:id="245"/>
-                      <w:bookmarkEnd w:id="246"/>
-                      <w:bookmarkEnd w:id="247"/>
-                      <w:bookmarkEnd w:id="248"/>
-                      <w:bookmarkEnd w:id="249"/>
-                      <w:bookmarkEnd w:id="250"/>
+                      <w:bookmarkEnd w:id="252"/>
+                      <w:bookmarkEnd w:id="253"/>
+                      <w:bookmarkEnd w:id="254"/>
+                      <w:bookmarkEnd w:id="255"/>
+                      <w:bookmarkEnd w:id="256"/>
+                      <w:bookmarkEnd w:id="257"/>
                     </w:p>
                   </w:txbxContent>
                 </v:textbox>
@@ -26877,12 +27111,12 @@
                                 <w:iCs/>
                               </w:rPr>
                             </w:pPr>
-                            <w:bookmarkStart w:id="251" w:name="_Toc179376516"/>
-                            <w:bookmarkStart w:id="252" w:name="_Toc179463680"/>
-                            <w:bookmarkStart w:id="253" w:name="_Toc179463729"/>
-                            <w:bookmarkStart w:id="254" w:name="_Toc179469382"/>
-                            <w:bookmarkStart w:id="255" w:name="_Toc179470240"/>
-                            <w:bookmarkStart w:id="256" w:name="_Toc181301754"/>
+                            <w:bookmarkStart w:id="258" w:name="_Toc179376516"/>
+                            <w:bookmarkStart w:id="259" w:name="_Toc179463680"/>
+                            <w:bookmarkStart w:id="260" w:name="_Toc179463729"/>
+                            <w:bookmarkStart w:id="261" w:name="_Toc179469382"/>
+                            <w:bookmarkStart w:id="262" w:name="_Toc179470240"/>
+                            <w:bookmarkStart w:id="263" w:name="_Toc181301754"/>
                             <w:r>
                               <w:rPr>
                                 <w:b w:val="0"/>
@@ -26982,12 +27216,12 @@
                               </w:rPr>
                               <w:t>.</w:t>
                             </w:r>
-                            <w:bookmarkEnd w:id="251"/>
-                            <w:bookmarkEnd w:id="252"/>
-                            <w:bookmarkEnd w:id="253"/>
-                            <w:bookmarkEnd w:id="254"/>
-                            <w:bookmarkEnd w:id="255"/>
-                            <w:bookmarkEnd w:id="256"/>
+                            <w:bookmarkEnd w:id="258"/>
+                            <w:bookmarkEnd w:id="259"/>
+                            <w:bookmarkEnd w:id="260"/>
+                            <w:bookmarkEnd w:id="261"/>
+                            <w:bookmarkEnd w:id="262"/>
+                            <w:bookmarkEnd w:id="263"/>
                           </w:p>
                         </w:txbxContent>
                       </wps:txbx>
@@ -27023,12 +27257,12 @@
                           <w:iCs/>
                         </w:rPr>
                       </w:pPr>
-                      <w:bookmarkStart w:id="257" w:name="_Toc179376516"/>
-                      <w:bookmarkStart w:id="258" w:name="_Toc179463680"/>
-                      <w:bookmarkStart w:id="259" w:name="_Toc179463729"/>
-                      <w:bookmarkStart w:id="260" w:name="_Toc179469382"/>
-                      <w:bookmarkStart w:id="261" w:name="_Toc179470240"/>
-                      <w:bookmarkStart w:id="262" w:name="_Toc181301754"/>
+                      <w:bookmarkStart w:id="264" w:name="_Toc179376516"/>
+                      <w:bookmarkStart w:id="265" w:name="_Toc179463680"/>
+                      <w:bookmarkStart w:id="266" w:name="_Toc179463729"/>
+                      <w:bookmarkStart w:id="267" w:name="_Toc179469382"/>
+                      <w:bookmarkStart w:id="268" w:name="_Toc179470240"/>
+                      <w:bookmarkStart w:id="269" w:name="_Toc181301754"/>
                       <w:r>
                         <w:rPr>
                           <w:b w:val="0"/>
@@ -27128,12 +27362,12 @@
                         </w:rPr>
                         <w:t>.</w:t>
                       </w:r>
-                      <w:bookmarkEnd w:id="257"/>
-                      <w:bookmarkEnd w:id="258"/>
-                      <w:bookmarkEnd w:id="259"/>
-                      <w:bookmarkEnd w:id="260"/>
-                      <w:bookmarkEnd w:id="261"/>
-                      <w:bookmarkEnd w:id="262"/>
+                      <w:bookmarkEnd w:id="264"/>
+                      <w:bookmarkEnd w:id="265"/>
+                      <w:bookmarkEnd w:id="266"/>
+                      <w:bookmarkEnd w:id="267"/>
+                      <w:bookmarkEnd w:id="268"/>
+                      <w:bookmarkEnd w:id="269"/>
                     </w:p>
                   </w:txbxContent>
                 </v:textbox>
@@ -27208,11 +27442,11 @@
       <w:pPr>
         <w:pStyle w:val="Heading2"/>
       </w:pPr>
-      <w:bookmarkStart w:id="263" w:name="_Toc181300973"/>
+      <w:bookmarkStart w:id="270" w:name="_Toc182830327"/>
       <w:r>
         <w:t>Conclusiones parciales del capítulo</w:t>
       </w:r>
-      <w:bookmarkEnd w:id="263"/>
+      <w:bookmarkEnd w:id="270"/>
     </w:p>
     <w:p>
       <w:r>
@@ -27276,20 +27510,20 @@
           <w:docGrid w:linePitch="360"/>
         </w:sectPr>
       </w:pPr>
-      <w:bookmarkStart w:id="264" w:name="_Toc179463301"/>
-      <w:bookmarkStart w:id="265" w:name="_Toc179463530"/>
-      <w:bookmarkStart w:id="266" w:name="_Toc180049943"/>
-      <w:bookmarkStart w:id="267" w:name="_Toc180074840"/>
-      <w:bookmarkEnd w:id="264"/>
-      <w:bookmarkEnd w:id="265"/>
-      <w:bookmarkEnd w:id="266"/>
-      <w:bookmarkEnd w:id="267"/>
+      <w:bookmarkStart w:id="271" w:name="_Toc179463301"/>
+      <w:bookmarkStart w:id="272" w:name="_Toc179463530"/>
+      <w:bookmarkStart w:id="273" w:name="_Toc180049943"/>
+      <w:bookmarkStart w:id="274" w:name="_Toc180074840"/>
+      <w:bookmarkEnd w:id="271"/>
+      <w:bookmarkEnd w:id="272"/>
+      <w:bookmarkEnd w:id="273"/>
+      <w:bookmarkEnd w:id="274"/>
     </w:p>
     <w:p>
       <w:pPr>
         <w:pStyle w:val="Heading1"/>
       </w:pPr>
-      <w:bookmarkStart w:id="268" w:name="_Toc181300974"/>
+      <w:bookmarkStart w:id="275" w:name="_Toc182830328"/>
       <w:r>
         <w:lastRenderedPageBreak/>
         <w:t xml:space="preserve">capítulo 3. </w:t>
@@ -27297,7 +27531,7 @@
       <w:r>
         <w:t>pruebas realizadas al software</w:t>
       </w:r>
-      <w:bookmarkEnd w:id="268"/>
+      <w:bookmarkEnd w:id="275"/>
     </w:p>
     <w:p>
       <w:r>
@@ -27337,7 +27571,7 @@
         <w:t>llevar a cabo</w:t>
       </w:r>
       <w:r>
-        <w:t xml:space="preserve"> de las mismas.</w:t>
+        <w:t xml:space="preserve"> las mismas.</w:t>
       </w:r>
     </w:p>
     <w:p>
@@ -27363,8 +27597,10 @@
           <w:vanish/>
         </w:rPr>
       </w:pPr>
-      <w:bookmarkStart w:id="269" w:name="_Toc181300975"/>
-      <w:bookmarkEnd w:id="269"/>
+      <w:bookmarkStart w:id="276" w:name="_Toc181300975"/>
+      <w:bookmarkStart w:id="277" w:name="_Toc182830329"/>
+      <w:bookmarkEnd w:id="276"/>
+      <w:bookmarkEnd w:id="277"/>
     </w:p>
     <w:p>
       <w:pPr>
@@ -27389,8 +27625,10 @@
           <w:vanish/>
         </w:rPr>
       </w:pPr>
-      <w:bookmarkStart w:id="270" w:name="_Toc181300976"/>
-      <w:bookmarkEnd w:id="270"/>
+      <w:bookmarkStart w:id="278" w:name="_Toc181300976"/>
+      <w:bookmarkStart w:id="279" w:name="_Toc182830330"/>
+      <w:bookmarkEnd w:id="278"/>
+      <w:bookmarkEnd w:id="279"/>
     </w:p>
     <w:p>
       <w:pPr>
@@ -27415,18 +27653,20 @@
           <w:vanish/>
         </w:rPr>
       </w:pPr>
-      <w:bookmarkStart w:id="271" w:name="_Toc181300977"/>
-      <w:bookmarkEnd w:id="271"/>
+      <w:bookmarkStart w:id="280" w:name="_Toc181300977"/>
+      <w:bookmarkStart w:id="281" w:name="_Toc182830331"/>
+      <w:bookmarkEnd w:id="280"/>
+      <w:bookmarkEnd w:id="281"/>
     </w:p>
     <w:p>
       <w:pPr>
         <w:pStyle w:val="Heading2"/>
       </w:pPr>
-      <w:bookmarkStart w:id="272" w:name="_Toc181300978"/>
+      <w:bookmarkStart w:id="282" w:name="_Toc182830332"/>
       <w:r>
         <w:t>Aspectos generales de las pruebas de software</w:t>
       </w:r>
-      <w:bookmarkEnd w:id="272"/>
+      <w:bookmarkEnd w:id="282"/>
     </w:p>
     <w:p>
       <w:r>
@@ -27487,9 +27727,11 @@
       <w:pPr>
         <w:pStyle w:val="Heading3"/>
       </w:pPr>
+      <w:bookmarkStart w:id="283" w:name="_Toc182830333"/>
       <w:r>
         <w:t>Propósito</w:t>
       </w:r>
+      <w:bookmarkEnd w:id="283"/>
     </w:p>
     <w:p>
       <w:r>
@@ -27530,15 +27772,21 @@
       <w:pPr>
         <w:pStyle w:val="Heading3"/>
       </w:pPr>
-      <w:bookmarkStart w:id="273" w:name="_Toc181300980"/>
+      <w:bookmarkStart w:id="284" w:name="_Toc182830334"/>
       <w:r>
         <w:t>Metodologías</w:t>
       </w:r>
-      <w:bookmarkEnd w:id="273"/>
-    </w:p>
-    <w:p>
-      <w:r>
-        <w:t xml:space="preserve">Las pruebas realizadas a un software pueden ser ampliamente categorizadas </w:t>
+      <w:bookmarkEnd w:id="284"/>
+    </w:p>
+    <w:p>
+      <w:r>
+        <w:t>Las pruebas realizadas a un software pueden ser categorizadas</w:t>
+      </w:r>
+      <w:r>
+        <w:t xml:space="preserve"> a grandes rasgos</w:t>
+      </w:r>
+      <w:r>
+        <w:t xml:space="preserve"> </w:t>
       </w:r>
       <w:r>
         <w:t>de la siguiente forma:</w:t>
@@ -27564,7 +27812,10 @@
         <w:t>Estáticas</w:t>
       </w:r>
       <w:r>
-        <w:t>. E</w:t>
+        <w:t>:</w:t>
+      </w:r>
+      <w:r>
+        <w:t xml:space="preserve"> E</w:t>
       </w:r>
       <w:r>
         <w:t xml:space="preserve">l código es inspeccionado sin ejecución, mediante el análisis simbólico, chequeo de modelos y técnicas similares. </w:t>
@@ -27586,7 +27837,10 @@
         <w:t>Dinámicas</w:t>
       </w:r>
       <w:r>
-        <w:t>. Implican</w:t>
+        <w:t>:</w:t>
+      </w:r>
+      <w:r>
+        <w:t xml:space="preserve"> Implican</w:t>
       </w:r>
       <w:r>
         <w:t xml:space="preserve"> la ejecución del código y trata con combinaciones de entradas, uso de procedimientos de prueba determinados estructuralmente, automatización de generación de ambientes de prueba, y métodos relacionados.</w:t>
@@ -27613,7 +27867,10 @@
         <w:t>Pruebas de caja negra</w:t>
       </w:r>
       <w:r>
-        <w:t>. La</w:t>
+        <w:t>:</w:t>
+      </w:r>
+      <w:r>
+        <w:t xml:space="preserve"> La</w:t>
       </w:r>
       <w:r>
         <w:t xml:space="preserve"> estructura e implementación internas del software no son conocidas o tenidas en cuenta por el autor de la prueba</w:t>
@@ -27644,7 +27901,10 @@
         <w:t>Pruebas de caja blanca</w:t>
       </w:r>
       <w:r>
-        <w:t>. La estructura e implementación interna del software es tenida en cuenta por el autor de la prueba. Se requiere el conocimiento del código fuente. La selección o creación de casos de prueba se basa en la implementación de las entidades lógicas que componen el programa.</w:t>
+        <w:t>:</w:t>
+      </w:r>
+      <w:r>
+        <w:t xml:space="preserve"> La estructura e implementación interna del software es tenida en cuenta por el autor de la prueba. Se requiere el conocimiento del código fuente. La selección o creación de casos de prueba se basa en la implementación de las entidades lógicas que componen el programa.</w:t>
       </w:r>
     </w:p>
     <w:p>
@@ -27840,11 +28100,11 @@
       <w:pPr>
         <w:pStyle w:val="Heading2"/>
       </w:pPr>
-      <w:bookmarkStart w:id="274" w:name="_Toc181300981"/>
+      <w:bookmarkStart w:id="285" w:name="_Toc182830335"/>
       <w:r>
         <w:t>Pruebas realizadas a la aplicación web propuesta</w:t>
       </w:r>
-      <w:bookmarkEnd w:id="274"/>
+      <w:bookmarkEnd w:id="285"/>
     </w:p>
     <w:p>
       <w:r>
@@ -27879,11 +28139,11 @@
       <w:pPr>
         <w:pStyle w:val="Heading3"/>
       </w:pPr>
-      <w:bookmarkStart w:id="275" w:name="_Toc181300982"/>
+      <w:bookmarkStart w:id="286" w:name="_Toc182830336"/>
       <w:r>
         <w:t>Pruebas concernientes al lado del servidor</w:t>
       </w:r>
-      <w:bookmarkEnd w:id="275"/>
+      <w:bookmarkEnd w:id="286"/>
     </w:p>
     <w:p>
       <w:r>
@@ -28041,7 +28301,7 @@
                                 <w:iCs/>
                               </w:rPr>
                             </w:pPr>
-                            <w:bookmarkStart w:id="276" w:name="_Toc181301755"/>
+                            <w:bookmarkStart w:id="287" w:name="_Toc181301755"/>
                             <w:r>
                               <w:rPr>
                                 <w:b w:val="0"/>
@@ -28123,7 +28383,7 @@
                               </w:rPr>
                               <w:t>.</w:t>
                             </w:r>
-                            <w:bookmarkEnd w:id="276"/>
+                            <w:bookmarkEnd w:id="287"/>
                           </w:p>
                         </w:txbxContent>
                       </wps:txbx>
@@ -28159,7 +28419,7 @@
                           <w:iCs/>
                         </w:rPr>
                       </w:pPr>
-                      <w:bookmarkStart w:id="277" w:name="_Toc181301755"/>
+                      <w:bookmarkStart w:id="288" w:name="_Toc181301755"/>
                       <w:r>
                         <w:rPr>
                           <w:b w:val="0"/>
@@ -28241,7 +28501,7 @@
                         </w:rPr>
                         <w:t>.</w:t>
                       </w:r>
-                      <w:bookmarkEnd w:id="277"/>
+                      <w:bookmarkEnd w:id="288"/>
                     </w:p>
                   </w:txbxContent>
                 </v:textbox>
@@ -28424,7 +28684,7 @@
                                 <w:iCs/>
                               </w:rPr>
                             </w:pPr>
-                            <w:bookmarkStart w:id="278" w:name="_Toc181301756"/>
+                            <w:bookmarkStart w:id="289" w:name="_Toc181301756"/>
                             <w:r>
                               <w:rPr>
                                 <w:b w:val="0"/>
@@ -28489,7 +28749,7 @@
                               </w:rPr>
                               <w:t>: Resultado de la ejecución de las pruebas realizadas con Pytest.</w:t>
                             </w:r>
-                            <w:bookmarkEnd w:id="278"/>
+                            <w:bookmarkEnd w:id="289"/>
                           </w:p>
                         </w:txbxContent>
                       </wps:txbx>
@@ -28525,7 +28785,7 @@
                           <w:iCs/>
                         </w:rPr>
                       </w:pPr>
-                      <w:bookmarkStart w:id="279" w:name="_Toc181301756"/>
+                      <w:bookmarkStart w:id="290" w:name="_Toc181301756"/>
                       <w:r>
                         <w:rPr>
                           <w:b w:val="0"/>
@@ -28590,7 +28850,7 @@
                         </w:rPr>
                         <w:t>: Resultado de la ejecución de las pruebas realizadas con Pytest.</w:t>
                       </w:r>
-                      <w:bookmarkEnd w:id="279"/>
+                      <w:bookmarkEnd w:id="290"/>
                     </w:p>
                   </w:txbxContent>
                 </v:textbox>
@@ -28680,10 +28940,10 @@
         <w:t>s</w:t>
       </w:r>
       <w:r>
-        <w:t xml:space="preserve"> de peligro máximo</w:t>
-      </w:r>
-      <w:r>
-        <w:t xml:space="preserve"> para las unidades de cultivo asociadas a determinada estación</w:t>
+        <w:t xml:space="preserve"> de peligro </w:t>
+      </w:r>
+      <w:r>
+        <w:t>para las unidades de cultivo asociadas a determinada estación</w:t>
       </w:r>
       <w:r>
         <w:t xml:space="preserve">, para probar la integración compleja entre varias partes del código (en particular, de la función </w:t>
@@ -28817,7 +29077,7 @@
                                 <w:noProof/>
                               </w:rPr>
                             </w:pPr>
-                            <w:bookmarkStart w:id="280" w:name="_Toc181301757"/>
+                            <w:bookmarkStart w:id="291" w:name="_Toc181301757"/>
                             <w:r>
                               <w:rPr>
                                 <w:b w:val="0"/>
@@ -28918,7 +29178,7 @@
                               </w:rPr>
                               <w:t>.</w:t>
                             </w:r>
-                            <w:bookmarkEnd w:id="280"/>
+                            <w:bookmarkEnd w:id="291"/>
                           </w:p>
                         </w:txbxContent>
                       </wps:txbx>
@@ -28958,7 +29218,7 @@
                           <w:noProof/>
                         </w:rPr>
                       </w:pPr>
-                      <w:bookmarkStart w:id="281" w:name="_Toc181301757"/>
+                      <w:bookmarkStart w:id="292" w:name="_Toc181301757"/>
                       <w:r>
                         <w:rPr>
                           <w:b w:val="0"/>
@@ -29059,7 +29319,7 @@
                         </w:rPr>
                         <w:t>.</w:t>
                       </w:r>
-                      <w:bookmarkEnd w:id="281"/>
+                      <w:bookmarkEnd w:id="292"/>
                     </w:p>
                   </w:txbxContent>
                 </v:textbox>
@@ -29134,12 +29394,12 @@
       <w:pPr>
         <w:pStyle w:val="Heading3"/>
       </w:pPr>
-      <w:bookmarkStart w:id="282" w:name="_Toc181300983"/>
+      <w:bookmarkStart w:id="293" w:name="_Toc182830337"/>
       <w:r>
         <w:lastRenderedPageBreak/>
         <w:t>Pruebas concernientes al lado del cliente</w:t>
       </w:r>
-      <w:bookmarkEnd w:id="282"/>
+      <w:bookmarkEnd w:id="293"/>
     </w:p>
     <w:p>
       <w:r>
@@ -29338,11 +29598,11 @@
       <w:pPr>
         <w:pStyle w:val="Heading3"/>
       </w:pPr>
-      <w:bookmarkStart w:id="283" w:name="_Toc181300984"/>
+      <w:bookmarkStart w:id="294" w:name="_Toc182830338"/>
       <w:r>
         <w:t>Pruebas de la aplicación como un todo</w:t>
       </w:r>
-      <w:bookmarkEnd w:id="283"/>
+      <w:bookmarkEnd w:id="294"/>
     </w:p>
     <w:p>
       <w:r>
@@ -29432,8 +29692,21 @@
         <w:t xml:space="preserve"> datos incorrectos</w:t>
       </w:r>
       <w:r>
+        <w:t xml:space="preserve"> y problemas en el refrescamiento de </w:t>
+      </w:r>
+      <w:r>
+        <w:rPr>
+          <w:i/>
+          <w:iCs/>
+        </w:rPr>
+        <w:t>tokens</w:t>
+      </w:r>
+      <w:r>
         <w:t>.</w:t>
       </w:r>
+      <w:r>
+        <w:t xml:space="preserve"> Estos fueron oportunamente corregidos.</w:t>
+      </w:r>
     </w:p>
     <w:p>
       <w:r>
@@ -29442,13 +29715,13 @@
     </w:p>
     <w:p>
       <w:pPr>
-        <w:pStyle w:val="Heading3"/>
-      </w:pPr>
-      <w:bookmarkStart w:id="284" w:name="_Toc181300985"/>
+        <w:pStyle w:val="Heading2"/>
+      </w:pPr>
+      <w:bookmarkStart w:id="295" w:name="_Toc182830339"/>
       <w:r>
         <w:t>Conclusiones parciales del capítulo</w:t>
       </w:r>
-      <w:bookmarkEnd w:id="284"/>
+      <w:bookmarkEnd w:id="295"/>
     </w:p>
     <w:p>
       <w:r>
@@ -29525,12 +29798,12 @@
       <w:pPr>
         <w:pStyle w:val="Heading1"/>
       </w:pPr>
-      <w:bookmarkStart w:id="285" w:name="_Toc181300986"/>
+      <w:bookmarkStart w:id="296" w:name="_Toc182830340"/>
       <w:r>
         <w:lastRenderedPageBreak/>
         <w:t>conclusiones</w:t>
       </w:r>
-      <w:bookmarkEnd w:id="285"/>
+      <w:bookmarkEnd w:id="296"/>
     </w:p>
     <w:p>
       <w:r>
@@ -29595,16 +29868,19 @@
         <w:t>Finalmente, se realizó numerosas pruebas unitarias y de integración a los lados de la aplicación web por separado, y de sistema a toda ella, lo cual permitió depurarla oportunamente, mejorar su desempeño</w:t>
       </w:r>
       <w:r>
-        <w:t xml:space="preserve">, </w:t>
-      </w:r>
-      <w:r>
-        <w:t>comprobar su la corrección de su implementación en su forma final</w:t>
-      </w:r>
-      <w:r>
-        <w:t xml:space="preserve"> y concluir que logra</w:t>
-      </w:r>
-      <w:r>
-        <w:t xml:space="preserve"> manejar los datos de estudio de la enfermedad fúngica mancha de asfalto y pronosticar automáticamente su aparición en las unidades de cultivo bajo vigilancia</w:t>
+        <w:t xml:space="preserve"> y </w:t>
+      </w:r>
+      <w:r>
+        <w:t>concluir que logra</w:t>
+      </w:r>
+      <w:r>
+        <w:t xml:space="preserve"> manejar los datos de estudio de la enfermedad fúngica mancha de asfalto y pronosticar automáticamente </w:t>
+      </w:r>
+      <w:r>
+        <w:t>sobre su</w:t>
+      </w:r>
+      <w:r>
+        <w:t xml:space="preserve"> aparición en las unidades de cultivo bajo vigilancia</w:t>
       </w:r>
       <w:r>
         <w:t>.</w:t>
@@ -29625,12 +29901,12 @@
       <w:pPr>
         <w:pStyle w:val="Heading1"/>
       </w:pPr>
-      <w:bookmarkStart w:id="286" w:name="_Toc181300987"/>
+      <w:bookmarkStart w:id="297" w:name="_Toc182830341"/>
       <w:r>
         <w:lastRenderedPageBreak/>
         <w:t>recomendaciones</w:t>
       </w:r>
-      <w:bookmarkEnd w:id="286"/>
+      <w:bookmarkEnd w:id="297"/>
     </w:p>
     <w:p>
       <w:r>
@@ -29692,12 +29968,12 @@
       <w:pPr>
         <w:pStyle w:val="Heading1"/>
       </w:pPr>
-      <w:bookmarkStart w:id="287" w:name="_Toc181300988"/>
+      <w:bookmarkStart w:id="298" w:name="_Toc182830342"/>
       <w:r>
         <w:lastRenderedPageBreak/>
         <w:t>referencias bibliográficas</w:t>
       </w:r>
-      <w:bookmarkEnd w:id="287"/>
+      <w:bookmarkEnd w:id="298"/>
     </w:p>
     <w:p>
       <w:pPr>
@@ -30366,11 +30642,8 @@
         <w:pStyle w:val="Bibliography"/>
       </w:pPr>
       <w:r>
-        <w:t xml:space="preserve">Vinces-Tachong, R.E., Vélez-Ruiz, M.C., Gaibor-Fernández, R.R., Herrera-Eguez, F.E., 2022. Implementación del procesamiento de imágenes para la evaluación de la mancha de </w:t>
-      </w:r>
-      <w:r>
         <w:lastRenderedPageBreak/>
-        <w:t>asfalto (Phyllachora maydis) en maíz (Zea mays). Rev. TERRA Latinoam. 40. https://doi.org/10.28940/terra.v40i0.1066</w:t>
+        <w:t>Vinces-Tachong, R.E., Vélez-Ruiz, M.C., Gaibor-Fernández, R.R., Herrera-Eguez, F.E., 2022. Implementación del procesamiento de imágenes para la evaluación de la mancha de asfalto (Phyllachora maydis) en maíz (Zea mays). Rev. TERRA Latinoam. 40. https://doi.org/10.28940/terra.v40i0.1066</w:t>
       </w:r>
     </w:p>
     <w:p>

</xml_diff>

<commit_message>
Espero que este sea la versión final. Viva el fin de la tesis
</commit_message>
<xml_diff>
--- a/documento/Aplicación web para el pronóstico y manejo de datos relacionados con la incidencia de Phyllachora maydis.docx
+++ b/documento/Aplicación web para el pronóstico y manejo de datos relacionados con la incidencia de Phyllachora maydis.docx
@@ -23655,7 +23655,7 @@
         </w:rPr>
         <w:lastRenderedPageBreak/>
         <w:drawing>
-          <wp:anchor distT="0" distB="0" distL="114300" distR="114300" simplePos="0" relativeHeight="251702272" behindDoc="0" locked="0" layoutInCell="1" allowOverlap="1" wp14:anchorId="54482E71" wp14:editId="0AC39591">
+          <wp:anchor distT="0" distB="0" distL="114300" distR="114300" simplePos="0" relativeHeight="251702272" behindDoc="0" locked="0" layoutInCell="1" allowOverlap="1" wp14:anchorId="54482E71" wp14:editId="31ED33E1">
             <wp:simplePos x="0" y="0"/>
             <wp:positionH relativeFrom="margin">
               <wp:align>center</wp:align>
@@ -24789,7 +24789,7 @@
           <w:noProof/>
         </w:rPr>
         <w:drawing>
-          <wp:anchor distT="0" distB="0" distL="114300" distR="114300" simplePos="0" relativeHeight="251787264" behindDoc="0" locked="0" layoutInCell="1" allowOverlap="1" wp14:anchorId="2C17256F" wp14:editId="65C9D37F">
+          <wp:anchor distT="0" distB="0" distL="114300" distR="114300" simplePos="0" relativeHeight="251787264" behindDoc="0" locked="0" layoutInCell="1" allowOverlap="1" wp14:anchorId="2C17256F" wp14:editId="36A9FA1E">
             <wp:simplePos x="0" y="0"/>
             <wp:positionH relativeFrom="margin">
               <wp:posOffset>1402080</wp:posOffset>
@@ -25127,7 +25127,7 @@
           <w:szCs w:val="20"/>
         </w:rPr>
         <w:drawing>
-          <wp:anchor distT="0" distB="0" distL="114300" distR="114300" simplePos="0" relativeHeight="251711488" behindDoc="0" locked="0" layoutInCell="1" allowOverlap="1" wp14:anchorId="4A96B8AF" wp14:editId="7840B76D">
+          <wp:anchor distT="0" distB="0" distL="114300" distR="114300" simplePos="0" relativeHeight="251711488" behindDoc="0" locked="0" layoutInCell="1" allowOverlap="1" wp14:anchorId="4A96B8AF" wp14:editId="307C9697">
             <wp:simplePos x="0" y="0"/>
             <wp:positionH relativeFrom="margin">
               <wp:posOffset>1378585</wp:posOffset>
@@ -26093,7 +26093,7 @@
           <w:szCs w:val="20"/>
         </w:rPr>
         <w:drawing>
-          <wp:anchor distT="0" distB="0" distL="114300" distR="114300" simplePos="0" relativeHeight="251720704" behindDoc="0" locked="0" layoutInCell="1" allowOverlap="1" wp14:anchorId="130832A5" wp14:editId="1A66E3E0">
+          <wp:anchor distT="0" distB="0" distL="114300" distR="114300" simplePos="0" relativeHeight="251720704" behindDoc="0" locked="0" layoutInCell="1" allowOverlap="1" wp14:anchorId="130832A5" wp14:editId="3399DB3E">
             <wp:simplePos x="0" y="0"/>
             <wp:positionH relativeFrom="margin">
               <wp:posOffset>1120775</wp:posOffset>
@@ -29692,20 +29692,10 @@
         <w:t xml:space="preserve"> datos incorrectos</w:t>
       </w:r>
       <w:r>
-        <w:t xml:space="preserve"> y problemas en el refrescamiento de </w:t>
-      </w:r>
-      <w:r>
-        <w:rPr>
-          <w:i/>
-          <w:iCs/>
-        </w:rPr>
-        <w:t>tokens</w:t>
-      </w:r>
-      <w:r>
-        <w:t>.</w:t>
-      </w:r>
-      <w:r>
-        <w:t xml:space="preserve"> Estos fueron oportunamente corregidos.</w:t>
+        <w:t xml:space="preserve">. </w:t>
+      </w:r>
+      <w:r>
+        <w:t>Estos fueron oportunamente corregidos.</w:t>
       </w:r>
     </w:p>
     <w:p>

</xml_diff>

<commit_message>
Después de la predefensa
</commit_message>
<xml_diff>
--- a/documento/Aplicación web para el pronóstico y manejo de datos relacionados con la incidencia de Phyllachora maydis.docx
+++ b/documento/Aplicación web para el pronóstico y manejo de datos relacionados con la incidencia de Phyllachora maydis.docx
@@ -15105,6 +15105,72 @@
         <w:rPr>
           <w:noProof/>
         </w:rPr>
+        <w:drawing>
+          <wp:anchor distT="0" distB="0" distL="114300" distR="114300" simplePos="0" relativeHeight="251670528" behindDoc="0" locked="0" layoutInCell="1" allowOverlap="1" wp14:anchorId="36728C2F" wp14:editId="7D682568">
+            <wp:simplePos x="0" y="0"/>
+            <wp:positionH relativeFrom="margin">
+              <wp:posOffset>690880</wp:posOffset>
+            </wp:positionH>
+            <wp:positionV relativeFrom="paragraph">
+              <wp:posOffset>399415</wp:posOffset>
+            </wp:positionV>
+            <wp:extent cx="4424045" cy="2211705"/>
+            <wp:effectExtent l="0" t="0" r="0" b="0"/>
+            <wp:wrapTopAndBottom/>
+            <wp:docPr id="713797840" name="Picture 15"/>
+            <wp:cNvGraphicFramePr>
+              <a:graphicFrameLocks xmlns:a="http://schemas.openxmlformats.org/drawingml/2006/main" noChangeAspect="1"/>
+            </wp:cNvGraphicFramePr>
+            <a:graphic xmlns:a="http://schemas.openxmlformats.org/drawingml/2006/main">
+              <a:graphicData uri="http://schemas.openxmlformats.org/drawingml/2006/picture">
+                <pic:pic xmlns:pic="http://schemas.openxmlformats.org/drawingml/2006/picture">
+                  <pic:nvPicPr>
+                    <pic:cNvPr id="713797840" name="Picture 15"/>
+                    <pic:cNvPicPr>
+                      <a:picLocks noChangeAspect="1" noChangeArrowheads="1"/>
+                    </pic:cNvPicPr>
+                  </pic:nvPicPr>
+                  <pic:blipFill>
+                    <a:blip r:embed="rId14">
+                      <a:extLst>
+                        <a:ext uri="{28A0092B-C50C-407E-A947-70E740481C1C}">
+                          <a14:useLocalDpi xmlns:a14="http://schemas.microsoft.com/office/drawing/2010/main" val="0"/>
+                        </a:ext>
+                      </a:extLst>
+                    </a:blip>
+                    <a:stretch>
+                      <a:fillRect/>
+                    </a:stretch>
+                  </pic:blipFill>
+                  <pic:spPr bwMode="auto">
+                    <a:xfrm>
+                      <a:off x="0" y="0"/>
+                      <a:ext cx="4424045" cy="2211705"/>
+                    </a:xfrm>
+                    <a:prstGeom prst="rect">
+                      <a:avLst/>
+                    </a:prstGeom>
+                    <a:noFill/>
+                    <a:ln w="3175">
+                      <a:noFill/>
+                    </a:ln>
+                  </pic:spPr>
+                </pic:pic>
+              </a:graphicData>
+            </a:graphic>
+            <wp14:sizeRelH relativeFrom="margin">
+              <wp14:pctWidth>0</wp14:pctWidth>
+            </wp14:sizeRelH>
+            <wp14:sizeRelV relativeFrom="margin">
+              <wp14:pctHeight>0</wp14:pctHeight>
+            </wp14:sizeRelV>
+          </wp:anchor>
+        </w:drawing>
+      </w:r>
+      <w:r>
+        <w:rPr>
+          <w:noProof/>
+        </w:rPr>
         <mc:AlternateContent>
           <mc:Choice Requires="wps">
             <w:drawing>
@@ -15396,22 +15462,82 @@
     </w:p>
     <w:p>
       <w:r>
+        <w:t>Cada uno de los casos de uso anteriores es descriptible como una serie relativamente simple de pasos, representable mediante un diagrama de actividades, el cual modela el flujo de acciones realizadas en la interacción usuario-software</w:t>
+      </w:r>
+      <w:r>
+        <w:t xml:space="preserve"> </w:t>
+      </w:r>
+      <w:r>
+        <w:fldChar w:fldCharType="begin"/>
+      </w:r>
+      <w:r>
+        <w:instrText xml:space="preserve"> ADDIN ZOTERO_ITEM CSL_CITATION {"citationID":"GdBe4N1N","properties":{"formattedCitation":"(Kulkarni et al., 2021)","plainCitation":"(Kulkarni et al., 2021)","noteIndex":0},"citationItems":[{"id":126,"uris":["http://zotero.org/users/14461751/items/WDLFXIJG"],"itemData":{"id":126,"type":"article-journal","abstract":"Unified Modelling Language (UML) is currently accepted as a defacto standard language for modeling the software in the software industry. It will allow to implement object oriented concepts to model the software system. It provides a complete pictographic representation of software. Broadly these UML diagrams are classified into two groups viz. Structural diagrams and Behavioral diagrams. The sequence diagrams and Activity diagrams belongs to the second group i.e. behavioral diagrams. The sequence diagram represents the sequence of messages flowing from one object to another and activity diagram represents the flow of activities one after the other in a system. In this paper, we are proposing an automated tool which transforms the sequence diagram (which is represented in the table format) into activity diagram. The sequence diagram which is represented in the three column table called sequence table comprises various components of sequence diagram like objects, interactions, messages, alternations, iterations, loops, etc. The proposed tool reads the sequence table and converts the entire table components into the equivalent Activity table. Further the tool reads the activity table and then transforms to its equivalent activity diagram.","container-title":"Journal of University of Shanghai for Science and Technology","DOI":"10.51201/JUSST/21/07300","ISSN":"10076735","issue":"07","journalAbbreviation":"JUSST","page":"1247-1255","source":"DOI.org (Crossref)","title":"Novel approach to transform UML Sequence diagram to Activity diagram","URL":"https://jusst.org/novel-approach-to-transform-uml-sequence-diagram-to-activity-diagram/","volume":"23","author":[{"family":"Kulkarni","given":"Dr. R. N."},{"family":"Srinivasa","given":"C. K."},{"literal":"Dept. of Computer Science &amp; Engineering, BITM, VTU, Ballari, India."}],"accessed":{"date-parts":[["2024",9,30]]},"issued":{"date-parts":[["2021",7,26]]}}}],"schema":"https://github.com/citation-style-language/schema/raw/master/csl-citation.json"} </w:instrText>
+      </w:r>
+      <w:r>
+        <w:fldChar w:fldCharType="separate"/>
+      </w:r>
+      <w:r>
+        <w:t>(Kulkarni et al., 2021)</w:t>
+      </w:r>
+      <w:r>
+        <w:fldChar w:fldCharType="end"/>
+      </w:r>
+      <w:r>
+        <w:t>.</w:t>
+      </w:r>
+    </w:p>
+    <w:p>
+      <w:r>
+        <w:t xml:space="preserve">La figura </w:t>
+      </w:r>
+      <w:r>
+        <w:t>2</w:t>
+      </w:r>
+      <w:r>
+        <w:t xml:space="preserve"> muestra el diagrama de actividades para la </w:t>
+      </w:r>
+      <w:r>
+        <w:t xml:space="preserve">gestión de observaciones meteorológicas diarias. </w:t>
+      </w:r>
+      <w:r>
+        <w:t>El resto de los casos</w:t>
+      </w:r>
+      <w:r>
+        <w:t xml:space="preserve"> de uso</w:t>
+      </w:r>
+      <w:r>
+        <w:t xml:space="preserve"> </w:t>
+      </w:r>
+      <w:r>
+        <w:t>se modela de forma similar</w:t>
+      </w:r>
+      <w:r>
+        <w:t>.</w:t>
+      </w:r>
+    </w:p>
+    <w:p>
+      <w:pPr>
+        <w:tabs>
+          <w:tab w:val="left" w:pos="3119"/>
+        </w:tabs>
+      </w:pPr>
+      <w:r>
         <w:rPr>
           <w:noProof/>
         </w:rPr>
         <w:drawing>
-          <wp:anchor distT="0" distB="0" distL="114300" distR="114300" simplePos="0" relativeHeight="251670528" behindDoc="0" locked="0" layoutInCell="1" allowOverlap="1" wp14:anchorId="36728C2F" wp14:editId="21B6751E">
+          <wp:anchor distT="0" distB="0" distL="114300" distR="114300" simplePos="0" relativeHeight="251676672" behindDoc="0" locked="0" layoutInCell="1" allowOverlap="1" wp14:anchorId="44D296F7" wp14:editId="73E06260">
             <wp:simplePos x="0" y="0"/>
             <wp:positionH relativeFrom="margin">
-              <wp:align>center</wp:align>
+              <wp:posOffset>1720850</wp:posOffset>
             </wp:positionH>
             <wp:positionV relativeFrom="paragraph">
-              <wp:posOffset>0</wp:posOffset>
+              <wp:posOffset>249555</wp:posOffset>
             </wp:positionV>
-            <wp:extent cx="4424400" cy="2398187"/>
-            <wp:effectExtent l="0" t="0" r="0" b="2540"/>
+            <wp:extent cx="2527935" cy="2372995"/>
+            <wp:effectExtent l="0" t="0" r="5715" b="8255"/>
             <wp:wrapTopAndBottom/>
-            <wp:docPr id="713797840" name="Picture 15"/>
+            <wp:docPr id="603888293" name="Picture 18"/>
             <wp:cNvGraphicFramePr>
               <a:graphicFrameLocks xmlns:a="http://schemas.openxmlformats.org/drawingml/2006/main" noChangeAspect="1"/>
             </wp:cNvGraphicFramePr>
@@ -15419,20 +15545,19 @@
               <a:graphicData uri="http://schemas.openxmlformats.org/drawingml/2006/picture">
                 <pic:pic xmlns:pic="http://schemas.openxmlformats.org/drawingml/2006/picture">
                   <pic:nvPicPr>
-                    <pic:cNvPr id="0" name="Picture 1"/>
+                    <pic:cNvPr id="603888293" name="Picture 18"/>
                     <pic:cNvPicPr>
                       <a:picLocks noChangeAspect="1" noChangeArrowheads="1"/>
                     </pic:cNvPicPr>
                   </pic:nvPicPr>
                   <pic:blipFill>
-                    <a:blip r:embed="rId14">
+                    <a:blip r:embed="rId15" cstate="print">
                       <a:extLst>
                         <a:ext uri="{28A0092B-C50C-407E-A947-70E740481C1C}">
                           <a14:useLocalDpi xmlns:a14="http://schemas.microsoft.com/office/drawing/2010/main" val="0"/>
                         </a:ext>
                       </a:extLst>
                     </a:blip>
-                    <a:srcRect/>
                     <a:stretch>
                       <a:fillRect/>
                     </a:stretch>
@@ -15440,13 +15565,13 @@
                   <pic:spPr bwMode="auto">
                     <a:xfrm>
                       <a:off x="0" y="0"/>
-                      <a:ext cx="4424400" cy="2398187"/>
+                      <a:ext cx="2527935" cy="2372995"/>
                     </a:xfrm>
                     <a:prstGeom prst="rect">
                       <a:avLst/>
                     </a:prstGeom>
                     <a:noFill/>
-                    <a:ln w="3175">
+                    <a:ln>
                       <a:noFill/>
                     </a:ln>
                   </pic:spPr>
@@ -15463,45 +15588,19 @@
         </w:drawing>
       </w:r>
       <w:r>
-        <w:t>Cada uno de los casos de uso anteriores es descriptible como una serie relativamente simple de pasos, representable mediante un diagrama de actividades, el cual modela el flujo de acciones realizadas en la interacción usuario-software</w:t>
-      </w:r>
-      <w:r>
-        <w:t xml:space="preserve"> </w:t>
-      </w:r>
-      <w:r>
-        <w:fldChar w:fldCharType="begin"/>
-      </w:r>
-      <w:r>
-        <w:instrText xml:space="preserve"> ADDIN ZOTERO_ITEM CSL_CITATION {"citationID":"GdBe4N1N","properties":{"formattedCitation":"(Kulkarni et al., 2021)","plainCitation":"(Kulkarni et al., 2021)","noteIndex":0},"citationItems":[{"id":126,"uris":["http://zotero.org/users/14461751/items/WDLFXIJG"],"itemData":{"id":126,"type":"article-journal","abstract":"Unified Modelling Language (UML) is currently accepted as a defacto standard language for modeling the software in the software industry. It will allow to implement object oriented concepts to model the software system. It provides a complete pictographic representation of software. Broadly these UML diagrams are classified into two groups viz. Structural diagrams and Behavioral diagrams. The sequence diagrams and Activity diagrams belongs to the second group i.e. behavioral diagrams. The sequence diagram represents the sequence of messages flowing from one object to another and activity diagram represents the flow of activities one after the other in a system. In this paper, we are proposing an automated tool which transforms the sequence diagram (which is represented in the table format) into activity diagram. The sequence diagram which is represented in the three column table called sequence table comprises various components of sequence diagram like objects, interactions, messages, alternations, iterations, loops, etc. The proposed tool reads the sequence table and converts the entire table components into the equivalent Activity table. Further the tool reads the activity table and then transforms to its equivalent activity diagram.","container-title":"Journal of University of Shanghai for Science and Technology","DOI":"10.51201/JUSST/21/07300","ISSN":"10076735","issue":"07","journalAbbreviation":"JUSST","page":"1247-1255","source":"DOI.org (Crossref)","title":"Novel approach to transform UML Sequence diagram to Activity diagram","URL":"https://jusst.org/novel-approach-to-transform-uml-sequence-diagram-to-activity-diagram/","volume":"23","author":[{"family":"Kulkarni","given":"Dr. R. N."},{"family":"Srinivasa","given":"C. K."},{"literal":"Dept. of Computer Science &amp; Engineering, BITM, VTU, Ballari, India."}],"accessed":{"date-parts":[["2024",9,30]]},"issued":{"date-parts":[["2021",7,26]]}}}],"schema":"https://github.com/citation-style-language/schema/raw/master/csl-citation.json"} </w:instrText>
-      </w:r>
-      <w:r>
-        <w:fldChar w:fldCharType="separate"/>
-      </w:r>
-      <w:r>
-        <w:t>(Kulkarni et al., 2021)</w:t>
-      </w:r>
-      <w:r>
-        <w:fldChar w:fldCharType="end"/>
-      </w:r>
-      <w:r>
-        <w:t>.</w:t>
-      </w:r>
-    </w:p>
-    <w:p>
-      <w:r>
         <w:rPr>
           <w:noProof/>
         </w:rPr>
         <mc:AlternateContent>
           <mc:Choice Requires="wps">
             <w:drawing>
-              <wp:anchor distT="0" distB="0" distL="114300" distR="114300" simplePos="0" relativeHeight="251771904" behindDoc="0" locked="0" layoutInCell="1" allowOverlap="1" wp14:anchorId="7F1799DA" wp14:editId="25E0E160">
+              <wp:anchor distT="0" distB="0" distL="114300" distR="114300" simplePos="0" relativeHeight="251771904" behindDoc="0" locked="0" layoutInCell="1" allowOverlap="1" wp14:anchorId="7F1799DA" wp14:editId="69C188B6">
                 <wp:simplePos x="0" y="0"/>
                 <wp:positionH relativeFrom="column">
                   <wp:posOffset>-39370</wp:posOffset>
                 </wp:positionH>
                 <wp:positionV relativeFrom="paragraph">
-                  <wp:posOffset>2979420</wp:posOffset>
+                  <wp:posOffset>2653141</wp:posOffset>
                 </wp:positionV>
                 <wp:extent cx="5929630" cy="368300"/>
                 <wp:effectExtent l="0" t="0" r="0" b="0"/>
@@ -15607,7 +15706,34 @@
                                 <w:i/>
                                 <w:iCs/>
                               </w:rPr>
-                              <w:t>: Diagrama de actividad del caso de uso "agregar observación meteorológica" .</w:t>
+                              <w:t>: Diagrama de actividad del caso de uso "</w:t>
+                            </w:r>
+                            <w:r>
+                              <w:rPr>
+                                <w:b w:val="0"/>
+                                <w:bCs w:val="0"/>
+                                <w:i/>
+                                <w:iCs/>
+                              </w:rPr>
+                              <w:t>gestionar observaciones</w:t>
+                            </w:r>
+                            <w:r>
+                              <w:rPr>
+                                <w:b w:val="0"/>
+                                <w:bCs w:val="0"/>
+                                <w:i/>
+                                <w:iCs/>
+                              </w:rPr>
+                              <w:t xml:space="preserve"> </w:t>
+                            </w:r>
+                            <w:r>
+                              <w:rPr>
+                                <w:b w:val="0"/>
+                                <w:bCs w:val="0"/>
+                                <w:i/>
+                                <w:iCs/>
+                              </w:rPr>
+                              <w:t>" .</w:t>
                             </w:r>
                             <w:bookmarkEnd w:id="82"/>
                             <w:bookmarkEnd w:id="83"/>
@@ -15635,7 +15761,7 @@
           </mc:Choice>
           <mc:Fallback>
             <w:pict>
-              <v:shape w14:anchorId="7F1799DA" id="_x0000_s1040" type="#_x0000_t202" style="position:absolute;left:0;text-align:left;margin-left:-3.1pt;margin-top:234.6pt;width:466.9pt;height:29pt;z-index:251771904;visibility:visible;mso-wrap-style:square;mso-width-percent:0;mso-height-percent:0;mso-wrap-distance-left:9pt;mso-wrap-distance-top:0;mso-wrap-distance-right:9pt;mso-wrap-distance-bottom:0;mso-position-horizontal:absolute;mso-position-horizontal-relative:text;mso-position-vertical:absolute;mso-position-vertical-relative:text;mso-width-percent:0;mso-height-percent:0;mso-width-relative:margin;mso-height-relative:margin;v-text-anchor:top" o:gfxdata="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" stroked="f">
+              <v:shape w14:anchorId="7F1799DA" id="_x0000_s1040" type="#_x0000_t202" style="position:absolute;left:0;text-align:left;margin-left:-3.1pt;margin-top:208.9pt;width:466.9pt;height:29pt;z-index:251771904;visibility:visible;mso-wrap-style:square;mso-width-percent:0;mso-height-percent:0;mso-wrap-distance-left:9pt;mso-wrap-distance-top:0;mso-wrap-distance-right:9pt;mso-wrap-distance-bottom:0;mso-position-horizontal:absolute;mso-position-horizontal-relative:text;mso-position-vertical:absolute;mso-position-vertical-relative:text;mso-width-percent:0;mso-height-percent:0;mso-width-relative:margin;mso-height-relative:margin;v-text-anchor:top" o:gfxdata="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" stroked="f">
                 <v:textbox inset="0,0,0,0">
                   <w:txbxContent>
                     <w:p>
@@ -15716,7 +15842,34 @@
                           <w:i/>
                           <w:iCs/>
                         </w:rPr>
-                        <w:t>: Diagrama de actividad del caso de uso "agregar observación meteorológica" .</w:t>
+                        <w:t>: Diagrama de actividad del caso de uso "</w:t>
+                      </w:r>
+                      <w:r>
+                        <w:rPr>
+                          <w:b w:val="0"/>
+                          <w:bCs w:val="0"/>
+                          <w:i/>
+                          <w:iCs/>
+                        </w:rPr>
+                        <w:t>gestionar observaciones</w:t>
+                      </w:r>
+                      <w:r>
+                        <w:rPr>
+                          <w:b w:val="0"/>
+                          <w:bCs w:val="0"/>
+                          <w:i/>
+                          <w:iCs/>
+                        </w:rPr>
+                        <w:t xml:space="preserve"> </w:t>
+                      </w:r>
+                      <w:r>
+                        <w:rPr>
+                          <w:b w:val="0"/>
+                          <w:bCs w:val="0"/>
+                          <w:i/>
+                          <w:iCs/>
+                        </w:rPr>
+                        <w:t>" .</w:t>
                       </w:r>
                       <w:bookmarkEnd w:id="85"/>
                       <w:bookmarkEnd w:id="86"/>
@@ -15729,103 +15882,6 @@
             </w:pict>
           </mc:Fallback>
         </mc:AlternateContent>
-      </w:r>
-      <w:r>
-        <w:t xml:space="preserve">La figura </w:t>
-      </w:r>
-      <w:r>
-        <w:t>2</w:t>
-      </w:r>
-      <w:r>
-        <w:t xml:space="preserve"> muestra el diagrama de actividades para la adición </w:t>
-      </w:r>
-      <w:r>
-        <w:t>de una observación meteorológica diaria. El resto de los casos</w:t>
-      </w:r>
-      <w:r>
-        <w:t xml:space="preserve"> de uso</w:t>
-      </w:r>
-      <w:r>
-        <w:t xml:space="preserve"> </w:t>
-      </w:r>
-      <w:r>
-        <w:t>se modela de forma similar</w:t>
-      </w:r>
-      <w:r>
-        <w:t>.</w:t>
-      </w:r>
-    </w:p>
-    <w:p>
-      <w:pPr>
-        <w:tabs>
-          <w:tab w:val="left" w:pos="3119"/>
-        </w:tabs>
-      </w:pPr>
-      <w:r>
-        <w:rPr>
-          <w:noProof/>
-        </w:rPr>
-        <w:drawing>
-          <wp:anchor distT="0" distB="0" distL="114300" distR="114300" simplePos="0" relativeHeight="251676672" behindDoc="0" locked="0" layoutInCell="1" allowOverlap="1" wp14:anchorId="44D296F7" wp14:editId="5049CD11">
-            <wp:simplePos x="0" y="0"/>
-            <wp:positionH relativeFrom="margin">
-              <wp:posOffset>1028802</wp:posOffset>
-            </wp:positionH>
-            <wp:positionV relativeFrom="paragraph">
-              <wp:posOffset>258166</wp:posOffset>
-            </wp:positionV>
-            <wp:extent cx="3592830" cy="2074545"/>
-            <wp:effectExtent l="0" t="0" r="7620" b="1905"/>
-            <wp:wrapTopAndBottom/>
-            <wp:docPr id="603888293" name="Picture 18"/>
-            <wp:cNvGraphicFramePr>
-              <a:graphicFrameLocks xmlns:a="http://schemas.openxmlformats.org/drawingml/2006/main" noChangeAspect="1"/>
-            </wp:cNvGraphicFramePr>
-            <a:graphic xmlns:a="http://schemas.openxmlformats.org/drawingml/2006/main">
-              <a:graphicData uri="http://schemas.openxmlformats.org/drawingml/2006/picture">
-                <pic:pic xmlns:pic="http://schemas.openxmlformats.org/drawingml/2006/picture">
-                  <pic:nvPicPr>
-                    <pic:cNvPr id="603888293" name="Picture 18"/>
-                    <pic:cNvPicPr>
-                      <a:picLocks noChangeAspect="1" noChangeArrowheads="1"/>
-                    </pic:cNvPicPr>
-                  </pic:nvPicPr>
-                  <pic:blipFill>
-                    <a:blip r:embed="rId15">
-                      <a:extLst>
-                        <a:ext uri="{28A0092B-C50C-407E-A947-70E740481C1C}">
-                          <a14:useLocalDpi xmlns:a14="http://schemas.microsoft.com/office/drawing/2010/main" val="0"/>
-                        </a:ext>
-                      </a:extLst>
-                    </a:blip>
-                    <a:stretch>
-                      <a:fillRect/>
-                    </a:stretch>
-                  </pic:blipFill>
-                  <pic:spPr bwMode="auto">
-                    <a:xfrm>
-                      <a:off x="0" y="0"/>
-                      <a:ext cx="3592830" cy="2074545"/>
-                    </a:xfrm>
-                    <a:prstGeom prst="rect">
-                      <a:avLst/>
-                    </a:prstGeom>
-                    <a:noFill/>
-                    <a:ln>
-                      <a:noFill/>
-                    </a:ln>
-                  </pic:spPr>
-                </pic:pic>
-              </a:graphicData>
-            </a:graphic>
-            <wp14:sizeRelH relativeFrom="margin">
-              <wp14:pctWidth>0</wp14:pctWidth>
-            </wp14:sizeRelH>
-            <wp14:sizeRelV relativeFrom="margin">
-              <wp14:pctHeight>0</wp14:pctHeight>
-            </wp14:sizeRelV>
-          </wp:anchor>
-        </w:drawing>
       </w:r>
     </w:p>
     <w:p>
@@ -23655,7 +23711,7 @@
         </w:rPr>
         <w:lastRenderedPageBreak/>
         <w:drawing>
-          <wp:anchor distT="0" distB="0" distL="114300" distR="114300" simplePos="0" relativeHeight="251702272" behindDoc="0" locked="0" layoutInCell="1" allowOverlap="1" wp14:anchorId="54482E71" wp14:editId="31ED33E1">
+          <wp:anchor distT="0" distB="0" distL="114300" distR="114300" simplePos="0" relativeHeight="251702272" behindDoc="0" locked="0" layoutInCell="1" allowOverlap="1" wp14:anchorId="54482E71" wp14:editId="3DE33E43">
             <wp:simplePos x="0" y="0"/>
             <wp:positionH relativeFrom="margin">
               <wp:align>center</wp:align>
@@ -24789,7 +24845,7 @@
           <w:noProof/>
         </w:rPr>
         <w:drawing>
-          <wp:anchor distT="0" distB="0" distL="114300" distR="114300" simplePos="0" relativeHeight="251787264" behindDoc="0" locked="0" layoutInCell="1" allowOverlap="1" wp14:anchorId="2C17256F" wp14:editId="36A9FA1E">
+          <wp:anchor distT="0" distB="0" distL="114300" distR="114300" simplePos="0" relativeHeight="251787264" behindDoc="0" locked="0" layoutInCell="1" allowOverlap="1" wp14:anchorId="2C17256F" wp14:editId="290848F2">
             <wp:simplePos x="0" y="0"/>
             <wp:positionH relativeFrom="margin">
               <wp:posOffset>1402080</wp:posOffset>
@@ -25127,7 +25183,7 @@
           <w:szCs w:val="20"/>
         </w:rPr>
         <w:drawing>
-          <wp:anchor distT="0" distB="0" distL="114300" distR="114300" simplePos="0" relativeHeight="251711488" behindDoc="0" locked="0" layoutInCell="1" allowOverlap="1" wp14:anchorId="4A96B8AF" wp14:editId="307C9697">
+          <wp:anchor distT="0" distB="0" distL="114300" distR="114300" simplePos="0" relativeHeight="251711488" behindDoc="0" locked="0" layoutInCell="1" allowOverlap="1" wp14:anchorId="4A96B8AF" wp14:editId="71962B4E">
             <wp:simplePos x="0" y="0"/>
             <wp:positionH relativeFrom="margin">
               <wp:posOffset>1378585</wp:posOffset>
@@ -26093,7 +26149,7 @@
           <w:szCs w:val="20"/>
         </w:rPr>
         <w:drawing>
-          <wp:anchor distT="0" distB="0" distL="114300" distR="114300" simplePos="0" relativeHeight="251720704" behindDoc="0" locked="0" layoutInCell="1" allowOverlap="1" wp14:anchorId="130832A5" wp14:editId="3399DB3E">
+          <wp:anchor distT="0" distB="0" distL="114300" distR="114300" simplePos="0" relativeHeight="251720704" behindDoc="0" locked="0" layoutInCell="1" allowOverlap="1" wp14:anchorId="130832A5" wp14:editId="7B547194">
             <wp:simplePos x="0" y="0"/>
             <wp:positionH relativeFrom="margin">
               <wp:posOffset>1120775</wp:posOffset>
@@ -29803,7 +29859,25 @@
         <w:t xml:space="preserve"> se</w:t>
       </w:r>
       <w:r>
-        <w:t xml:space="preserve"> determinó los requisitos que debía cumplir la aplicación web a desarrollar, en el contexto de los elementos técnicos del </w:t>
+        <w:t xml:space="preserve"> </w:t>
+      </w:r>
+      <w:r>
+        <w:t>definió</w:t>
+      </w:r>
+      <w:r>
+        <w:t xml:space="preserve"> que, como requisitos de </w:t>
+      </w:r>
+      <w:r>
+        <w:t>la aplicación web a desarrollar</w:t>
+      </w:r>
+      <w:r>
+        <w:t>, esta debía ser capaz de manejar datos</w:t>
+      </w:r>
+      <w:r>
+        <w:t xml:space="preserve"> sobre observaciones meteorológicas, unidades de cultivo y estaciones meteorológicas</w:t>
+      </w:r>
+      <w:r>
+        <w:t xml:space="preserve"> relevantes al </w:t>
       </w:r>
       <w:r>
         <w:t xml:space="preserve">estudio de la incidencia de </w:t>
@@ -29816,46 +29890,73 @@
         <w:t>Phyllachora maydis</w:t>
       </w:r>
       <w:r>
+        <w:t xml:space="preserve"> </w:t>
+      </w:r>
+      <w:r>
+        <w:t>en los cultivos monitoreados</w:t>
+      </w:r>
+      <w:r>
+        <w:t>,</w:t>
+      </w:r>
+      <w:r>
+        <w:t xml:space="preserve"> </w:t>
+      </w:r>
+      <w:r>
+        <w:t xml:space="preserve">y </w:t>
+      </w:r>
+      <w:r>
+        <w:t>sobre la base de las observaciones</w:t>
+      </w:r>
+      <w:r>
+        <w:t xml:space="preserve"> </w:t>
+      </w:r>
+      <w:r>
+        <w:t xml:space="preserve">emitir pronósticos sobre </w:t>
+      </w:r>
+      <w:r>
+        <w:t>el riesgo de</w:t>
+      </w:r>
+      <w:r>
+        <w:t xml:space="preserve"> aparición de la misma, de acuerdo con las especificaciones técnicas dadas por el experto.</w:t>
+      </w:r>
+    </w:p>
+    <w:p>
+      <w:r>
+        <w:t>El</w:t>
+      </w:r>
+      <w:r>
+        <w:t xml:space="preserve"> estudio del estado actual del desarrollo web </w:t>
+      </w:r>
+      <w:r>
+        <w:t xml:space="preserve">permitió </w:t>
+      </w:r>
+      <w:r>
+        <w:t xml:space="preserve">seleccionar justificadamente una aplicación web </w:t>
+      </w:r>
+      <w:r>
+        <w:t xml:space="preserve">de tipo SPA con la arquitectura cliente-servidor, hecha con HTML, CSS y JavaScript mediante las plataformas React, Next.js y Tailwind en el lado del cliente, y Django y Django REST como marcos de trabajo basados en Python y una base de datos PostgreSQL en el lado del servidor, así como una combinación de NextAuth y las facilidades de Django REST para autenticación y autorización, </w:t>
+      </w:r>
+      <w:r>
+        <w:t>como una solución adecuada para el problema.</w:t>
+      </w:r>
+    </w:p>
+    <w:p>
+      <w:r>
+        <w:t>Se implementó la aplicación web mediante el uso de las herramientas determinadas en la investigación</w:t>
+      </w:r>
+      <w:r>
         <w:t>.</w:t>
       </w:r>
     </w:p>
     <w:p>
       <w:r>
-        <w:t xml:space="preserve">Se </w:t>
-      </w:r>
-      <w:r>
-        <w:t xml:space="preserve">identificó y precisó los conceptos relevantes para la elaboración de la aplicación, y </w:t>
-      </w:r>
-      <w:r>
-        <w:t xml:space="preserve">el estudio del estado actual del desarrollo web </w:t>
-      </w:r>
-      <w:r>
-        <w:t>permitió una selección justificada de tecnologías y herramientas informáticas adecuadas para su implementación.</w:t>
-      </w:r>
-    </w:p>
-    <w:p>
-      <w:r>
-        <w:t xml:space="preserve">Se modeló e implementó la aplicación web mediante el uso de las herramientas determinadas en la investigación, con una arquitectura conformada por un lado del servidor y un lado del cliente, </w:t>
-      </w:r>
-      <w:r>
-        <w:t>cada uno con sus estructuras de alto nivel y sus aspectos específicos en forma de directorios, archivos y piezas de código concebidos para proveer de forma organizada</w:t>
-      </w:r>
-      <w:r>
-        <w:t xml:space="preserve"> y</w:t>
-      </w:r>
-      <w:r>
-        <w:t xml:space="preserve"> efectiva las funcionalidades</w:t>
-      </w:r>
-      <w:r>
-        <w:t xml:space="preserve"> requeridas</w:t>
-      </w:r>
-      <w:r>
-        <w:t>.</w:t>
-      </w:r>
-    </w:p>
-    <w:p>
-      <w:r>
-        <w:t>Finalmente, se realizó numerosas pruebas unitarias y de integración a los lados de la aplicación web por separado, y de sistema a toda ella, lo cual permitió depurarla oportunamente, mejorar su desempeño</w:t>
+        <w:t>Finalmente, se realiz</w:t>
+      </w:r>
+      <w:r>
+        <w:t>aron</w:t>
+      </w:r>
+      <w:r>
+        <w:t xml:space="preserve"> pruebas unitarias y de integración a los lados de la aplicación web por separado, y de sistema a toda ella, lo cual permitió depurarla oportunamente, mejorar su desempeño</w:t>
       </w:r>
       <w:r>
         <w:t xml:space="preserve"> y </w:t>

</xml_diff>